<commit_message>
MSA exercise update 2022 2.0
</commit_message>
<xml_diff>
--- a/03_multiple_sequence_alignment/exercises/exercise_3_multiple_alignment_on_local_computer.docx
+++ b/03_multiple_sequence_alignment/exercises/exercise_3_multiple_alignment_on_local_computer.docx
@@ -3179,6 +3179,7 @@
           <w:szCs w:val="20"/>
         </w:rPr>
       </w:pPr>
+      <w:commentRangeStart w:id="5"/>
       <w:r>
         <w:rPr>
           <w:rFonts w:ascii="Arial" w:hAnsi="Arial"/>
@@ -3239,8 +3240,14 @@
         </w:rPr>
         <w:t>make check</w:t>
       </w:r>
-      <w:bookmarkStart w:id="5" w:name="_GoBack"/>
-      <w:bookmarkEnd w:id="5"/>
+      <w:commentRangeEnd w:id="5"/>
+      <w:r>
+        <w:rPr>
+          <w:rStyle w:val="CommentReference"/>
+          <w:lang w:val="en-US" w:eastAsia="en-US"/>
+        </w:rPr>
+        <w:commentReference w:id="5"/>
+      </w:r>
     </w:p>
     <w:p>
       <w:pPr>
@@ -3327,10 +3334,7 @@
     </w:p>
     <w:p>
       <w:pPr>
-        <w:numPr>
-          <w:ilvl w:val="0"/>
-          <w:numId w:val="1"/>
-        </w:numPr>
+        <w:ind w:left="284" w:hanging="284"/>
         <w:rPr>
           <w:rFonts w:ascii="Arial" w:hAnsi="Arial"/>
         </w:rPr>
@@ -3382,30 +3386,41 @@
           <w:rFonts w:ascii="Arial" w:hAnsi="Arial"/>
           <w:lang w:val="en-US"/>
         </w:rPr>
-        <w:t xml:space="preserve"> and upload it to “data” folder at </w:t>
-      </w:r>
-      <w:proofErr w:type="spellStart"/>
-      <w:r>
-        <w:rPr>
-          <w:rFonts w:ascii="Arial" w:hAnsi="Arial"/>
-          <w:lang w:val="en-US"/>
-        </w:rPr>
-        <w:t>renku</w:t>
-      </w:r>
-      <w:proofErr w:type="spellEnd"/>
-      <w:r>
-        <w:rPr>
-          <w:rFonts w:ascii="Arial" w:hAnsi="Arial"/>
-          <w:lang w:val="en-US"/>
-        </w:rPr>
-        <w:t xml:space="preserve">/lab </w:t>
-      </w:r>
-      <w:r>
-        <w:rPr>
-          <w:rFonts w:ascii="Arial" w:hAnsi="Arial"/>
-          <w:lang w:val="en-US"/>
-        </w:rPr>
-        <w:t xml:space="preserve">environment </w:t>
+        <w:t xml:space="preserve"> and </w:t>
+      </w:r>
+      <w:r>
+        <w:rPr>
+          <w:rFonts w:ascii="Arial" w:hAnsi="Arial"/>
+          <w:lang w:val="en-US"/>
+        </w:rPr>
+        <w:t xml:space="preserve">move it to folder </w:t>
+      </w:r>
+      <w:r>
+        <w:rPr>
+          <w:rFonts w:ascii="Arial" w:hAnsi="Arial"/>
+        </w:rPr>
+        <w:t>“</w:t>
+      </w:r>
+      <w:r>
+        <w:rPr>
+          <w:rFonts w:ascii="Arial" w:hAnsi="Arial"/>
+        </w:rPr>
+        <w:t>/</w:t>
+      </w:r>
+      <w:r>
+        <w:rPr>
+          <w:rFonts w:ascii="Menlo" w:hAnsi="Menlo" w:cs="Menlo"/>
+          <w:color w:val="000000"/>
+          <w:sz w:val="22"/>
+          <w:szCs w:val="22"/>
+        </w:rPr>
+        <w:t>~/Documents/Bio334_Data/</w:t>
+      </w:r>
+      <w:r>
+        <w:rPr>
+          <w:rFonts w:ascii="Arial" w:hAnsi="Arial"/>
+        </w:rPr>
+        <w:t>”</w:t>
       </w:r>
     </w:p>
     <w:p>
@@ -3445,7 +3460,7 @@
           <w:sz w:val="16"/>
           <w:szCs w:val="16"/>
         </w:rPr>
-        <w:t>c</w:t>
+        <w:t>cd ~/Documents/Bio334_Data/</w:t>
       </w:r>
       <w:r>
         <w:rPr>
@@ -3453,33 +3468,34 @@
           <w:sz w:val="16"/>
           <w:szCs w:val="16"/>
         </w:rPr>
-        <w:t>d /work/bio334</w:t>
-      </w:r>
-      <w:r>
+        <w:t>;</w:t>
+      </w:r>
+    </w:p>
+    <w:p>
+      <w:pPr>
+        <w:ind w:left="568" w:hanging="284"/>
+        <w:jc w:val="both"/>
         <w:rPr>
           <w:rFonts w:ascii="Arial" w:hAnsi="Arial"/>
           <w:sz w:val="16"/>
           <w:szCs w:val="16"/>
-          <w:lang w:val="en-US"/>
-        </w:rPr>
-        <w:t>-</w:t>
-      </w:r>
+        </w:rPr>
+      </w:pPr>
       <w:r>
         <w:rPr>
           <w:rFonts w:ascii="Arial" w:hAnsi="Arial"/>
           <w:sz w:val="16"/>
           <w:szCs w:val="16"/>
         </w:rPr>
-        <w:t>spring202</w:t>
+        <w:t>hmmal</w:t>
       </w:r>
       <w:r>
         <w:rPr>
           <w:rFonts w:ascii="Arial" w:hAnsi="Arial"/>
           <w:sz w:val="16"/>
           <w:szCs w:val="16"/>
-          <w:lang w:val="en-US"/>
-        </w:rPr>
-        <w:t>1</w:t>
+        </w:rPr>
+        <w:t xml:space="preserve">ign --outformat Stockholm </w:t>
       </w:r>
       <w:r>
         <w:rPr>
@@ -3487,7 +3503,7 @@
           <w:sz w:val="16"/>
           <w:szCs w:val="16"/>
         </w:rPr>
-        <w:t xml:space="preserve"> </w:t>
+        <w:t>~/Documents/Bio334_Data</w:t>
       </w:r>
       <w:r>
         <w:rPr>
@@ -3495,6 +3511,56 @@
           <w:sz w:val="16"/>
           <w:szCs w:val="16"/>
         </w:rPr>
+        <w:t xml:space="preserve">/MFS_1.hmm </w:t>
+      </w:r>
+      <w:r>
+        <w:rPr>
+          <w:rFonts w:ascii="Arial" w:hAnsi="Arial"/>
+          <w:sz w:val="16"/>
+          <w:szCs w:val="16"/>
+        </w:rPr>
+        <w:t>~/Documents/Bio334_Data</w:t>
+      </w:r>
+      <w:r>
+        <w:rPr>
+          <w:rFonts w:ascii="Arial" w:hAnsi="Arial"/>
+          <w:sz w:val="16"/>
+          <w:szCs w:val="16"/>
+        </w:rPr>
+        <w:t xml:space="preserve">/unaligned1.fa &gt; </w:t>
+      </w:r>
+      <w:r>
+        <w:rPr>
+          <w:rFonts w:ascii="Arial" w:hAnsi="Arial"/>
+          <w:sz w:val="16"/>
+          <w:szCs w:val="16"/>
+        </w:rPr>
+        <w:t xml:space="preserve"> </w:t>
+      </w:r>
+      <w:r>
+        <w:rPr>
+          <w:rFonts w:ascii="Arial" w:hAnsi="Arial"/>
+          <w:sz w:val="16"/>
+          <w:szCs w:val="16"/>
+        </w:rPr>
+        <w:t>~/Documents/Bio334_Data</w:t>
+      </w:r>
+      <w:bookmarkStart w:id="6" w:name="_GoBack"/>
+      <w:bookmarkEnd w:id="6"/>
+      <w:r>
+        <w:rPr>
+          <w:rFonts w:ascii="Arial" w:hAnsi="Arial"/>
+          <w:sz w:val="16"/>
+          <w:szCs w:val="16"/>
+        </w:rPr>
+        <w:t>/aligned.hmmalign.easy.sto</w:t>
+      </w:r>
+      <w:r>
+        <w:rPr>
+          <w:rFonts w:ascii="Arial" w:hAnsi="Arial"/>
+          <w:sz w:val="16"/>
+          <w:szCs w:val="16"/>
+        </w:rPr>
         <w:t>;</w:t>
       </w:r>
     </w:p>
@@ -3514,7 +3580,7 @@
           <w:sz w:val="16"/>
           <w:szCs w:val="16"/>
         </w:rPr>
-        <w:t>hmmalign --outformat Stockholm ./data/MFS_1.hmm ./data/unaligned1.fa &gt; ./data/aligned.hmmalign.easy.sto</w:t>
+        <w:t>hmmalign --outformat Stockholm ./data/MFS_1.hmm ./data/unaligned</w:t>
       </w:r>
       <w:r>
         <w:rPr>
@@ -3522,6 +3588,38 @@
           <w:sz w:val="16"/>
           <w:szCs w:val="16"/>
         </w:rPr>
+        <w:t>2</w:t>
+      </w:r>
+      <w:r>
+        <w:rPr>
+          <w:rFonts w:ascii="Arial" w:hAnsi="Arial"/>
+          <w:sz w:val="16"/>
+          <w:szCs w:val="16"/>
+        </w:rPr>
+        <w:t>.fa &gt; ./data/aligned.hmmalign.</w:t>
+      </w:r>
+      <w:r>
+        <w:rPr>
+          <w:rFonts w:ascii="Arial" w:hAnsi="Arial"/>
+          <w:sz w:val="16"/>
+          <w:szCs w:val="16"/>
+        </w:rPr>
+        <w:t>hard</w:t>
+      </w:r>
+      <w:r>
+        <w:rPr>
+          <w:rFonts w:ascii="Arial" w:hAnsi="Arial"/>
+          <w:sz w:val="16"/>
+          <w:szCs w:val="16"/>
+        </w:rPr>
+        <w:t>.sto</w:t>
+      </w:r>
+      <w:r>
+        <w:rPr>
+          <w:rFonts w:ascii="Arial" w:hAnsi="Arial"/>
+          <w:sz w:val="16"/>
+          <w:szCs w:val="16"/>
+        </w:rPr>
         <w:t>;</w:t>
       </w:r>
     </w:p>
@@ -3535,65 +3633,147 @@
           <w:szCs w:val="16"/>
         </w:rPr>
       </w:pPr>
-      <w:r>
-        <w:rPr>
-          <w:rFonts w:ascii="Arial" w:hAnsi="Arial"/>
-          <w:sz w:val="16"/>
-          <w:szCs w:val="16"/>
-        </w:rPr>
-        <w:t>hmmalign --outformat Stockholm ./data/MFS_1.hmm ./data/unaligned</w:t>
-      </w:r>
-      <w:r>
-        <w:rPr>
-          <w:rFonts w:ascii="Arial" w:hAnsi="Arial"/>
-          <w:sz w:val="16"/>
-          <w:szCs w:val="16"/>
-        </w:rPr>
-        <w:t>2</w:t>
-      </w:r>
-      <w:r>
-        <w:rPr>
-          <w:rFonts w:ascii="Arial" w:hAnsi="Arial"/>
-          <w:sz w:val="16"/>
-          <w:szCs w:val="16"/>
-        </w:rPr>
-        <w:t>.fa &gt; ./data/aligned.hmmalign.</w:t>
-      </w:r>
-      <w:r>
-        <w:rPr>
-          <w:rFonts w:ascii="Arial" w:hAnsi="Arial"/>
-          <w:sz w:val="16"/>
-          <w:szCs w:val="16"/>
-        </w:rPr>
-        <w:t>hard</w:t>
-      </w:r>
-      <w:r>
-        <w:rPr>
-          <w:rFonts w:ascii="Arial" w:hAnsi="Arial"/>
-          <w:sz w:val="16"/>
-          <w:szCs w:val="16"/>
-        </w:rPr>
-        <w:t>.sto</w:t>
-      </w:r>
-      <w:r>
-        <w:rPr>
-          <w:rFonts w:ascii="Arial" w:hAnsi="Arial"/>
-          <w:sz w:val="16"/>
-          <w:szCs w:val="16"/>
-        </w:rPr>
-        <w:t>;</w:t>
-      </w:r>
-    </w:p>
-    <w:p>
-      <w:pPr>
-        <w:ind w:left="568" w:hanging="284"/>
+    </w:p>
+    <w:p>
+      <w:pPr>
+        <w:ind w:left="284" w:hanging="284"/>
         <w:jc w:val="both"/>
         <w:rPr>
           <w:rFonts w:ascii="Arial" w:hAnsi="Arial"/>
-          <w:sz w:val="16"/>
-          <w:szCs w:val="16"/>
-        </w:rPr>
-      </w:pPr>
+          <w:lang w:val="en-US"/>
+        </w:rPr>
+      </w:pPr>
+      <w:r>
+        <w:rPr>
+          <w:rFonts w:ascii="Arial" w:hAnsi="Arial"/>
+        </w:rPr>
+        <w:t>-</w:t>
+      </w:r>
+      <w:r>
+        <w:rPr>
+          <w:rFonts w:ascii="Arial" w:hAnsi="Arial"/>
+          <w:lang w:val="en-US"/>
+        </w:rPr>
+        <w:t xml:space="preserve">  One thing to notice here is that </w:t>
+      </w:r>
+      <w:r>
+        <w:rPr>
+          <w:rFonts w:ascii="Arial" w:hAnsi="Arial"/>
+          <w:lang w:val="en-US"/>
+        </w:rPr>
+        <w:t xml:space="preserve">that </w:t>
+      </w:r>
+      <w:proofErr w:type="spellStart"/>
+      <w:r>
+        <w:rPr>
+          <w:rFonts w:ascii="Arial" w:hAnsi="Arial"/>
+          <w:lang w:val="en-US"/>
+        </w:rPr>
+        <w:t>hmmalign</w:t>
+      </w:r>
+      <w:proofErr w:type="spellEnd"/>
+      <w:r>
+        <w:rPr>
+          <w:rFonts w:ascii="Arial" w:hAnsi="Arial"/>
+          <w:lang w:val="en-US"/>
+        </w:rPr>
+        <w:t xml:space="preserve"> uses both lower case and upper case residues, and it uses two different characters for gaps. </w:t>
+      </w:r>
+      <w:r>
+        <w:rPr>
+          <w:rFonts w:ascii="Arial" w:hAnsi="Arial"/>
+          <w:lang w:val="en-US"/>
+        </w:rPr>
+        <w:t xml:space="preserve"> </w:t>
+      </w:r>
+      <w:r>
+        <w:rPr>
+          <w:rFonts w:ascii="Arial" w:hAnsi="Arial"/>
+          <w:lang w:val="en-US"/>
+        </w:rPr>
+        <w:t xml:space="preserve">In a match column, residues are upper case, and </w:t>
+      </w:r>
+      <w:proofErr w:type="gramStart"/>
+      <w:r>
+        <w:rPr>
+          <w:rFonts w:ascii="Arial" w:hAnsi="Arial"/>
+          <w:lang w:val="en-US"/>
+        </w:rPr>
+        <w:t>a ’</w:t>
+      </w:r>
+      <w:proofErr w:type="gramEnd"/>
+      <w:r>
+        <w:rPr>
+          <w:rFonts w:ascii="Arial" w:hAnsi="Arial"/>
+          <w:lang w:val="en-US"/>
+        </w:rPr>
+        <w:t xml:space="preserve">-’ character means a deletion relative to the consensus. In an insert column, residues are lower case, and </w:t>
+      </w:r>
+      <w:proofErr w:type="gramStart"/>
+      <w:r>
+        <w:rPr>
+          <w:rFonts w:ascii="Arial" w:hAnsi="Arial"/>
+          <w:lang w:val="en-US"/>
+        </w:rPr>
+        <w:t>a ’</w:t>
+      </w:r>
+      <w:proofErr w:type="gramEnd"/>
+      <w:r>
+        <w:rPr>
+          <w:rFonts w:ascii="Arial" w:hAnsi="Arial"/>
+          <w:lang w:val="en-US"/>
+        </w:rPr>
+        <w:t xml:space="preserve">.’ is padding. </w:t>
+      </w:r>
+      <w:r>
+        <w:rPr>
+          <w:rFonts w:ascii="Arial" w:hAnsi="Arial"/>
+          <w:lang w:val="en-US"/>
+        </w:rPr>
+        <w:t xml:space="preserve"> While most software only accept input with upper case letter and “-” character as gaps</w:t>
+      </w:r>
+      <w:r>
+        <w:rPr>
+          <w:rFonts w:ascii="Arial" w:hAnsi="Arial"/>
+          <w:lang w:val="en-US"/>
+        </w:rPr>
+        <w:t xml:space="preserve">. </w:t>
+      </w:r>
+      <w:r>
+        <w:rPr>
+          <w:rFonts w:ascii="Arial" w:hAnsi="Arial"/>
+          <w:lang w:val="en-US"/>
+        </w:rPr>
+        <w:t>W</w:t>
+      </w:r>
+      <w:r>
+        <w:rPr>
+          <w:rFonts w:ascii="Arial" w:hAnsi="Arial"/>
+          <w:lang w:val="en-US"/>
+        </w:rPr>
+        <w:t>e</w:t>
+      </w:r>
+      <w:r>
+        <w:rPr>
+          <w:rFonts w:ascii="Arial" w:hAnsi="Arial"/>
+          <w:lang w:val="en-US"/>
+        </w:rPr>
+        <w:t xml:space="preserve"> thus</w:t>
+      </w:r>
+      <w:r>
+        <w:rPr>
+          <w:rFonts w:ascii="Arial" w:hAnsi="Arial"/>
+          <w:lang w:val="en-US"/>
+        </w:rPr>
+        <w:t xml:space="preserve"> use python to further modify output</w:t>
+      </w:r>
+      <w:r>
+        <w:rPr>
+          <w:rFonts w:ascii="Arial" w:hAnsi="Arial"/>
+          <w:lang w:val="en-US"/>
+        </w:rPr>
+        <w:t xml:space="preserve"> to transform all ‘.’ to ‘-’ and all amino acid letter to upper case. </w:t>
+      </w:r>
     </w:p>
     <w:p>
       <w:pPr>
@@ -3607,149 +3787,9 @@
       <w:r>
         <w:rPr>
           <w:rFonts w:ascii="Arial" w:hAnsi="Arial"/>
-        </w:rPr>
-        <w:t>-</w:t>
-      </w:r>
-      <w:r>
-        <w:rPr>
-          <w:rFonts w:ascii="Arial" w:hAnsi="Arial"/>
-          <w:lang w:val="en-US"/>
-        </w:rPr>
-        <w:t xml:space="preserve">  One thing to notice here is that </w:t>
-      </w:r>
-      <w:r>
-        <w:rPr>
-          <w:rFonts w:ascii="Arial" w:hAnsi="Arial"/>
-          <w:lang w:val="en-US"/>
-        </w:rPr>
-        <w:t xml:space="preserve">that </w:t>
-      </w:r>
-      <w:proofErr w:type="spellStart"/>
-      <w:r>
-        <w:rPr>
-          <w:rFonts w:ascii="Arial" w:hAnsi="Arial"/>
-          <w:lang w:val="en-US"/>
-        </w:rPr>
-        <w:t>hmmalign</w:t>
-      </w:r>
-      <w:proofErr w:type="spellEnd"/>
-      <w:r>
-        <w:rPr>
-          <w:rFonts w:ascii="Arial" w:hAnsi="Arial"/>
-          <w:lang w:val="en-US"/>
-        </w:rPr>
-        <w:t xml:space="preserve"> uses both lower case and upper case residues, and it uses two different characters for gaps. </w:t>
-      </w:r>
-      <w:r>
-        <w:rPr>
-          <w:rFonts w:ascii="Arial" w:hAnsi="Arial"/>
-          <w:lang w:val="en-US"/>
-        </w:rPr>
-        <w:t xml:space="preserve"> </w:t>
-      </w:r>
-      <w:r>
-        <w:rPr>
-          <w:rFonts w:ascii="Arial" w:hAnsi="Arial"/>
-          <w:lang w:val="en-US"/>
-        </w:rPr>
-        <w:t xml:space="preserve">In a match column, residues are upper case, and </w:t>
-      </w:r>
-      <w:proofErr w:type="gramStart"/>
-      <w:r>
-        <w:rPr>
-          <w:rFonts w:ascii="Arial" w:hAnsi="Arial"/>
-          <w:lang w:val="en-US"/>
-        </w:rPr>
-        <w:t>a ’</w:t>
-      </w:r>
-      <w:proofErr w:type="gramEnd"/>
-      <w:r>
-        <w:rPr>
-          <w:rFonts w:ascii="Arial" w:hAnsi="Arial"/>
-          <w:lang w:val="en-US"/>
-        </w:rPr>
-        <w:t xml:space="preserve">-’ character means a deletion relative to the consensus. In an insert column, residues are lower case, and </w:t>
-      </w:r>
-      <w:proofErr w:type="gramStart"/>
-      <w:r>
-        <w:rPr>
-          <w:rFonts w:ascii="Arial" w:hAnsi="Arial"/>
-          <w:lang w:val="en-US"/>
-        </w:rPr>
-        <w:t>a ’</w:t>
-      </w:r>
-      <w:proofErr w:type="gramEnd"/>
-      <w:r>
-        <w:rPr>
-          <w:rFonts w:ascii="Arial" w:hAnsi="Arial"/>
-          <w:lang w:val="en-US"/>
-        </w:rPr>
-        <w:t xml:space="preserve">.’ is padding. </w:t>
-      </w:r>
-      <w:r>
-        <w:rPr>
-          <w:rFonts w:ascii="Arial" w:hAnsi="Arial"/>
-          <w:lang w:val="en-US"/>
-        </w:rPr>
-        <w:t xml:space="preserve"> While most software only accept input with upper case letter and “-” character as gaps</w:t>
-      </w:r>
-      <w:r>
-        <w:rPr>
-          <w:rFonts w:ascii="Arial" w:hAnsi="Arial"/>
-          <w:lang w:val="en-US"/>
-        </w:rPr>
-        <w:t xml:space="preserve">. </w:t>
-      </w:r>
-      <w:r>
-        <w:rPr>
-          <w:rFonts w:ascii="Arial" w:hAnsi="Arial"/>
-          <w:lang w:val="en-US"/>
-        </w:rPr>
-        <w:t>W</w:t>
-      </w:r>
-      <w:r>
-        <w:rPr>
-          <w:rFonts w:ascii="Arial" w:hAnsi="Arial"/>
-          <w:lang w:val="en-US"/>
-        </w:rPr>
-        <w:t>e</w:t>
-      </w:r>
-      <w:r>
-        <w:rPr>
-          <w:rFonts w:ascii="Arial" w:hAnsi="Arial"/>
-          <w:lang w:val="en-US"/>
-        </w:rPr>
-        <w:t xml:space="preserve"> thus</w:t>
-      </w:r>
-      <w:r>
-        <w:rPr>
-          <w:rFonts w:ascii="Arial" w:hAnsi="Arial"/>
-          <w:lang w:val="en-US"/>
-        </w:rPr>
-        <w:t xml:space="preserve"> use python to further modify output</w:t>
-      </w:r>
-      <w:r>
-        <w:rPr>
-          <w:rFonts w:ascii="Arial" w:hAnsi="Arial"/>
-          <w:lang w:val="en-US"/>
-        </w:rPr>
-        <w:t xml:space="preserve"> to transform all ‘.’ to ‘-’ and all amino acid letter to upper case. </w:t>
-      </w:r>
-    </w:p>
-    <w:p>
-      <w:pPr>
-        <w:ind w:left="284" w:hanging="284"/>
-        <w:jc w:val="both"/>
-        <w:rPr>
-          <w:rFonts w:ascii="Arial" w:hAnsi="Arial"/>
-          <w:lang w:val="en-US"/>
-        </w:rPr>
-      </w:pPr>
-      <w:r>
-        <w:rPr>
-          <w:rFonts w:ascii="Arial" w:hAnsi="Arial"/>
-          <w:lang w:val="en-US"/>
-        </w:rPr>
+          <w:lang w:val="en-US"/>
+        </w:rPr>
+        <w:lastRenderedPageBreak/>
         <w:t>-</w:t>
       </w:r>
       <w:r>
@@ -4526,6 +4566,52 @@
       </w:r>
     </w:p>
   </w:comment>
+  <w:comment w:id="5" w:author="Microsoft Office User" w:date="2022-05-05T17:32:00Z" w:initials="MOU">
+    <w:p>
+      <w:pPr>
+        <w:pStyle w:val="CommentText"/>
+      </w:pPr>
+      <w:r>
+        <w:rPr>
+          <w:rStyle w:val="CommentReference"/>
+        </w:rPr>
+        <w:annotationRef/>
+      </w:r>
+      <w:proofErr w:type="gramStart"/>
+      <w:r>
+        <w:t>succeed ,</w:t>
+      </w:r>
+      <w:proofErr w:type="gramEnd"/>
+      <w:r>
+        <w:t xml:space="preserve"> but have to run in this way </w:t>
+      </w:r>
+    </w:p>
+    <w:p>
+      <w:pPr>
+        <w:pStyle w:val="CommentText"/>
+      </w:pPr>
+      <w:r>
+        <w:rPr>
+          <w:rFonts w:ascii="Menlo" w:hAnsi="Menlo" w:cs="Menlo"/>
+          <w:color w:val="000000"/>
+          <w:sz w:val="22"/>
+          <w:szCs w:val="22"/>
+        </w:rPr>
+        <w:t>~/Documents/Bio334_Data/HMMER3/bin/</w:t>
+      </w:r>
+      <w:proofErr w:type="spellStart"/>
+      <w:r>
+        <w:rPr>
+          <w:rFonts w:ascii="Menlo" w:hAnsi="Menlo" w:cs="Menlo"/>
+          <w:color w:val="000000"/>
+          <w:sz w:val="22"/>
+          <w:szCs w:val="22"/>
+        </w:rPr>
+        <w:t>hmmalign</w:t>
+      </w:r>
+      <w:proofErr w:type="spellEnd"/>
+    </w:p>
+  </w:comment>
 </w:comments>
 </file>
 
@@ -4534,6 +4620,7 @@
   <w15:commentEx w15:paraId="581CD94D" w15:done="0"/>
   <w15:commentEx w15:paraId="7AAB1010" w15:done="0"/>
   <w15:commentEx w15:paraId="5CA8BB81" w15:done="0"/>
+  <w15:commentEx w15:paraId="38E8FB47" w15:done="0"/>
 </w15:commentsEx>
 </file>
 
@@ -4542,6 +4629,7 @@
   <w16cid:commentId w16cid:paraId="581CD94D" w16cid:durableId="261E80A0"/>
   <w16cid:commentId w16cid:paraId="7AAB1010" w16cid:durableId="261E838A"/>
   <w16cid:commentId w16cid:paraId="5CA8BB81" w16cid:durableId="261E8443"/>
+  <w16cid:commentId w16cid:paraId="38E8FB47" w16cid:durableId="261E889E"/>
 </w16cid:commentsIds>
 </file>
 

</xml_diff>

<commit_message>
MSA exercise update 2022 3.0
</commit_message>
<xml_diff>
--- a/03_multiple_sequence_alignment/exercises/exercise_3_multiple_alignment_on_local_computer.docx
+++ b/03_multiple_sequence_alignment/exercises/exercise_3_multiple_alignment_on_local_computer.docx
@@ -420,7 +420,6 @@
         <w:jc w:val="both"/>
         <w:rPr>
           <w:rFonts w:ascii="Arial" w:hAnsi="Arial" w:cs="Arial"/>
-          <w:lang w:val="en-US"/>
         </w:rPr>
       </w:pPr>
       <w:r>
@@ -540,14 +539,12 @@
       <w:r>
         <w:rPr>
           <w:rFonts w:ascii="Arial" w:hAnsi="Arial"/>
-          <w:lang w:val="en-US"/>
         </w:rPr>
         <w:t xml:space="preserve"> </w:t>
       </w:r>
       <w:r>
         <w:rPr>
           <w:rFonts w:ascii="Arial" w:hAnsi="Arial"/>
-          <w:lang w:val="en-US"/>
         </w:rPr>
         <w:t>folder</w:t>
       </w:r>
@@ -650,7 +647,6 @@
       <w:r>
         <w:rPr>
           <w:rFonts w:ascii="Arial" w:hAnsi="Arial"/>
-          <w:lang w:val="en-US"/>
         </w:rPr>
         <w:t>s</w:t>
       </w:r>
@@ -1116,7 +1112,6 @@
         <w:r>
           <w:rPr>
             <w:rStyle w:val="Hyperlink"/>
-            <w:lang w:val="en-US"/>
           </w:rPr>
           <w:t>https://www.ebi.ac.uk/Tools/msa/clustalo/</w:t>
         </w:r>
@@ -1273,7 +1268,6 @@
       <w:r>
         <w:rPr>
           <w:rFonts w:ascii="Arial" w:hAnsi="Arial"/>
-          <w:lang w:val="en-US"/>
         </w:rPr>
         <w:t xml:space="preserve">to save to your laptop </w:t>
       </w:r>
@@ -1286,7 +1280,6 @@
       <w:r>
         <w:rPr>
           <w:rFonts w:ascii="Arial" w:hAnsi="Arial"/>
-          <w:lang w:val="en-US"/>
         </w:rPr>
         <w:t xml:space="preserve">the </w:t>
       </w:r>
@@ -1468,7 +1461,6 @@
       <w:r>
         <w:rPr>
           <w:rFonts w:ascii="Arial" w:hAnsi="Arial"/>
-          <w:lang w:val="en-US"/>
         </w:rPr>
         <w:t xml:space="preserve">the </w:t>
       </w:r>
@@ -1537,7 +1529,6 @@
         </w:rPr>
         <w:tab/>
       </w:r>
-      <w:commentRangeStart w:id="0"/>
       <w:r>
         <w:rPr>
           <w:rFonts w:ascii="Arial" w:hAnsi="Arial"/>
@@ -1651,14 +1642,6 @@
           <w:rFonts w:ascii="Arial" w:hAnsi="Arial"/>
         </w:rPr>
         <w:t>’).</w:t>
-      </w:r>
-      <w:commentRangeEnd w:id="0"/>
-      <w:r>
-        <w:rPr>
-          <w:rStyle w:val="CommentReference"/>
-          <w:lang w:val="en-US" w:eastAsia="en-US"/>
-        </w:rPr>
-        <w:commentReference w:id="0"/>
       </w:r>
     </w:p>
     <w:p>
@@ -1844,7 +1827,6 @@
         <w:ind w:left="284" w:hanging="284"/>
         <w:rPr>
           <w:rFonts w:ascii="Arial" w:hAnsi="Arial"/>
-          <w:lang w:val="en-US"/>
         </w:rPr>
       </w:pPr>
       <w:r>
@@ -1856,7 +1838,6 @@
       <w:r>
         <w:rPr>
           <w:rFonts w:ascii="Arial" w:hAnsi="Arial"/>
-          <w:lang w:val="en-US"/>
         </w:rPr>
         <w:t>"</w:t>
       </w:r>
@@ -1872,7 +1853,6 @@
       <w:r>
         <w:rPr>
           <w:rFonts w:ascii="Arial" w:hAnsi="Arial"/>
-          <w:lang w:val="en-US"/>
         </w:rPr>
         <w:t xml:space="preserve"> “</w:t>
       </w:r>
@@ -1880,14 +1860,10 @@
     <w:p>
       <w:pPr>
         <w:ind w:left="284"/>
-        <w:rPr>
-          <w:lang w:val="en-US"/>
-        </w:rPr>
-      </w:pPr>
-      <w:r>
-        <w:rPr>
-          <w:rFonts w:ascii="Arial" w:hAnsi="Arial"/>
-          <w:lang w:val="en-US"/>
+      </w:pPr>
+      <w:r>
+        <w:rPr>
+          <w:rFonts w:ascii="Arial" w:hAnsi="Arial"/>
         </w:rPr>
         <w:t>“</w:t>
       </w:r>
@@ -1897,9 +1873,9 @@
           <w:color w:val="000000"/>
           <w:sz w:val="22"/>
           <w:szCs w:val="22"/>
-          <w:lang w:val="en-US" w:eastAsia="en-US"/>
-        </w:rPr>
-        <w:t>curl -</w:t>
+          <w:lang w:eastAsia="en-US"/>
+        </w:rPr>
+        <w:t xml:space="preserve">curl -OL </w:t>
       </w:r>
       <w:proofErr w:type="gramStart"/>
       <w:r>
@@ -1908,37 +1884,34 @@
           <w:color w:val="000000"/>
           <w:sz w:val="22"/>
           <w:szCs w:val="22"/>
-          <w:lang w:val="en-US" w:eastAsia="en-US"/>
-        </w:rPr>
-        <w:t>OL  http://www.drive5.com/muscle/downloads3.8.31/muscle3.8.31_i86linux64.tar.gz</w:t>
+          <w:lang w:eastAsia="en-US"/>
+        </w:rPr>
+        <w:t>https://github.com/rcedgar/muscle/releases/download/v5.1/muscle5.1.macos_intel64</w:t>
+      </w:r>
+      <w:r>
+        <w:rPr>
+          <w:rFonts w:ascii="Arial" w:hAnsi="Arial"/>
+        </w:rPr>
+        <w:t>“</w:t>
       </w:r>
       <w:proofErr w:type="gramEnd"/>
       <w:r>
         <w:rPr>
           <w:rFonts w:ascii="Arial" w:hAnsi="Arial"/>
-          <w:lang w:val="en-US"/>
         </w:rPr>
         <w:t xml:space="preserve"> </w:t>
       </w:r>
-      <w:r>
-        <w:rPr>
-          <w:rFonts w:ascii="Arial" w:hAnsi="Arial"/>
-          <w:lang w:val="en-US"/>
-        </w:rPr>
-        <w:t xml:space="preserve">“ </w:t>
-      </w:r>
-    </w:p>
-    <w:p>
-      <w:pPr>
-        <w:ind w:left="284" w:hanging="284"/>
-        <w:rPr>
-          <w:rFonts w:ascii="Arial" w:hAnsi="Arial"/>
-        </w:rPr>
-      </w:pPr>
-      <w:r>
-        <w:rPr>
-          <w:rFonts w:ascii="Arial" w:hAnsi="Arial"/>
-          <w:lang w:val="en-US"/>
+    </w:p>
+    <w:p>
+      <w:pPr>
+        <w:ind w:left="284" w:hanging="284"/>
+        <w:rPr>
+          <w:rFonts w:ascii="Arial" w:hAnsi="Arial"/>
+        </w:rPr>
+      </w:pPr>
+      <w:r>
+        <w:rPr>
+          <w:rFonts w:ascii="Arial" w:hAnsi="Arial"/>
         </w:rPr>
         <w:tab/>
       </w:r>
@@ -2020,20 +1993,24 @@
         </w:rPr>
         <w:tab/>
       </w:r>
-      <w:commentRangeStart w:id="1"/>
-      <w:r>
-        <w:rPr>
-          <w:rFonts w:ascii="Arial" w:hAnsi="Arial"/>
-        </w:rPr>
-        <w:t>then, in the Terminal, decompress and unpack the file:</w:t>
-      </w:r>
-      <w:commentRangeEnd w:id="1"/>
-      <w:r>
-        <w:rPr>
-          <w:rStyle w:val="CommentReference"/>
-          <w:lang w:val="en-US" w:eastAsia="en-US"/>
-        </w:rPr>
-        <w:commentReference w:id="1"/>
+      <w:commentRangeStart w:id="0"/>
+      <w:r>
+        <w:rPr>
+          <w:rFonts w:ascii="Arial" w:hAnsi="Arial"/>
+        </w:rPr>
+        <w:t xml:space="preserve">then, in the Terminal, </w:t>
+      </w:r>
+      <w:r>
+        <w:rPr>
+          <w:rFonts w:ascii="Arial" w:hAnsi="Arial"/>
+        </w:rPr>
+        <w:t>do following</w:t>
+      </w:r>
+      <w:r>
+        <w:rPr>
+          <w:rFonts w:ascii="Arial" w:hAnsi="Arial"/>
+        </w:rPr>
+        <w:t>:</w:t>
       </w:r>
     </w:p>
     <w:p>
@@ -2123,841 +2100,78 @@
           <w:sz w:val="20"/>
         </w:rPr>
       </w:pPr>
-      <w:r>
-        <w:rPr>
-          <w:rFonts w:ascii="Courier" w:hAnsi="Courier"/>
-          <w:sz w:val="20"/>
-        </w:rPr>
-        <w:t>gunzip muscle3.8.31_i86linux64.tar.gz</w:t>
-      </w:r>
-      <w:r>
-        <w:rPr>
-          <w:rFonts w:ascii="Courier" w:hAnsi="Courier"/>
-          <w:sz w:val="20"/>
-        </w:rPr>
-        <w:tab/>
-      </w:r>
-      <w:r>
-        <w:rPr>
-          <w:rFonts w:ascii="Arial Narrow" w:hAnsi="Arial Narrow"/>
-          <w:sz w:val="20"/>
-        </w:rPr>
-        <w:t>[decompresses the file</w:t>
-      </w:r>
-      <w:r>
-        <w:rPr>
-          <w:rFonts w:ascii="Arial Narrow" w:hAnsi="Arial Narrow"/>
-          <w:sz w:val="20"/>
-        </w:rPr>
-        <w:t>, removes ending ‘gz’</w:t>
-      </w:r>
-      <w:r>
-        <w:rPr>
-          <w:rFonts w:ascii="Arial Narrow" w:hAnsi="Arial Narrow"/>
-          <w:sz w:val="20"/>
-        </w:rPr>
-        <w:t>]</w:t>
-      </w:r>
-    </w:p>
-    <w:p>
-      <w:pPr>
-        <w:tabs>
-          <w:tab w:val="left" w:pos="5387"/>
-        </w:tabs>
-        <w:ind w:left="284" w:hanging="284"/>
-        <w:rPr>
-          <w:rFonts w:ascii="Arial Narrow" w:hAnsi="Arial Narrow"/>
-          <w:sz w:val="20"/>
-        </w:rPr>
-      </w:pPr>
-      <w:r>
-        <w:rPr>
-          <w:rFonts w:ascii="Courier" w:hAnsi="Courier"/>
-          <w:sz w:val="20"/>
-        </w:rPr>
-        <w:t>tar xvfp muscle3.8.31_i86linux64.tar</w:t>
-      </w:r>
-      <w:r>
-        <w:rPr>
-          <w:rFonts w:ascii="Courier" w:hAnsi="Courier"/>
-          <w:sz w:val="20"/>
-        </w:rPr>
-        <w:tab/>
-      </w:r>
-      <w:r>
-        <w:rPr>
-          <w:rFonts w:ascii="Arial Narrow" w:hAnsi="Arial Narrow"/>
-          <w:sz w:val="20"/>
-        </w:rPr>
-        <w:t>[unpacks the file]</w:t>
-      </w:r>
-    </w:p>
-    <w:p>
-      <w:pPr>
-        <w:tabs>
-          <w:tab w:val="left" w:pos="5387"/>
-        </w:tabs>
-        <w:ind w:left="284" w:hanging="284"/>
-        <w:rPr>
-          <w:rFonts w:ascii="Courier" w:hAnsi="Courier"/>
-          <w:sz w:val="20"/>
-        </w:rPr>
-      </w:pPr>
-      <w:r>
-        <w:rPr>
-          <w:rFonts w:ascii="Courier" w:hAnsi="Courier"/>
-          <w:sz w:val="20"/>
-        </w:rPr>
-        <w:t>ls -lart</w:t>
-      </w:r>
-      <w:r>
-        <w:rPr>
-          <w:rFonts w:ascii="Arial Narrow" w:hAnsi="Arial Narrow"/>
-          <w:sz w:val="20"/>
-        </w:rPr>
-        <w:tab/>
-        <w:t>[list files; did everything work as expected?]</w:t>
-      </w:r>
-    </w:p>
-    <w:p>
-      <w:pPr>
-        <w:ind w:left="284" w:hanging="284"/>
-        <w:rPr>
-          <w:rFonts w:ascii="Courier" w:hAnsi="Courier"/>
-          <w:sz w:val="20"/>
-        </w:rPr>
-      </w:pPr>
-    </w:p>
-    <w:p>
-      <w:pPr>
-        <w:ind w:left="284" w:hanging="284"/>
-        <w:rPr>
-          <w:rFonts w:ascii="Arial" w:hAnsi="Arial" w:cs="Arial"/>
-        </w:rPr>
-      </w:pPr>
-      <w:r>
-        <w:rPr>
-          <w:rFonts w:ascii="Arial" w:hAnsi="Arial" w:cs="Arial"/>
-        </w:rPr>
-        <w:t>-</w:t>
-      </w:r>
-      <w:r>
-        <w:rPr>
-          <w:rFonts w:ascii="Arial" w:hAnsi="Arial" w:cs="Arial"/>
-        </w:rPr>
-        <w:tab/>
-        <w:t>now, we can run muscle on both of our input files</w:t>
-      </w:r>
-      <w:r>
-        <w:rPr>
-          <w:rFonts w:ascii="Arial" w:hAnsi="Arial" w:cs="Arial"/>
-        </w:rPr>
-        <w:t xml:space="preserve"> (make sure you are in </w:t>
-      </w:r>
-      <w:r>
-        <w:rPr>
-          <w:rFonts w:ascii="Arial" w:hAnsi="Arial" w:cs="Arial"/>
-        </w:rPr>
-        <w:t xml:space="preserve">directory </w:t>
-      </w:r>
-      <w:r>
-        <w:rPr>
-          <w:rFonts w:ascii="Arial" w:hAnsi="Arial"/>
-        </w:rPr>
-        <w:t>“</w:t>
-      </w:r>
-      <w:r>
-        <w:rPr>
-          <w:rFonts w:ascii="Arial" w:hAnsi="Arial"/>
-        </w:rPr>
-        <w:t>/work/bio334</w:t>
-      </w:r>
-      <w:r>
-        <w:rPr>
-          <w:rFonts w:ascii="Arial" w:hAnsi="Arial"/>
-          <w:lang w:val="en-US"/>
-        </w:rPr>
-        <w:t>-</w:t>
-      </w:r>
-      <w:r>
-        <w:rPr>
-          <w:rFonts w:ascii="Arial" w:hAnsi="Arial"/>
-        </w:rPr>
-        <w:t>spring202</w:t>
-      </w:r>
-      <w:r>
-        <w:rPr>
-          <w:rFonts w:ascii="Arial" w:hAnsi="Arial"/>
-          <w:lang w:val="en-US"/>
-        </w:rPr>
-        <w:t>1</w:t>
-      </w:r>
-      <w:r>
-        <w:rPr>
-          <w:rFonts w:ascii="Arial" w:hAnsi="Arial"/>
-        </w:rPr>
-        <w:t>”</w:t>
-      </w:r>
-      <w:r>
-        <w:rPr>
-          <w:rFonts w:ascii="Arial" w:hAnsi="Arial"/>
-        </w:rPr>
-        <w:t xml:space="preserve">  </w:t>
-      </w:r>
-      <w:r>
-        <w:rPr>
-          <w:rFonts w:ascii="Arial" w:hAnsi="Arial" w:cs="Arial"/>
-        </w:rPr>
-        <w:t>before running following command )</w:t>
-      </w:r>
-      <w:r>
-        <w:rPr>
-          <w:rFonts w:ascii="Arial" w:hAnsi="Arial" w:cs="Arial"/>
-        </w:rPr>
-        <w:t>:</w:t>
-      </w:r>
-    </w:p>
-    <w:p>
-      <w:pPr>
-        <w:ind w:left="284" w:hanging="284"/>
-        <w:rPr>
-          <w:rFonts w:ascii="Arial" w:hAnsi="Arial" w:cs="Arial"/>
-        </w:rPr>
-      </w:pPr>
-    </w:p>
-    <w:p>
-      <w:pPr>
-        <w:ind w:left="284" w:hanging="284"/>
-        <w:rPr>
-          <w:rFonts w:ascii="Arial" w:hAnsi="Arial" w:cs="Arial"/>
-        </w:rPr>
-      </w:pPr>
-    </w:p>
-    <w:p>
-      <w:pPr>
-        <w:ind w:left="284" w:hanging="284"/>
-        <w:rPr>
-          <w:rFonts w:ascii="Arial" w:hAnsi="Arial" w:cs="Arial"/>
-          <w:sz w:val="20"/>
-          <w:szCs w:val="20"/>
-        </w:rPr>
-      </w:pPr>
-      <w:bookmarkStart w:id="2" w:name="OLE_LINK1"/>
-      <w:bookmarkStart w:id="3" w:name="OLE_LINK2"/>
-      <w:r>
-        <w:rPr>
-          <w:rFonts w:ascii="Arial" w:hAnsi="Arial" w:cs="Arial"/>
-          <w:sz w:val="20"/>
-          <w:szCs w:val="20"/>
-        </w:rPr>
-        <w:lastRenderedPageBreak/>
-        <w:t>muscle -in ./data/unaligned1.fa -out ./data/aligned.muscle.easy.fa</w:t>
-      </w:r>
-    </w:p>
-    <w:bookmarkEnd w:id="2"/>
-    <w:bookmarkEnd w:id="3"/>
-    <w:p>
-      <w:pPr>
-        <w:keepNext/>
-        <w:ind w:left="284" w:hanging="284"/>
-        <w:rPr>
-          <w:rFonts w:ascii="Courier" w:hAnsi="Courier"/>
-          <w:sz w:val="20"/>
-        </w:rPr>
-      </w:pPr>
-    </w:p>
-    <w:p>
-      <w:pPr>
-        <w:ind w:left="284" w:hanging="284"/>
-        <w:rPr>
-          <w:rFonts w:ascii="Arial" w:hAnsi="Arial" w:cs="Arial"/>
-          <w:sz w:val="20"/>
-          <w:szCs w:val="20"/>
-        </w:rPr>
-      </w:pPr>
-      <w:r>
-        <w:rPr>
-          <w:rFonts w:ascii="Arial" w:hAnsi="Arial" w:cs="Arial"/>
-          <w:sz w:val="20"/>
-          <w:szCs w:val="20"/>
-        </w:rPr>
-        <w:t>muscl</w:t>
-      </w:r>
-      <w:r>
-        <w:rPr>
-          <w:rFonts w:ascii="Arial" w:hAnsi="Arial" w:cs="Arial"/>
-          <w:sz w:val="20"/>
-          <w:szCs w:val="20"/>
-          <w:lang w:val="en-US"/>
-        </w:rPr>
-        <w:t>e</w:t>
-      </w:r>
-      <w:r>
-        <w:rPr>
-          <w:rFonts w:ascii="Arial" w:hAnsi="Arial" w:cs="Arial"/>
-          <w:sz w:val="20"/>
-          <w:szCs w:val="20"/>
-        </w:rPr>
-        <w:t xml:space="preserve"> -in ./data/unaligned2.fa -out ./data/aligned.muscle.hard.fa</w:t>
-      </w:r>
-    </w:p>
-    <w:p>
-      <w:pPr>
-        <w:ind w:left="284" w:hanging="284"/>
-        <w:rPr>
-          <w:rFonts w:ascii="Arial" w:hAnsi="Arial"/>
-        </w:rPr>
-      </w:pPr>
-    </w:p>
-    <w:p>
-      <w:pPr>
-        <w:ind w:left="284" w:hanging="284"/>
-        <w:rPr>
-          <w:rFonts w:ascii="Arial" w:hAnsi="Arial"/>
-        </w:rPr>
-      </w:pPr>
-      <w:r>
-        <w:rPr>
-          <w:rFonts w:ascii="Arial" w:hAnsi="Arial"/>
-        </w:rPr>
-        <w:t>-</w:t>
-      </w:r>
-      <w:r>
-        <w:rPr>
-          <w:rFonts w:ascii="Arial" w:hAnsi="Arial"/>
-        </w:rPr>
-        <w:t xml:space="preserve">   </w:t>
-      </w:r>
-      <w:r>
-        <w:rPr>
-          <w:rFonts w:ascii="Arial" w:hAnsi="Arial"/>
-        </w:rPr>
-        <w:t>Then download file</w:t>
-      </w:r>
-      <w:r>
-        <w:rPr>
-          <w:rFonts w:ascii="Arial" w:hAnsi="Arial"/>
-        </w:rPr>
-        <w:t xml:space="preserve"> </w:t>
-      </w:r>
-      <w:r>
-        <w:rPr>
-          <w:rFonts w:ascii="Arial" w:hAnsi="Arial"/>
-        </w:rPr>
-        <w:t>“</w:t>
-      </w:r>
-      <w:r>
-        <w:rPr>
-          <w:rFonts w:ascii="Arial" w:hAnsi="Arial" w:cs="Arial"/>
-          <w:sz w:val="20"/>
-          <w:szCs w:val="20"/>
-        </w:rPr>
-        <w:t>aligned.muscle.easy.fa</w:t>
-      </w:r>
-      <w:r>
-        <w:rPr>
-          <w:rFonts w:ascii="Arial" w:hAnsi="Arial"/>
-        </w:rPr>
-        <w:t xml:space="preserve">” </w:t>
-      </w:r>
-      <w:r>
-        <w:rPr>
-          <w:rFonts w:ascii="Arial" w:hAnsi="Arial"/>
-        </w:rPr>
-        <w:t>and file</w:t>
-      </w:r>
-      <w:r>
-        <w:rPr>
-          <w:rFonts w:ascii="Arial" w:hAnsi="Arial"/>
-        </w:rPr>
-        <w:t xml:space="preserve"> “</w:t>
-      </w:r>
-      <w:r>
-        <w:rPr>
-          <w:rFonts w:ascii="Arial" w:hAnsi="Arial" w:cs="Arial"/>
-          <w:sz w:val="20"/>
-          <w:szCs w:val="20"/>
-        </w:rPr>
-        <w:t>aligned.muscle.hard.fa</w:t>
-      </w:r>
-      <w:r>
-        <w:rPr>
-          <w:rFonts w:ascii="Arial" w:hAnsi="Arial"/>
-        </w:rPr>
-        <w:t>”</w:t>
-      </w:r>
-      <w:r>
-        <w:rPr>
-          <w:rFonts w:ascii="Arial" w:hAnsi="Arial"/>
-        </w:rPr>
-        <w:t xml:space="preserve"> </w:t>
-      </w:r>
-      <w:r>
-        <w:rPr>
-          <w:rFonts w:ascii="Arial" w:hAnsi="Arial"/>
-        </w:rPr>
-        <w:t xml:space="preserve"> from renku to </w:t>
-      </w:r>
-      <w:r>
-        <w:rPr>
-          <w:rFonts w:ascii="Arial" w:hAnsi="Arial"/>
-        </w:rPr>
-        <w:t xml:space="preserve">your own computer </w:t>
-      </w:r>
-    </w:p>
-    <w:p>
-      <w:pPr>
-        <w:ind w:left="284" w:hanging="284"/>
-        <w:rPr>
-          <w:lang w:val="en-US"/>
-        </w:rPr>
-      </w:pPr>
-      <w:r>
-        <w:rPr>
-          <w:rFonts w:ascii="Arial" w:hAnsi="Arial"/>
-        </w:rPr>
-        <w:t>-</w:t>
-      </w:r>
-      <w:r>
-        <w:rPr>
-          <w:rFonts w:ascii="Arial" w:hAnsi="Arial"/>
-        </w:rPr>
-        <w:tab/>
-        <w:t xml:space="preserve">ok, let’s </w:t>
-      </w:r>
-      <w:r>
-        <w:rPr>
-          <w:rFonts w:ascii="Arial" w:hAnsi="Arial"/>
-        </w:rPr>
-        <w:t xml:space="preserve">use </w:t>
-      </w:r>
-      <w:r>
-        <w:rPr>
-          <w:rFonts w:ascii="Arial" w:hAnsi="Arial"/>
-        </w:rPr>
-        <w:t>Mview</w:t>
-      </w:r>
-      <w:r>
-        <w:rPr>
-          <w:rFonts w:ascii="Arial" w:hAnsi="Arial"/>
-        </w:rPr>
-        <w:t xml:space="preserve"> to format this new alignment in a pretty way again: </w:t>
-      </w:r>
-      <w:r>
-        <w:rPr>
-          <w:rFonts w:ascii="Arial" w:hAnsi="Arial"/>
-        </w:rPr>
-        <w:t xml:space="preserve"> </w:t>
-      </w:r>
-      <w:r>
-        <w:rPr>
-          <w:rFonts w:ascii="Arial" w:hAnsi="Arial"/>
-          <w:lang w:val="en-US"/>
-        </w:rPr>
-        <w:t xml:space="preserve">first </w:t>
-      </w:r>
-      <w:r>
-        <w:rPr>
-          <w:rFonts w:ascii="Arial" w:hAnsi="Arial"/>
-        </w:rPr>
-        <w:t xml:space="preserve">go to the </w:t>
-      </w:r>
-      <w:r>
-        <w:rPr>
-          <w:rFonts w:ascii="Arial" w:hAnsi="Arial"/>
-        </w:rPr>
-        <w:t xml:space="preserve">URL: </w:t>
-      </w:r>
-      <w:r>
-        <w:fldChar w:fldCharType="begin"/>
-      </w:r>
-      <w:r>
-        <w:instrText xml:space="preserve"> HYPERLINK "https://www.ebi.ac.uk/Tools/msa/mview/" </w:instrText>
-      </w:r>
-      <w:r>
-        <w:fldChar w:fldCharType="separate"/>
-      </w:r>
-      <w:r>
-        <w:rPr>
-          <w:color w:val="0000FF"/>
-          <w:u w:val="single"/>
-        </w:rPr>
-        <w:t>https://www.ebi.ac.uk/Tools/msa/mview/</w:t>
-      </w:r>
-      <w:r>
-        <w:fldChar w:fldCharType="end"/>
-      </w:r>
-      <w:r>
-        <w:rPr>
-          <w:lang w:val="en-US"/>
-        </w:rPr>
-        <w:t xml:space="preserve">; </w:t>
-      </w:r>
-      <w:r>
-        <w:rPr>
-          <w:rFonts w:ascii="Arial" w:hAnsi="Arial"/>
-        </w:rPr>
-        <w:t xml:space="preserve">then click “choose file” button to select </w:t>
-      </w:r>
-      <w:r>
-        <w:rPr>
-          <w:rFonts w:ascii="Arial" w:hAnsi="Arial"/>
-        </w:rPr>
-        <w:t>“</w:t>
-      </w:r>
-      <w:r>
-        <w:rPr>
-          <w:rFonts w:ascii="Courier" w:hAnsi="Courier"/>
-          <w:sz w:val="20"/>
-          <w:szCs w:val="20"/>
-        </w:rPr>
-        <w:t>aligned.muscle.easy.fa</w:t>
-      </w:r>
-      <w:r>
-        <w:rPr>
-          <w:rFonts w:ascii="Arial" w:hAnsi="Arial"/>
-        </w:rPr>
-        <w:t>”</w:t>
-      </w:r>
-      <w:r>
-        <w:rPr>
-          <w:rFonts w:ascii="Arial" w:hAnsi="Arial"/>
-        </w:rPr>
-        <w:t xml:space="preserve"> file we just made</w:t>
-      </w:r>
-      <w:r>
-        <w:rPr>
-          <w:rFonts w:ascii="Arial" w:hAnsi="Arial"/>
-        </w:rPr>
-        <w:t xml:space="preserve">; </w:t>
-      </w:r>
-      <w:r>
-        <w:rPr>
-          <w:rFonts w:ascii="Arial" w:hAnsi="Arial"/>
-        </w:rPr>
-        <w:t>then click “Submit” at the bottom. Finally click “Download Alignment File”, this will lead us to a html page. Right click and choose “Save As” and name file as ‘</w:t>
-      </w:r>
-      <w:r>
-        <w:rPr>
-          <w:rFonts w:ascii="Courier" w:hAnsi="Courier"/>
-          <w:sz w:val="20"/>
-          <w:szCs w:val="20"/>
-        </w:rPr>
-        <w:t>aligned.</w:t>
-      </w:r>
-      <w:r>
-        <w:rPr>
-          <w:rFonts w:ascii="Courier" w:hAnsi="Courier"/>
-          <w:sz w:val="20"/>
-          <w:szCs w:val="20"/>
-          <w:lang w:val="en-US"/>
-        </w:rPr>
-        <w:t>muscle</w:t>
-      </w:r>
-      <w:r>
-        <w:rPr>
-          <w:rFonts w:ascii="Courier" w:hAnsi="Courier"/>
-          <w:sz w:val="20"/>
-          <w:szCs w:val="20"/>
-        </w:rPr>
-        <w:t>.easy.</w:t>
-      </w:r>
-      <w:r>
-        <w:rPr>
-          <w:rFonts w:ascii="Courier" w:hAnsi="Courier"/>
-          <w:sz w:val="20"/>
-          <w:szCs w:val="20"/>
-        </w:rPr>
-        <w:t>html</w:t>
-      </w:r>
-      <w:r>
-        <w:rPr>
-          <w:rFonts w:ascii="Arial" w:hAnsi="Arial"/>
-        </w:rPr>
-        <w:t>’</w:t>
-      </w:r>
-      <w:r>
-        <w:rPr>
-          <w:rFonts w:ascii="Arial" w:hAnsi="Arial"/>
-        </w:rPr>
-        <w:t>. Do the same for the other file (‘</w:t>
-      </w:r>
-      <w:r>
-        <w:rPr>
-          <w:rFonts w:ascii="Courier" w:hAnsi="Courier"/>
-          <w:sz w:val="20"/>
-          <w:szCs w:val="20"/>
-        </w:rPr>
-        <w:t>aligned.muscle.hard.fa</w:t>
-      </w:r>
-      <w:r>
-        <w:rPr>
-          <w:rFonts w:ascii="Arial" w:hAnsi="Arial"/>
-        </w:rPr>
-        <w:t>’)</w:t>
-      </w:r>
-      <w:r>
-        <w:rPr>
-          <w:rFonts w:ascii="Arial" w:hAnsi="Arial"/>
-          <w:lang w:val="en-US"/>
-        </w:rPr>
-        <w:t xml:space="preserve"> and save file as </w:t>
-      </w:r>
-      <w:r>
-        <w:rPr>
-          <w:rFonts w:ascii="Arial" w:hAnsi="Arial"/>
-        </w:rPr>
-        <w:t>‘</w:t>
-      </w:r>
-      <w:r>
-        <w:rPr>
-          <w:rFonts w:ascii="Courier" w:hAnsi="Courier"/>
-          <w:sz w:val="20"/>
-          <w:szCs w:val="20"/>
-        </w:rPr>
-        <w:t>aligned.</w:t>
-      </w:r>
-      <w:r>
-        <w:rPr>
-          <w:rFonts w:ascii="Courier" w:hAnsi="Courier"/>
-          <w:sz w:val="20"/>
-          <w:szCs w:val="20"/>
-          <w:lang w:val="en-US"/>
-        </w:rPr>
-        <w:t>muscle</w:t>
-      </w:r>
-      <w:r>
-        <w:rPr>
-          <w:rFonts w:ascii="Courier" w:hAnsi="Courier"/>
-          <w:sz w:val="20"/>
-          <w:szCs w:val="20"/>
-        </w:rPr>
-        <w:t>.</w:t>
-      </w:r>
-      <w:r>
-        <w:rPr>
-          <w:rFonts w:ascii="Courier" w:hAnsi="Courier"/>
-          <w:sz w:val="20"/>
-          <w:szCs w:val="20"/>
-          <w:lang w:val="en-US"/>
-        </w:rPr>
-        <w:t>hard</w:t>
-      </w:r>
-      <w:r>
-        <w:rPr>
-          <w:rFonts w:ascii="Courier" w:hAnsi="Courier"/>
-          <w:sz w:val="20"/>
-          <w:szCs w:val="20"/>
-        </w:rPr>
-        <w:t>.</w:t>
-      </w:r>
-      <w:r>
-        <w:rPr>
-          <w:rFonts w:ascii="Courier" w:hAnsi="Courier"/>
-          <w:sz w:val="20"/>
-          <w:szCs w:val="20"/>
-        </w:rPr>
-        <w:t>html</w:t>
-      </w:r>
-      <w:r>
-        <w:rPr>
-          <w:rFonts w:ascii="Arial" w:hAnsi="Arial"/>
-        </w:rPr>
-        <w:t>’</w:t>
-      </w:r>
-    </w:p>
-    <w:p>
-      <w:pPr>
-        <w:ind w:left="284" w:hanging="284"/>
-        <w:rPr>
-          <w:rFonts w:ascii="Arial" w:hAnsi="Arial"/>
-        </w:rPr>
-      </w:pPr>
-    </w:p>
-    <w:p>
-      <w:pPr>
-        <w:ind w:left="284" w:hanging="284"/>
-        <w:rPr>
-          <w:rFonts w:ascii="Arial" w:hAnsi="Arial"/>
-        </w:rPr>
-      </w:pPr>
-    </w:p>
-    <w:p>
-      <w:pPr>
-        <w:keepNext/>
-        <w:ind w:left="284" w:hanging="284"/>
-        <w:outlineLvl w:val="0"/>
-        <w:rPr>
-          <w:rFonts w:ascii="Arial" w:hAnsi="Arial"/>
-          <w:b/>
-        </w:rPr>
-      </w:pPr>
-      <w:r>
-        <w:rPr>
-          <w:rFonts w:ascii="Arial" w:hAnsi="Arial"/>
-          <w:b/>
-        </w:rPr>
-        <w:t>4</w:t>
-      </w:r>
-      <w:r>
-        <w:rPr>
-          <w:rFonts w:ascii="Arial" w:hAnsi="Arial"/>
-          <w:b/>
-        </w:rPr>
-        <w:t>) Multiple Alignment</w:t>
-      </w:r>
-      <w:r>
-        <w:rPr>
-          <w:rFonts w:ascii="Arial" w:hAnsi="Arial"/>
-          <w:b/>
-        </w:rPr>
-        <w:t>s using HMMAlign</w:t>
-      </w:r>
-    </w:p>
-    <w:p>
-      <w:pPr>
-        <w:keepNext/>
-        <w:ind w:left="284" w:hanging="284"/>
-        <w:rPr>
-          <w:rFonts w:ascii="Arial" w:hAnsi="Arial"/>
-        </w:rPr>
-      </w:pPr>
-    </w:p>
-    <w:p>
-      <w:pPr>
-        <w:rPr>
-          <w:rFonts w:ascii="Arial" w:hAnsi="Arial"/>
-        </w:rPr>
-      </w:pPr>
-      <w:r>
-        <w:rPr>
-          <w:rFonts w:ascii="Arial" w:hAnsi="Arial"/>
-        </w:rPr>
-        <w:t xml:space="preserve">the program </w:t>
-      </w:r>
-      <w:r>
-        <w:rPr>
-          <w:rFonts w:ascii="Arial" w:hAnsi="Arial"/>
-        </w:rPr>
-        <w:t xml:space="preserve">HMM-align produces very good alignments, but it can only be used if the proteins to be aligned have a previously known domain. </w:t>
-      </w:r>
-    </w:p>
-    <w:p>
-      <w:pPr>
-        <w:rPr>
-          <w:rFonts w:ascii="Arial" w:hAnsi="Arial"/>
-        </w:rPr>
-      </w:pPr>
-    </w:p>
-    <w:p>
-      <w:pPr>
-        <w:ind w:left="284" w:hanging="284"/>
-        <w:rPr>
-          <w:rFonts w:ascii="Arial" w:hAnsi="Arial"/>
-          <w:lang w:val="en-US"/>
-        </w:rPr>
-      </w:pPr>
-      <w:r>
-        <w:rPr>
-          <w:rFonts w:ascii="Arial" w:hAnsi="Arial"/>
-        </w:rPr>
-        <w:t>-</w:t>
-      </w:r>
-      <w:r>
-        <w:rPr>
-          <w:rFonts w:ascii="Arial" w:hAnsi="Arial"/>
-        </w:rPr>
-        <w:tab/>
-      </w:r>
-      <w:r>
-        <w:rPr>
-          <w:rFonts w:ascii="Arial" w:hAnsi="Arial"/>
-        </w:rPr>
-        <w:t>t</w:t>
-      </w:r>
-      <w:commentRangeStart w:id="4"/>
-      <w:r>
-        <w:rPr>
-          <w:rFonts w:ascii="Arial" w:hAnsi="Arial"/>
-        </w:rPr>
-        <w:t>o install HMMAlign</w:t>
-      </w:r>
-      <w:r>
-        <w:rPr>
-          <w:rFonts w:ascii="Arial" w:hAnsi="Arial"/>
-          <w:lang w:val="en-US"/>
-        </w:rPr>
-        <w:t xml:space="preserve">. </w:t>
-      </w:r>
-      <w:r>
-        <w:rPr>
-          <w:rFonts w:ascii="Arial" w:hAnsi="Arial"/>
-          <w:lang w:val="en-US"/>
-        </w:rPr>
-        <w:t xml:space="preserve">We can install </w:t>
-      </w:r>
-      <w:proofErr w:type="spellStart"/>
-      <w:r>
-        <w:rPr>
-          <w:rFonts w:ascii="Arial" w:hAnsi="Arial"/>
-          <w:lang w:val="en-US"/>
-        </w:rPr>
-        <w:t>HMMAlign</w:t>
-      </w:r>
-      <w:proofErr w:type="spellEnd"/>
-      <w:r>
-        <w:rPr>
-          <w:rFonts w:ascii="Arial" w:hAnsi="Arial"/>
-          <w:lang w:val="en-US"/>
-        </w:rPr>
-        <w:t xml:space="preserve"> </w:t>
-      </w:r>
-      <w:r>
-        <w:rPr>
-          <w:rFonts w:ascii="Arial" w:hAnsi="Arial"/>
-          <w:lang w:val="en-US"/>
-        </w:rPr>
-        <w:t xml:space="preserve">easily via Anaconda by </w:t>
-      </w:r>
-      <w:r>
-        <w:rPr>
-          <w:rFonts w:ascii="Arial" w:hAnsi="Arial"/>
-          <w:lang w:val="en-US"/>
-        </w:rPr>
-        <w:t>command “</w:t>
-      </w:r>
       <w:r>
         <w:rPr>
           <w:rFonts w:ascii="Menlo" w:hAnsi="Menlo" w:cs="Menlo"/>
           <w:color w:val="000000"/>
           <w:sz w:val="22"/>
           <w:szCs w:val="22"/>
-          <w:lang w:val="en-US" w:eastAsia="en-US"/>
-        </w:rPr>
-        <w:t>/opt/anaconda3/bin/</w:t>
-      </w:r>
-      <w:proofErr w:type="spellStart"/>
+          <w:lang w:eastAsia="en-US"/>
+        </w:rPr>
+        <w:t>mv muscle5.</w:t>
+      </w:r>
+      <w:proofErr w:type="gramStart"/>
       <w:r>
         <w:rPr>
           <w:rFonts w:ascii="Menlo" w:hAnsi="Menlo" w:cs="Menlo"/>
           <w:color w:val="000000"/>
           <w:sz w:val="22"/>
           <w:szCs w:val="22"/>
-          <w:lang w:val="en-US" w:eastAsia="en-US"/>
-        </w:rPr>
-        <w:t>conda</w:t>
-      </w:r>
-      <w:proofErr w:type="spellEnd"/>
+          <w:lang w:eastAsia="en-US"/>
+        </w:rPr>
+        <w:t>1.macos</w:t>
+      </w:r>
+      <w:proofErr w:type="gramEnd"/>
       <w:r>
         <w:rPr>
           <w:rFonts w:ascii="Menlo" w:hAnsi="Menlo" w:cs="Menlo"/>
           <w:color w:val="000000"/>
           <w:sz w:val="22"/>
           <w:szCs w:val="22"/>
-          <w:lang w:val="en-US" w:eastAsia="en-US"/>
-        </w:rPr>
-        <w:t xml:space="preserve"> install -c </w:t>
-      </w:r>
+          <w:lang w:eastAsia="en-US"/>
+        </w:rPr>
+        <w:t>_intel64 muscle</w:t>
+      </w:r>
+      <w:r>
+        <w:rPr>
+          <w:rFonts w:ascii="Courier" w:hAnsi="Courier"/>
+          <w:sz w:val="20"/>
+        </w:rPr>
+        <w:tab/>
+      </w:r>
+      <w:r>
+        <w:rPr>
+          <w:rFonts w:ascii="Arial Narrow" w:hAnsi="Arial Narrow"/>
+          <w:sz w:val="20"/>
+        </w:rPr>
+        <w:t>[</w:t>
+      </w:r>
+      <w:r>
+        <w:rPr>
+          <w:rFonts w:ascii="Arial Narrow" w:hAnsi="Arial Narrow"/>
+          <w:sz w:val="20"/>
+        </w:rPr>
+        <w:t>rename the binary file to avoid typing long names</w:t>
+      </w:r>
+      <w:r>
+        <w:rPr>
+          <w:rFonts w:ascii="Arial Narrow" w:hAnsi="Arial Narrow"/>
+          <w:sz w:val="20"/>
+        </w:rPr>
+        <w:t>]</w:t>
+      </w:r>
+    </w:p>
+    <w:p>
+      <w:pPr>
+        <w:tabs>
+          <w:tab w:val="left" w:pos="5387"/>
+        </w:tabs>
+        <w:ind w:left="284" w:hanging="284"/>
+        <w:rPr>
+          <w:rFonts w:ascii="Arial Narrow" w:hAnsi="Arial Narrow"/>
+          <w:sz w:val="20"/>
+        </w:rPr>
+      </w:pPr>
       <w:proofErr w:type="spellStart"/>
       <w:r>
         <w:rPr>
@@ -2965,9 +2179,9 @@
           <w:color w:val="000000"/>
           <w:sz w:val="22"/>
           <w:szCs w:val="22"/>
-          <w:lang w:val="en-US" w:eastAsia="en-US"/>
-        </w:rPr>
-        <w:t>biocore</w:t>
+          <w:lang w:eastAsia="en-US"/>
+        </w:rPr>
+        <w:t>chmod</w:t>
       </w:r>
       <w:proofErr w:type="spellEnd"/>
       <w:r>
@@ -2976,111 +2190,684 @@
           <w:color w:val="000000"/>
           <w:sz w:val="22"/>
           <w:szCs w:val="22"/>
-          <w:lang w:val="en-US" w:eastAsia="en-US"/>
-        </w:rPr>
-        <w:t xml:space="preserve"> </w:t>
+          <w:lang w:eastAsia="en-US"/>
+        </w:rPr>
+        <w:t xml:space="preserve"> +x muscle</w:t>
+      </w:r>
+      <w:r>
+        <w:rPr>
+          <w:rFonts w:ascii="Courier" w:hAnsi="Courier"/>
+          <w:sz w:val="20"/>
+        </w:rPr>
+        <w:tab/>
+      </w:r>
+      <w:r>
+        <w:rPr>
+          <w:rFonts w:ascii="Arial Narrow" w:hAnsi="Arial Narrow"/>
+          <w:sz w:val="20"/>
+        </w:rPr>
+        <w:t>[</w:t>
+      </w:r>
+      <w:r>
+        <w:rPr>
+          <w:rFonts w:ascii="Arial Narrow" w:hAnsi="Arial Narrow"/>
+          <w:sz w:val="20"/>
+        </w:rPr>
+        <w:t>set read and execute permission</w:t>
+      </w:r>
+      <w:r>
+        <w:rPr>
+          <w:rFonts w:ascii="Arial Narrow" w:hAnsi="Arial Narrow"/>
+          <w:sz w:val="20"/>
+        </w:rPr>
+        <w:t>]</w:t>
+      </w:r>
+      <w:commentRangeEnd w:id="0"/>
+      <w:r>
+        <w:rPr>
+          <w:rStyle w:val="CommentReference"/>
+          <w:lang w:eastAsia="en-US"/>
+        </w:rPr>
+        <w:commentReference w:id="0"/>
+      </w:r>
+    </w:p>
+    <w:p>
+      <w:pPr>
+        <w:tabs>
+          <w:tab w:val="left" w:pos="5387"/>
+        </w:tabs>
+        <w:ind w:left="284" w:hanging="284"/>
+        <w:rPr>
+          <w:rFonts w:ascii="Arial Narrow" w:hAnsi="Arial Narrow"/>
+          <w:sz w:val="20"/>
+        </w:rPr>
+      </w:pPr>
+    </w:p>
+    <w:p>
+      <w:pPr>
+        <w:ind w:left="284" w:hanging="284"/>
+        <w:rPr>
+          <w:rFonts w:ascii="Arial" w:hAnsi="Arial"/>
+        </w:rPr>
+      </w:pPr>
+      <w:r>
+        <w:rPr>
+          <w:rFonts w:ascii="Arial" w:hAnsi="Arial" w:cs="Arial"/>
+        </w:rPr>
+        <w:t>-</w:t>
+      </w:r>
+      <w:r>
+        <w:rPr>
+          <w:rFonts w:ascii="Arial" w:hAnsi="Arial" w:cs="Arial"/>
+        </w:rPr>
+        <w:tab/>
+        <w:t>now, we can run muscle on both of our input files</w:t>
+      </w:r>
+      <w:r>
+        <w:rPr>
+          <w:rFonts w:ascii="Arial" w:hAnsi="Arial" w:cs="Arial"/>
+        </w:rPr>
+        <w:t xml:space="preserve"> (make sure you are in </w:t>
+      </w:r>
+      <w:r>
+        <w:rPr>
+          <w:rFonts w:ascii="Arial" w:hAnsi="Arial" w:cs="Arial"/>
+        </w:rPr>
+        <w:t xml:space="preserve">directory </w:t>
       </w:r>
       <w:proofErr w:type="spellStart"/>
+      <w:r>
+        <w:rPr>
+          <w:rFonts w:ascii="Arial" w:hAnsi="Arial"/>
+        </w:rPr>
+        <w:t>directory</w:t>
+      </w:r>
+      <w:proofErr w:type="spellEnd"/>
+      <w:r>
+        <w:rPr>
+          <w:rFonts w:ascii="Arial" w:hAnsi="Arial"/>
+        </w:rPr>
+        <w:t xml:space="preserve"> “</w:t>
+      </w:r>
+      <w:r>
+        <w:rPr>
+          <w:rFonts w:ascii="Arial" w:hAnsi="Arial"/>
+        </w:rPr>
+        <w:t>/</w:t>
+      </w:r>
       <w:r>
         <w:rPr>
           <w:rFonts w:ascii="Menlo" w:hAnsi="Menlo" w:cs="Menlo"/>
           <w:color w:val="000000"/>
           <w:sz w:val="22"/>
           <w:szCs w:val="22"/>
-          <w:lang w:val="en-US" w:eastAsia="en-US"/>
-        </w:rPr>
-        <w:t>hmmer</w:t>
+        </w:rPr>
+        <w:t>~/Documents/Bio334_Data</w:t>
+      </w:r>
+      <w:proofErr w:type="gramStart"/>
+      <w:r>
+        <w:rPr>
+          <w:rFonts w:ascii="Menlo" w:hAnsi="Menlo" w:cs="Menlo"/>
+          <w:color w:val="000000"/>
+          <w:sz w:val="22"/>
+          <w:szCs w:val="22"/>
+        </w:rPr>
+        <w:t>/</w:t>
+      </w:r>
+      <w:r>
+        <w:rPr>
+          <w:rFonts w:ascii="Arial" w:hAnsi="Arial"/>
+        </w:rPr>
+        <w:t>”</w:t>
+      </w:r>
+      <w:r>
+        <w:rPr>
+          <w:rFonts w:ascii="Arial" w:hAnsi="Arial" w:cs="Arial"/>
+        </w:rPr>
+        <w:t>before</w:t>
+      </w:r>
+      <w:proofErr w:type="gramEnd"/>
+      <w:r>
+        <w:rPr>
+          <w:rFonts w:ascii="Arial" w:hAnsi="Arial" w:cs="Arial"/>
+        </w:rPr>
+        <w:t xml:space="preserve"> running following command )</w:t>
+      </w:r>
+      <w:r>
+        <w:rPr>
+          <w:rFonts w:ascii="Arial" w:hAnsi="Arial" w:cs="Arial"/>
+        </w:rPr>
+        <w:t>:</w:t>
+      </w:r>
+    </w:p>
+    <w:p>
+      <w:pPr>
+        <w:ind w:left="284" w:hanging="284"/>
+        <w:rPr>
+          <w:rFonts w:ascii="Arial" w:hAnsi="Arial" w:cs="Arial"/>
+        </w:rPr>
+      </w:pPr>
+    </w:p>
+    <w:p>
+      <w:pPr>
+        <w:ind w:left="284" w:hanging="284"/>
+        <w:rPr>
+          <w:rFonts w:ascii="Arial" w:hAnsi="Arial" w:cs="Arial"/>
+        </w:rPr>
+      </w:pPr>
+    </w:p>
+    <w:p>
+      <w:pPr>
+        <w:ind w:left="284" w:hanging="284"/>
+        <w:rPr>
+          <w:rFonts w:ascii="Arial" w:hAnsi="Arial" w:cs="Arial"/>
+          <w:sz w:val="20"/>
+          <w:szCs w:val="20"/>
+        </w:rPr>
+      </w:pPr>
+      <w:bookmarkStart w:id="1" w:name="OLE_LINK1"/>
+      <w:bookmarkStart w:id="2" w:name="OLE_LINK2"/>
+      <w:r>
+        <w:rPr>
+          <w:rFonts w:ascii="Courier" w:hAnsi="Courier"/>
+          <w:sz w:val="20"/>
+        </w:rPr>
+        <w:t>~/Documents/Bio334_Data/</w:t>
+      </w:r>
+      <w:r>
+        <w:rPr>
+          <w:rFonts w:ascii="Arial" w:hAnsi="Arial" w:cs="Arial"/>
+          <w:sz w:val="20"/>
+          <w:szCs w:val="20"/>
+        </w:rPr>
+        <w:t>muscle -in unaligned1.fa -</w:t>
+      </w:r>
+      <w:proofErr w:type="gramStart"/>
+      <w:r>
+        <w:rPr>
+          <w:rFonts w:ascii="Arial" w:hAnsi="Arial" w:cs="Arial"/>
+          <w:sz w:val="20"/>
+          <w:szCs w:val="20"/>
+        </w:rPr>
+        <w:t xml:space="preserve">out </w:t>
+      </w:r>
+      <w:r>
+        <w:rPr>
+          <w:rFonts w:ascii="Arial" w:hAnsi="Arial" w:cs="Arial"/>
+          <w:sz w:val="20"/>
+          <w:szCs w:val="20"/>
+        </w:rPr>
+        <w:t xml:space="preserve"> </w:t>
+      </w:r>
+      <w:proofErr w:type="spellStart"/>
+      <w:r>
+        <w:rPr>
+          <w:rFonts w:ascii="Arial" w:hAnsi="Arial" w:cs="Arial"/>
+          <w:sz w:val="20"/>
+          <w:szCs w:val="20"/>
+        </w:rPr>
+        <w:t>aligned</w:t>
+      </w:r>
+      <w:proofErr w:type="gramEnd"/>
+      <w:r>
+        <w:rPr>
+          <w:rFonts w:ascii="Arial" w:hAnsi="Arial" w:cs="Arial"/>
+          <w:sz w:val="20"/>
+          <w:szCs w:val="20"/>
+        </w:rPr>
+        <w:t>.muscle.easy.fa</w:t>
       </w:r>
       <w:proofErr w:type="spellEnd"/>
-      <w:r>
-        <w:rPr>
-          <w:rFonts w:ascii="Arial" w:hAnsi="Arial"/>
-          <w:lang w:val="en-US"/>
-        </w:rPr>
-        <w:t>”;</w:t>
-      </w:r>
-      <w:commentRangeEnd w:id="4"/>
-      <w:r>
-        <w:rPr>
-          <w:rStyle w:val="CommentReference"/>
-          <w:lang w:val="en-US" w:eastAsia="en-US"/>
-        </w:rPr>
-        <w:commentReference w:id="4"/>
-      </w:r>
-    </w:p>
-    <w:p>
-      <w:pPr>
-        <w:ind w:left="284" w:hanging="284"/>
-        <w:rPr>
-          <w:rFonts w:ascii="Arial" w:hAnsi="Arial"/>
-          <w:lang w:val="en-US"/>
-        </w:rPr>
-      </w:pPr>
-    </w:p>
-    <w:p>
-      <w:pPr>
-        <w:ind w:left="284" w:hanging="284"/>
-        <w:rPr>
-          <w:rFonts w:ascii="Arial" w:hAnsi="Arial"/>
-          <w:lang w:val="en-US"/>
-        </w:rPr>
-      </w:pPr>
-      <w:r>
-        <w:rPr>
-          <w:rFonts w:ascii="Arial" w:hAnsi="Arial"/>
-          <w:lang w:val="en-US"/>
+    </w:p>
+    <w:bookmarkEnd w:id="1"/>
+    <w:bookmarkEnd w:id="2"/>
+    <w:p>
+      <w:pPr>
+        <w:keepNext/>
+        <w:ind w:left="284" w:hanging="284"/>
+        <w:rPr>
+          <w:rFonts w:ascii="Courier" w:hAnsi="Courier"/>
+          <w:sz w:val="20"/>
+        </w:rPr>
+      </w:pPr>
+    </w:p>
+    <w:p>
+      <w:pPr>
+        <w:ind w:left="284" w:hanging="284"/>
+        <w:rPr>
+          <w:rFonts w:ascii="Arial" w:hAnsi="Arial" w:cs="Arial"/>
+          <w:sz w:val="20"/>
+          <w:szCs w:val="20"/>
+        </w:rPr>
+      </w:pPr>
+      <w:r>
+        <w:rPr>
+          <w:rFonts w:ascii="Arial" w:hAnsi="Arial" w:cs="Arial"/>
+          <w:sz w:val="20"/>
+          <w:szCs w:val="20"/>
+        </w:rPr>
+        <w:t>muscl</w:t>
+      </w:r>
+      <w:r>
+        <w:rPr>
+          <w:rFonts w:ascii="Arial" w:hAnsi="Arial" w:cs="Arial"/>
+          <w:sz w:val="20"/>
+          <w:szCs w:val="20"/>
+        </w:rPr>
+        <w:t>e</w:t>
+      </w:r>
+      <w:r>
+        <w:rPr>
+          <w:rFonts w:ascii="Arial" w:hAnsi="Arial" w:cs="Arial"/>
+          <w:sz w:val="20"/>
+          <w:szCs w:val="20"/>
+        </w:rPr>
+        <w:t xml:space="preserve"> -in ./data/unaligned2.fa -out ./data/aligned.muscle.hard.fa</w:t>
+      </w:r>
+    </w:p>
+    <w:p>
+      <w:pPr>
+        <w:ind w:left="284" w:hanging="284"/>
+        <w:rPr>
+          <w:rFonts w:ascii="Arial" w:hAnsi="Arial"/>
+        </w:rPr>
+      </w:pPr>
+    </w:p>
+    <w:p>
+      <w:pPr>
+        <w:ind w:left="284" w:hanging="284"/>
+      </w:pPr>
+      <w:r>
+        <w:rPr>
+          <w:rFonts w:ascii="Arial" w:hAnsi="Arial"/>
+        </w:rPr>
+        <w:t>-</w:t>
+      </w:r>
+      <w:r>
+        <w:rPr>
+          <w:rFonts w:ascii="Arial" w:hAnsi="Arial"/>
         </w:rPr>
         <w:tab/>
-      </w:r>
-      <w:r>
+        <w:t xml:space="preserve">ok, let’s </w:t>
+      </w:r>
+      <w:r>
+        <w:rPr>
+          <w:rFonts w:ascii="Arial" w:hAnsi="Arial"/>
+        </w:rPr>
+        <w:t xml:space="preserve">use </w:t>
+      </w:r>
+      <w:r>
+        <w:rPr>
+          <w:rFonts w:ascii="Arial" w:hAnsi="Arial"/>
+        </w:rPr>
+        <w:t>Mview</w:t>
+      </w:r>
+      <w:r>
+        <w:rPr>
+          <w:rFonts w:ascii="Arial" w:hAnsi="Arial"/>
+        </w:rPr>
+        <w:t xml:space="preserve"> to format this new alignment in a pretty way again: </w:t>
+      </w:r>
+      <w:r>
+        <w:rPr>
+          <w:rFonts w:ascii="Arial" w:hAnsi="Arial"/>
+        </w:rPr>
+        <w:t xml:space="preserve"> </w:t>
+      </w:r>
+      <w:r>
+        <w:rPr>
+          <w:rFonts w:ascii="Arial" w:hAnsi="Arial"/>
+        </w:rPr>
+        <w:t xml:space="preserve">first </w:t>
+      </w:r>
+      <w:r>
+        <w:rPr>
+          <w:rFonts w:ascii="Arial" w:hAnsi="Arial"/>
+        </w:rPr>
+        <w:t xml:space="preserve">go to the </w:t>
+      </w:r>
+      <w:r>
+        <w:rPr>
+          <w:rFonts w:ascii="Arial" w:hAnsi="Arial"/>
+        </w:rPr>
+        <w:t xml:space="preserve">URL: </w:t>
+      </w:r>
+      <w:hyperlink r:id="rId9" w:history="1">
+        <w:r>
+          <w:rPr>
+            <w:color w:val="0000FF"/>
+            <w:u w:val="single"/>
+          </w:rPr>
+          <w:t>https://www.ebi.ac.uk/Tools/msa/mview/</w:t>
+        </w:r>
+      </w:hyperlink>
+      <w:r>
+        <w:t xml:space="preserve">; </w:t>
+      </w:r>
+      <w:r>
+        <w:rPr>
+          <w:rFonts w:ascii="Arial" w:hAnsi="Arial"/>
+        </w:rPr>
+        <w:t xml:space="preserve">then click “choose file” button to select </w:t>
+      </w:r>
+      <w:r>
+        <w:rPr>
+          <w:rFonts w:ascii="Arial" w:hAnsi="Arial"/>
+        </w:rPr>
+        <w:t>“</w:t>
+      </w:r>
+      <w:r>
+        <w:rPr>
+          <w:rFonts w:ascii="Courier" w:hAnsi="Courier"/>
+          <w:sz w:val="20"/>
+          <w:szCs w:val="20"/>
+        </w:rPr>
+        <w:t>aligned.muscle.easy.fa</w:t>
+      </w:r>
+      <w:r>
+        <w:rPr>
+          <w:rFonts w:ascii="Arial" w:hAnsi="Arial"/>
+        </w:rPr>
+        <w:t>”</w:t>
+      </w:r>
+      <w:r>
+        <w:rPr>
+          <w:rFonts w:ascii="Arial" w:hAnsi="Arial"/>
+        </w:rPr>
+        <w:t xml:space="preserve"> file we just made</w:t>
+      </w:r>
+      <w:r>
+        <w:rPr>
+          <w:rFonts w:ascii="Arial" w:hAnsi="Arial"/>
+        </w:rPr>
+        <w:t xml:space="preserve">; </w:t>
+      </w:r>
+      <w:r>
+        <w:rPr>
+          <w:rFonts w:ascii="Arial" w:hAnsi="Arial"/>
+        </w:rPr>
+        <w:t>then click “Submit” at the bottom. Finally click “Download Alignment File”, this will lead us to a html page. Right click and choose “Save As” and name file as ‘</w:t>
+      </w:r>
+      <w:r>
+        <w:rPr>
+          <w:rFonts w:ascii="Courier" w:hAnsi="Courier"/>
+          <w:sz w:val="20"/>
+          <w:szCs w:val="20"/>
+        </w:rPr>
+        <w:t>aligned.</w:t>
+      </w:r>
+      <w:r>
+        <w:rPr>
+          <w:rFonts w:ascii="Courier" w:hAnsi="Courier"/>
+          <w:sz w:val="20"/>
+          <w:szCs w:val="20"/>
+        </w:rPr>
+        <w:t>muscle</w:t>
+      </w:r>
+      <w:r>
+        <w:rPr>
+          <w:rFonts w:ascii="Courier" w:hAnsi="Courier"/>
+          <w:sz w:val="20"/>
+          <w:szCs w:val="20"/>
+        </w:rPr>
+        <w:t>.easy.</w:t>
+      </w:r>
+      <w:r>
+        <w:rPr>
+          <w:rFonts w:ascii="Courier" w:hAnsi="Courier"/>
+          <w:sz w:val="20"/>
+          <w:szCs w:val="20"/>
+        </w:rPr>
+        <w:t>html</w:t>
+      </w:r>
+      <w:r>
+        <w:rPr>
+          <w:rFonts w:ascii="Arial" w:hAnsi="Arial"/>
+        </w:rPr>
+        <w:t>’</w:t>
+      </w:r>
+      <w:r>
+        <w:rPr>
+          <w:rFonts w:ascii="Arial" w:hAnsi="Arial"/>
+        </w:rPr>
+        <w:t>. Do the same for the other file (‘</w:t>
+      </w:r>
+      <w:r>
+        <w:rPr>
+          <w:rFonts w:ascii="Courier" w:hAnsi="Courier"/>
+          <w:sz w:val="20"/>
+          <w:szCs w:val="20"/>
+        </w:rPr>
+        <w:t>aligned.muscle.hard.fa</w:t>
+      </w:r>
+      <w:r>
+        <w:rPr>
+          <w:rFonts w:ascii="Arial" w:hAnsi="Arial"/>
+        </w:rPr>
+        <w:t>’)</w:t>
+      </w:r>
+      <w:r>
+        <w:rPr>
+          <w:rFonts w:ascii="Arial" w:hAnsi="Arial"/>
+        </w:rPr>
+        <w:t xml:space="preserve"> and save file as ‘</w:t>
+      </w:r>
+      <w:r>
+        <w:rPr>
+          <w:rFonts w:ascii="Courier" w:hAnsi="Courier"/>
+          <w:sz w:val="20"/>
+          <w:szCs w:val="20"/>
+        </w:rPr>
+        <w:t>aligned.</w:t>
+      </w:r>
+      <w:r>
+        <w:rPr>
+          <w:rFonts w:ascii="Courier" w:hAnsi="Courier"/>
+          <w:sz w:val="20"/>
+          <w:szCs w:val="20"/>
+        </w:rPr>
+        <w:t>muscle</w:t>
+      </w:r>
+      <w:r>
+        <w:rPr>
+          <w:rFonts w:ascii="Courier" w:hAnsi="Courier"/>
+          <w:sz w:val="20"/>
+          <w:szCs w:val="20"/>
+        </w:rPr>
+        <w:t>.</w:t>
+      </w:r>
+      <w:r>
+        <w:rPr>
+          <w:rFonts w:ascii="Courier" w:hAnsi="Courier"/>
+          <w:sz w:val="20"/>
+          <w:szCs w:val="20"/>
+        </w:rPr>
+        <w:t>hard</w:t>
+      </w:r>
+      <w:r>
+        <w:rPr>
+          <w:rFonts w:ascii="Courier" w:hAnsi="Courier"/>
+          <w:sz w:val="20"/>
+          <w:szCs w:val="20"/>
+        </w:rPr>
+        <w:t>.</w:t>
+      </w:r>
+      <w:r>
+        <w:rPr>
+          <w:rFonts w:ascii="Courier" w:hAnsi="Courier"/>
+          <w:sz w:val="20"/>
+          <w:szCs w:val="20"/>
+        </w:rPr>
+        <w:t>html</w:t>
+      </w:r>
+      <w:r>
+        <w:rPr>
+          <w:rFonts w:ascii="Arial" w:hAnsi="Arial"/>
+        </w:rPr>
+        <w:t>’</w:t>
+      </w:r>
+    </w:p>
+    <w:p>
+      <w:pPr>
+        <w:ind w:left="284" w:hanging="284"/>
+        <w:rPr>
+          <w:rFonts w:ascii="Arial" w:hAnsi="Arial"/>
+        </w:rPr>
+      </w:pPr>
+    </w:p>
+    <w:p>
+      <w:pPr>
+        <w:ind w:left="284" w:hanging="284"/>
+        <w:rPr>
+          <w:rFonts w:ascii="Arial" w:hAnsi="Arial"/>
+        </w:rPr>
+      </w:pPr>
+    </w:p>
+    <w:p>
+      <w:pPr>
+        <w:keepNext/>
+        <w:ind w:left="284" w:hanging="284"/>
+        <w:outlineLvl w:val="0"/>
         <w:rPr>
           <w:rFonts w:ascii="Arial" w:hAnsi="Arial"/>
           <w:b/>
-          <w:bCs/>
-          <w:color w:val="FF0000"/>
-          <w:lang w:val="en-US"/>
-        </w:rPr>
-        <w:t>Optional</w:t>
-      </w:r>
-      <w:r>
-        <w:rPr>
-          <w:rFonts w:ascii="Arial" w:hAnsi="Arial"/>
-          <w:lang w:val="en-US"/>
-        </w:rPr>
-        <w:t xml:space="preserve"> you can also choose to compile the source code by </w:t>
-      </w:r>
-      <w:r>
-        <w:rPr>
-          <w:rFonts w:ascii="Arial" w:hAnsi="Arial"/>
-          <w:lang w:val="en-US"/>
+        </w:rPr>
+      </w:pPr>
+      <w:r>
+        <w:rPr>
+          <w:rFonts w:ascii="Arial" w:hAnsi="Arial"/>
+          <w:b/>
+        </w:rPr>
+        <w:t>4</w:t>
+      </w:r>
+      <w:r>
+        <w:rPr>
+          <w:rFonts w:ascii="Arial" w:hAnsi="Arial"/>
+          <w:b/>
+        </w:rPr>
+        <w:t>) Multiple Alignment</w:t>
+      </w:r>
+      <w:r>
+        <w:rPr>
+          <w:rFonts w:ascii="Arial" w:hAnsi="Arial"/>
+          <w:b/>
+        </w:rPr>
+        <w:t>s using HMMAlign</w:t>
+      </w:r>
+    </w:p>
+    <w:p>
+      <w:pPr>
+        <w:keepNext/>
+        <w:ind w:left="284" w:hanging="284"/>
+        <w:rPr>
+          <w:rFonts w:ascii="Arial" w:hAnsi="Arial"/>
+        </w:rPr>
+      </w:pPr>
+    </w:p>
+    <w:p>
+      <w:pPr>
+        <w:rPr>
+          <w:rFonts w:ascii="Arial" w:hAnsi="Arial"/>
+        </w:rPr>
+      </w:pPr>
+      <w:r>
+        <w:rPr>
+          <w:rFonts w:ascii="Arial" w:hAnsi="Arial"/>
+        </w:rPr>
+        <w:t xml:space="preserve">the program </w:t>
+      </w:r>
+      <w:r>
+        <w:rPr>
+          <w:rFonts w:ascii="Arial" w:hAnsi="Arial"/>
+        </w:rPr>
+        <w:t xml:space="preserve">HMM-align produces very good alignments, but it can only be used if the proteins to be aligned have a previously known domain. </w:t>
+      </w:r>
+    </w:p>
+    <w:p>
+      <w:pPr>
+        <w:rPr>
+          <w:rFonts w:ascii="Arial" w:hAnsi="Arial"/>
+        </w:rPr>
+      </w:pPr>
+    </w:p>
+    <w:p>
+      <w:pPr>
+        <w:ind w:left="284" w:hanging="284"/>
+        <w:rPr>
+          <w:rFonts w:ascii="Arial" w:hAnsi="Arial"/>
+        </w:rPr>
+      </w:pPr>
+      <w:r>
+        <w:rPr>
+          <w:rFonts w:ascii="Arial" w:hAnsi="Arial"/>
+        </w:rPr>
+        <w:t>-</w:t>
+      </w:r>
+      <w:r>
+        <w:rPr>
+          <w:rFonts w:ascii="Arial" w:hAnsi="Arial"/>
+        </w:rPr>
+        <w:tab/>
+      </w:r>
+      <w:r>
+        <w:rPr>
+          <w:rFonts w:ascii="Arial" w:hAnsi="Arial"/>
+        </w:rPr>
+        <w:t xml:space="preserve">to install </w:t>
+      </w:r>
+      <w:proofErr w:type="spellStart"/>
+      <w:r>
+        <w:rPr>
+          <w:rFonts w:ascii="Arial" w:hAnsi="Arial"/>
+        </w:rPr>
+        <w:t>HMMAlign</w:t>
+      </w:r>
+      <w:proofErr w:type="spellEnd"/>
+      <w:r>
+        <w:rPr>
+          <w:rFonts w:ascii="Arial" w:hAnsi="Arial"/>
+        </w:rPr>
+        <w:t xml:space="preserve">. </w:t>
+      </w:r>
+      <w:r>
+        <w:rPr>
+          <w:rFonts w:ascii="Arial" w:hAnsi="Arial"/>
+        </w:rPr>
+        <w:t xml:space="preserve">We </w:t>
+      </w:r>
+      <w:r>
+        <w:rPr>
+          <w:rFonts w:ascii="Arial" w:hAnsi="Arial"/>
+        </w:rPr>
+        <w:t xml:space="preserve">compile the source code by </w:t>
+      </w:r>
+      <w:r>
+        <w:rPr>
+          <w:rFonts w:ascii="Arial" w:hAnsi="Arial"/>
         </w:rPr>
         <w:t>following command</w:t>
       </w:r>
       <w:r>
         <w:rPr>
           <w:rFonts w:ascii="Arial" w:hAnsi="Arial"/>
-          <w:lang w:val="en-US"/>
         </w:rPr>
         <w:t>s</w:t>
       </w:r>
       <w:r>
         <w:rPr>
           <w:rFonts w:ascii="Arial" w:hAnsi="Arial"/>
-          <w:lang w:val="en-US"/>
         </w:rPr>
         <w:t xml:space="preserve"> in exact order</w:t>
       </w:r>
       <w:r>
         <w:rPr>
           <w:rFonts w:ascii="Arial" w:hAnsi="Arial"/>
-          <w:lang w:val="en-US"/>
         </w:rPr>
         <w:t xml:space="preserve"> (this will take some time)</w:t>
       </w:r>
       <w:r>
         <w:rPr>
           <w:rFonts w:ascii="Arial" w:hAnsi="Arial"/>
-          <w:lang w:val="en-US"/>
         </w:rPr>
         <w:t>:</w:t>
       </w:r>
@@ -3118,17 +2905,9 @@
           <w:sz w:val="20"/>
           <w:szCs w:val="20"/>
         </w:rPr>
-        <w:t xml:space="preserve">curl -OL </w:t>
-      </w:r>
-      <w:r>
-        <w:rPr>
-          <w:rFonts w:ascii="Arial" w:hAnsi="Arial"/>
-          <w:sz w:val="20"/>
-          <w:szCs w:val="20"/>
-        </w:rPr>
-        <w:t xml:space="preserve"> </w:t>
-      </w:r>
-      <w:hyperlink r:id="rId9" w:history="1">
+        <w:t xml:space="preserve">curl -OL  </w:t>
+      </w:r>
+      <w:hyperlink r:id="rId10" w:history="1">
         <w:r>
           <w:t>http://eddylab.org/software/hmmer/hmmer.tar.gz</w:t>
         </w:r>
@@ -3179,7 +2958,6 @@
           <w:szCs w:val="20"/>
         </w:rPr>
       </w:pPr>
-      <w:commentRangeStart w:id="5"/>
       <w:r>
         <w:rPr>
           <w:rFonts w:ascii="Arial" w:hAnsi="Arial"/>
@@ -3239,14 +3017,6 @@
           <w:szCs w:val="20"/>
         </w:rPr>
         <w:t>make check</w:t>
-      </w:r>
-      <w:commentRangeEnd w:id="5"/>
-      <w:r>
-        <w:rPr>
-          <w:rStyle w:val="CommentReference"/>
-          <w:lang w:val="en-US" w:eastAsia="en-US"/>
-        </w:rPr>
-        <w:commentReference w:id="5"/>
       </w:r>
     </w:p>
     <w:p>
@@ -3308,33 +3078,19 @@
         </w:rPr>
         <w:t xml:space="preserve">Go to this link </w:t>
       </w:r>
-      <w:r>
-        <w:fldChar w:fldCharType="begin"/>
-      </w:r>
-      <w:r>
-        <w:instrText xml:space="preserve"> HYPERLINK "http://pfam.xfam.org/family/PF07690" </w:instrText>
-      </w:r>
-      <w:r>
-        <w:fldChar w:fldCharType="separate"/>
-      </w:r>
-      <w:r>
-        <w:rPr>
-          <w:rStyle w:val="Hyperlink"/>
-          <w:rFonts w:ascii="Arial" w:hAnsi="Arial"/>
-        </w:rPr>
-        <w:t>http://pfam.xfam.org/family/PF07690</w:t>
-      </w:r>
-      <w:r>
-        <w:rPr>
-          <w:rStyle w:val="Hyperlink"/>
-          <w:rFonts w:ascii="Arial" w:hAnsi="Arial"/>
-        </w:rPr>
-        <w:fldChar w:fldCharType="end"/>
-      </w:r>
-    </w:p>
-    <w:p>
-      <w:pPr>
-        <w:ind w:left="284" w:hanging="284"/>
+      <w:hyperlink r:id="rId11" w:history="1">
+        <w:r>
+          <w:rPr>
+            <w:rStyle w:val="Hyperlink"/>
+            <w:rFonts w:ascii="Arial" w:hAnsi="Arial"/>
+          </w:rPr>
+          <w:t>http://pfam.xfam.org/family/PF07690</w:t>
+        </w:r>
+      </w:hyperlink>
+    </w:p>
+    <w:p>
+      <w:pPr>
+        <w:ind w:left="284" w:firstLine="76"/>
         <w:rPr>
           <w:rFonts w:ascii="Arial" w:hAnsi="Arial"/>
         </w:rPr>
@@ -3384,22 +3140,14 @@
       <w:r>
         <w:rPr>
           <w:rFonts w:ascii="Arial" w:hAnsi="Arial"/>
-          <w:lang w:val="en-US"/>
         </w:rPr>
         <w:t xml:space="preserve"> and </w:t>
       </w:r>
       <w:r>
         <w:rPr>
           <w:rFonts w:ascii="Arial" w:hAnsi="Arial"/>
-          <w:lang w:val="en-US"/>
-        </w:rPr>
-        <w:t xml:space="preserve">move it to folder </w:t>
-      </w:r>
-      <w:r>
-        <w:rPr>
-          <w:rFonts w:ascii="Arial" w:hAnsi="Arial"/>
-        </w:rPr>
-        <w:t>“</w:t>
+        </w:rPr>
+        <w:t>move it to folder “</w:t>
       </w:r>
       <w:r>
         <w:rPr>
@@ -3441,7 +3189,89 @@
           <w:rFonts w:ascii="Arial" w:hAnsi="Arial"/>
         </w:rPr>
         <w:tab/>
-        <w:t>now, we can use the hmm-file to produce the alignments:</w:t>
+        <w:t>now, we can use the hmm-file to produce the alignments</w:t>
+      </w:r>
+      <w:r>
+        <w:rPr>
+          <w:rFonts w:ascii="Arial" w:hAnsi="Arial"/>
+        </w:rPr>
+        <w:t xml:space="preserve"> </w:t>
+      </w:r>
+      <w:r>
+        <w:rPr>
+          <w:rFonts w:ascii="Arial" w:hAnsi="Arial" w:cs="Arial"/>
+        </w:rPr>
+        <w:t xml:space="preserve">(make sure you are in directory </w:t>
+      </w:r>
+      <w:proofErr w:type="spellStart"/>
+      <w:r>
+        <w:rPr>
+          <w:rFonts w:ascii="Arial" w:hAnsi="Arial"/>
+        </w:rPr>
+        <w:t>directory</w:t>
+      </w:r>
+      <w:proofErr w:type="spellEnd"/>
+      <w:r>
+        <w:rPr>
+          <w:rFonts w:ascii="Arial" w:hAnsi="Arial"/>
+        </w:rPr>
+        <w:t xml:space="preserve"> “</w:t>
+      </w:r>
+      <w:r>
+        <w:rPr>
+          <w:rFonts w:ascii="Arial" w:hAnsi="Arial"/>
+        </w:rPr>
+        <w:t>/</w:t>
+      </w:r>
+      <w:r>
+        <w:rPr>
+          <w:rFonts w:ascii="Menlo" w:hAnsi="Menlo" w:cs="Menlo"/>
+          <w:color w:val="000000"/>
+          <w:sz w:val="22"/>
+          <w:szCs w:val="22"/>
+        </w:rPr>
+        <w:t>~/Documents/Bio334_Data</w:t>
+      </w:r>
+      <w:proofErr w:type="gramStart"/>
+      <w:r>
+        <w:rPr>
+          <w:rFonts w:ascii="Menlo" w:hAnsi="Menlo" w:cs="Menlo"/>
+          <w:color w:val="000000"/>
+          <w:sz w:val="22"/>
+          <w:szCs w:val="22"/>
+        </w:rPr>
+        <w:t>/</w:t>
+      </w:r>
+      <w:r>
+        <w:rPr>
+          <w:rFonts w:ascii="Arial" w:hAnsi="Arial"/>
+        </w:rPr>
+        <w:t>”</w:t>
+      </w:r>
+      <w:r>
+        <w:rPr>
+          <w:rFonts w:ascii="Arial" w:hAnsi="Arial" w:cs="Arial"/>
+        </w:rPr>
+        <w:t>before</w:t>
+      </w:r>
+      <w:proofErr w:type="gramEnd"/>
+      <w:r>
+        <w:rPr>
+          <w:rFonts w:ascii="Arial" w:hAnsi="Arial" w:cs="Arial"/>
+        </w:rPr>
+        <w:t xml:space="preserve"> running following command )</w:t>
+      </w:r>
+      <w:r>
+        <w:rPr>
+          <w:rFonts w:ascii="Arial" w:hAnsi="Arial" w:cs="Arial"/>
+        </w:rPr>
+        <w:t>:</w:t>
+      </w:r>
+      <w:r>
+        <w:rPr>
+          <w:rFonts w:ascii="Arial" w:hAnsi="Arial"/>
+        </w:rPr>
+        <w:t>:</w:t>
       </w:r>
     </w:p>
     <w:p>
@@ -3487,47 +3317,43 @@
           <w:sz w:val="16"/>
           <w:szCs w:val="16"/>
         </w:rPr>
-        <w:t>hmmal</w:t>
-      </w:r>
-      <w:r>
-        <w:rPr>
-          <w:rFonts w:ascii="Arial" w:hAnsi="Arial"/>
-          <w:sz w:val="16"/>
-          <w:szCs w:val="16"/>
-        </w:rPr>
-        <w:t xml:space="preserve">ign --outformat Stockholm </w:t>
-      </w:r>
-      <w:r>
-        <w:rPr>
-          <w:rFonts w:ascii="Arial" w:hAnsi="Arial"/>
-          <w:sz w:val="16"/>
-          <w:szCs w:val="16"/>
-        </w:rPr>
-        <w:t>~/Documents/Bio334_Data</w:t>
-      </w:r>
-      <w:r>
-        <w:rPr>
-          <w:rFonts w:ascii="Arial" w:hAnsi="Arial"/>
-          <w:sz w:val="16"/>
-          <w:szCs w:val="16"/>
-        </w:rPr>
-        <w:t xml:space="preserve">/MFS_1.hmm </w:t>
-      </w:r>
-      <w:r>
-        <w:rPr>
-          <w:rFonts w:ascii="Arial" w:hAnsi="Arial"/>
-          <w:sz w:val="16"/>
-          <w:szCs w:val="16"/>
-        </w:rPr>
-        <w:t>~/Documents/Bio334_Data</w:t>
-      </w:r>
-      <w:r>
-        <w:rPr>
-          <w:rFonts w:ascii="Arial" w:hAnsi="Arial"/>
-          <w:sz w:val="16"/>
-          <w:szCs w:val="16"/>
-        </w:rPr>
-        <w:t xml:space="preserve">/unaligned1.fa &gt; </w:t>
+        <w:t>~/Documents/Bio334_Data/HMMER3/bin/</w:t>
+      </w:r>
+      <w:proofErr w:type="spellStart"/>
+      <w:r>
+        <w:rPr>
+          <w:rFonts w:ascii="Arial" w:hAnsi="Arial"/>
+          <w:sz w:val="16"/>
+          <w:szCs w:val="16"/>
+        </w:rPr>
+        <w:t>hmmalign</w:t>
+      </w:r>
+      <w:proofErr w:type="spellEnd"/>
+      <w:r>
+        <w:rPr>
+          <w:rFonts w:ascii="Arial" w:hAnsi="Arial"/>
+          <w:sz w:val="16"/>
+          <w:szCs w:val="16"/>
+        </w:rPr>
+        <w:t xml:space="preserve"> --</w:t>
+      </w:r>
+      <w:proofErr w:type="spellStart"/>
+      <w:r>
+        <w:rPr>
+          <w:rFonts w:ascii="Arial" w:hAnsi="Arial"/>
+          <w:sz w:val="16"/>
+          <w:szCs w:val="16"/>
+        </w:rPr>
+        <w:t>outformat</w:t>
+      </w:r>
+      <w:proofErr w:type="spellEnd"/>
+      <w:r>
+        <w:rPr>
+          <w:rFonts w:ascii="Arial" w:hAnsi="Arial"/>
+          <w:sz w:val="16"/>
+          <w:szCs w:val="16"/>
+        </w:rPr>
+        <w:t xml:space="preserve"> Stockholm MFS_1.hmm unaligned1.fa &gt;</w:t>
       </w:r>
       <w:r>
         <w:rPr>
@@ -3537,24 +3363,16 @@
         </w:rPr>
         <w:t xml:space="preserve"> </w:t>
       </w:r>
-      <w:r>
-        <w:rPr>
-          <w:rFonts w:ascii="Arial" w:hAnsi="Arial"/>
-          <w:sz w:val="16"/>
-          <w:szCs w:val="16"/>
-        </w:rPr>
-        <w:t>~/Documents/Bio334_Data</w:t>
-      </w:r>
-      <w:bookmarkStart w:id="6" w:name="_GoBack"/>
-      <w:bookmarkEnd w:id="6"/>
-      <w:r>
-        <w:rPr>
-          <w:rFonts w:ascii="Arial" w:hAnsi="Arial"/>
-          <w:sz w:val="16"/>
-          <w:szCs w:val="16"/>
-        </w:rPr>
-        <w:t>/aligned.hmmalign.easy.sto</w:t>
-      </w:r>
+      <w:proofErr w:type="spellStart"/>
+      <w:r>
+        <w:rPr>
+          <w:rFonts w:ascii="Arial" w:hAnsi="Arial"/>
+          <w:sz w:val="16"/>
+          <w:szCs w:val="16"/>
+        </w:rPr>
+        <w:t>aligned.hmmalign.easy.sto</w:t>
+      </w:r>
+      <w:proofErr w:type="spellEnd"/>
       <w:r>
         <w:rPr>
           <w:rFonts w:ascii="Arial" w:hAnsi="Arial"/>
@@ -3580,7 +3398,43 @@
           <w:sz w:val="16"/>
           <w:szCs w:val="16"/>
         </w:rPr>
-        <w:t>hmmalign --outformat Stockholm ./data/MFS_1.hmm ./data/unaligned</w:t>
+        <w:t>~/Documents/Bio334_Data/HMMER3/bin/</w:t>
+      </w:r>
+      <w:proofErr w:type="spellStart"/>
+      <w:r>
+        <w:rPr>
+          <w:rFonts w:ascii="Arial" w:hAnsi="Arial"/>
+          <w:sz w:val="16"/>
+          <w:szCs w:val="16"/>
+        </w:rPr>
+        <w:t>hmmalign</w:t>
+      </w:r>
+      <w:proofErr w:type="spellEnd"/>
+      <w:r>
+        <w:rPr>
+          <w:rFonts w:ascii="Arial" w:hAnsi="Arial"/>
+          <w:sz w:val="16"/>
+          <w:szCs w:val="16"/>
+        </w:rPr>
+        <w:t xml:space="preserve"> --</w:t>
+      </w:r>
+      <w:proofErr w:type="spellStart"/>
+      <w:r>
+        <w:rPr>
+          <w:rFonts w:ascii="Arial" w:hAnsi="Arial"/>
+          <w:sz w:val="16"/>
+          <w:szCs w:val="16"/>
+        </w:rPr>
+        <w:t>outformat</w:t>
+      </w:r>
+      <w:proofErr w:type="spellEnd"/>
+      <w:r>
+        <w:rPr>
+          <w:rFonts w:ascii="Arial" w:hAnsi="Arial"/>
+          <w:sz w:val="16"/>
+          <w:szCs w:val="16"/>
+        </w:rPr>
+        <w:t xml:space="preserve"> Stockholm MFS_1.hmm unaligned</w:t>
       </w:r>
       <w:r>
         <w:rPr>
@@ -3596,7 +3450,24 @@
           <w:sz w:val="16"/>
           <w:szCs w:val="16"/>
         </w:rPr>
-        <w:t>.fa &gt; ./data/aligned.hmmalign.</w:t>
+        <w:t>.fa &gt;</w:t>
+      </w:r>
+      <w:r>
+        <w:rPr>
+          <w:rFonts w:ascii="Arial" w:hAnsi="Arial"/>
+          <w:sz w:val="16"/>
+          <w:szCs w:val="16"/>
+        </w:rPr>
+        <w:t xml:space="preserve"> </w:t>
+      </w:r>
+      <w:proofErr w:type="spellStart"/>
+      <w:r>
+        <w:rPr>
+          <w:rFonts w:ascii="Arial" w:hAnsi="Arial"/>
+          <w:sz w:val="16"/>
+          <w:szCs w:val="16"/>
+        </w:rPr>
+        <w:t>aligned.hmmalign.</w:t>
       </w:r>
       <w:r>
         <w:rPr>
@@ -3614,13 +3485,14 @@
         </w:rPr>
         <w:t>.sto</w:t>
       </w:r>
-      <w:r>
-        <w:rPr>
-          <w:rFonts w:ascii="Arial" w:hAnsi="Arial"/>
-          <w:sz w:val="16"/>
-          <w:szCs w:val="16"/>
-        </w:rPr>
-        <w:t>;</w:t>
+      <w:proofErr w:type="spellEnd"/>
+      <w:r>
+        <w:rPr>
+          <w:rFonts w:ascii="Arial" w:hAnsi="Arial"/>
+          <w:sz w:val="16"/>
+          <w:szCs w:val="16"/>
+        </w:rPr>
+        <w:t>:</w:t>
       </w:r>
     </w:p>
     <w:p>
@@ -3640,7 +3512,6 @@
         <w:jc w:val="both"/>
         <w:rPr>
           <w:rFonts w:ascii="Arial" w:hAnsi="Arial"/>
-          <w:lang w:val="en-US"/>
         </w:rPr>
       </w:pPr>
       <w:r>
@@ -3652,14 +3523,12 @@
       <w:r>
         <w:rPr>
           <w:rFonts w:ascii="Arial" w:hAnsi="Arial"/>
-          <w:lang w:val="en-US"/>
         </w:rPr>
         <w:t xml:space="preserve">  One thing to notice here is that </w:t>
       </w:r>
       <w:r>
         <w:rPr>
           <w:rFonts w:ascii="Arial" w:hAnsi="Arial"/>
-          <w:lang w:val="en-US"/>
         </w:rPr>
         <w:t xml:space="preserve">that </w:t>
       </w:r>
@@ -3667,7 +3536,6 @@
       <w:r>
         <w:rPr>
           <w:rFonts w:ascii="Arial" w:hAnsi="Arial"/>
-          <w:lang w:val="en-US"/>
         </w:rPr>
         <w:t>hmmalign</w:t>
       </w:r>
@@ -3675,21 +3543,32 @@
       <w:r>
         <w:rPr>
           <w:rFonts w:ascii="Arial" w:hAnsi="Arial"/>
-          <w:lang w:val="en-US"/>
-        </w:rPr>
-        <w:t xml:space="preserve"> uses both lower case and upper case residues, and it uses two different characters for gaps. </w:t>
-      </w:r>
-      <w:r>
-        <w:rPr>
-          <w:rFonts w:ascii="Arial" w:hAnsi="Arial"/>
-          <w:lang w:val="en-US"/>
+        </w:rPr>
+        <w:t xml:space="preserve"> uses both lower case and </w:t>
+      </w:r>
+      <w:proofErr w:type="gramStart"/>
+      <w:r>
+        <w:rPr>
+          <w:rFonts w:ascii="Arial" w:hAnsi="Arial"/>
+        </w:rPr>
+        <w:t>upper case</w:t>
+      </w:r>
+      <w:proofErr w:type="gramEnd"/>
+      <w:r>
+        <w:rPr>
+          <w:rFonts w:ascii="Arial" w:hAnsi="Arial"/>
+        </w:rPr>
+        <w:t xml:space="preserve"> residues, and it uses two different characters for gaps. </w:t>
+      </w:r>
+      <w:r>
+        <w:rPr>
+          <w:rFonts w:ascii="Arial" w:hAnsi="Arial"/>
         </w:rPr>
         <w:t xml:space="preserve"> </w:t>
       </w:r>
       <w:r>
         <w:rPr>
           <w:rFonts w:ascii="Arial" w:hAnsi="Arial"/>
-          <w:lang w:val="en-US"/>
         </w:rPr>
         <w:t xml:space="preserve">In a match column, residues are upper case, and </w:t>
       </w:r>
@@ -3697,7 +3576,6 @@
       <w:r>
         <w:rPr>
           <w:rFonts w:ascii="Arial" w:hAnsi="Arial"/>
-          <w:lang w:val="en-US"/>
         </w:rPr>
         <w:t>a ’</w:t>
       </w:r>
@@ -3705,7 +3583,6 @@
       <w:r>
         <w:rPr>
           <w:rFonts w:ascii="Arial" w:hAnsi="Arial"/>
-          <w:lang w:val="en-US"/>
         </w:rPr>
         <w:t xml:space="preserve">-’ character means a deletion relative to the consensus. In an insert column, residues are lower case, and </w:t>
       </w:r>
@@ -3713,7 +3590,6 @@
       <w:r>
         <w:rPr>
           <w:rFonts w:ascii="Arial" w:hAnsi="Arial"/>
-          <w:lang w:val="en-US"/>
         </w:rPr>
         <w:t>a ’</w:t>
       </w:r>
@@ -3721,56 +3597,48 @@
       <w:r>
         <w:rPr>
           <w:rFonts w:ascii="Arial" w:hAnsi="Arial"/>
-          <w:lang w:val="en-US"/>
         </w:rPr>
         <w:t xml:space="preserve">.’ is padding. </w:t>
       </w:r>
       <w:r>
         <w:rPr>
           <w:rFonts w:ascii="Arial" w:hAnsi="Arial"/>
-          <w:lang w:val="en-US"/>
         </w:rPr>
         <w:t xml:space="preserve"> While most software only accept input with upper case letter and “-” character as gaps</w:t>
       </w:r>
       <w:r>
         <w:rPr>
           <w:rFonts w:ascii="Arial" w:hAnsi="Arial"/>
-          <w:lang w:val="en-US"/>
         </w:rPr>
         <w:t xml:space="preserve">. </w:t>
       </w:r>
       <w:r>
         <w:rPr>
           <w:rFonts w:ascii="Arial" w:hAnsi="Arial"/>
-          <w:lang w:val="en-US"/>
         </w:rPr>
         <w:t>W</w:t>
       </w:r>
       <w:r>
         <w:rPr>
           <w:rFonts w:ascii="Arial" w:hAnsi="Arial"/>
-          <w:lang w:val="en-US"/>
         </w:rPr>
         <w:t>e</w:t>
       </w:r>
       <w:r>
         <w:rPr>
           <w:rFonts w:ascii="Arial" w:hAnsi="Arial"/>
-          <w:lang w:val="en-US"/>
         </w:rPr>
         <w:t xml:space="preserve"> thus</w:t>
       </w:r>
       <w:r>
         <w:rPr>
           <w:rFonts w:ascii="Arial" w:hAnsi="Arial"/>
-          <w:lang w:val="en-US"/>
         </w:rPr>
         <w:t xml:space="preserve"> use python to further modify output</w:t>
       </w:r>
       <w:r>
         <w:rPr>
           <w:rFonts w:ascii="Arial" w:hAnsi="Arial"/>
-          <w:lang w:val="en-US"/>
         </w:rPr>
         <w:t xml:space="preserve"> to transform all ‘.’ to ‘-’ and all amino acid letter to upper case. </w:t>
       </w:r>
@@ -3778,16 +3646,369 @@
     <w:p>
       <w:pPr>
         <w:ind w:left="284" w:hanging="284"/>
+        <w:rPr>
+          <w:rFonts w:ascii="Arial" w:hAnsi="Arial"/>
+        </w:rPr>
+      </w:pPr>
+      <w:r>
+        <w:rPr>
+          <w:rFonts w:ascii="Arial" w:hAnsi="Arial"/>
+        </w:rPr>
+        <w:t>-</w:t>
+      </w:r>
+      <w:r>
+        <w:rPr>
+          <w:rFonts w:ascii="Arial" w:hAnsi="Arial"/>
+        </w:rPr>
+        <w:tab/>
+      </w:r>
+      <w:r>
+        <w:rPr>
+          <w:rFonts w:ascii="Arial" w:hAnsi="Arial"/>
+        </w:rPr>
+        <w:t>Upload python script “</w:t>
+      </w:r>
+      <w:r>
+        <w:rPr>
+          <w:rFonts w:ascii="Arial" w:hAnsi="Arial"/>
+        </w:rPr>
+        <w:t>stoTransform.py</w:t>
+      </w:r>
+      <w:r>
+        <w:rPr>
+          <w:rFonts w:ascii="Arial" w:hAnsi="Arial"/>
+        </w:rPr>
+        <w:t>”</w:t>
+      </w:r>
+      <w:r>
+        <w:rPr>
+          <w:rFonts w:ascii="Arial" w:hAnsi="Arial"/>
+        </w:rPr>
+        <w:t xml:space="preserve"> </w:t>
+      </w:r>
+      <w:r>
+        <w:rPr>
+          <w:rFonts w:ascii="Arial" w:hAnsi="Arial"/>
+        </w:rPr>
+        <w:t>from OLAT</w:t>
+      </w:r>
+      <w:r>
+        <w:rPr>
+          <w:rFonts w:ascii="Arial" w:hAnsi="Arial"/>
+        </w:rPr>
+        <w:t xml:space="preserve"> to “</w:t>
+      </w:r>
+      <w:r>
+        <w:rPr>
+          <w:rFonts w:ascii="Arial" w:hAnsi="Arial"/>
+        </w:rPr>
+        <w:t>/</w:t>
+      </w:r>
+      <w:r>
+        <w:rPr>
+          <w:rFonts w:ascii="Menlo" w:hAnsi="Menlo" w:cs="Menlo"/>
+          <w:color w:val="000000"/>
+          <w:sz w:val="22"/>
+          <w:szCs w:val="22"/>
+        </w:rPr>
+        <w:t>~/Documents/Bio334_Data/</w:t>
+      </w:r>
+      <w:r>
+        <w:rPr>
+          <w:rFonts w:ascii="Arial" w:hAnsi="Arial"/>
+        </w:rPr>
+        <w:t>”</w:t>
+      </w:r>
+    </w:p>
+    <w:p>
+      <w:pPr>
+        <w:ind w:left="284"/>
         <w:jc w:val="both"/>
         <w:rPr>
           <w:rFonts w:ascii="Arial" w:hAnsi="Arial"/>
-          <w:lang w:val="en-US"/>
-        </w:rPr>
-      </w:pPr>
-      <w:r>
-        <w:rPr>
-          <w:rFonts w:ascii="Arial" w:hAnsi="Arial"/>
-          <w:lang w:val="en-US"/>
+        </w:rPr>
+      </w:pPr>
+      <w:r>
+        <w:rPr>
+          <w:rFonts w:ascii="Arial" w:hAnsi="Arial"/>
+        </w:rPr>
+        <w:t xml:space="preserve">folder </w:t>
+      </w:r>
+      <w:r>
+        <w:rPr>
+          <w:rFonts w:ascii="Arial" w:hAnsi="Arial"/>
+        </w:rPr>
+        <w:t xml:space="preserve">then run: </w:t>
+      </w:r>
+    </w:p>
+    <w:p>
+      <w:pPr>
+        <w:ind w:left="284" w:hanging="284"/>
+        <w:jc w:val="both"/>
+        <w:rPr>
+          <w:rFonts w:ascii="Arial" w:hAnsi="Arial"/>
+        </w:rPr>
+      </w:pPr>
+    </w:p>
+    <w:p>
+      <w:pPr>
+        <w:ind w:left="568" w:hanging="284"/>
+        <w:jc w:val="both"/>
+        <w:rPr>
+          <w:rFonts w:ascii="Arial" w:hAnsi="Arial"/>
+          <w:sz w:val="16"/>
+          <w:szCs w:val="16"/>
+        </w:rPr>
+      </w:pPr>
+      <w:r>
+        <w:rPr>
+          <w:rFonts w:ascii="Arial" w:hAnsi="Arial"/>
+          <w:sz w:val="16"/>
+          <w:szCs w:val="16"/>
+        </w:rPr>
+        <w:t>cd ~/Documents/Bio334_Data/</w:t>
+      </w:r>
+      <w:r>
+        <w:rPr>
+          <w:rFonts w:ascii="Arial" w:hAnsi="Arial"/>
+          <w:sz w:val="16"/>
+          <w:szCs w:val="16"/>
+        </w:rPr>
+        <w:t>;</w:t>
+      </w:r>
+    </w:p>
+    <w:p>
+      <w:pPr>
+        <w:ind w:left="568" w:hanging="284"/>
+        <w:jc w:val="both"/>
+        <w:rPr>
+          <w:rFonts w:ascii="Arial" w:hAnsi="Arial"/>
+          <w:sz w:val="16"/>
+          <w:szCs w:val="16"/>
+        </w:rPr>
+      </w:pPr>
+      <w:r>
+        <w:rPr>
+          <w:rFonts w:ascii="Arial" w:hAnsi="Arial"/>
+          <w:sz w:val="16"/>
+          <w:szCs w:val="16"/>
+        </w:rPr>
+        <w:t>p</w:t>
+      </w:r>
+      <w:r>
+        <w:rPr>
+          <w:rFonts w:ascii="Arial" w:hAnsi="Arial"/>
+          <w:sz w:val="16"/>
+          <w:szCs w:val="16"/>
+        </w:rPr>
+        <w:t>ython</w:t>
+      </w:r>
+      <w:r>
+        <w:rPr>
+          <w:rFonts w:ascii="Arial" w:hAnsi="Arial"/>
+          <w:sz w:val="16"/>
+          <w:szCs w:val="16"/>
+        </w:rPr>
+        <w:t>3</w:t>
+      </w:r>
+      <w:r>
+        <w:rPr>
+          <w:rFonts w:ascii="Arial" w:hAnsi="Arial"/>
+          <w:sz w:val="16"/>
+          <w:szCs w:val="16"/>
+        </w:rPr>
+        <w:t xml:space="preserve"> </w:t>
+      </w:r>
+      <w:r>
+        <w:rPr>
+          <w:rFonts w:ascii="Arial" w:hAnsi="Arial"/>
+          <w:sz w:val="16"/>
+          <w:szCs w:val="16"/>
+        </w:rPr>
+        <w:t>stoTransform.py -</w:t>
+      </w:r>
+      <w:proofErr w:type="spellStart"/>
+      <w:r>
+        <w:rPr>
+          <w:rFonts w:ascii="Arial" w:hAnsi="Arial"/>
+          <w:sz w:val="16"/>
+          <w:szCs w:val="16"/>
+        </w:rPr>
+        <w:t>i</w:t>
+      </w:r>
+      <w:proofErr w:type="spellEnd"/>
+      <w:r>
+        <w:rPr>
+          <w:rFonts w:ascii="Arial" w:hAnsi="Arial"/>
+          <w:sz w:val="16"/>
+          <w:szCs w:val="16"/>
+        </w:rPr>
+        <w:t xml:space="preserve"> </w:t>
+      </w:r>
+      <w:proofErr w:type="spellStart"/>
+      <w:r>
+        <w:rPr>
+          <w:rFonts w:ascii="Arial" w:hAnsi="Arial"/>
+          <w:sz w:val="16"/>
+          <w:szCs w:val="16"/>
+        </w:rPr>
+        <w:t>aligned.hmmalign.easy.sto</w:t>
+      </w:r>
+      <w:proofErr w:type="spellEnd"/>
+      <w:r>
+        <w:rPr>
+          <w:rFonts w:ascii="Arial" w:hAnsi="Arial"/>
+          <w:sz w:val="16"/>
+          <w:szCs w:val="16"/>
+        </w:rPr>
+        <w:t xml:space="preserve"> -o </w:t>
+      </w:r>
+      <w:proofErr w:type="spellStart"/>
+      <w:proofErr w:type="gramStart"/>
+      <w:r>
+        <w:rPr>
+          <w:rFonts w:ascii="Arial" w:hAnsi="Arial"/>
+          <w:sz w:val="16"/>
+          <w:szCs w:val="16"/>
+        </w:rPr>
+        <w:t>aligned.hmmalign</w:t>
+      </w:r>
+      <w:proofErr w:type="gramEnd"/>
+      <w:r>
+        <w:rPr>
+          <w:rFonts w:ascii="Arial" w:hAnsi="Arial"/>
+          <w:sz w:val="16"/>
+          <w:szCs w:val="16"/>
+        </w:rPr>
+        <w:t>.easy.fa</w:t>
+      </w:r>
+      <w:proofErr w:type="spellEnd"/>
+    </w:p>
+    <w:p>
+      <w:pPr>
+        <w:ind w:left="568" w:hanging="284"/>
+        <w:rPr>
+          <w:rFonts w:ascii="Arial" w:hAnsi="Arial"/>
+          <w:sz w:val="16"/>
+          <w:szCs w:val="16"/>
+        </w:rPr>
+      </w:pPr>
+      <w:r>
+        <w:rPr>
+          <w:rFonts w:ascii="Arial" w:hAnsi="Arial"/>
+          <w:sz w:val="16"/>
+          <w:szCs w:val="16"/>
+        </w:rPr>
+        <w:t>python</w:t>
+      </w:r>
+      <w:r>
+        <w:rPr>
+          <w:rFonts w:ascii="Arial" w:hAnsi="Arial"/>
+          <w:sz w:val="16"/>
+          <w:szCs w:val="16"/>
+        </w:rPr>
+        <w:t>3</w:t>
+      </w:r>
+      <w:r>
+        <w:rPr>
+          <w:rFonts w:ascii="Arial" w:hAnsi="Arial"/>
+          <w:sz w:val="16"/>
+          <w:szCs w:val="16"/>
+        </w:rPr>
+        <w:t xml:space="preserve"> </w:t>
+      </w:r>
+      <w:r>
+        <w:rPr>
+          <w:rFonts w:ascii="Arial" w:hAnsi="Arial"/>
+          <w:sz w:val="16"/>
+          <w:szCs w:val="16"/>
+        </w:rPr>
+        <w:t>s</w:t>
+      </w:r>
+      <w:r>
+        <w:rPr>
+          <w:rFonts w:ascii="Arial" w:hAnsi="Arial"/>
+          <w:sz w:val="16"/>
+          <w:szCs w:val="16"/>
+        </w:rPr>
+        <w:t>toTransform.py -</w:t>
+      </w:r>
+      <w:proofErr w:type="spellStart"/>
+      <w:r>
+        <w:rPr>
+          <w:rFonts w:ascii="Arial" w:hAnsi="Arial"/>
+          <w:sz w:val="16"/>
+          <w:szCs w:val="16"/>
+        </w:rPr>
+        <w:t>i</w:t>
+      </w:r>
+      <w:proofErr w:type="spellEnd"/>
+      <w:r>
+        <w:rPr>
+          <w:rFonts w:ascii="Arial" w:hAnsi="Arial"/>
+          <w:sz w:val="16"/>
+          <w:szCs w:val="16"/>
+        </w:rPr>
+        <w:t xml:space="preserve"> </w:t>
+      </w:r>
+      <w:proofErr w:type="spellStart"/>
+      <w:r>
+        <w:rPr>
+          <w:rFonts w:ascii="Arial" w:hAnsi="Arial"/>
+          <w:sz w:val="16"/>
+          <w:szCs w:val="16"/>
+        </w:rPr>
+        <w:t>aligned.hmmalign.hard.sto</w:t>
+      </w:r>
+      <w:proofErr w:type="spellEnd"/>
+      <w:r>
+        <w:rPr>
+          <w:rFonts w:ascii="Arial" w:hAnsi="Arial"/>
+          <w:sz w:val="16"/>
+          <w:szCs w:val="16"/>
+        </w:rPr>
+        <w:t xml:space="preserve"> -o </w:t>
+      </w:r>
+      <w:proofErr w:type="spellStart"/>
+      <w:proofErr w:type="gramStart"/>
+      <w:r>
+        <w:rPr>
+          <w:rFonts w:ascii="Arial" w:hAnsi="Arial"/>
+          <w:sz w:val="16"/>
+          <w:szCs w:val="16"/>
+        </w:rPr>
+        <w:t>aligned.hmmalign</w:t>
+      </w:r>
+      <w:proofErr w:type="gramEnd"/>
+      <w:r>
+        <w:rPr>
+          <w:rFonts w:ascii="Arial" w:hAnsi="Arial"/>
+          <w:sz w:val="16"/>
+          <w:szCs w:val="16"/>
+        </w:rPr>
+        <w:t>.hard.fa</w:t>
+      </w:r>
+      <w:proofErr w:type="spellEnd"/>
+    </w:p>
+    <w:p>
+      <w:pPr>
+        <w:jc w:val="both"/>
+        <w:rPr>
+          <w:rFonts w:ascii="Arial" w:hAnsi="Arial"/>
+        </w:rPr>
+      </w:pPr>
+    </w:p>
+    <w:p>
+      <w:pPr>
+        <w:ind w:left="568" w:hanging="284"/>
+        <w:jc w:val="both"/>
+        <w:rPr>
+          <w:rFonts w:ascii="Arial" w:hAnsi="Arial"/>
+        </w:rPr>
+      </w:pPr>
+      <w:r>
+        <w:rPr>
+          <w:rFonts w:ascii="Arial" w:hAnsi="Arial"/>
         </w:rPr>
         <w:lastRenderedPageBreak/>
         <w:t>-</w:t>
@@ -3795,241 +4016,6 @@
       <w:r>
         <w:rPr>
           <w:rFonts w:ascii="Arial" w:hAnsi="Arial"/>
-          <w:lang w:val="en-US"/>
-        </w:rPr>
-        <w:tab/>
-      </w:r>
-      <w:r>
-        <w:rPr>
-          <w:rFonts w:ascii="Arial" w:hAnsi="Arial"/>
-          <w:lang w:val="en-US"/>
-        </w:rPr>
-        <w:t>Upload python script “</w:t>
-      </w:r>
-      <w:r>
-        <w:rPr>
-          <w:rFonts w:ascii="Arial" w:hAnsi="Arial"/>
-          <w:lang w:val="en-US"/>
-        </w:rPr>
-        <w:t>stoTransform.py</w:t>
-      </w:r>
-      <w:r>
-        <w:rPr>
-          <w:rFonts w:ascii="Arial" w:hAnsi="Arial"/>
-          <w:lang w:val="en-US"/>
-        </w:rPr>
-        <w:t>”</w:t>
-      </w:r>
-      <w:r>
-        <w:rPr>
-          <w:rFonts w:ascii="Arial" w:hAnsi="Arial"/>
-          <w:lang w:val="en-US"/>
-        </w:rPr>
-        <w:t xml:space="preserve"> </w:t>
-      </w:r>
-      <w:r>
-        <w:rPr>
-          <w:rFonts w:ascii="Arial" w:hAnsi="Arial"/>
-          <w:lang w:val="en-US"/>
-        </w:rPr>
-        <w:t>from OLAT</w:t>
-      </w:r>
-      <w:r>
-        <w:rPr>
-          <w:rFonts w:ascii="Arial" w:hAnsi="Arial"/>
-          <w:lang w:val="en-US"/>
-        </w:rPr>
-        <w:t xml:space="preserve"> to “data” folder in </w:t>
-      </w:r>
-      <w:proofErr w:type="spellStart"/>
-      <w:r>
-        <w:rPr>
-          <w:rFonts w:ascii="Arial" w:hAnsi="Arial"/>
-          <w:lang w:val="en-US"/>
-        </w:rPr>
-        <w:t>renku</w:t>
-      </w:r>
-      <w:proofErr w:type="spellEnd"/>
-      <w:r>
-        <w:rPr>
-          <w:rFonts w:ascii="Arial" w:hAnsi="Arial"/>
-          <w:lang w:val="en-US"/>
-        </w:rPr>
-        <w:t xml:space="preserve">/lab environment </w:t>
-      </w:r>
-      <w:r>
-        <w:rPr>
-          <w:rFonts w:ascii="Arial" w:hAnsi="Arial"/>
-          <w:lang w:val="en-US"/>
-        </w:rPr>
-        <w:t xml:space="preserve">then run: </w:t>
-      </w:r>
-    </w:p>
-    <w:p>
-      <w:pPr>
-        <w:ind w:left="284" w:hanging="284"/>
-        <w:jc w:val="both"/>
-        <w:rPr>
-          <w:rFonts w:ascii="Arial" w:hAnsi="Arial"/>
-          <w:lang w:val="en-US"/>
-        </w:rPr>
-      </w:pPr>
-    </w:p>
-    <w:p>
-      <w:pPr>
-        <w:ind w:left="568" w:hanging="284"/>
-        <w:jc w:val="both"/>
-        <w:rPr>
-          <w:rFonts w:ascii="Arial" w:hAnsi="Arial"/>
-          <w:sz w:val="16"/>
-          <w:szCs w:val="16"/>
-          <w:lang w:val="en-US"/>
-        </w:rPr>
-      </w:pPr>
-      <w:r>
-        <w:rPr>
-          <w:rFonts w:ascii="Arial" w:hAnsi="Arial"/>
-          <w:sz w:val="16"/>
-          <w:szCs w:val="16"/>
-          <w:lang w:val="en-US"/>
-        </w:rPr>
-        <w:t>cd /work/bio334</w:t>
-      </w:r>
-      <w:r>
-        <w:rPr>
-          <w:rFonts w:ascii="Arial" w:hAnsi="Arial"/>
-          <w:sz w:val="16"/>
-          <w:szCs w:val="16"/>
-          <w:lang w:val="en-US"/>
-        </w:rPr>
-        <w:t>-</w:t>
-      </w:r>
-      <w:r>
-        <w:rPr>
-          <w:rFonts w:ascii="Arial" w:hAnsi="Arial"/>
-          <w:sz w:val="16"/>
-          <w:szCs w:val="16"/>
-          <w:lang w:val="en-US"/>
-        </w:rPr>
-        <w:t>spring202</w:t>
-      </w:r>
-      <w:r>
-        <w:rPr>
-          <w:rFonts w:ascii="Arial" w:hAnsi="Arial"/>
-          <w:sz w:val="16"/>
-          <w:szCs w:val="16"/>
-          <w:lang w:val="en-US"/>
-        </w:rPr>
-        <w:t>1</w:t>
-      </w:r>
-      <w:r>
-        <w:rPr>
-          <w:rFonts w:ascii="Arial" w:hAnsi="Arial"/>
-          <w:sz w:val="16"/>
-          <w:szCs w:val="16"/>
-          <w:lang w:val="en-US"/>
-        </w:rPr>
-        <w:t>/</w:t>
-      </w:r>
-    </w:p>
-    <w:p>
-      <w:pPr>
-        <w:ind w:left="568" w:hanging="284"/>
-        <w:jc w:val="both"/>
-        <w:rPr>
-          <w:rFonts w:ascii="Arial" w:hAnsi="Arial"/>
-          <w:sz w:val="16"/>
-          <w:szCs w:val="16"/>
-        </w:rPr>
-      </w:pPr>
-      <w:proofErr w:type="gramStart"/>
-      <w:r>
-        <w:rPr>
-          <w:rFonts w:ascii="Arial" w:hAnsi="Arial"/>
-          <w:sz w:val="16"/>
-          <w:szCs w:val="16"/>
-          <w:lang w:val="en-US"/>
-        </w:rPr>
-        <w:t>p</w:t>
-      </w:r>
-      <w:r>
-        <w:rPr>
-          <w:rFonts w:ascii="Arial" w:hAnsi="Arial"/>
-          <w:sz w:val="16"/>
-          <w:szCs w:val="16"/>
-        </w:rPr>
-        <w:t>ython</w:t>
-      </w:r>
-      <w:r>
-        <w:rPr>
-          <w:rFonts w:ascii="Arial" w:hAnsi="Arial"/>
-          <w:sz w:val="16"/>
-          <w:szCs w:val="16"/>
-          <w:lang w:val="en-US"/>
-        </w:rPr>
-        <w:t xml:space="preserve"> </w:t>
-      </w:r>
-      <w:r>
-        <w:rPr>
-          <w:rFonts w:ascii="Arial" w:hAnsi="Arial"/>
-          <w:sz w:val="16"/>
-          <w:szCs w:val="16"/>
-        </w:rPr>
-        <w:t>.</w:t>
-      </w:r>
-      <w:proofErr w:type="gramEnd"/>
-      <w:r>
-        <w:rPr>
-          <w:rFonts w:ascii="Arial" w:hAnsi="Arial"/>
-          <w:sz w:val="16"/>
-          <w:szCs w:val="16"/>
-        </w:rPr>
-        <w:t>/data/stoTransform.py -i ./data/aligned.hmmalign.easy.sto -o ./data/aligned.hmmalign.easy.fa</w:t>
-      </w:r>
-    </w:p>
-    <w:p>
-      <w:pPr>
-        <w:ind w:left="568" w:hanging="284"/>
-        <w:rPr>
-          <w:rFonts w:ascii="Arial" w:hAnsi="Arial"/>
-          <w:sz w:val="16"/>
-          <w:szCs w:val="16"/>
-        </w:rPr>
-      </w:pPr>
-      <w:r>
-        <w:rPr>
-          <w:rFonts w:ascii="Arial" w:hAnsi="Arial"/>
-          <w:sz w:val="16"/>
-          <w:szCs w:val="16"/>
-        </w:rPr>
-        <w:t>python ./data/stoTransform.py -i ./data/aligned.hmmalign.hard.sto -o ./data/aligned.hmmalign.hard.fa</w:t>
-      </w:r>
-    </w:p>
-    <w:p>
-      <w:pPr>
-        <w:jc w:val="both"/>
-        <w:rPr>
-          <w:rFonts w:ascii="Arial" w:hAnsi="Arial"/>
-        </w:rPr>
-      </w:pPr>
-    </w:p>
-    <w:p>
-      <w:pPr>
-        <w:ind w:left="568" w:hanging="284"/>
-        <w:jc w:val="both"/>
-        <w:rPr>
-          <w:rFonts w:ascii="Arial" w:hAnsi="Arial"/>
-        </w:rPr>
-      </w:pPr>
-      <w:r>
-        <w:rPr>
-          <w:rFonts w:ascii="Arial" w:hAnsi="Arial"/>
-        </w:rPr>
-        <w:t>-</w:t>
-      </w:r>
-      <w:r>
-        <w:rPr>
-          <w:rFonts w:ascii="Arial" w:hAnsi="Arial"/>
         </w:rPr>
         <w:tab/>
         <w:t xml:space="preserve">as before, </w:t>
@@ -4037,10 +4023,17 @@
       <w:r>
         <w:rPr>
           <w:rFonts w:ascii="Arial" w:hAnsi="Arial"/>
-          <w:lang w:val="en-US"/>
-        </w:rPr>
-        <w:t xml:space="preserve">download  </w:t>
-      </w:r>
+        </w:rPr>
+        <w:t>upload</w:t>
+      </w:r>
+      <w:r>
+        <w:rPr>
+          <w:rFonts w:ascii="Arial" w:hAnsi="Arial"/>
+        </w:rPr>
+        <w:t xml:space="preserve"> </w:t>
+      </w:r>
+      <w:bookmarkStart w:id="3" w:name="_GoBack"/>
+      <w:bookmarkEnd w:id="3"/>
       <w:r>
         <w:rPr>
           <w:rFonts w:ascii="Arial" w:hAnsi="Arial"/>
@@ -4050,7 +4043,6 @@
       <w:r>
         <w:rPr>
           <w:rFonts w:ascii="Arial" w:hAnsi="Arial"/>
-          <w:lang w:val="en-US"/>
         </w:rPr>
         <w:t>(</w:t>
       </w:r>
@@ -4059,10 +4051,10 @@
           <w:rFonts w:ascii="Arial" w:hAnsi="Arial"/>
           <w:sz w:val="16"/>
           <w:szCs w:val="16"/>
-          <w:lang w:val="en-US"/>
         </w:rPr>
         <w:t>“</w:t>
       </w:r>
+      <w:proofErr w:type="spellStart"/>
       <w:r>
         <w:rPr>
           <w:rFonts w:ascii="Arial" w:hAnsi="Arial"/>
@@ -4071,6 +4063,7 @@
         </w:rPr>
         <w:t>aligned.hmmalign.easy.fa</w:t>
       </w:r>
+      <w:proofErr w:type="spellEnd"/>
       <w:r>
         <w:rPr>
           <w:rFonts w:ascii="Arial" w:hAnsi="Arial"/>
@@ -4095,6 +4088,7 @@
         </w:rPr>
         <w:t>and “</w:t>
       </w:r>
+      <w:proofErr w:type="spellStart"/>
       <w:r>
         <w:rPr>
           <w:rFonts w:ascii="Arial" w:hAnsi="Arial"/>
@@ -4103,6 +4097,7 @@
         </w:rPr>
         <w:t>aligned.hmmalign.hard.fa</w:t>
       </w:r>
+      <w:proofErr w:type="spellEnd"/>
       <w:r>
         <w:rPr>
           <w:rFonts w:ascii="Arial" w:hAnsi="Arial"/>
@@ -4120,7 +4115,6 @@
       <w:r>
         <w:rPr>
           <w:rFonts w:ascii="Arial" w:hAnsi="Arial"/>
-          <w:lang w:val="en-US"/>
         </w:rPr>
         <w:t xml:space="preserve"> </w:t>
       </w:r>
@@ -4133,14 +4127,12 @@
       <w:r>
         <w:rPr>
           <w:rFonts w:ascii="Arial" w:hAnsi="Arial"/>
-          <w:lang w:val="en-US"/>
-        </w:rPr>
-        <w:t xml:space="preserve"> and upload them </w:t>
-      </w:r>
-      <w:r>
-        <w:rPr>
-          <w:rFonts w:ascii="Arial" w:hAnsi="Arial"/>
-          <w:lang w:val="en-US"/>
+        </w:rPr>
+        <w:t xml:space="preserve"> </w:t>
+      </w:r>
+      <w:r>
+        <w:rPr>
+          <w:rFonts w:ascii="Arial" w:hAnsi="Arial"/>
         </w:rPr>
         <w:t xml:space="preserve"> to </w:t>
       </w:r>
@@ -4148,7 +4140,6 @@
       <w:r>
         <w:rPr>
           <w:rFonts w:ascii="Arial" w:hAnsi="Arial"/>
-          <w:lang w:val="en-US"/>
         </w:rPr>
         <w:t>Mview</w:t>
       </w:r>
@@ -4156,7 +4147,6 @@
       <w:r>
         <w:rPr>
           <w:rFonts w:ascii="Arial" w:hAnsi="Arial"/>
-          <w:lang w:val="en-US"/>
         </w:rPr>
         <w:t xml:space="preserve"> website</w:t>
       </w:r>
@@ -4169,7 +4159,6 @@
       <w:r>
         <w:rPr>
           <w:rFonts w:ascii="Arial" w:hAnsi="Arial"/>
-          <w:lang w:val="en-US"/>
         </w:rPr>
         <w:t>(save them accordingly )</w:t>
       </w:r>
@@ -4326,7 +4315,7 @@
 
 <file path=word/comments.xml><?xml version="1.0" encoding="utf-8"?>
 <w:comments xmlns:wpc="http://schemas.microsoft.com/office/word/2010/wordprocessingCanvas" xmlns:cx="http://schemas.microsoft.com/office/drawing/2014/chartex" xmlns:cx1="http://schemas.microsoft.com/office/drawing/2015/9/8/chartex" xmlns:cx2="http://schemas.microsoft.com/office/drawing/2015/10/21/chartex" xmlns:cx3="http://schemas.microsoft.com/office/drawing/2016/5/9/chartex" xmlns:cx4="http://schemas.microsoft.com/office/drawing/2016/5/10/chartex" xmlns:cx5="http://schemas.microsoft.com/office/drawing/2016/5/11/chartex" xmlns:cx6="http://schemas.microsoft.com/office/drawing/2016/5/12/chartex" xmlns:cx7="http://schemas.microsoft.com/office/drawing/2016/5/13/chartex" xmlns:cx8="http://schemas.microsoft.com/office/drawing/2016/5/14/chartex" xmlns:mc="http://schemas.openxmlformats.org/markup-compatibility/2006" xmlns:aink="http://schemas.microsoft.com/office/drawing/2016/ink" xmlns:am3d="http://schemas.microsoft.com/office/drawing/2017/model3d" xmlns:o="urn:schemas-microsoft-com:office:office" xmlns:r="http://schemas.openxmlformats.org/officeDocument/2006/relationships" xmlns:m="http://schemas.openxmlformats.org/officeDocument/2006/math" xmlns:v="urn:schemas-microsoft-com:vml" xmlns:wp14="http://schemas.microsoft.com/office/word/2010/wordprocessingDrawing" xmlns:wp="http://schemas.openxmlformats.org/drawingml/2006/wordprocessingDrawing" xmlns:w10="urn:schemas-microsoft-com:office:word" xmlns:w="http://schemas.openxmlformats.org/wordprocessingml/2006/main" xmlns:w14="http://schemas.microsoft.com/office/word/2010/wordml" xmlns:w15="http://schemas.microsoft.com/office/word/2012/wordml" xmlns:w16cid="http://schemas.microsoft.com/office/word/2016/wordml/cid" xmlns:w16se="http://schemas.microsoft.com/office/word/2015/wordml/symex" xmlns:wpg="http://schemas.microsoft.com/office/word/2010/wordprocessingGroup" xmlns:wpi="http://schemas.microsoft.com/office/word/2010/wordprocessingInk" xmlns:wne="http://schemas.microsoft.com/office/word/2006/wordml" xmlns:wps="http://schemas.microsoft.com/office/word/2010/wordprocessingShape" mc:Ignorable="w14 w15 w16se w16cid wp14">
-  <w:comment w:id="0" w:author="Microsoft Office User" w:date="2022-05-05T16:58:00Z" w:initials="MOU">
+  <w:comment w:id="0" w:author="Microsoft Office User" w:date="2022-05-06T13:18:00Z" w:initials="MOU">
     <w:p>
       <w:pPr>
         <w:pStyle w:val="CommentText"/>
@@ -4338,278 +4327,8 @@
         <w:annotationRef/>
       </w:r>
       <w:r>
-        <w:t xml:space="preserve">This step I failed I don’t know why </w:t>
-      </w:r>
-    </w:p>
-  </w:comment>
-  <w:comment w:id="1" w:author="Microsoft Office User" w:date="2022-05-05T17:10:00Z" w:initials="MOU">
-    <w:p>
-      <w:pPr>
-        <w:pStyle w:val="CommentText"/>
-      </w:pPr>
-      <w:r>
-        <w:rPr>
-          <w:rStyle w:val="CommentReference"/>
-        </w:rPr>
-        <w:annotationRef/>
-      </w:r>
-      <w:r>
-        <w:t xml:space="preserve">Here failed try later </w:t>
-      </w:r>
-    </w:p>
-  </w:comment>
-  <w:comment w:id="4" w:author="Microsoft Office User" w:date="2022-05-05T17:13:00Z" w:initials="MOU">
-    <w:p>
-      <w:pPr>
-        <w:pStyle w:val="CommentText"/>
-      </w:pPr>
-      <w:r>
-        <w:rPr>
-          <w:rStyle w:val="CommentReference"/>
-        </w:rPr>
-        <w:annotationRef/>
-      </w:r>
-      <w:r>
-        <w:t xml:space="preserve">Failed as </w:t>
-      </w:r>
-      <w:proofErr w:type="spellStart"/>
-      <w:proofErr w:type="gramStart"/>
-      <w:r>
-        <w:t>minoconda</w:t>
-      </w:r>
-      <w:proofErr w:type="spellEnd"/>
-      <w:r>
-        <w:t xml:space="preserve"> :</w:t>
-      </w:r>
-      <w:proofErr w:type="gramEnd"/>
-    </w:p>
-    <w:p>
-      <w:pPr>
-        <w:tabs>
-          <w:tab w:val="left" w:pos="560"/>
-          <w:tab w:val="left" w:pos="1120"/>
-          <w:tab w:val="left" w:pos="1680"/>
-          <w:tab w:val="left" w:pos="2240"/>
-          <w:tab w:val="left" w:pos="2800"/>
-          <w:tab w:val="left" w:pos="3360"/>
-          <w:tab w:val="left" w:pos="3920"/>
-          <w:tab w:val="left" w:pos="4480"/>
-          <w:tab w:val="left" w:pos="5040"/>
-          <w:tab w:val="left" w:pos="5600"/>
-          <w:tab w:val="left" w:pos="6160"/>
-          <w:tab w:val="left" w:pos="6720"/>
-        </w:tabs>
-        <w:autoSpaceDE w:val="0"/>
-        <w:autoSpaceDN w:val="0"/>
-        <w:adjustRightInd w:val="0"/>
-        <w:rPr>
-          <w:rFonts w:ascii="Menlo" w:hAnsi="Menlo" w:cs="Menlo"/>
-          <w:color w:val="000000"/>
-          <w:sz w:val="22"/>
-          <w:szCs w:val="22"/>
-          <w:lang w:val="en-US" w:eastAsia="en-US"/>
-        </w:rPr>
-      </w:pPr>
-      <w:proofErr w:type="spellStart"/>
-      <w:r>
-        <w:rPr>
-          <w:rFonts w:ascii="Menlo" w:hAnsi="Menlo" w:cs="Menlo"/>
-          <w:color w:val="000000"/>
-          <w:sz w:val="22"/>
-          <w:szCs w:val="22"/>
-          <w:lang w:val="en-US" w:eastAsia="en-US"/>
-        </w:rPr>
-        <w:t>EnvironmentNotWritableError</w:t>
-      </w:r>
-      <w:proofErr w:type="spellEnd"/>
-      <w:r>
-        <w:rPr>
-          <w:rFonts w:ascii="Menlo" w:hAnsi="Menlo" w:cs="Menlo"/>
-          <w:color w:val="000000"/>
-          <w:sz w:val="22"/>
-          <w:szCs w:val="22"/>
-          <w:lang w:val="en-US" w:eastAsia="en-US"/>
-        </w:rPr>
-        <w:t>: The current user does not have write permissions to the target environment.</w:t>
-      </w:r>
-    </w:p>
-    <w:p>
-      <w:pPr>
-        <w:tabs>
-          <w:tab w:val="left" w:pos="560"/>
-          <w:tab w:val="left" w:pos="1120"/>
-          <w:tab w:val="left" w:pos="1680"/>
-          <w:tab w:val="left" w:pos="2240"/>
-          <w:tab w:val="left" w:pos="2800"/>
-          <w:tab w:val="left" w:pos="3360"/>
-          <w:tab w:val="left" w:pos="3920"/>
-          <w:tab w:val="left" w:pos="4480"/>
-          <w:tab w:val="left" w:pos="5040"/>
-          <w:tab w:val="left" w:pos="5600"/>
-          <w:tab w:val="left" w:pos="6160"/>
-          <w:tab w:val="left" w:pos="6720"/>
-        </w:tabs>
-        <w:autoSpaceDE w:val="0"/>
-        <w:autoSpaceDN w:val="0"/>
-        <w:adjustRightInd w:val="0"/>
-        <w:rPr>
-          <w:rFonts w:ascii="Menlo" w:hAnsi="Menlo" w:cs="Menlo"/>
-          <w:color w:val="000000"/>
-          <w:sz w:val="22"/>
-          <w:szCs w:val="22"/>
-          <w:lang w:val="en-US" w:eastAsia="en-US"/>
-        </w:rPr>
-      </w:pPr>
-      <w:r>
-        <w:rPr>
-          <w:rFonts w:ascii="Menlo" w:hAnsi="Menlo" w:cs="Menlo"/>
-          <w:color w:val="000000"/>
-          <w:sz w:val="22"/>
-          <w:szCs w:val="22"/>
-          <w:lang w:val="en-US" w:eastAsia="en-US"/>
-        </w:rPr>
-        <w:t xml:space="preserve">  environment location: /opt/miniconda3</w:t>
-      </w:r>
-    </w:p>
-    <w:p>
-      <w:pPr>
-        <w:tabs>
-          <w:tab w:val="left" w:pos="560"/>
-          <w:tab w:val="left" w:pos="1120"/>
-          <w:tab w:val="left" w:pos="1680"/>
-          <w:tab w:val="left" w:pos="2240"/>
-          <w:tab w:val="left" w:pos="2800"/>
-          <w:tab w:val="left" w:pos="3360"/>
-          <w:tab w:val="left" w:pos="3920"/>
-          <w:tab w:val="left" w:pos="4480"/>
-          <w:tab w:val="left" w:pos="5040"/>
-          <w:tab w:val="left" w:pos="5600"/>
-          <w:tab w:val="left" w:pos="6160"/>
-          <w:tab w:val="left" w:pos="6720"/>
-        </w:tabs>
-        <w:autoSpaceDE w:val="0"/>
-        <w:autoSpaceDN w:val="0"/>
-        <w:adjustRightInd w:val="0"/>
-        <w:rPr>
-          <w:rFonts w:ascii="Menlo" w:hAnsi="Menlo" w:cs="Menlo"/>
-          <w:color w:val="000000"/>
-          <w:sz w:val="22"/>
-          <w:szCs w:val="22"/>
-          <w:lang w:val="en-US" w:eastAsia="en-US"/>
-        </w:rPr>
-      </w:pPr>
-      <w:r>
-        <w:rPr>
-          <w:rFonts w:ascii="Menlo" w:hAnsi="Menlo" w:cs="Menlo"/>
-          <w:color w:val="000000"/>
-          <w:sz w:val="22"/>
-          <w:szCs w:val="22"/>
-          <w:lang w:val="en-US" w:eastAsia="en-US"/>
-        </w:rPr>
-        <w:t xml:space="preserve">  </w:t>
-      </w:r>
-      <w:proofErr w:type="spellStart"/>
-      <w:r>
-        <w:rPr>
-          <w:rFonts w:ascii="Menlo" w:hAnsi="Menlo" w:cs="Menlo"/>
-          <w:color w:val="000000"/>
-          <w:sz w:val="22"/>
-          <w:szCs w:val="22"/>
-          <w:lang w:val="en-US" w:eastAsia="en-US"/>
-        </w:rPr>
-        <w:t>uid</w:t>
-      </w:r>
-      <w:proofErr w:type="spellEnd"/>
-      <w:r>
-        <w:rPr>
-          <w:rFonts w:ascii="Menlo" w:hAnsi="Menlo" w:cs="Menlo"/>
-          <w:color w:val="000000"/>
-          <w:sz w:val="22"/>
-          <w:szCs w:val="22"/>
-          <w:lang w:val="en-US" w:eastAsia="en-US"/>
-        </w:rPr>
-        <w:t>: 313823166</w:t>
-      </w:r>
-    </w:p>
-    <w:p>
-      <w:pPr>
-        <w:pStyle w:val="CommentText"/>
-      </w:pPr>
-      <w:r>
-        <w:rPr>
-          <w:rFonts w:ascii="Menlo" w:hAnsi="Menlo" w:cs="Menlo"/>
-          <w:color w:val="000000"/>
-          <w:sz w:val="22"/>
-          <w:szCs w:val="22"/>
-        </w:rPr>
-        <w:t xml:space="preserve">  </w:t>
-      </w:r>
-      <w:proofErr w:type="spellStart"/>
-      <w:r>
-        <w:rPr>
-          <w:rFonts w:ascii="Menlo" w:hAnsi="Menlo" w:cs="Menlo"/>
-          <w:color w:val="000000"/>
-          <w:sz w:val="22"/>
-          <w:szCs w:val="22"/>
-        </w:rPr>
-        <w:t>gid</w:t>
-      </w:r>
-      <w:proofErr w:type="spellEnd"/>
-      <w:r>
-        <w:rPr>
-          <w:rFonts w:ascii="Menlo" w:hAnsi="Menlo" w:cs="Menlo"/>
-          <w:color w:val="000000"/>
-          <w:sz w:val="22"/>
-          <w:szCs w:val="22"/>
-        </w:rPr>
-        <w:t>: 2127963197</w:t>
-      </w:r>
-    </w:p>
-  </w:comment>
-  <w:comment w:id="5" w:author="Microsoft Office User" w:date="2022-05-05T17:32:00Z" w:initials="MOU">
-    <w:p>
-      <w:pPr>
-        <w:pStyle w:val="CommentText"/>
-      </w:pPr>
-      <w:r>
-        <w:rPr>
-          <w:rStyle w:val="CommentReference"/>
-        </w:rPr>
-        <w:annotationRef/>
-      </w:r>
-      <w:proofErr w:type="gramStart"/>
-      <w:r>
-        <w:t>succeed ,</w:t>
-      </w:r>
-      <w:proofErr w:type="gramEnd"/>
-      <w:r>
-        <w:t xml:space="preserve"> but have to run in this way </w:t>
-      </w:r>
-    </w:p>
-    <w:p>
-      <w:pPr>
-        <w:pStyle w:val="CommentText"/>
-      </w:pPr>
-      <w:r>
-        <w:rPr>
-          <w:rFonts w:ascii="Menlo" w:hAnsi="Menlo" w:cs="Menlo"/>
-          <w:color w:val="000000"/>
-          <w:sz w:val="22"/>
-          <w:szCs w:val="22"/>
-        </w:rPr>
-        <w:t>~/Documents/Bio334_Data/HMMER3/bin/</w:t>
-      </w:r>
-      <w:proofErr w:type="spellStart"/>
-      <w:r>
-        <w:rPr>
-          <w:rFonts w:ascii="Menlo" w:hAnsi="Menlo" w:cs="Menlo"/>
-          <w:color w:val="000000"/>
-          <w:sz w:val="22"/>
-          <w:szCs w:val="22"/>
-        </w:rPr>
-        <w:t>hmmalign</w:t>
-      </w:r>
-      <w:proofErr w:type="spellEnd"/>
+        <w:t>failed</w:t>
+      </w:r>
     </w:p>
   </w:comment>
 </w:comments>
@@ -4617,19 +4336,13 @@
 
 <file path=word/commentsExtended.xml><?xml version="1.0" encoding="utf-8"?>
 <w15:commentsEx xmlns:wpc="http://schemas.microsoft.com/office/word/2010/wordprocessingCanvas" xmlns:cx="http://schemas.microsoft.com/office/drawing/2014/chartex" xmlns:cx1="http://schemas.microsoft.com/office/drawing/2015/9/8/chartex" xmlns:cx2="http://schemas.microsoft.com/office/drawing/2015/10/21/chartex" xmlns:cx3="http://schemas.microsoft.com/office/drawing/2016/5/9/chartex" xmlns:cx4="http://schemas.microsoft.com/office/drawing/2016/5/10/chartex" xmlns:cx5="http://schemas.microsoft.com/office/drawing/2016/5/11/chartex" xmlns:cx6="http://schemas.microsoft.com/office/drawing/2016/5/12/chartex" xmlns:cx7="http://schemas.microsoft.com/office/drawing/2016/5/13/chartex" xmlns:cx8="http://schemas.microsoft.com/office/drawing/2016/5/14/chartex" xmlns:mc="http://schemas.openxmlformats.org/markup-compatibility/2006" xmlns:aink="http://schemas.microsoft.com/office/drawing/2016/ink" xmlns:am3d="http://schemas.microsoft.com/office/drawing/2017/model3d" xmlns:o="urn:schemas-microsoft-com:office:office" xmlns:r="http://schemas.openxmlformats.org/officeDocument/2006/relationships" xmlns:m="http://schemas.openxmlformats.org/officeDocument/2006/math" xmlns:v="urn:schemas-microsoft-com:vml" xmlns:wp14="http://schemas.microsoft.com/office/word/2010/wordprocessingDrawing" xmlns:wp="http://schemas.openxmlformats.org/drawingml/2006/wordprocessingDrawing" xmlns:w10="urn:schemas-microsoft-com:office:word" xmlns:w="http://schemas.openxmlformats.org/wordprocessingml/2006/main" xmlns:w14="http://schemas.microsoft.com/office/word/2010/wordml" xmlns:w15="http://schemas.microsoft.com/office/word/2012/wordml" xmlns:w16cid="http://schemas.microsoft.com/office/word/2016/wordml/cid" xmlns:w16se="http://schemas.microsoft.com/office/word/2015/wordml/symex" xmlns:wpg="http://schemas.microsoft.com/office/word/2010/wordprocessingGroup" xmlns:wpi="http://schemas.microsoft.com/office/word/2010/wordprocessingInk" xmlns:wne="http://schemas.microsoft.com/office/word/2006/wordml" xmlns:wps="http://schemas.microsoft.com/office/word/2010/wordprocessingShape" mc:Ignorable="w14 w15 w16se w16cid wp14">
-  <w15:commentEx w15:paraId="581CD94D" w15:done="0"/>
-  <w15:commentEx w15:paraId="7AAB1010" w15:done="0"/>
-  <w15:commentEx w15:paraId="5CA8BB81" w15:done="0"/>
-  <w15:commentEx w15:paraId="38E8FB47" w15:done="0"/>
+  <w15:commentEx w15:paraId="58A65CC2" w15:done="0"/>
 </w15:commentsEx>
 </file>
 
 <file path=word/commentsIds.xml><?xml version="1.0" encoding="utf-8"?>
 <w16cid:commentsIds xmlns:wpc="http://schemas.microsoft.com/office/word/2010/wordprocessingCanvas" xmlns:cx="http://schemas.microsoft.com/office/drawing/2014/chartex" xmlns:cx1="http://schemas.microsoft.com/office/drawing/2015/9/8/chartex" xmlns:cx2="http://schemas.microsoft.com/office/drawing/2015/10/21/chartex" xmlns:cx3="http://schemas.microsoft.com/office/drawing/2016/5/9/chartex" xmlns:cx4="http://schemas.microsoft.com/office/drawing/2016/5/10/chartex" xmlns:cx5="http://schemas.microsoft.com/office/drawing/2016/5/11/chartex" xmlns:cx6="http://schemas.microsoft.com/office/drawing/2016/5/12/chartex" xmlns:cx7="http://schemas.microsoft.com/office/drawing/2016/5/13/chartex" xmlns:cx8="http://schemas.microsoft.com/office/drawing/2016/5/14/chartex" xmlns:mc="http://schemas.openxmlformats.org/markup-compatibility/2006" xmlns:aink="http://schemas.microsoft.com/office/drawing/2016/ink" xmlns:am3d="http://schemas.microsoft.com/office/drawing/2017/model3d" xmlns:o="urn:schemas-microsoft-com:office:office" xmlns:r="http://schemas.openxmlformats.org/officeDocument/2006/relationships" xmlns:m="http://schemas.openxmlformats.org/officeDocument/2006/math" xmlns:v="urn:schemas-microsoft-com:vml" xmlns:wp14="http://schemas.microsoft.com/office/word/2010/wordprocessingDrawing" xmlns:wp="http://schemas.openxmlformats.org/drawingml/2006/wordprocessingDrawing" xmlns:w10="urn:schemas-microsoft-com:office:word" xmlns:w="http://schemas.openxmlformats.org/wordprocessingml/2006/main" xmlns:w14="http://schemas.microsoft.com/office/word/2010/wordml" xmlns:w15="http://schemas.microsoft.com/office/word/2012/wordml" xmlns:w16cid="http://schemas.microsoft.com/office/word/2016/wordml/cid" xmlns:w16se="http://schemas.microsoft.com/office/word/2015/wordml/symex" xmlns:wpg="http://schemas.microsoft.com/office/word/2010/wordprocessingGroup" xmlns:wpi="http://schemas.microsoft.com/office/word/2010/wordprocessingInk" xmlns:wne="http://schemas.microsoft.com/office/word/2006/wordml" xmlns:wps="http://schemas.microsoft.com/office/word/2010/wordprocessingShape" mc:Ignorable="w14 w15 w16se w16cid wp14">
-  <w16cid:commentId w16cid:paraId="581CD94D" w16cid:durableId="261E80A0"/>
-  <w16cid:commentId w16cid:paraId="7AAB1010" w16cid:durableId="261E838A"/>
-  <w16cid:commentId w16cid:paraId="5CA8BB81" w16cid:durableId="261E8443"/>
-  <w16cid:commentId w16cid:paraId="38E8FB47" w16cid:durableId="261E889E"/>
+  <w16cid:commentId w16cid:paraId="58A65CC2" w16cid:durableId="261F9EA0"/>
 </w16cid:commentsIds>
 </file>
 
@@ -6085,6 +5798,7 @@
   <w:style w:type="character" w:default="1" w:styleId="DefaultParagraphFont">
     <w:name w:val="Default Paragraph Font"/>
     <w:uiPriority w:val="1"/>
+    <w:semiHidden/>
     <w:unhideWhenUsed/>
   </w:style>
   <w:style w:type="table" w:default="1" w:styleId="TableNormal">
@@ -6177,7 +5891,7 @@
     <w:rsid w:val="00450A0A"/>
     <w:rPr>
       <w:rFonts w:ascii="Lucida Grande" w:hAnsi="Lucida Grande"/>
-      <w:lang w:val="en-US" w:eastAsia="en-US"/>
+      <w:lang w:eastAsia="en-US"/>
     </w:rPr>
   </w:style>
   <w:style w:type="character" w:customStyle="1" w:styleId="DocumentMapChar">
@@ -6215,7 +5929,7 @@
     <w:rPr>
       <w:sz w:val="20"/>
       <w:szCs w:val="20"/>
-      <w:lang w:val="en-US" w:eastAsia="en-US"/>
+      <w:lang w:eastAsia="en-US"/>
     </w:rPr>
   </w:style>
   <w:style w:type="character" w:customStyle="1" w:styleId="CommentTextChar">
@@ -6320,7 +6034,7 @@
       <w:contextualSpacing/>
     </w:pPr>
     <w:rPr>
-      <w:lang w:val="en-US" w:eastAsia="en-US"/>
+      <w:lang w:eastAsia="en-US"/>
     </w:rPr>
   </w:style>
   <w:style w:type="character" w:styleId="UnresolvedMention">

</xml_diff>

<commit_message>
MSA exercise update 2022 3.1
</commit_message>
<xml_diff>
--- a/03_multiple_sequence_alignment/exercises/exercise_3_multiple_alignment_on_local_computer.docx
+++ b/03_multiple_sequence_alignment/exercises/exercise_3_multiple_alignment_on_local_computer.docx
@@ -1856,6 +1856,8 @@
         </w:rPr>
         <w:t xml:space="preserve"> “</w:t>
       </w:r>
+      <w:bookmarkStart w:id="0" w:name="_GoBack"/>
+      <w:bookmarkEnd w:id="0"/>
     </w:p>
     <w:p>
       <w:pPr>
@@ -1993,7 +1995,7 @@
         </w:rPr>
         <w:tab/>
       </w:r>
-      <w:commentRangeStart w:id="0"/>
+      <w:commentRangeStart w:id="1"/>
       <w:r>
         <w:rPr>
           <w:rFonts w:ascii="Arial" w:hAnsi="Arial"/>
@@ -2222,13 +2224,13 @@
         </w:rPr>
         <w:t>]</w:t>
       </w:r>
-      <w:commentRangeEnd w:id="0"/>
+      <w:commentRangeEnd w:id="1"/>
       <w:r>
         <w:rPr>
           <w:rStyle w:val="CommentReference"/>
           <w:lang w:eastAsia="en-US"/>
         </w:rPr>
-        <w:commentReference w:id="0"/>
+        <w:commentReference w:id="1"/>
       </w:r>
     </w:p>
     <w:p>
@@ -2365,8 +2367,8 @@
           <w:szCs w:val="20"/>
         </w:rPr>
       </w:pPr>
-      <w:bookmarkStart w:id="1" w:name="OLE_LINK1"/>
-      <w:bookmarkStart w:id="2" w:name="OLE_LINK2"/>
+      <w:bookmarkStart w:id="2" w:name="OLE_LINK1"/>
+      <w:bookmarkStart w:id="3" w:name="OLE_LINK2"/>
       <w:r>
         <w:rPr>
           <w:rFonts w:ascii="Courier" w:hAnsi="Courier"/>
@@ -2419,8 +2421,8 @@
       </w:r>
       <w:proofErr w:type="spellEnd"/>
     </w:p>
-    <w:bookmarkEnd w:id="1"/>
     <w:bookmarkEnd w:id="2"/>
+    <w:bookmarkEnd w:id="3"/>
     <w:p>
       <w:pPr>
         <w:keepNext/>
@@ -4032,8 +4034,6 @@
         </w:rPr>
         <w:t xml:space="preserve"> </w:t>
       </w:r>
-      <w:bookmarkStart w:id="3" w:name="_GoBack"/>
-      <w:bookmarkEnd w:id="3"/>
       <w:r>
         <w:rPr>
           <w:rFonts w:ascii="Arial" w:hAnsi="Arial"/>
@@ -4055,13 +4055,23 @@
         <w:t>“</w:t>
       </w:r>
       <w:proofErr w:type="spellStart"/>
-      <w:r>
-        <w:rPr>
-          <w:rFonts w:ascii="Arial" w:hAnsi="Arial"/>
-          <w:sz w:val="16"/>
-          <w:szCs w:val="16"/>
-        </w:rPr>
-        <w:t>aligned.hmmalign.easy.fa</w:t>
+      <w:proofErr w:type="gramStart"/>
+      <w:r>
+        <w:rPr>
+          <w:rFonts w:ascii="Arial" w:hAnsi="Arial"/>
+          <w:sz w:val="16"/>
+          <w:szCs w:val="16"/>
+        </w:rPr>
+        <w:t>aligned.hmmalign</w:t>
+      </w:r>
+      <w:proofErr w:type="gramEnd"/>
+      <w:r>
+        <w:rPr>
+          <w:rFonts w:ascii="Arial" w:hAnsi="Arial"/>
+          <w:sz w:val="16"/>
+          <w:szCs w:val="16"/>
+        </w:rPr>
+        <w:t>.easy.fa</w:t>
       </w:r>
       <w:proofErr w:type="spellEnd"/>
       <w:r>
@@ -4315,7 +4325,7 @@
 
 <file path=word/comments.xml><?xml version="1.0" encoding="utf-8"?>
 <w:comments xmlns:wpc="http://schemas.microsoft.com/office/word/2010/wordprocessingCanvas" xmlns:cx="http://schemas.microsoft.com/office/drawing/2014/chartex" xmlns:cx1="http://schemas.microsoft.com/office/drawing/2015/9/8/chartex" xmlns:cx2="http://schemas.microsoft.com/office/drawing/2015/10/21/chartex" xmlns:cx3="http://schemas.microsoft.com/office/drawing/2016/5/9/chartex" xmlns:cx4="http://schemas.microsoft.com/office/drawing/2016/5/10/chartex" xmlns:cx5="http://schemas.microsoft.com/office/drawing/2016/5/11/chartex" xmlns:cx6="http://schemas.microsoft.com/office/drawing/2016/5/12/chartex" xmlns:cx7="http://schemas.microsoft.com/office/drawing/2016/5/13/chartex" xmlns:cx8="http://schemas.microsoft.com/office/drawing/2016/5/14/chartex" xmlns:mc="http://schemas.openxmlformats.org/markup-compatibility/2006" xmlns:aink="http://schemas.microsoft.com/office/drawing/2016/ink" xmlns:am3d="http://schemas.microsoft.com/office/drawing/2017/model3d" xmlns:o="urn:schemas-microsoft-com:office:office" xmlns:r="http://schemas.openxmlformats.org/officeDocument/2006/relationships" xmlns:m="http://schemas.openxmlformats.org/officeDocument/2006/math" xmlns:v="urn:schemas-microsoft-com:vml" xmlns:wp14="http://schemas.microsoft.com/office/word/2010/wordprocessingDrawing" xmlns:wp="http://schemas.openxmlformats.org/drawingml/2006/wordprocessingDrawing" xmlns:w10="urn:schemas-microsoft-com:office:word" xmlns:w="http://schemas.openxmlformats.org/wordprocessingml/2006/main" xmlns:w14="http://schemas.microsoft.com/office/word/2010/wordml" xmlns:w15="http://schemas.microsoft.com/office/word/2012/wordml" xmlns:w16cid="http://schemas.microsoft.com/office/word/2016/wordml/cid" xmlns:w16se="http://schemas.microsoft.com/office/word/2015/wordml/symex" xmlns:wpg="http://schemas.microsoft.com/office/word/2010/wordprocessingGroup" xmlns:wpi="http://schemas.microsoft.com/office/word/2010/wordprocessingInk" xmlns:wne="http://schemas.microsoft.com/office/word/2006/wordml" xmlns:wps="http://schemas.microsoft.com/office/word/2010/wordprocessingShape" mc:Ignorable="w14 w15 w16se w16cid wp14">
-  <w:comment w:id="0" w:author="Microsoft Office User" w:date="2022-05-06T13:18:00Z" w:initials="MOU">
+  <w:comment w:id="1" w:author="Microsoft Office User" w:date="2022-05-06T13:18:00Z" w:initials="MOU">
     <w:p>
       <w:pPr>
         <w:pStyle w:val="CommentText"/>
@@ -4327,8 +4337,120 @@
         <w:annotationRef/>
       </w:r>
       <w:r>
-        <w:t>failed</w:t>
-      </w:r>
+        <w:t>F</w:t>
+      </w:r>
+      <w:r>
+        <w:t>ailed</w:t>
+      </w:r>
+    </w:p>
+    <w:p>
+      <w:pPr>
+        <w:pStyle w:val="CommentText"/>
+      </w:pPr>
+    </w:p>
+    <w:p>
+      <w:pPr>
+        <w:rPr>
+          <w:lang w:eastAsia="en-US"/>
+        </w:rPr>
+      </w:pPr>
+      <w:r>
+        <w:t xml:space="preserve">This </w:t>
+      </w:r>
+      <w:proofErr w:type="spellStart"/>
+      <w:r>
+        <w:t>issure</w:t>
+      </w:r>
+      <w:proofErr w:type="spellEnd"/>
+      <w:r>
+        <w:t xml:space="preserve"> “</w:t>
+      </w:r>
+      <w:hyperlink r:id="rId1" w:history="1">
+        <w:r>
+          <w:rPr>
+            <w:rStyle w:val="Hyperlink"/>
+          </w:rPr>
+          <w:t>https://github.com/rcedgar/muscle/issues/21</w:t>
+        </w:r>
+      </w:hyperlink>
+    </w:p>
+    <w:p>
+      <w:pPr>
+        <w:pStyle w:val="CommentText"/>
+      </w:pPr>
+      <w:r>
+        <w:t xml:space="preserve">” </w:t>
+      </w:r>
+    </w:p>
+    <w:p>
+      <w:pPr>
+        <w:pStyle w:val="CommentText"/>
+      </w:pPr>
+      <w:r>
+        <w:t xml:space="preserve">Or try to install via </w:t>
+      </w:r>
+    </w:p>
+    <w:p>
+      <w:pPr>
+        <w:pStyle w:val="CommentText"/>
+      </w:pPr>
+    </w:p>
+    <w:p>
+      <w:pPr>
+        <w:rPr>
+          <w:lang w:eastAsia="en-US"/>
+        </w:rPr>
+      </w:pPr>
+      <w:proofErr w:type="spellStart"/>
+      <w:r>
+        <w:rPr>
+          <w:rFonts w:ascii="Menlo" w:hAnsi="Menlo" w:cs="Menlo"/>
+          <w:color w:val="24292F"/>
+          <w:sz w:val="18"/>
+          <w:szCs w:val="18"/>
+        </w:rPr>
+        <w:t>conda</w:t>
+      </w:r>
+      <w:proofErr w:type="spellEnd"/>
+      <w:r>
+        <w:rPr>
+          <w:rFonts w:ascii="Menlo" w:hAnsi="Menlo" w:cs="Menlo"/>
+          <w:color w:val="24292F"/>
+          <w:sz w:val="18"/>
+          <w:szCs w:val="18"/>
+        </w:rPr>
+        <w:t xml:space="preserve"> install -c </w:t>
+      </w:r>
+      <w:proofErr w:type="spellStart"/>
+      <w:r>
+        <w:rPr>
+          <w:rFonts w:ascii="Menlo" w:hAnsi="Menlo" w:cs="Menlo"/>
+          <w:color w:val="24292F"/>
+          <w:sz w:val="18"/>
+          <w:szCs w:val="18"/>
+        </w:rPr>
+        <w:t>bioconda</w:t>
+      </w:r>
+      <w:proofErr w:type="spellEnd"/>
+      <w:r>
+        <w:rPr>
+          <w:rFonts w:ascii="Menlo" w:hAnsi="Menlo" w:cs="Menlo"/>
+          <w:color w:val="24292F"/>
+          <w:sz w:val="18"/>
+          <w:szCs w:val="18"/>
+        </w:rPr>
+        <w:t xml:space="preserve"> muscle</w:t>
+      </w:r>
+    </w:p>
+    <w:p>
+      <w:pPr>
+        <w:pStyle w:val="CommentText"/>
+      </w:pPr>
+    </w:p>
+    <w:p>
+      <w:pPr>
+        <w:pStyle w:val="CommentText"/>
+      </w:pPr>
     </w:p>
   </w:comment>
 </w:comments>

</xml_diff>

<commit_message>
MSA exercise update 2022 3.2
</commit_message>
<xml_diff>
--- a/03_multiple_sequence_alignment/exercises/exercise_3_multiple_alignment_on_local_computer.docx
+++ b/03_multiple_sequence_alignment/exercises/exercise_3_multiple_alignment_on_local_computer.docx
@@ -1856,8 +1856,6 @@
         </w:rPr>
         <w:t xml:space="preserve"> “</w:t>
       </w:r>
-      <w:bookmarkStart w:id="0" w:name="_GoBack"/>
-      <w:bookmarkEnd w:id="0"/>
     </w:p>
     <w:p>
       <w:pPr>
@@ -1995,7 +1993,7 @@
         </w:rPr>
         <w:tab/>
       </w:r>
-      <w:commentRangeStart w:id="1"/>
+      <w:commentRangeStart w:id="0"/>
       <w:r>
         <w:rPr>
           <w:rFonts w:ascii="Arial" w:hAnsi="Arial"/>
@@ -2224,13 +2222,13 @@
         </w:rPr>
         <w:t>]</w:t>
       </w:r>
-      <w:commentRangeEnd w:id="1"/>
+      <w:commentRangeEnd w:id="0"/>
       <w:r>
         <w:rPr>
           <w:rStyle w:val="CommentReference"/>
           <w:lang w:eastAsia="en-US"/>
         </w:rPr>
-        <w:commentReference w:id="1"/>
+        <w:commentReference w:id="0"/>
       </w:r>
     </w:p>
     <w:p>
@@ -2367,8 +2365,8 @@
           <w:szCs w:val="20"/>
         </w:rPr>
       </w:pPr>
-      <w:bookmarkStart w:id="2" w:name="OLE_LINK1"/>
-      <w:bookmarkStart w:id="3" w:name="OLE_LINK2"/>
+      <w:bookmarkStart w:id="1" w:name="OLE_LINK1"/>
+      <w:bookmarkStart w:id="2" w:name="OLE_LINK2"/>
       <w:r>
         <w:rPr>
           <w:rFonts w:ascii="Courier" w:hAnsi="Courier"/>
@@ -2421,8 +2419,8 @@
       </w:r>
       <w:proofErr w:type="spellEnd"/>
     </w:p>
+    <w:bookmarkEnd w:id="1"/>
     <w:bookmarkEnd w:id="2"/>
-    <w:bookmarkEnd w:id="3"/>
     <w:p>
       <w:pPr>
         <w:keepNext/>
@@ -2765,6 +2763,8 @@
           <w:rFonts w:ascii="Arial" w:hAnsi="Arial"/>
         </w:rPr>
       </w:pPr>
+      <w:bookmarkStart w:id="3" w:name="_GoBack"/>
+      <w:bookmarkEnd w:id="3"/>
     </w:p>
     <w:p>
       <w:pPr>
@@ -2811,6 +2811,7 @@
         </w:rPr>
         <w:tab/>
       </w:r>
+      <w:commentRangeStart w:id="4"/>
       <w:r>
         <w:rPr>
           <w:rFonts w:ascii="Arial" w:hAnsi="Arial"/>
@@ -2872,6 +2873,14 @@
           <w:rFonts w:ascii="Arial" w:hAnsi="Arial"/>
         </w:rPr>
         <w:t>:</w:t>
+      </w:r>
+      <w:commentRangeEnd w:id="4"/>
+      <w:r>
+        <w:rPr>
+          <w:rStyle w:val="CommentReference"/>
+          <w:lang w:eastAsia="en-US"/>
+        </w:rPr>
+        <w:commentReference w:id="4"/>
       </w:r>
     </w:p>
     <w:p>
@@ -4325,7 +4334,7 @@
 
 <file path=word/comments.xml><?xml version="1.0" encoding="utf-8"?>
 <w:comments xmlns:wpc="http://schemas.microsoft.com/office/word/2010/wordprocessingCanvas" xmlns:cx="http://schemas.microsoft.com/office/drawing/2014/chartex" xmlns:cx1="http://schemas.microsoft.com/office/drawing/2015/9/8/chartex" xmlns:cx2="http://schemas.microsoft.com/office/drawing/2015/10/21/chartex" xmlns:cx3="http://schemas.microsoft.com/office/drawing/2016/5/9/chartex" xmlns:cx4="http://schemas.microsoft.com/office/drawing/2016/5/10/chartex" xmlns:cx5="http://schemas.microsoft.com/office/drawing/2016/5/11/chartex" xmlns:cx6="http://schemas.microsoft.com/office/drawing/2016/5/12/chartex" xmlns:cx7="http://schemas.microsoft.com/office/drawing/2016/5/13/chartex" xmlns:cx8="http://schemas.microsoft.com/office/drawing/2016/5/14/chartex" xmlns:mc="http://schemas.openxmlformats.org/markup-compatibility/2006" xmlns:aink="http://schemas.microsoft.com/office/drawing/2016/ink" xmlns:am3d="http://schemas.microsoft.com/office/drawing/2017/model3d" xmlns:o="urn:schemas-microsoft-com:office:office" xmlns:r="http://schemas.openxmlformats.org/officeDocument/2006/relationships" xmlns:m="http://schemas.openxmlformats.org/officeDocument/2006/math" xmlns:v="urn:schemas-microsoft-com:vml" xmlns:wp14="http://schemas.microsoft.com/office/word/2010/wordprocessingDrawing" xmlns:wp="http://schemas.openxmlformats.org/drawingml/2006/wordprocessingDrawing" xmlns:w10="urn:schemas-microsoft-com:office:word" xmlns:w="http://schemas.openxmlformats.org/wordprocessingml/2006/main" xmlns:w14="http://schemas.microsoft.com/office/word/2010/wordml" xmlns:w15="http://schemas.microsoft.com/office/word/2012/wordml" xmlns:w16cid="http://schemas.microsoft.com/office/word/2016/wordml/cid" xmlns:w16se="http://schemas.microsoft.com/office/word/2015/wordml/symex" xmlns:wpg="http://schemas.microsoft.com/office/word/2010/wordprocessingGroup" xmlns:wpi="http://schemas.microsoft.com/office/word/2010/wordprocessingInk" xmlns:wne="http://schemas.microsoft.com/office/word/2006/wordml" xmlns:wps="http://schemas.microsoft.com/office/word/2010/wordprocessingShape" mc:Ignorable="w14 w15 w16se w16cid wp14">
-  <w:comment w:id="1" w:author="Microsoft Office User" w:date="2022-05-06T13:18:00Z" w:initials="MOU">
+  <w:comment w:id="0" w:author="Microsoft Office User" w:date="2022-05-06T13:18:00Z" w:initials="MOU">
     <w:p>
       <w:pPr>
         <w:pStyle w:val="CommentText"/>
@@ -4453,18 +4462,217 @@
       </w:pPr>
     </w:p>
   </w:comment>
+  <w:comment w:id="4" w:author="Microsoft Office User" w:date="2022-05-06T13:53:00Z" w:initials="MOU">
+    <w:p>
+      <w:pPr>
+        <w:pStyle w:val="CommentText"/>
+      </w:pPr>
+      <w:r>
+        <w:rPr>
+          <w:rStyle w:val="CommentReference"/>
+        </w:rPr>
+        <w:annotationRef/>
+      </w:r>
+      <w:r>
+        <w:t xml:space="preserve">Before we install HMMER via </w:t>
+      </w:r>
+      <w:proofErr w:type="spellStart"/>
+      <w:r>
+        <w:t>conda</w:t>
+      </w:r>
+      <w:proofErr w:type="spellEnd"/>
+      <w:r>
+        <w:t xml:space="preserve"> </w:t>
+      </w:r>
+    </w:p>
+    <w:p>
+      <w:pPr>
+        <w:pStyle w:val="CommentText"/>
+      </w:pPr>
+    </w:p>
+    <w:p>
+      <w:pPr>
+        <w:ind w:left="284" w:hanging="284"/>
+        <w:rPr>
+          <w:rFonts w:ascii="Arial" w:hAnsi="Arial"/>
+        </w:rPr>
+      </w:pPr>
+      <w:r>
+        <w:rPr>
+          <w:rFonts w:ascii="Arial" w:hAnsi="Arial"/>
+        </w:rPr>
+        <w:t>-</w:t>
+      </w:r>
+      <w:r>
+        <w:rPr>
+          <w:rFonts w:ascii="Arial" w:hAnsi="Arial"/>
+        </w:rPr>
+        <w:tab/>
+        <w:t xml:space="preserve">to install </w:t>
+      </w:r>
+      <w:proofErr w:type="spellStart"/>
+      <w:r>
+        <w:rPr>
+          <w:rFonts w:ascii="Arial" w:hAnsi="Arial"/>
+        </w:rPr>
+        <w:t>HMMAlign</w:t>
+      </w:r>
+      <w:proofErr w:type="spellEnd"/>
+      <w:r>
+        <w:rPr>
+          <w:rFonts w:ascii="Arial" w:hAnsi="Arial"/>
+        </w:rPr>
+        <w:t xml:space="preserve">. We can install </w:t>
+      </w:r>
+      <w:proofErr w:type="spellStart"/>
+      <w:r>
+        <w:rPr>
+          <w:rFonts w:ascii="Arial" w:hAnsi="Arial"/>
+        </w:rPr>
+        <w:t>HMMAlign</w:t>
+      </w:r>
+      <w:proofErr w:type="spellEnd"/>
+      <w:r>
+        <w:rPr>
+          <w:rFonts w:ascii="Arial" w:hAnsi="Arial"/>
+        </w:rPr>
+        <w:t xml:space="preserve"> easily via Anaconda by command “</w:t>
+      </w:r>
+      <w:proofErr w:type="spellStart"/>
+      <w:r>
+        <w:rPr>
+          <w:rFonts w:ascii="Arial" w:hAnsi="Arial"/>
+        </w:rPr>
+        <w:t>conda</w:t>
+      </w:r>
+      <w:proofErr w:type="spellEnd"/>
+      <w:r>
+        <w:rPr>
+          <w:rFonts w:ascii="Arial" w:hAnsi="Arial"/>
+        </w:rPr>
+        <w:t xml:space="preserve"> install -c </w:t>
+      </w:r>
+      <w:proofErr w:type="spellStart"/>
+      <w:r>
+        <w:rPr>
+          <w:rFonts w:ascii="Arial" w:hAnsi="Arial"/>
+        </w:rPr>
+        <w:t>biocore</w:t>
+      </w:r>
+      <w:proofErr w:type="spellEnd"/>
+      <w:r>
+        <w:rPr>
+          <w:rFonts w:ascii="Arial" w:hAnsi="Arial"/>
+        </w:rPr>
+        <w:t xml:space="preserve"> </w:t>
+      </w:r>
+      <w:proofErr w:type="spellStart"/>
+      <w:r>
+        <w:rPr>
+          <w:rFonts w:ascii="Arial" w:hAnsi="Arial"/>
+        </w:rPr>
+        <w:t>hmmer</w:t>
+      </w:r>
+      <w:proofErr w:type="spellEnd"/>
+      <w:r>
+        <w:rPr>
+          <w:rFonts w:ascii="Arial" w:hAnsi="Arial"/>
+        </w:rPr>
+        <w:t>”;</w:t>
+      </w:r>
+    </w:p>
+    <w:p>
+      <w:pPr>
+        <w:ind w:left="284" w:hanging="284"/>
+        <w:rPr>
+          <w:rFonts w:ascii="Arial" w:hAnsi="Arial"/>
+        </w:rPr>
+      </w:pPr>
+    </w:p>
+    <w:p>
+      <w:pPr>
+        <w:pStyle w:val="CommentText"/>
+      </w:pPr>
+      <w:r>
+        <w:rPr>
+          <w:rFonts w:ascii="Arial" w:hAnsi="Arial"/>
+        </w:rPr>
+        <w:tab/>
+      </w:r>
+      <w:r>
+        <w:rPr>
+          <w:rFonts w:ascii="Arial" w:hAnsi="Arial"/>
+          <w:b/>
+          <w:bCs/>
+          <w:color w:val="FF0000"/>
+        </w:rPr>
+        <w:t>Optional</w:t>
+      </w:r>
+      <w:r>
+        <w:rPr>
+          <w:rFonts w:ascii="Arial" w:hAnsi="Arial"/>
+        </w:rPr>
+        <w:t xml:space="preserve"> y</w:t>
+      </w:r>
+      <w:r>
+        <w:rPr>
+          <w:rFonts w:ascii="Arial" w:hAnsi="Arial"/>
+        </w:rPr>
+        <w:t>ou can ….</w:t>
+      </w:r>
+    </w:p>
+    <w:p>
+      <w:pPr>
+        <w:pStyle w:val="CommentText"/>
+      </w:pPr>
+    </w:p>
+    <w:p>
+      <w:pPr>
+        <w:pStyle w:val="CommentText"/>
+      </w:pPr>
+      <w:r>
+        <w:t xml:space="preserve">But </w:t>
+      </w:r>
+      <w:proofErr w:type="spellStart"/>
+      <w:r>
+        <w:t>i</w:t>
+      </w:r>
+      <w:proofErr w:type="spellEnd"/>
+      <w:r>
+        <w:t xml:space="preserve">. </w:t>
+      </w:r>
+      <w:proofErr w:type="gramStart"/>
+      <w:r>
+        <w:t>have</w:t>
+      </w:r>
+      <w:proofErr w:type="gramEnd"/>
+      <w:r>
+        <w:t xml:space="preserve"> problem to run </w:t>
+      </w:r>
+      <w:proofErr w:type="spellStart"/>
+      <w:r>
+        <w:t>conda</w:t>
+      </w:r>
+      <w:proofErr w:type="spellEnd"/>
+      <w:r>
+        <w:t xml:space="preserve"> on computer in teaching room </w:t>
+      </w:r>
+    </w:p>
+  </w:comment>
 </w:comments>
 </file>
 
 <file path=word/commentsExtended.xml><?xml version="1.0" encoding="utf-8"?>
 <w15:commentsEx xmlns:wpc="http://schemas.microsoft.com/office/word/2010/wordprocessingCanvas" xmlns:cx="http://schemas.microsoft.com/office/drawing/2014/chartex" xmlns:cx1="http://schemas.microsoft.com/office/drawing/2015/9/8/chartex" xmlns:cx2="http://schemas.microsoft.com/office/drawing/2015/10/21/chartex" xmlns:cx3="http://schemas.microsoft.com/office/drawing/2016/5/9/chartex" xmlns:cx4="http://schemas.microsoft.com/office/drawing/2016/5/10/chartex" xmlns:cx5="http://schemas.microsoft.com/office/drawing/2016/5/11/chartex" xmlns:cx6="http://schemas.microsoft.com/office/drawing/2016/5/12/chartex" xmlns:cx7="http://schemas.microsoft.com/office/drawing/2016/5/13/chartex" xmlns:cx8="http://schemas.microsoft.com/office/drawing/2016/5/14/chartex" xmlns:mc="http://schemas.openxmlformats.org/markup-compatibility/2006" xmlns:aink="http://schemas.microsoft.com/office/drawing/2016/ink" xmlns:am3d="http://schemas.microsoft.com/office/drawing/2017/model3d" xmlns:o="urn:schemas-microsoft-com:office:office" xmlns:r="http://schemas.openxmlformats.org/officeDocument/2006/relationships" xmlns:m="http://schemas.openxmlformats.org/officeDocument/2006/math" xmlns:v="urn:schemas-microsoft-com:vml" xmlns:wp14="http://schemas.microsoft.com/office/word/2010/wordprocessingDrawing" xmlns:wp="http://schemas.openxmlformats.org/drawingml/2006/wordprocessingDrawing" xmlns:w10="urn:schemas-microsoft-com:office:word" xmlns:w="http://schemas.openxmlformats.org/wordprocessingml/2006/main" xmlns:w14="http://schemas.microsoft.com/office/word/2010/wordml" xmlns:w15="http://schemas.microsoft.com/office/word/2012/wordml" xmlns:w16cid="http://schemas.microsoft.com/office/word/2016/wordml/cid" xmlns:w16se="http://schemas.microsoft.com/office/word/2015/wordml/symex" xmlns:wpg="http://schemas.microsoft.com/office/word/2010/wordprocessingGroup" xmlns:wpi="http://schemas.microsoft.com/office/word/2010/wordprocessingInk" xmlns:wne="http://schemas.microsoft.com/office/word/2006/wordml" xmlns:wps="http://schemas.microsoft.com/office/word/2010/wordprocessingShape" mc:Ignorable="w14 w15 w16se w16cid wp14">
   <w15:commentEx w15:paraId="58A65CC2" w15:done="0"/>
+  <w15:commentEx w15:paraId="60683677" w15:done="0"/>
 </w15:commentsEx>
 </file>
 
 <file path=word/commentsIds.xml><?xml version="1.0" encoding="utf-8"?>
 <w16cid:commentsIds xmlns:wpc="http://schemas.microsoft.com/office/word/2010/wordprocessingCanvas" xmlns:cx="http://schemas.microsoft.com/office/drawing/2014/chartex" xmlns:cx1="http://schemas.microsoft.com/office/drawing/2015/9/8/chartex" xmlns:cx2="http://schemas.microsoft.com/office/drawing/2015/10/21/chartex" xmlns:cx3="http://schemas.microsoft.com/office/drawing/2016/5/9/chartex" xmlns:cx4="http://schemas.microsoft.com/office/drawing/2016/5/10/chartex" xmlns:cx5="http://schemas.microsoft.com/office/drawing/2016/5/11/chartex" xmlns:cx6="http://schemas.microsoft.com/office/drawing/2016/5/12/chartex" xmlns:cx7="http://schemas.microsoft.com/office/drawing/2016/5/13/chartex" xmlns:cx8="http://schemas.microsoft.com/office/drawing/2016/5/14/chartex" xmlns:mc="http://schemas.openxmlformats.org/markup-compatibility/2006" xmlns:aink="http://schemas.microsoft.com/office/drawing/2016/ink" xmlns:am3d="http://schemas.microsoft.com/office/drawing/2017/model3d" xmlns:o="urn:schemas-microsoft-com:office:office" xmlns:r="http://schemas.openxmlformats.org/officeDocument/2006/relationships" xmlns:m="http://schemas.openxmlformats.org/officeDocument/2006/math" xmlns:v="urn:schemas-microsoft-com:vml" xmlns:wp14="http://schemas.microsoft.com/office/word/2010/wordprocessingDrawing" xmlns:wp="http://schemas.openxmlformats.org/drawingml/2006/wordprocessingDrawing" xmlns:w10="urn:schemas-microsoft-com:office:word" xmlns:w="http://schemas.openxmlformats.org/wordprocessingml/2006/main" xmlns:w14="http://schemas.microsoft.com/office/word/2010/wordml" xmlns:w15="http://schemas.microsoft.com/office/word/2012/wordml" xmlns:w16cid="http://schemas.microsoft.com/office/word/2016/wordml/cid" xmlns:w16se="http://schemas.microsoft.com/office/word/2015/wordml/symex" xmlns:wpg="http://schemas.microsoft.com/office/word/2010/wordprocessingGroup" xmlns:wpi="http://schemas.microsoft.com/office/word/2010/wordprocessingInk" xmlns:wne="http://schemas.microsoft.com/office/word/2006/wordml" xmlns:wps="http://schemas.microsoft.com/office/word/2010/wordprocessingShape" mc:Ignorable="w14 w15 w16se w16cid wp14">
   <w16cid:commentId w16cid:paraId="58A65CC2" w16cid:durableId="261F9EA0"/>
+  <w16cid:commentId w16cid:paraId="60683677" w16cid:durableId="261FA6EC"/>
 </w16cid:commentsIds>
 </file>
 

</xml_diff>

<commit_message>
MSA exercise update 2022 4.0
</commit_message>
<xml_diff>
--- a/03_multiple_sequence_alignment/exercises/exercise_3_multiple_alignment_on_local_computer.docx
+++ b/03_multiple_sequence_alignment/exercises/exercise_3_multiple_alignment_on_local_computer.docx
@@ -1,6 +1,6 @@
 
 <file path=word/document.xml><?xml version="1.0" encoding="utf-8"?>
-<w:document xmlns:wpc="http://schemas.microsoft.com/office/word/2010/wordprocessingCanvas" xmlns:cx="http://schemas.microsoft.com/office/drawing/2014/chartex" xmlns:cx1="http://schemas.microsoft.com/office/drawing/2015/9/8/chartex" xmlns:cx2="http://schemas.microsoft.com/office/drawing/2015/10/21/chartex" xmlns:cx3="http://schemas.microsoft.com/office/drawing/2016/5/9/chartex" xmlns:cx4="http://schemas.microsoft.com/office/drawing/2016/5/10/chartex" xmlns:cx5="http://schemas.microsoft.com/office/drawing/2016/5/11/chartex" xmlns:cx6="http://schemas.microsoft.com/office/drawing/2016/5/12/chartex" xmlns:cx7="http://schemas.microsoft.com/office/drawing/2016/5/13/chartex" xmlns:cx8="http://schemas.microsoft.com/office/drawing/2016/5/14/chartex" xmlns:mc="http://schemas.openxmlformats.org/markup-compatibility/2006" xmlns:aink="http://schemas.microsoft.com/office/drawing/2016/ink" xmlns:am3d="http://schemas.microsoft.com/office/drawing/2017/model3d" xmlns:o="urn:schemas-microsoft-com:office:office" xmlns:r="http://schemas.openxmlformats.org/officeDocument/2006/relationships" xmlns:m="http://schemas.openxmlformats.org/officeDocument/2006/math" xmlns:v="urn:schemas-microsoft-com:vml" xmlns:wp14="http://schemas.microsoft.com/office/word/2010/wordprocessingDrawing" xmlns:wp="http://schemas.openxmlformats.org/drawingml/2006/wordprocessingDrawing" xmlns:w10="urn:schemas-microsoft-com:office:word" xmlns:w="http://schemas.openxmlformats.org/wordprocessingml/2006/main" xmlns:w14="http://schemas.microsoft.com/office/word/2010/wordml" xmlns:w15="http://schemas.microsoft.com/office/word/2012/wordml" xmlns:w16cid="http://schemas.microsoft.com/office/word/2016/wordml/cid" xmlns:w16se="http://schemas.microsoft.com/office/word/2015/wordml/symex" xmlns:wpg="http://schemas.microsoft.com/office/word/2010/wordprocessingGroup" xmlns:wpi="http://schemas.microsoft.com/office/word/2010/wordprocessingInk" xmlns:wne="http://schemas.microsoft.com/office/word/2006/wordml" xmlns:wps="http://schemas.microsoft.com/office/word/2010/wordprocessingShape" mc:Ignorable="w14 w15 w16se w16cid wp14">
+<w:document xmlns:wpc="http://schemas.microsoft.com/office/word/2010/wordprocessingCanvas" xmlns:cx="http://schemas.microsoft.com/office/drawing/2014/chartex" xmlns:cx1="http://schemas.microsoft.com/office/drawing/2015/9/8/chartex" xmlns:cx2="http://schemas.microsoft.com/office/drawing/2015/10/21/chartex" xmlns:cx3="http://schemas.microsoft.com/office/drawing/2016/5/9/chartex" xmlns:cx4="http://schemas.microsoft.com/office/drawing/2016/5/10/chartex" xmlns:cx5="http://schemas.microsoft.com/office/drawing/2016/5/11/chartex" xmlns:cx6="http://schemas.microsoft.com/office/drawing/2016/5/12/chartex" xmlns:cx7="http://schemas.microsoft.com/office/drawing/2016/5/13/chartex" xmlns:cx8="http://schemas.microsoft.com/office/drawing/2016/5/14/chartex" xmlns:mc="http://schemas.openxmlformats.org/markup-compatibility/2006" xmlns:aink="http://schemas.microsoft.com/office/drawing/2016/ink" xmlns:am3d="http://schemas.microsoft.com/office/drawing/2017/model3d" xmlns:o="urn:schemas-microsoft-com:office:office" xmlns:r="http://schemas.openxmlformats.org/officeDocument/2006/relationships" xmlns:m="http://schemas.openxmlformats.org/officeDocument/2006/math" xmlns:v="urn:schemas-microsoft-com:vml" xmlns:wp14="http://schemas.microsoft.com/office/word/2010/wordprocessingDrawing" xmlns:wp="http://schemas.openxmlformats.org/drawingml/2006/wordprocessingDrawing" xmlns:w10="urn:schemas-microsoft-com:office:word" xmlns:w="http://schemas.openxmlformats.org/wordprocessingml/2006/main" xmlns:w14="http://schemas.microsoft.com/office/word/2010/wordml" xmlns:w15="http://schemas.microsoft.com/office/word/2012/wordml" xmlns:w16cex="http://schemas.microsoft.com/office/word/2018/wordml/cex" xmlns:w16cid="http://schemas.microsoft.com/office/word/2016/wordml/cid" xmlns:w16="http://schemas.microsoft.com/office/word/2018/wordml" xmlns:w16sdtdh="http://schemas.microsoft.com/office/word/2020/wordml/sdtdatahash" xmlns:w16se="http://schemas.microsoft.com/office/word/2015/wordml/symex" xmlns:wpg="http://schemas.microsoft.com/office/word/2010/wordprocessingGroup" xmlns:wpi="http://schemas.microsoft.com/office/word/2010/wordprocessingInk" xmlns:wne="http://schemas.microsoft.com/office/word/2006/wordml" xmlns:wps="http://schemas.microsoft.com/office/word/2010/wordprocessingShape" mc:Ignorable="w14 w15 w16se w16cid w16 w16cex w16sdtdh wp14">
   <w:body>
     <w:p>
       <w:pPr>
@@ -1789,85 +1789,43 @@
           <w:rFonts w:ascii="Arial" w:hAnsi="Arial"/>
         </w:rPr>
         <w:tab/>
-        <w:t xml:space="preserve">to </w:t>
-      </w:r>
-      <w:r>
-        <w:rPr>
-          <w:rFonts w:ascii="Arial" w:hAnsi="Arial"/>
-        </w:rPr>
-        <w:t>install</w:t>
-      </w:r>
-      <w:r>
-        <w:rPr>
-          <w:rFonts w:ascii="Arial" w:hAnsi="Arial"/>
-        </w:rPr>
-        <w:t xml:space="preserve"> Muscle,</w:t>
-      </w:r>
-      <w:r>
-        <w:rPr>
-          <w:rFonts w:ascii="Arial" w:hAnsi="Arial"/>
-        </w:rPr>
-        <w:t xml:space="preserve"> open terminal and run</w:t>
-      </w:r>
-      <w:r>
-        <w:rPr>
-          <w:rFonts w:ascii="Arial" w:hAnsi="Arial"/>
-        </w:rPr>
-        <w:t xml:space="preserve"> </w:t>
-      </w:r>
-      <w:r>
-        <w:rPr>
-          <w:rFonts w:ascii="Arial" w:hAnsi="Arial"/>
-        </w:rPr>
-        <w:t>command</w:t>
-      </w:r>
-    </w:p>
-    <w:p>
-      <w:pPr>
-        <w:ind w:left="284" w:hanging="284"/>
-        <w:rPr>
-          <w:rFonts w:ascii="Arial" w:hAnsi="Arial"/>
-        </w:rPr>
-      </w:pPr>
-      <w:r>
-        <w:rPr>
-          <w:rFonts w:ascii="Arial" w:hAnsi="Arial"/>
-        </w:rPr>
-        <w:tab/>
-      </w:r>
-      <w:r>
-        <w:rPr>
-          <w:rFonts w:ascii="Arial" w:hAnsi="Arial"/>
-        </w:rPr>
-        <w:t>"</w:t>
-      </w:r>
-      <w:r>
-        <w:rPr>
-          <w:rFonts w:ascii="Menlo" w:hAnsi="Menlo" w:cs="Menlo"/>
-          <w:color w:val="000000"/>
-          <w:sz w:val="22"/>
-          <w:szCs w:val="22"/>
-        </w:rPr>
-        <w:t>cd ~/Documents/Bio334_Data/</w:t>
-      </w:r>
-      <w:r>
-        <w:rPr>
-          <w:rFonts w:ascii="Arial" w:hAnsi="Arial"/>
-        </w:rPr>
-        <w:t xml:space="preserve"> “</w:t>
+      </w:r>
+      <w:r>
+        <w:rPr>
+          <w:rFonts w:ascii="Arial" w:hAnsi="Arial"/>
+        </w:rPr>
+        <w:t>We can</w:t>
+      </w:r>
+      <w:r>
+        <w:rPr>
+          <w:rFonts w:ascii="Arial" w:hAnsi="Arial"/>
+        </w:rPr>
+        <w:t xml:space="preserve"> install </w:t>
+      </w:r>
+      <w:proofErr w:type="spellStart"/>
+      <w:r>
+        <w:rPr>
+          <w:rFonts w:ascii="Arial" w:hAnsi="Arial"/>
+        </w:rPr>
+        <w:t>HMMAlign</w:t>
+      </w:r>
+      <w:proofErr w:type="spellEnd"/>
+      <w:r>
+        <w:rPr>
+          <w:rFonts w:ascii="Arial" w:hAnsi="Arial"/>
+        </w:rPr>
+        <w:t xml:space="preserve"> easily via Anaconda by command</w:t>
+      </w:r>
+      <w:r>
+        <w:rPr>
+          <w:rFonts w:ascii="Arial" w:hAnsi="Arial"/>
+        </w:rPr>
+        <w:t>:</w:t>
       </w:r>
     </w:p>
     <w:p>
       <w:pPr>
         <w:ind w:left="284"/>
-      </w:pPr>
-      <w:r>
-        <w:rPr>
-          <w:rFonts w:ascii="Arial" w:hAnsi="Arial"/>
-        </w:rPr>
-        <w:t>“</w:t>
-      </w:r>
-      <w:r>
         <w:rPr>
           <w:rFonts w:ascii="Menlo" w:hAnsi="Menlo" w:cs="Menlo"/>
           <w:color w:val="000000"/>
@@ -1875,9 +1833,13 @@
           <w:szCs w:val="22"/>
           <w:lang w:eastAsia="en-US"/>
         </w:rPr>
-        <w:t xml:space="preserve">curl -OL </w:t>
-      </w:r>
-      <w:proofErr w:type="gramStart"/>
+      </w:pPr>
+      <w:r>
+        <w:rPr>
+          <w:rFonts w:ascii="Arial" w:hAnsi="Arial"/>
+        </w:rPr>
+        <w:t xml:space="preserve"> </w:t>
+      </w:r>
       <w:r>
         <w:rPr>
           <w:rFonts w:ascii="Menlo" w:hAnsi="Menlo" w:cs="Menlo"/>
@@ -1886,220 +1848,8 @@
           <w:szCs w:val="22"/>
           <w:lang w:eastAsia="en-US"/>
         </w:rPr>
-        <w:t>https://github.com/rcedgar/muscle/releases/download/v5.1/muscle5.1.macos_intel64</w:t>
-      </w:r>
-      <w:r>
-        <w:rPr>
-          <w:rFonts w:ascii="Arial" w:hAnsi="Arial"/>
-        </w:rPr>
         <w:t>“</w:t>
       </w:r>
-      <w:proofErr w:type="gramEnd"/>
-      <w:r>
-        <w:rPr>
-          <w:rFonts w:ascii="Arial" w:hAnsi="Arial"/>
-        </w:rPr>
-        <w:t xml:space="preserve"> </w:t>
-      </w:r>
-    </w:p>
-    <w:p>
-      <w:pPr>
-        <w:ind w:left="284" w:hanging="284"/>
-        <w:rPr>
-          <w:rFonts w:ascii="Arial" w:hAnsi="Arial"/>
-        </w:rPr>
-      </w:pPr>
-      <w:r>
-        <w:rPr>
-          <w:rFonts w:ascii="Arial" w:hAnsi="Arial"/>
-        </w:rPr>
-        <w:tab/>
-      </w:r>
-      <w:r>
-        <w:rPr>
-          <w:rFonts w:ascii="Arial" w:hAnsi="Arial"/>
-        </w:rPr>
-        <w:t>t</w:t>
-      </w:r>
-      <w:r>
-        <w:rPr>
-          <w:rFonts w:ascii="Arial" w:hAnsi="Arial"/>
-        </w:rPr>
-        <w:t xml:space="preserve">o download software to </w:t>
-      </w:r>
-      <w:r>
-        <w:rPr>
-          <w:rFonts w:ascii="Arial" w:hAnsi="Arial"/>
-        </w:rPr>
-        <w:t>directory</w:t>
-      </w:r>
-      <w:r>
-        <w:rPr>
-          <w:rFonts w:ascii="Arial" w:hAnsi="Arial"/>
-        </w:rPr>
-        <w:t xml:space="preserve"> </w:t>
-      </w:r>
-      <w:r>
-        <w:rPr>
-          <w:rFonts w:ascii="Arial" w:hAnsi="Arial"/>
-        </w:rPr>
-        <w:t>“</w:t>
-      </w:r>
-      <w:r>
-        <w:rPr>
-          <w:rFonts w:ascii="Arial" w:hAnsi="Arial"/>
-        </w:rPr>
-        <w:t>/</w:t>
-      </w:r>
-      <w:r>
-        <w:rPr>
-          <w:rFonts w:ascii="Menlo" w:hAnsi="Menlo" w:cs="Menlo"/>
-          <w:color w:val="000000"/>
-          <w:sz w:val="22"/>
-          <w:szCs w:val="22"/>
-        </w:rPr>
-        <w:t>~/Documents/Bio334_Data/</w:t>
-      </w:r>
-      <w:r>
-        <w:rPr>
-          <w:rFonts w:ascii="Arial" w:hAnsi="Arial"/>
-        </w:rPr>
-        <w:t>”</w:t>
-      </w:r>
-    </w:p>
-    <w:p>
-      <w:pPr>
-        <w:rPr>
-          <w:rFonts w:ascii="Arial" w:hAnsi="Arial"/>
-        </w:rPr>
-      </w:pPr>
-    </w:p>
-    <w:p>
-      <w:pPr>
-        <w:ind w:left="284" w:hanging="284"/>
-        <w:rPr>
-          <w:rFonts w:ascii="Arial" w:hAnsi="Arial"/>
-        </w:rPr>
-      </w:pPr>
-      <w:r>
-        <w:rPr>
-          <w:rFonts w:ascii="Arial" w:hAnsi="Arial"/>
-        </w:rPr>
-        <w:t>-</w:t>
-      </w:r>
-      <w:r>
-        <w:rPr>
-          <w:rFonts w:ascii="Arial" w:hAnsi="Arial"/>
-        </w:rPr>
-        <w:tab/>
-      </w:r>
-      <w:commentRangeStart w:id="0"/>
-      <w:r>
-        <w:rPr>
-          <w:rFonts w:ascii="Arial" w:hAnsi="Arial"/>
-        </w:rPr>
-        <w:t xml:space="preserve">then, in the Terminal, </w:t>
-      </w:r>
-      <w:r>
-        <w:rPr>
-          <w:rFonts w:ascii="Arial" w:hAnsi="Arial"/>
-        </w:rPr>
-        <w:t>do following</w:t>
-      </w:r>
-      <w:r>
-        <w:rPr>
-          <w:rFonts w:ascii="Arial" w:hAnsi="Arial"/>
-        </w:rPr>
-        <w:t>:</w:t>
-      </w:r>
-    </w:p>
-    <w:p>
-      <w:pPr>
-        <w:ind w:left="284" w:hanging="284"/>
-        <w:rPr>
-          <w:rFonts w:ascii="Arial" w:hAnsi="Arial"/>
-        </w:rPr>
-      </w:pPr>
-    </w:p>
-    <w:p>
-      <w:pPr>
-        <w:tabs>
-          <w:tab w:val="left" w:pos="5387"/>
-        </w:tabs>
-        <w:ind w:left="284" w:hanging="284"/>
-        <w:rPr>
-          <w:rFonts w:ascii="Courier" w:hAnsi="Courier"/>
-          <w:sz w:val="20"/>
-        </w:rPr>
-      </w:pPr>
-      <w:r>
-        <w:rPr>
-          <w:rFonts w:ascii="Courier" w:hAnsi="Courier"/>
-          <w:sz w:val="20"/>
-        </w:rPr>
-        <w:t>cd ~/Documents/Bio334_Data/</w:t>
-      </w:r>
-      <w:r>
-        <w:rPr>
-          <w:rFonts w:ascii="Courier" w:hAnsi="Courier"/>
-          <w:sz w:val="20"/>
-        </w:rPr>
-        <w:tab/>
-      </w:r>
-      <w:r>
-        <w:rPr>
-          <w:rFonts w:ascii="Arial Narrow" w:hAnsi="Arial Narrow"/>
-          <w:sz w:val="20"/>
-        </w:rPr>
-        <w:t xml:space="preserve">[to go to </w:t>
-      </w:r>
-      <w:r>
-        <w:rPr>
-          <w:rFonts w:ascii="Arial Narrow" w:hAnsi="Arial Narrow"/>
-          <w:sz w:val="20"/>
-        </w:rPr>
-        <w:t>directory</w:t>
-      </w:r>
-      <w:r>
-        <w:rPr>
-          <w:rFonts w:ascii="Arial Narrow" w:hAnsi="Arial Narrow"/>
-          <w:sz w:val="20"/>
-        </w:rPr>
-        <w:t xml:space="preserve"> where </w:t>
-      </w:r>
-      <w:r>
-        <w:rPr>
-          <w:rFonts w:ascii="Arial Narrow" w:hAnsi="Arial Narrow"/>
-          <w:sz w:val="20"/>
-        </w:rPr>
-        <w:t xml:space="preserve">you saved </w:t>
-      </w:r>
-      <w:r>
-        <w:rPr>
-          <w:rFonts w:ascii="Arial Narrow" w:hAnsi="Arial Narrow"/>
-          <w:sz w:val="20"/>
-        </w:rPr>
-        <w:t>software</w:t>
-      </w:r>
-      <w:r>
-        <w:rPr>
-          <w:rFonts w:ascii="Arial Narrow" w:hAnsi="Arial Narrow"/>
-          <w:sz w:val="20"/>
-        </w:rPr>
-        <w:t>]</w:t>
-      </w:r>
-    </w:p>
-    <w:p>
-      <w:pPr>
-        <w:tabs>
-          <w:tab w:val="left" w:pos="5387"/>
-        </w:tabs>
-        <w:ind w:left="284" w:hanging="284"/>
-        <w:rPr>
-          <w:rFonts w:ascii="Arial Narrow" w:hAnsi="Arial Narrow"/>
-          <w:sz w:val="20"/>
-        </w:rPr>
-      </w:pPr>
       <w:r>
         <w:rPr>
           <w:rFonts w:ascii="Menlo" w:hAnsi="Menlo" w:cs="Menlo"/>
@@ -2108,9 +1858,9 @@
           <w:szCs w:val="22"/>
           <w:lang w:eastAsia="en-US"/>
         </w:rPr>
-        <w:t>mv muscle5.</w:t>
-      </w:r>
-      <w:proofErr w:type="gramStart"/>
+        <w:t>. /opt/miniconda3/</w:t>
+      </w:r>
+      <w:proofErr w:type="spellStart"/>
       <w:r>
         <w:rPr>
           <w:rFonts w:ascii="Menlo" w:hAnsi="Menlo" w:cs="Menlo"/>
@@ -2119,9 +1869,9 @@
           <w:szCs w:val="22"/>
           <w:lang w:eastAsia="en-US"/>
         </w:rPr>
-        <w:t>1.macos</w:t>
-      </w:r>
-      <w:proofErr w:type="gramEnd"/>
+        <w:t>etc</w:t>
+      </w:r>
+      <w:proofErr w:type="spellEnd"/>
       <w:r>
         <w:rPr>
           <w:rFonts w:ascii="Menlo" w:hAnsi="Menlo" w:cs="Menlo"/>
@@ -2130,48 +1880,8 @@
           <w:szCs w:val="22"/>
           <w:lang w:eastAsia="en-US"/>
         </w:rPr>
-        <w:t>_intel64 muscle</w:t>
-      </w:r>
-      <w:r>
-        <w:rPr>
-          <w:rFonts w:ascii="Courier" w:hAnsi="Courier"/>
-          <w:sz w:val="20"/>
-        </w:rPr>
-        <w:tab/>
-      </w:r>
-      <w:r>
-        <w:rPr>
-          <w:rFonts w:ascii="Arial Narrow" w:hAnsi="Arial Narrow"/>
-          <w:sz w:val="20"/>
-        </w:rPr>
-        <w:t>[</w:t>
-      </w:r>
-      <w:r>
-        <w:rPr>
-          <w:rFonts w:ascii="Arial Narrow" w:hAnsi="Arial Narrow"/>
-          <w:sz w:val="20"/>
-        </w:rPr>
-        <w:t>rename the binary file to avoid typing long names</w:t>
-      </w:r>
-      <w:r>
-        <w:rPr>
-          <w:rFonts w:ascii="Arial Narrow" w:hAnsi="Arial Narrow"/>
-          <w:sz w:val="20"/>
-        </w:rPr>
-        <w:t>]</w:t>
-      </w:r>
-    </w:p>
-    <w:p>
-      <w:pPr>
-        <w:tabs>
-          <w:tab w:val="left" w:pos="5387"/>
-        </w:tabs>
-        <w:ind w:left="284" w:hanging="284"/>
-        <w:rPr>
-          <w:rFonts w:ascii="Arial Narrow" w:hAnsi="Arial Narrow"/>
-          <w:sz w:val="20"/>
-        </w:rPr>
-      </w:pPr>
+        <w:t>/</w:t>
+      </w:r>
       <w:proofErr w:type="spellStart"/>
       <w:r>
         <w:rPr>
@@ -2181,7 +1891,7 @@
           <w:szCs w:val="22"/>
           <w:lang w:eastAsia="en-US"/>
         </w:rPr>
-        <w:t>chmod</w:t>
+        <w:t>profile.d</w:t>
       </w:r>
       <w:proofErr w:type="spellEnd"/>
       <w:r>
@@ -2192,43 +1902,201 @@
           <w:szCs w:val="22"/>
           <w:lang w:eastAsia="en-US"/>
         </w:rPr>
-        <w:t xml:space="preserve"> +x muscle</w:t>
-      </w:r>
-      <w:r>
-        <w:rPr>
-          <w:rFonts w:ascii="Courier" w:hAnsi="Courier"/>
-          <w:sz w:val="20"/>
-        </w:rPr>
-        <w:tab/>
-      </w:r>
-      <w:r>
-        <w:rPr>
-          <w:rFonts w:ascii="Arial Narrow" w:hAnsi="Arial Narrow"/>
-          <w:sz w:val="20"/>
-        </w:rPr>
-        <w:t>[</w:t>
-      </w:r>
-      <w:r>
-        <w:rPr>
-          <w:rFonts w:ascii="Arial Narrow" w:hAnsi="Arial Narrow"/>
-          <w:sz w:val="20"/>
-        </w:rPr>
-        <w:t>set read and execute permission</w:t>
-      </w:r>
-      <w:r>
-        <w:rPr>
-          <w:rFonts w:ascii="Arial Narrow" w:hAnsi="Arial Narrow"/>
-          <w:sz w:val="20"/>
-        </w:rPr>
-        <w:t>]</w:t>
-      </w:r>
-      <w:commentRangeEnd w:id="0"/>
-      <w:r>
-        <w:rPr>
-          <w:rStyle w:val="CommentReference"/>
+        <w:t>/conda.sh</w:t>
+      </w:r>
+      <w:r>
+        <w:rPr>
+          <w:rFonts w:ascii="Menlo" w:hAnsi="Menlo" w:cs="Menlo"/>
+          <w:color w:val="000000"/>
+          <w:sz w:val="22"/>
+          <w:szCs w:val="22"/>
           <w:lang w:eastAsia="en-US"/>
         </w:rPr>
-        <w:commentReference w:id="0"/>
+        <w:t>”</w:t>
+      </w:r>
+    </w:p>
+    <w:p>
+      <w:pPr>
+        <w:ind w:left="284"/>
+        <w:rPr>
+          <w:rFonts w:ascii="Menlo" w:hAnsi="Menlo" w:cs="Menlo"/>
+          <w:color w:val="000000"/>
+          <w:sz w:val="22"/>
+          <w:szCs w:val="22"/>
+          <w:lang w:eastAsia="en-US"/>
+        </w:rPr>
+      </w:pPr>
+      <w:r>
+        <w:rPr>
+          <w:rFonts w:ascii="Menlo" w:hAnsi="Menlo" w:cs="Menlo"/>
+          <w:color w:val="000000"/>
+          <w:sz w:val="22"/>
+          <w:szCs w:val="22"/>
+          <w:lang w:eastAsia="en-US"/>
+        </w:rPr>
+        <w:t>“</w:t>
+      </w:r>
+      <w:proofErr w:type="spellStart"/>
+      <w:r>
+        <w:rPr>
+          <w:rFonts w:ascii="Menlo" w:hAnsi="Menlo" w:cs="Menlo"/>
+          <w:color w:val="000000"/>
+          <w:sz w:val="22"/>
+          <w:szCs w:val="22"/>
+          <w:lang w:eastAsia="en-US"/>
+        </w:rPr>
+        <w:t>conda</w:t>
+      </w:r>
+      <w:proofErr w:type="spellEnd"/>
+      <w:r>
+        <w:rPr>
+          <w:rFonts w:ascii="Menlo" w:hAnsi="Menlo" w:cs="Menlo"/>
+          <w:color w:val="000000"/>
+          <w:sz w:val="22"/>
+          <w:szCs w:val="22"/>
+          <w:lang w:eastAsia="en-US"/>
+        </w:rPr>
+        <w:t xml:space="preserve"> create --prefix ~/Documents/py38_envs python=3.8</w:t>
+      </w:r>
+      <w:r>
+        <w:rPr>
+          <w:rFonts w:ascii="Menlo" w:hAnsi="Menlo" w:cs="Menlo"/>
+          <w:color w:val="000000"/>
+          <w:sz w:val="22"/>
+          <w:szCs w:val="22"/>
+          <w:lang w:eastAsia="en-US"/>
+        </w:rPr>
+        <w:t>”</w:t>
+      </w:r>
+    </w:p>
+    <w:p>
+      <w:pPr>
+        <w:ind w:left="284"/>
+        <w:rPr>
+          <w:rFonts w:ascii="Menlo" w:hAnsi="Menlo" w:cs="Menlo"/>
+          <w:color w:val="000000"/>
+          <w:sz w:val="22"/>
+          <w:szCs w:val="22"/>
+          <w:lang w:eastAsia="en-US"/>
+        </w:rPr>
+      </w:pPr>
+      <w:r>
+        <w:rPr>
+          <w:rFonts w:ascii="Menlo" w:hAnsi="Menlo" w:cs="Menlo"/>
+          <w:color w:val="000000"/>
+          <w:sz w:val="22"/>
+          <w:szCs w:val="22"/>
+          <w:lang w:eastAsia="en-US"/>
+        </w:rPr>
+        <w:t>“</w:t>
+      </w:r>
+      <w:proofErr w:type="spellStart"/>
+      <w:r>
+        <w:rPr>
+          <w:rFonts w:ascii="Menlo" w:hAnsi="Menlo" w:cs="Menlo"/>
+          <w:color w:val="000000"/>
+          <w:sz w:val="22"/>
+          <w:szCs w:val="22"/>
+          <w:lang w:eastAsia="en-US"/>
+        </w:rPr>
+        <w:t>conda</w:t>
+      </w:r>
+      <w:proofErr w:type="spellEnd"/>
+      <w:r>
+        <w:rPr>
+          <w:rFonts w:ascii="Menlo" w:hAnsi="Menlo" w:cs="Menlo"/>
+          <w:color w:val="000000"/>
+          <w:sz w:val="22"/>
+          <w:szCs w:val="22"/>
+          <w:lang w:eastAsia="en-US"/>
+        </w:rPr>
+        <w:t xml:space="preserve"> activate ~/Documents/py38_envs</w:t>
+      </w:r>
+      <w:r>
+        <w:rPr>
+          <w:rFonts w:ascii="Menlo" w:hAnsi="Menlo" w:cs="Menlo"/>
+          <w:color w:val="000000"/>
+          <w:sz w:val="22"/>
+          <w:szCs w:val="22"/>
+          <w:lang w:eastAsia="en-US"/>
+        </w:rPr>
+        <w:t>”</w:t>
+      </w:r>
+    </w:p>
+    <w:p>
+      <w:pPr>
+        <w:ind w:left="284"/>
+        <w:rPr>
+          <w:rFonts w:ascii="Menlo" w:hAnsi="Menlo" w:cs="Menlo"/>
+          <w:color w:val="000000"/>
+          <w:sz w:val="22"/>
+          <w:szCs w:val="22"/>
+          <w:lang w:eastAsia="en-US"/>
+        </w:rPr>
+      </w:pPr>
+      <w:r>
+        <w:rPr>
+          <w:rFonts w:ascii="Menlo" w:hAnsi="Menlo" w:cs="Menlo"/>
+          <w:color w:val="000000"/>
+          <w:sz w:val="22"/>
+          <w:szCs w:val="22"/>
+          <w:lang w:eastAsia="en-US"/>
+        </w:rPr>
+        <w:t>“</w:t>
+      </w:r>
+      <w:proofErr w:type="spellStart"/>
+      <w:r>
+        <w:rPr>
+          <w:rFonts w:ascii="Menlo" w:hAnsi="Menlo" w:cs="Menlo"/>
+          <w:color w:val="000000"/>
+          <w:sz w:val="22"/>
+          <w:szCs w:val="22"/>
+          <w:lang w:eastAsia="en-US"/>
+        </w:rPr>
+        <w:t>conda</w:t>
+      </w:r>
+      <w:proofErr w:type="spellEnd"/>
+      <w:r>
+        <w:rPr>
+          <w:rFonts w:ascii="Menlo" w:hAnsi="Menlo" w:cs="Menlo"/>
+          <w:color w:val="000000"/>
+          <w:sz w:val="22"/>
+          <w:szCs w:val="22"/>
+          <w:lang w:eastAsia="en-US"/>
+        </w:rPr>
+        <w:t xml:space="preserve"> install -c </w:t>
+      </w:r>
+      <w:proofErr w:type="spellStart"/>
+      <w:r>
+        <w:rPr>
+          <w:rFonts w:ascii="Menlo" w:hAnsi="Menlo" w:cs="Menlo"/>
+          <w:color w:val="000000"/>
+          <w:sz w:val="22"/>
+          <w:szCs w:val="22"/>
+          <w:lang w:eastAsia="en-US"/>
+        </w:rPr>
+        <w:t>bioconda</w:t>
+      </w:r>
+      <w:proofErr w:type="spellEnd"/>
+      <w:r>
+        <w:rPr>
+          <w:rFonts w:ascii="Menlo" w:hAnsi="Menlo" w:cs="Menlo"/>
+          <w:color w:val="000000"/>
+          <w:sz w:val="22"/>
+          <w:szCs w:val="22"/>
+          <w:lang w:eastAsia="en-US"/>
+        </w:rPr>
+        <w:t xml:space="preserve"> muscle</w:t>
+      </w:r>
+      <w:r>
+        <w:rPr>
+          <w:rFonts w:ascii="Menlo" w:hAnsi="Menlo" w:cs="Menlo"/>
+          <w:color w:val="000000"/>
+          <w:sz w:val="22"/>
+          <w:szCs w:val="22"/>
+          <w:lang w:eastAsia="en-US"/>
+        </w:rPr>
+        <w:t>”</w:t>
       </w:r>
     </w:p>
     <w:p>
@@ -2291,179 +2159,128 @@
       </w:r>
       <w:r>
         <w:rPr>
-          <w:rFonts w:ascii="Arial" w:hAnsi="Arial"/>
-        </w:rPr>
-        <w:t>/</w:t>
-      </w:r>
-      <w:r>
-        <w:rPr>
           <w:rFonts w:ascii="Menlo" w:hAnsi="Menlo" w:cs="Menlo"/>
           <w:color w:val="000000"/>
           <w:sz w:val="22"/>
           <w:szCs w:val="22"/>
         </w:rPr>
-        <w:t>~/Documents/Bio334_Data</w:t>
-      </w:r>
-      <w:proofErr w:type="gramStart"/>
+        <w:t>~/Documents/Bio334_Data/</w:t>
+      </w:r>
+      <w:r>
+        <w:rPr>
+          <w:rFonts w:ascii="Arial" w:hAnsi="Arial"/>
+        </w:rPr>
+        <w:t>”</w:t>
+      </w:r>
+      <w:r>
+        <w:rPr>
+          <w:rFonts w:ascii="Arial" w:hAnsi="Arial"/>
+        </w:rPr>
+        <w:t xml:space="preserve"> </w:t>
+      </w:r>
+      <w:r>
+        <w:rPr>
+          <w:rFonts w:ascii="Arial" w:hAnsi="Arial" w:cs="Arial"/>
+        </w:rPr>
+        <w:t>before running following command )</w:t>
+      </w:r>
+      <w:r>
+        <w:rPr>
+          <w:rFonts w:ascii="Arial" w:hAnsi="Arial" w:cs="Arial"/>
+        </w:rPr>
+        <w:t>:</w:t>
+      </w:r>
+    </w:p>
+    <w:p>
+      <w:pPr>
+        <w:ind w:left="284" w:hanging="284"/>
+        <w:rPr>
+          <w:rFonts w:ascii="Arial" w:hAnsi="Arial" w:cs="Arial"/>
+        </w:rPr>
+      </w:pPr>
+    </w:p>
+    <w:p>
+      <w:pPr>
+        <w:ind w:left="284"/>
+        <w:rPr>
+          <w:rFonts w:ascii="Arial" w:hAnsi="Arial" w:cs="Arial"/>
+        </w:rPr>
+      </w:pPr>
       <w:r>
         <w:rPr>
           <w:rFonts w:ascii="Menlo" w:hAnsi="Menlo" w:cs="Menlo"/>
           <w:color w:val="000000"/>
           <w:sz w:val="22"/>
           <w:szCs w:val="22"/>
-        </w:rPr>
-        <w:t>/</w:t>
-      </w:r>
-      <w:r>
-        <w:rPr>
-          <w:rFonts w:ascii="Arial" w:hAnsi="Arial"/>
-        </w:rPr>
-        <w:t>”</w:t>
-      </w:r>
-      <w:r>
-        <w:rPr>
-          <w:rFonts w:ascii="Arial" w:hAnsi="Arial" w:cs="Arial"/>
-        </w:rPr>
-        <w:t>before</w:t>
-      </w:r>
-      <w:proofErr w:type="gramEnd"/>
-      <w:r>
-        <w:rPr>
-          <w:rFonts w:ascii="Arial" w:hAnsi="Arial" w:cs="Arial"/>
-        </w:rPr>
-        <w:t xml:space="preserve"> running following command )</w:t>
-      </w:r>
-      <w:r>
-        <w:rPr>
-          <w:rFonts w:ascii="Arial" w:hAnsi="Arial" w:cs="Arial"/>
-        </w:rPr>
-        <w:t>:</w:t>
-      </w:r>
+          <w:lang w:eastAsia="en-US"/>
+        </w:rPr>
+        <w:t xml:space="preserve">muscle -align unaligned1.fa -output </w:t>
+      </w:r>
+      <w:proofErr w:type="spellStart"/>
+      <w:r>
+        <w:rPr>
+          <w:rFonts w:ascii="Menlo" w:hAnsi="Menlo" w:cs="Menlo"/>
+          <w:color w:val="000000"/>
+          <w:sz w:val="22"/>
+          <w:szCs w:val="22"/>
+          <w:lang w:eastAsia="en-US"/>
+        </w:rPr>
+        <w:t>aligned.muscle.easy.fa</w:t>
+      </w:r>
+      <w:proofErr w:type="spellEnd"/>
     </w:p>
     <w:p>
       <w:pPr>
         <w:ind w:left="284" w:hanging="284"/>
         <w:rPr>
-          <w:rFonts w:ascii="Arial" w:hAnsi="Arial" w:cs="Arial"/>
-        </w:rPr>
-      </w:pPr>
+          <w:rFonts w:ascii="Menlo" w:hAnsi="Menlo" w:cs="Menlo"/>
+          <w:color w:val="000000"/>
+          <w:sz w:val="22"/>
+          <w:szCs w:val="22"/>
+          <w:lang w:eastAsia="en-US"/>
+        </w:rPr>
+      </w:pPr>
+      <w:r>
+        <w:rPr>
+          <w:rFonts w:ascii="Courier" w:hAnsi="Courier"/>
+          <w:sz w:val="20"/>
+        </w:rPr>
+        <w:tab/>
+      </w:r>
+      <w:r>
+        <w:rPr>
+          <w:rFonts w:ascii="Menlo" w:hAnsi="Menlo" w:cs="Menlo"/>
+          <w:color w:val="000000"/>
+          <w:sz w:val="22"/>
+          <w:szCs w:val="22"/>
+          <w:lang w:eastAsia="en-US"/>
+        </w:rPr>
+        <w:t xml:space="preserve">muscle -align unaligned2.fa -output </w:t>
+      </w:r>
+      <w:proofErr w:type="spellStart"/>
+      <w:r>
+        <w:rPr>
+          <w:rFonts w:ascii="Menlo" w:hAnsi="Menlo" w:cs="Menlo"/>
+          <w:color w:val="000000"/>
+          <w:sz w:val="22"/>
+          <w:szCs w:val="22"/>
+          <w:lang w:eastAsia="en-US"/>
+        </w:rPr>
+        <w:t>aligned.muscle.hard.fa</w:t>
+      </w:r>
+      <w:proofErr w:type="spellEnd"/>
     </w:p>
     <w:p>
       <w:pPr>
         <w:ind w:left="284" w:hanging="284"/>
         <w:rPr>
-          <w:rFonts w:ascii="Arial" w:hAnsi="Arial" w:cs="Arial"/>
-        </w:rPr>
-      </w:pPr>
-    </w:p>
-    <w:p>
-      <w:pPr>
-        <w:ind w:left="284" w:hanging="284"/>
-        <w:rPr>
-          <w:rFonts w:ascii="Arial" w:hAnsi="Arial" w:cs="Arial"/>
-          <w:sz w:val="20"/>
-          <w:szCs w:val="20"/>
-        </w:rPr>
-      </w:pPr>
-      <w:bookmarkStart w:id="1" w:name="OLE_LINK1"/>
-      <w:bookmarkStart w:id="2" w:name="OLE_LINK2"/>
-      <w:r>
-        <w:rPr>
-          <w:rFonts w:ascii="Courier" w:hAnsi="Courier"/>
-          <w:sz w:val="20"/>
-        </w:rPr>
-        <w:t>~/Documents/Bio334_Data/</w:t>
-      </w:r>
-      <w:r>
-        <w:rPr>
-          <w:rFonts w:ascii="Arial" w:hAnsi="Arial" w:cs="Arial"/>
-          <w:sz w:val="20"/>
-          <w:szCs w:val="20"/>
-        </w:rPr>
-        <w:t>muscle -in unaligned1.fa -</w:t>
-      </w:r>
-      <w:proofErr w:type="gramStart"/>
-      <w:r>
-        <w:rPr>
-          <w:rFonts w:ascii="Arial" w:hAnsi="Arial" w:cs="Arial"/>
-          <w:sz w:val="20"/>
-          <w:szCs w:val="20"/>
-        </w:rPr>
-        <w:t xml:space="preserve">out </w:t>
-      </w:r>
-      <w:r>
-        <w:rPr>
-          <w:rFonts w:ascii="Arial" w:hAnsi="Arial" w:cs="Arial"/>
-          <w:sz w:val="20"/>
-          <w:szCs w:val="20"/>
-        </w:rPr>
-        <w:t xml:space="preserve"> </w:t>
-      </w:r>
-      <w:proofErr w:type="spellStart"/>
-      <w:r>
-        <w:rPr>
-          <w:rFonts w:ascii="Arial" w:hAnsi="Arial" w:cs="Arial"/>
-          <w:sz w:val="20"/>
-          <w:szCs w:val="20"/>
-        </w:rPr>
-        <w:t>aligned</w:t>
-      </w:r>
-      <w:proofErr w:type="gramEnd"/>
-      <w:r>
-        <w:rPr>
-          <w:rFonts w:ascii="Arial" w:hAnsi="Arial" w:cs="Arial"/>
-          <w:sz w:val="20"/>
-          <w:szCs w:val="20"/>
-        </w:rPr>
-        <w:t>.muscle.easy.fa</w:t>
-      </w:r>
-      <w:proofErr w:type="spellEnd"/>
-    </w:p>
-    <w:bookmarkEnd w:id="1"/>
-    <w:bookmarkEnd w:id="2"/>
-    <w:p>
-      <w:pPr>
-        <w:keepNext/>
-        <w:ind w:left="284" w:hanging="284"/>
-        <w:rPr>
-          <w:rFonts w:ascii="Courier" w:hAnsi="Courier"/>
-          <w:sz w:val="20"/>
-        </w:rPr>
-      </w:pPr>
-    </w:p>
-    <w:p>
-      <w:pPr>
-        <w:ind w:left="284" w:hanging="284"/>
-        <w:rPr>
-          <w:rFonts w:ascii="Arial" w:hAnsi="Arial" w:cs="Arial"/>
-          <w:sz w:val="20"/>
-          <w:szCs w:val="20"/>
-        </w:rPr>
-      </w:pPr>
-      <w:r>
-        <w:rPr>
-          <w:rFonts w:ascii="Arial" w:hAnsi="Arial" w:cs="Arial"/>
-          <w:sz w:val="20"/>
-          <w:szCs w:val="20"/>
-        </w:rPr>
-        <w:t>muscl</w:t>
-      </w:r>
-      <w:r>
-        <w:rPr>
-          <w:rFonts w:ascii="Arial" w:hAnsi="Arial" w:cs="Arial"/>
-          <w:sz w:val="20"/>
-          <w:szCs w:val="20"/>
-        </w:rPr>
-        <w:t>e</w:t>
-      </w:r>
-      <w:r>
-        <w:rPr>
-          <w:rFonts w:ascii="Arial" w:hAnsi="Arial" w:cs="Arial"/>
-          <w:sz w:val="20"/>
-          <w:szCs w:val="20"/>
-        </w:rPr>
-        <w:t xml:space="preserve"> -in ./data/unaligned2.fa -out ./data/aligned.muscle.hard.fa</w:t>
-      </w:r>
+          <w:rFonts w:ascii="Menlo" w:hAnsi="Menlo" w:cs="Menlo"/>
+          <w:color w:val="000000"/>
+          <w:sz w:val="22"/>
+          <w:szCs w:val="22"/>
+          <w:lang w:eastAsia="en-US"/>
+        </w:rPr>
+      </w:pPr>
     </w:p>
     <w:p>
       <w:pPr>
@@ -2532,7 +2349,7 @@
         </w:rPr>
         <w:t xml:space="preserve">URL: </w:t>
       </w:r>
-      <w:hyperlink r:id="rId9" w:history="1">
+      <w:hyperlink r:id="rId6" w:history="1">
         <w:r>
           <w:rPr>
             <w:color w:val="0000FF"/>
@@ -2586,7 +2403,14 @@
         <w:rPr>
           <w:rFonts w:ascii="Arial" w:hAnsi="Arial"/>
         </w:rPr>
-        <w:t>then click “Submit” at the bottom. Finally click “Download Alignment File”, this will lead us to a html page. Right click and choose “Save As” and name file as ‘</w:t>
+        <w:t xml:space="preserve">then click “Submit” at the bottom. Finally click “Download Alignment File”, this will lead us to a html page. Right click and choose </w:t>
+      </w:r>
+      <w:r>
+        <w:rPr>
+          <w:rFonts w:ascii="Arial" w:hAnsi="Arial"/>
+        </w:rPr>
+        <w:lastRenderedPageBreak/>
+        <w:t>“Save As” and name file as ‘</w:t>
       </w:r>
       <w:r>
         <w:rPr>
@@ -2763,8 +2587,6 @@
           <w:rFonts w:ascii="Arial" w:hAnsi="Arial"/>
         </w:rPr>
       </w:pPr>
-      <w:bookmarkStart w:id="3" w:name="_GoBack"/>
-      <w:bookmarkEnd w:id="3"/>
     </w:p>
     <w:p>
       <w:pPr>
@@ -2810,8 +2632,199 @@
           <w:rFonts w:ascii="Arial" w:hAnsi="Arial"/>
         </w:rPr>
         <w:tab/>
-      </w:r>
-      <w:commentRangeStart w:id="4"/>
+        <w:t xml:space="preserve">We can install </w:t>
+      </w:r>
+      <w:proofErr w:type="spellStart"/>
+      <w:r>
+        <w:rPr>
+          <w:rFonts w:ascii="Arial" w:hAnsi="Arial"/>
+        </w:rPr>
+        <w:t>HMMAlign</w:t>
+      </w:r>
+      <w:proofErr w:type="spellEnd"/>
+      <w:r>
+        <w:rPr>
+          <w:rFonts w:ascii="Arial" w:hAnsi="Arial"/>
+        </w:rPr>
+        <w:t xml:space="preserve"> easily via Anaconda by command :</w:t>
+      </w:r>
+    </w:p>
+    <w:p>
+      <w:pPr>
+        <w:ind w:left="284"/>
+        <w:rPr>
+          <w:rFonts w:ascii="Menlo" w:hAnsi="Menlo" w:cs="Menlo"/>
+          <w:color w:val="000000"/>
+          <w:sz w:val="22"/>
+          <w:szCs w:val="22"/>
+          <w:lang w:eastAsia="en-US"/>
+        </w:rPr>
+      </w:pPr>
+      <w:r>
+        <w:rPr>
+          <w:rFonts w:ascii="Menlo" w:hAnsi="Menlo" w:cs="Menlo"/>
+          <w:color w:val="000000"/>
+          <w:sz w:val="22"/>
+          <w:szCs w:val="22"/>
+          <w:lang w:eastAsia="en-US"/>
+        </w:rPr>
+        <w:t>“</w:t>
+      </w:r>
+      <w:proofErr w:type="spellStart"/>
+      <w:r>
+        <w:rPr>
+          <w:rFonts w:ascii="Menlo" w:hAnsi="Menlo" w:cs="Menlo"/>
+          <w:color w:val="000000"/>
+          <w:sz w:val="22"/>
+          <w:szCs w:val="22"/>
+          <w:lang w:eastAsia="en-US"/>
+        </w:rPr>
+        <w:t>conda</w:t>
+      </w:r>
+      <w:proofErr w:type="spellEnd"/>
+      <w:r>
+        <w:rPr>
+          <w:rFonts w:ascii="Menlo" w:hAnsi="Menlo" w:cs="Menlo"/>
+          <w:color w:val="000000"/>
+          <w:sz w:val="22"/>
+          <w:szCs w:val="22"/>
+          <w:lang w:eastAsia="en-US"/>
+        </w:rPr>
+        <w:t xml:space="preserve"> activate ~/Documents/py38_envs</w:t>
+      </w:r>
+      <w:r>
+        <w:rPr>
+          <w:rFonts w:ascii="Menlo" w:hAnsi="Menlo" w:cs="Menlo"/>
+          <w:color w:val="000000"/>
+          <w:sz w:val="22"/>
+          <w:szCs w:val="22"/>
+          <w:lang w:eastAsia="en-US"/>
+        </w:rPr>
+        <w:t>”</w:t>
+      </w:r>
+    </w:p>
+    <w:p>
+      <w:pPr>
+        <w:ind w:left="284"/>
+        <w:rPr>
+          <w:rFonts w:ascii="Menlo" w:hAnsi="Menlo" w:cs="Menlo"/>
+          <w:color w:val="000000"/>
+          <w:sz w:val="22"/>
+          <w:szCs w:val="22"/>
+          <w:lang w:eastAsia="en-US"/>
+        </w:rPr>
+      </w:pPr>
+      <w:r>
+        <w:rPr>
+          <w:rFonts w:ascii="Menlo" w:hAnsi="Menlo" w:cs="Menlo"/>
+          <w:color w:val="000000"/>
+          <w:sz w:val="22"/>
+          <w:szCs w:val="22"/>
+          <w:lang w:eastAsia="en-US"/>
+        </w:rPr>
+        <w:t>“</w:t>
+      </w:r>
+      <w:proofErr w:type="spellStart"/>
+      <w:r>
+        <w:rPr>
+          <w:rFonts w:ascii="Menlo" w:hAnsi="Menlo" w:cs="Menlo"/>
+          <w:color w:val="000000"/>
+          <w:sz w:val="22"/>
+          <w:szCs w:val="22"/>
+          <w:lang w:eastAsia="en-US"/>
+        </w:rPr>
+        <w:t>conda</w:t>
+      </w:r>
+      <w:proofErr w:type="spellEnd"/>
+      <w:r>
+        <w:rPr>
+          <w:rFonts w:ascii="Menlo" w:hAnsi="Menlo" w:cs="Menlo"/>
+          <w:color w:val="000000"/>
+          <w:sz w:val="22"/>
+          <w:szCs w:val="22"/>
+          <w:lang w:eastAsia="en-US"/>
+        </w:rPr>
+        <w:t xml:space="preserve"> install -c </w:t>
+      </w:r>
+      <w:proofErr w:type="spellStart"/>
+      <w:r>
+        <w:rPr>
+          <w:rFonts w:ascii="Menlo" w:hAnsi="Menlo" w:cs="Menlo"/>
+          <w:color w:val="000000"/>
+          <w:sz w:val="22"/>
+          <w:szCs w:val="22"/>
+          <w:lang w:eastAsia="en-US"/>
+        </w:rPr>
+        <w:t>biocore</w:t>
+      </w:r>
+      <w:proofErr w:type="spellEnd"/>
+      <w:r>
+        <w:rPr>
+          <w:rFonts w:ascii="Menlo" w:hAnsi="Menlo" w:cs="Menlo"/>
+          <w:color w:val="000000"/>
+          <w:sz w:val="22"/>
+          <w:szCs w:val="22"/>
+          <w:lang w:eastAsia="en-US"/>
+        </w:rPr>
+        <w:t xml:space="preserve"> </w:t>
+      </w:r>
+      <w:proofErr w:type="spellStart"/>
+      <w:r>
+        <w:rPr>
+          <w:rFonts w:ascii="Menlo" w:hAnsi="Menlo" w:cs="Menlo"/>
+          <w:color w:val="000000"/>
+          <w:sz w:val="22"/>
+          <w:szCs w:val="22"/>
+          <w:lang w:eastAsia="en-US"/>
+        </w:rPr>
+        <w:t>hmmer</w:t>
+      </w:r>
+      <w:proofErr w:type="spellEnd"/>
+      <w:r>
+        <w:rPr>
+          <w:rFonts w:ascii="Menlo" w:hAnsi="Menlo" w:cs="Menlo"/>
+          <w:color w:val="000000"/>
+          <w:sz w:val="22"/>
+          <w:szCs w:val="22"/>
+          <w:lang w:eastAsia="en-US"/>
+        </w:rPr>
+        <w:t>”</w:t>
+      </w:r>
+    </w:p>
+    <w:p>
+      <w:pPr>
+        <w:rPr>
+          <w:rFonts w:ascii="Arial" w:hAnsi="Arial"/>
+        </w:rPr>
+      </w:pPr>
+    </w:p>
+    <w:p>
+      <w:pPr>
+        <w:rPr>
+          <w:rFonts w:ascii="Arial" w:hAnsi="Arial"/>
+        </w:rPr>
+      </w:pPr>
+    </w:p>
+    <w:p>
+      <w:pPr>
+        <w:ind w:left="284" w:hanging="284"/>
+        <w:rPr>
+          <w:rFonts w:ascii="Arial" w:hAnsi="Arial"/>
+        </w:rPr>
+      </w:pPr>
+      <w:r>
+        <w:rPr>
+          <w:rFonts w:ascii="Arial" w:hAnsi="Arial"/>
+        </w:rPr>
+        <w:t>-</w:t>
+      </w:r>
+      <w:r>
+        <w:rPr>
+          <w:rFonts w:ascii="Arial" w:hAnsi="Arial"/>
+        </w:rPr>
+        <w:tab/>
+      </w:r>
+      <w:commentRangeStart w:id="0"/>
       <w:r>
         <w:rPr>
           <w:rFonts w:ascii="Arial" w:hAnsi="Arial"/>
@@ -2874,13 +2887,13 @@
         </w:rPr>
         <w:t>:</w:t>
       </w:r>
-      <w:commentRangeEnd w:id="4"/>
+      <w:commentRangeEnd w:id="0"/>
       <w:r>
         <w:rPr>
           <w:rStyle w:val="CommentReference"/>
           <w:lang w:eastAsia="en-US"/>
         </w:rPr>
-        <w:commentReference w:id="4"/>
+        <w:commentReference w:id="0"/>
       </w:r>
     </w:p>
     <w:p>
@@ -2918,7 +2931,7 @@
         </w:rPr>
         <w:t xml:space="preserve">curl -OL  </w:t>
       </w:r>
-      <w:hyperlink r:id="rId10" w:history="1">
+      <w:hyperlink r:id="rId11" w:history="1">
         <w:r>
           <w:t>http://eddylab.org/software/hmmer/hmmer.tar.gz</w:t>
         </w:r>
@@ -3089,7 +3102,7 @@
         </w:rPr>
         <w:t xml:space="preserve">Go to this link </w:t>
       </w:r>
-      <w:hyperlink r:id="rId11" w:history="1">
+      <w:hyperlink r:id="rId12" w:history="1">
         <w:r>
           <w:rPr>
             <w:rStyle w:val="Hyperlink"/>
@@ -3241,9 +3254,421 @@
           <w:sz w:val="22"/>
           <w:szCs w:val="22"/>
         </w:rPr>
-        <w:t>~/Documents/Bio334_Data</w:t>
-      </w:r>
-      <w:proofErr w:type="gramStart"/>
+        <w:t>~/Documents/Bio334_Data/</w:t>
+      </w:r>
+      <w:r>
+        <w:rPr>
+          <w:rFonts w:ascii="Arial" w:hAnsi="Arial"/>
+        </w:rPr>
+        <w:t>”</w:t>
+      </w:r>
+      <w:r>
+        <w:rPr>
+          <w:rFonts w:ascii="Arial" w:hAnsi="Arial" w:cs="Arial"/>
+        </w:rPr>
+        <w:t>before running following command )</w:t>
+      </w:r>
+      <w:r>
+        <w:rPr>
+          <w:rFonts w:ascii="Arial" w:hAnsi="Arial" w:cs="Arial"/>
+        </w:rPr>
+        <w:t>:</w:t>
+      </w:r>
+      <w:r>
+        <w:rPr>
+          <w:rFonts w:ascii="Arial" w:hAnsi="Arial"/>
+        </w:rPr>
+        <w:t>:</w:t>
+      </w:r>
+    </w:p>
+    <w:p>
+      <w:pPr>
+        <w:ind w:left="568" w:hanging="284"/>
+        <w:jc w:val="both"/>
+        <w:rPr>
+          <w:rFonts w:ascii="Arial" w:hAnsi="Arial"/>
+          <w:sz w:val="16"/>
+          <w:szCs w:val="16"/>
+        </w:rPr>
+      </w:pPr>
+      <w:r>
+        <w:rPr>
+          <w:rFonts w:ascii="Arial" w:hAnsi="Arial"/>
+          <w:sz w:val="16"/>
+          <w:szCs w:val="16"/>
+        </w:rPr>
+        <w:t>cd ~/Documents/Bio334_Data/</w:t>
+      </w:r>
+      <w:r>
+        <w:rPr>
+          <w:rFonts w:ascii="Arial" w:hAnsi="Arial"/>
+          <w:sz w:val="16"/>
+          <w:szCs w:val="16"/>
+        </w:rPr>
+        <w:t>;</w:t>
+      </w:r>
+    </w:p>
+    <w:p>
+      <w:pPr>
+        <w:ind w:left="568" w:hanging="284"/>
+        <w:jc w:val="both"/>
+        <w:rPr>
+          <w:rFonts w:ascii="Arial" w:hAnsi="Arial"/>
+          <w:sz w:val="16"/>
+          <w:szCs w:val="16"/>
+        </w:rPr>
+      </w:pPr>
+      <w:r>
+        <w:rPr>
+          <w:rFonts w:ascii="Arial" w:hAnsi="Arial"/>
+          <w:sz w:val="16"/>
+          <w:szCs w:val="16"/>
+        </w:rPr>
+        <w:t>~/Documents/Bio334_Data/HMMER3/bin/</w:t>
+      </w:r>
+      <w:proofErr w:type="spellStart"/>
+      <w:r>
+        <w:rPr>
+          <w:rFonts w:ascii="Arial" w:hAnsi="Arial"/>
+          <w:sz w:val="16"/>
+          <w:szCs w:val="16"/>
+        </w:rPr>
+        <w:t>hmmalign</w:t>
+      </w:r>
+      <w:proofErr w:type="spellEnd"/>
+      <w:r>
+        <w:rPr>
+          <w:rFonts w:ascii="Arial" w:hAnsi="Arial"/>
+          <w:sz w:val="16"/>
+          <w:szCs w:val="16"/>
+        </w:rPr>
+        <w:t xml:space="preserve"> --</w:t>
+      </w:r>
+      <w:proofErr w:type="spellStart"/>
+      <w:r>
+        <w:rPr>
+          <w:rFonts w:ascii="Arial" w:hAnsi="Arial"/>
+          <w:sz w:val="16"/>
+          <w:szCs w:val="16"/>
+        </w:rPr>
+        <w:t>outformat</w:t>
+      </w:r>
+      <w:proofErr w:type="spellEnd"/>
+      <w:r>
+        <w:rPr>
+          <w:rFonts w:ascii="Arial" w:hAnsi="Arial"/>
+          <w:sz w:val="16"/>
+          <w:szCs w:val="16"/>
+        </w:rPr>
+        <w:t xml:space="preserve"> Stockholm MFS_1.hmm unaligned1.fa &gt;</w:t>
+      </w:r>
+      <w:r>
+        <w:rPr>
+          <w:rFonts w:ascii="Arial" w:hAnsi="Arial"/>
+          <w:sz w:val="16"/>
+          <w:szCs w:val="16"/>
+        </w:rPr>
+        <w:t xml:space="preserve"> </w:t>
+      </w:r>
+      <w:proofErr w:type="spellStart"/>
+      <w:r>
+        <w:rPr>
+          <w:rFonts w:ascii="Arial" w:hAnsi="Arial"/>
+          <w:sz w:val="16"/>
+          <w:szCs w:val="16"/>
+        </w:rPr>
+        <w:t>aligned.hmmalign.easy.sto</w:t>
+      </w:r>
+      <w:proofErr w:type="spellEnd"/>
+      <w:r>
+        <w:rPr>
+          <w:rFonts w:ascii="Arial" w:hAnsi="Arial"/>
+          <w:sz w:val="16"/>
+          <w:szCs w:val="16"/>
+        </w:rPr>
+        <w:t>;</w:t>
+      </w:r>
+    </w:p>
+    <w:p>
+      <w:pPr>
+        <w:ind w:left="568" w:hanging="284"/>
+        <w:jc w:val="both"/>
+        <w:rPr>
+          <w:rFonts w:ascii="Arial" w:hAnsi="Arial"/>
+          <w:sz w:val="16"/>
+          <w:szCs w:val="16"/>
+        </w:rPr>
+      </w:pPr>
+      <w:r>
+        <w:rPr>
+          <w:rFonts w:ascii="Arial" w:hAnsi="Arial"/>
+          <w:sz w:val="16"/>
+          <w:szCs w:val="16"/>
+        </w:rPr>
+        <w:t>~/Documents/Bio334_Data/HMMER3/bin/</w:t>
+      </w:r>
+      <w:proofErr w:type="spellStart"/>
+      <w:r>
+        <w:rPr>
+          <w:rFonts w:ascii="Arial" w:hAnsi="Arial"/>
+          <w:sz w:val="16"/>
+          <w:szCs w:val="16"/>
+        </w:rPr>
+        <w:t>hmmalign</w:t>
+      </w:r>
+      <w:proofErr w:type="spellEnd"/>
+      <w:r>
+        <w:rPr>
+          <w:rFonts w:ascii="Arial" w:hAnsi="Arial"/>
+          <w:sz w:val="16"/>
+          <w:szCs w:val="16"/>
+        </w:rPr>
+        <w:t xml:space="preserve"> --</w:t>
+      </w:r>
+      <w:proofErr w:type="spellStart"/>
+      <w:r>
+        <w:rPr>
+          <w:rFonts w:ascii="Arial" w:hAnsi="Arial"/>
+          <w:sz w:val="16"/>
+          <w:szCs w:val="16"/>
+        </w:rPr>
+        <w:t>outformat</w:t>
+      </w:r>
+      <w:proofErr w:type="spellEnd"/>
+      <w:r>
+        <w:rPr>
+          <w:rFonts w:ascii="Arial" w:hAnsi="Arial"/>
+          <w:sz w:val="16"/>
+          <w:szCs w:val="16"/>
+        </w:rPr>
+        <w:t xml:space="preserve"> Stockholm MFS_1.hmm unaligned</w:t>
+      </w:r>
+      <w:r>
+        <w:rPr>
+          <w:rFonts w:ascii="Arial" w:hAnsi="Arial"/>
+          <w:sz w:val="16"/>
+          <w:szCs w:val="16"/>
+        </w:rPr>
+        <w:t>2</w:t>
+      </w:r>
+      <w:r>
+        <w:rPr>
+          <w:rFonts w:ascii="Arial" w:hAnsi="Arial"/>
+          <w:sz w:val="16"/>
+          <w:szCs w:val="16"/>
+        </w:rPr>
+        <w:t>.fa &gt;</w:t>
+      </w:r>
+      <w:r>
+        <w:rPr>
+          <w:rFonts w:ascii="Arial" w:hAnsi="Arial"/>
+          <w:sz w:val="16"/>
+          <w:szCs w:val="16"/>
+        </w:rPr>
+        <w:t xml:space="preserve"> </w:t>
+      </w:r>
+      <w:proofErr w:type="spellStart"/>
+      <w:r>
+        <w:rPr>
+          <w:rFonts w:ascii="Arial" w:hAnsi="Arial"/>
+          <w:sz w:val="16"/>
+          <w:szCs w:val="16"/>
+        </w:rPr>
+        <w:t>aligned.hmmalign.</w:t>
+      </w:r>
+      <w:r>
+        <w:rPr>
+          <w:rFonts w:ascii="Arial" w:hAnsi="Arial"/>
+          <w:sz w:val="16"/>
+          <w:szCs w:val="16"/>
+        </w:rPr>
+        <w:t>hard</w:t>
+      </w:r>
+      <w:r>
+        <w:rPr>
+          <w:rFonts w:ascii="Arial" w:hAnsi="Arial"/>
+          <w:sz w:val="16"/>
+          <w:szCs w:val="16"/>
+        </w:rPr>
+        <w:t>.sto</w:t>
+      </w:r>
+      <w:proofErr w:type="spellEnd"/>
+      <w:r>
+        <w:rPr>
+          <w:rFonts w:ascii="Arial" w:hAnsi="Arial"/>
+          <w:sz w:val="16"/>
+          <w:szCs w:val="16"/>
+        </w:rPr>
+        <w:t>:</w:t>
+      </w:r>
+    </w:p>
+    <w:p>
+      <w:pPr>
+        <w:ind w:left="568" w:hanging="284"/>
+        <w:jc w:val="both"/>
+        <w:rPr>
+          <w:rFonts w:ascii="Arial" w:hAnsi="Arial"/>
+          <w:sz w:val="16"/>
+          <w:szCs w:val="16"/>
+        </w:rPr>
+      </w:pPr>
+    </w:p>
+    <w:p>
+      <w:pPr>
+        <w:ind w:left="284" w:hanging="284"/>
+        <w:jc w:val="both"/>
+        <w:rPr>
+          <w:rFonts w:ascii="Arial" w:hAnsi="Arial"/>
+        </w:rPr>
+      </w:pPr>
+      <w:r>
+        <w:rPr>
+          <w:rFonts w:ascii="Arial" w:hAnsi="Arial"/>
+        </w:rPr>
+        <w:t>-</w:t>
+      </w:r>
+      <w:r>
+        <w:rPr>
+          <w:rFonts w:ascii="Arial" w:hAnsi="Arial"/>
+        </w:rPr>
+        <w:t xml:space="preserve">  One thing to notice here is that </w:t>
+      </w:r>
+      <w:r>
+        <w:rPr>
+          <w:rFonts w:ascii="Arial" w:hAnsi="Arial"/>
+        </w:rPr>
+        <w:t xml:space="preserve">that </w:t>
+      </w:r>
+      <w:proofErr w:type="spellStart"/>
+      <w:r>
+        <w:rPr>
+          <w:rFonts w:ascii="Arial" w:hAnsi="Arial"/>
+        </w:rPr>
+        <w:t>hmmalign</w:t>
+      </w:r>
+      <w:proofErr w:type="spellEnd"/>
+      <w:r>
+        <w:rPr>
+          <w:rFonts w:ascii="Arial" w:hAnsi="Arial"/>
+        </w:rPr>
+        <w:t xml:space="preserve"> uses both lower case and upper case residues, and it uses two different characters for gaps. </w:t>
+      </w:r>
+      <w:r>
+        <w:rPr>
+          <w:rFonts w:ascii="Arial" w:hAnsi="Arial"/>
+        </w:rPr>
+        <w:t xml:space="preserve"> </w:t>
+      </w:r>
+      <w:r>
+        <w:rPr>
+          <w:rFonts w:ascii="Arial" w:hAnsi="Arial"/>
+        </w:rPr>
+        <w:t xml:space="preserve">In a match column, residues are upper case, and a ’-’ character means a deletion relative to the consensus. In an insert column, residues are lower case, and a ’.’ is padding. </w:t>
+      </w:r>
+      <w:r>
+        <w:rPr>
+          <w:rFonts w:ascii="Arial" w:hAnsi="Arial"/>
+        </w:rPr>
+        <w:t xml:space="preserve"> While most software only accept input with upper case letter and “-” character as gaps</w:t>
+      </w:r>
+      <w:r>
+        <w:rPr>
+          <w:rFonts w:ascii="Arial" w:hAnsi="Arial"/>
+        </w:rPr>
+        <w:t xml:space="preserve">. </w:t>
+      </w:r>
+      <w:r>
+        <w:rPr>
+          <w:rFonts w:ascii="Arial" w:hAnsi="Arial"/>
+        </w:rPr>
+        <w:t>W</w:t>
+      </w:r>
+      <w:r>
+        <w:rPr>
+          <w:rFonts w:ascii="Arial" w:hAnsi="Arial"/>
+        </w:rPr>
+        <w:t>e</w:t>
+      </w:r>
+      <w:r>
+        <w:rPr>
+          <w:rFonts w:ascii="Arial" w:hAnsi="Arial"/>
+        </w:rPr>
+        <w:t xml:space="preserve"> thus</w:t>
+      </w:r>
+      <w:r>
+        <w:rPr>
+          <w:rFonts w:ascii="Arial" w:hAnsi="Arial"/>
+        </w:rPr>
+        <w:t xml:space="preserve"> use python to further modify output</w:t>
+      </w:r>
+      <w:r>
+        <w:rPr>
+          <w:rFonts w:ascii="Arial" w:hAnsi="Arial"/>
+        </w:rPr>
+        <w:t xml:space="preserve"> to transform all ‘.’ to ‘-’ and all amino acid letter to upper case. </w:t>
+      </w:r>
+    </w:p>
+    <w:p>
+      <w:pPr>
+        <w:ind w:left="284" w:hanging="284"/>
+        <w:rPr>
+          <w:rFonts w:ascii="Arial" w:hAnsi="Arial"/>
+        </w:rPr>
+      </w:pPr>
+      <w:r>
+        <w:rPr>
+          <w:rFonts w:ascii="Arial" w:hAnsi="Arial"/>
+        </w:rPr>
+        <w:t>-</w:t>
+      </w:r>
+      <w:r>
+        <w:rPr>
+          <w:rFonts w:ascii="Arial" w:hAnsi="Arial"/>
+        </w:rPr>
+        <w:tab/>
+      </w:r>
+      <w:r>
+        <w:rPr>
+          <w:rFonts w:ascii="Arial" w:hAnsi="Arial"/>
+        </w:rPr>
+        <w:t>Upload python script “</w:t>
+      </w:r>
+      <w:r>
+        <w:rPr>
+          <w:rFonts w:ascii="Arial" w:hAnsi="Arial"/>
+        </w:rPr>
+        <w:t>stoTransform.py</w:t>
+      </w:r>
+      <w:r>
+        <w:rPr>
+          <w:rFonts w:ascii="Arial" w:hAnsi="Arial"/>
+        </w:rPr>
+        <w:t>”</w:t>
+      </w:r>
+      <w:r>
+        <w:rPr>
+          <w:rFonts w:ascii="Arial" w:hAnsi="Arial"/>
+        </w:rPr>
+        <w:t xml:space="preserve"> </w:t>
+      </w:r>
+      <w:r>
+        <w:rPr>
+          <w:rFonts w:ascii="Arial" w:hAnsi="Arial"/>
+        </w:rPr>
+        <w:t>from OLAT</w:t>
+      </w:r>
+      <w:r>
+        <w:rPr>
+          <w:rFonts w:ascii="Arial" w:hAnsi="Arial"/>
+        </w:rPr>
+        <w:t xml:space="preserve"> to “</w:t>
+      </w:r>
+      <w:r>
+        <w:rPr>
+          <w:rFonts w:ascii="Arial" w:hAnsi="Arial"/>
+        </w:rPr>
+        <w:t>/</w:t>
+      </w:r>
       <w:r>
         <w:rPr>
           <w:rFonts w:ascii="Menlo" w:hAnsi="Menlo" w:cs="Menlo"/>
@@ -3251,7 +3676,7 @@
           <w:sz w:val="22"/>
           <w:szCs w:val="22"/>
         </w:rPr>
-        <w:t>/</w:t>
+        <w:t>~/Documents/Bio334_Data/</w:t>
       </w:r>
       <w:r>
         <w:rPr>
@@ -3259,31 +3684,36 @@
         </w:rPr>
         <w:t>”</w:t>
       </w:r>
-      <w:r>
-        <w:rPr>
-          <w:rFonts w:ascii="Arial" w:hAnsi="Arial" w:cs="Arial"/>
-        </w:rPr>
-        <w:t>before</w:t>
-      </w:r>
-      <w:proofErr w:type="gramEnd"/>
-      <w:r>
-        <w:rPr>
-          <w:rFonts w:ascii="Arial" w:hAnsi="Arial" w:cs="Arial"/>
-        </w:rPr>
-        <w:t xml:space="preserve"> running following command )</w:t>
-      </w:r>
-      <w:r>
-        <w:rPr>
-          <w:rFonts w:ascii="Arial" w:hAnsi="Arial" w:cs="Arial"/>
-        </w:rPr>
-        <w:t>:</w:t>
-      </w:r>
-      <w:r>
-        <w:rPr>
-          <w:rFonts w:ascii="Arial" w:hAnsi="Arial"/>
-        </w:rPr>
-        <w:t>:</w:t>
-      </w:r>
+    </w:p>
+    <w:p>
+      <w:pPr>
+        <w:ind w:left="284"/>
+        <w:jc w:val="both"/>
+        <w:rPr>
+          <w:rFonts w:ascii="Arial" w:hAnsi="Arial"/>
+        </w:rPr>
+      </w:pPr>
+      <w:r>
+        <w:rPr>
+          <w:rFonts w:ascii="Arial" w:hAnsi="Arial"/>
+        </w:rPr>
+        <w:t xml:space="preserve">folder </w:t>
+      </w:r>
+      <w:r>
+        <w:rPr>
+          <w:rFonts w:ascii="Arial" w:hAnsi="Arial"/>
+        </w:rPr>
+        <w:t xml:space="preserve">then run: </w:t>
+      </w:r>
+    </w:p>
+    <w:p>
+      <w:pPr>
+        <w:ind w:left="284" w:hanging="284"/>
+        <w:jc w:val="both"/>
+        <w:rPr>
+          <w:rFonts w:ascii="Arial" w:hAnsi="Arial"/>
+        </w:rPr>
+      </w:pPr>
     </w:p>
     <w:p>
       <w:pPr>
@@ -3328,7 +3758,39 @@
           <w:sz w:val="16"/>
           <w:szCs w:val="16"/>
         </w:rPr>
-        <w:t>~/Documents/Bio334_Data/HMMER3/bin/</w:t>
+        <w:t>p</w:t>
+      </w:r>
+      <w:r>
+        <w:rPr>
+          <w:rFonts w:ascii="Arial" w:hAnsi="Arial"/>
+          <w:sz w:val="16"/>
+          <w:szCs w:val="16"/>
+        </w:rPr>
+        <w:t>ython</w:t>
+      </w:r>
+      <w:r>
+        <w:rPr>
+          <w:rFonts w:ascii="Arial" w:hAnsi="Arial"/>
+          <w:sz w:val="16"/>
+          <w:szCs w:val="16"/>
+        </w:rPr>
+        <w:t>3</w:t>
+      </w:r>
+      <w:r>
+        <w:rPr>
+          <w:rFonts w:ascii="Arial" w:hAnsi="Arial"/>
+          <w:sz w:val="16"/>
+          <w:szCs w:val="16"/>
+        </w:rPr>
+        <w:t xml:space="preserve"> </w:t>
+      </w:r>
+      <w:r>
+        <w:rPr>
+          <w:rFonts w:ascii="Arial" w:hAnsi="Arial"/>
+          <w:sz w:val="16"/>
+          <w:szCs w:val="16"/>
+        </w:rPr>
+        <w:t>stoTransform.py -</w:t>
       </w:r>
       <w:proofErr w:type="spellStart"/>
       <w:r>
@@ -3337,7 +3799,7 @@
           <w:sz w:val="16"/>
           <w:szCs w:val="16"/>
         </w:rPr>
-        <w:t>hmmalign</w:t>
+        <w:t>i</w:t>
       </w:r>
       <w:proofErr w:type="spellEnd"/>
       <w:r>
@@ -3346,7 +3808,7 @@
           <w:sz w:val="16"/>
           <w:szCs w:val="16"/>
         </w:rPr>
-        <w:t xml:space="preserve"> --</w:t>
+        <w:t xml:space="preserve"> </w:t>
       </w:r>
       <w:proofErr w:type="spellStart"/>
       <w:r>
@@ -3355,7 +3817,7 @@
           <w:sz w:val="16"/>
           <w:szCs w:val="16"/>
         </w:rPr>
-        <w:t>outformat</w:t>
+        <w:t>aligned.hmmalign.easy.sto</w:t>
       </w:r>
       <w:proofErr w:type="spellEnd"/>
       <w:r>
@@ -3364,7 +3826,43 @@
           <w:sz w:val="16"/>
           <w:szCs w:val="16"/>
         </w:rPr>
-        <w:t xml:space="preserve"> Stockholm MFS_1.hmm unaligned1.fa &gt;</w:t>
+        <w:t xml:space="preserve"> -o </w:t>
+      </w:r>
+      <w:proofErr w:type="spellStart"/>
+      <w:r>
+        <w:rPr>
+          <w:rFonts w:ascii="Arial" w:hAnsi="Arial"/>
+          <w:sz w:val="16"/>
+          <w:szCs w:val="16"/>
+        </w:rPr>
+        <w:t>aligned.hmmalign.easy.fa</w:t>
+      </w:r>
+      <w:proofErr w:type="spellEnd"/>
+    </w:p>
+    <w:p>
+      <w:pPr>
+        <w:ind w:left="568" w:hanging="284"/>
+        <w:rPr>
+          <w:rFonts w:ascii="Arial" w:hAnsi="Arial"/>
+          <w:sz w:val="16"/>
+          <w:szCs w:val="16"/>
+        </w:rPr>
+      </w:pPr>
+      <w:r>
+        <w:rPr>
+          <w:rFonts w:ascii="Arial" w:hAnsi="Arial"/>
+          <w:sz w:val="16"/>
+          <w:szCs w:val="16"/>
+        </w:rPr>
+        <w:t>python</w:t>
+      </w:r>
+      <w:r>
+        <w:rPr>
+          <w:rFonts w:ascii="Arial" w:hAnsi="Arial"/>
+          <w:sz w:val="16"/>
+          <w:szCs w:val="16"/>
+        </w:rPr>
+        <w:t>3</w:t>
       </w:r>
       <w:r>
         <w:rPr>
@@ -3374,6 +3872,22 @@
         </w:rPr>
         <w:t xml:space="preserve"> </w:t>
       </w:r>
+      <w:r>
+        <w:rPr>
+          <w:rFonts w:ascii="Arial" w:hAnsi="Arial"/>
+          <w:sz w:val="16"/>
+          <w:szCs w:val="16"/>
+        </w:rPr>
+        <w:t>s</w:t>
+      </w:r>
+      <w:r>
+        <w:rPr>
+          <w:rFonts w:ascii="Arial" w:hAnsi="Arial"/>
+          <w:sz w:val="16"/>
+          <w:szCs w:val="16"/>
+        </w:rPr>
+        <w:t>toTransform.py -</w:t>
+      </w:r>
       <w:proofErr w:type="spellStart"/>
       <w:r>
         <w:rPr>
@@ -3381,7 +3895,7 @@
           <w:sz w:val="16"/>
           <w:szCs w:val="16"/>
         </w:rPr>
-        <w:t>aligned.hmmalign.easy.sto</w:t>
+        <w:t>i</w:t>
       </w:r>
       <w:proofErr w:type="spellEnd"/>
       <w:r>
@@ -3390,8 +3904,44 @@
           <w:sz w:val="16"/>
           <w:szCs w:val="16"/>
         </w:rPr>
-        <w:t>;</w:t>
-      </w:r>
+        <w:t xml:space="preserve"> </w:t>
+      </w:r>
+      <w:proofErr w:type="spellStart"/>
+      <w:r>
+        <w:rPr>
+          <w:rFonts w:ascii="Arial" w:hAnsi="Arial"/>
+          <w:sz w:val="16"/>
+          <w:szCs w:val="16"/>
+        </w:rPr>
+        <w:t>aligned.hmmalign.hard.sto</w:t>
+      </w:r>
+      <w:proofErr w:type="spellEnd"/>
+      <w:r>
+        <w:rPr>
+          <w:rFonts w:ascii="Arial" w:hAnsi="Arial"/>
+          <w:sz w:val="16"/>
+          <w:szCs w:val="16"/>
+        </w:rPr>
+        <w:t xml:space="preserve"> -o </w:t>
+      </w:r>
+      <w:proofErr w:type="spellStart"/>
+      <w:r>
+        <w:rPr>
+          <w:rFonts w:ascii="Arial" w:hAnsi="Arial"/>
+          <w:sz w:val="16"/>
+          <w:szCs w:val="16"/>
+        </w:rPr>
+        <w:t>aligned.hmmalign.hard.fa</w:t>
+      </w:r>
+      <w:proofErr w:type="spellEnd"/>
+    </w:p>
+    <w:p>
+      <w:pPr>
+        <w:jc w:val="both"/>
+        <w:rPr>
+          <w:rFonts w:ascii="Arial" w:hAnsi="Arial"/>
+        </w:rPr>
+      </w:pPr>
     </w:p>
     <w:p>
       <w:pPr>
@@ -3399,622 +3949,6 @@
         <w:jc w:val="both"/>
         <w:rPr>
           <w:rFonts w:ascii="Arial" w:hAnsi="Arial"/>
-          <w:sz w:val="16"/>
-          <w:szCs w:val="16"/>
-        </w:rPr>
-      </w:pPr>
-      <w:r>
-        <w:rPr>
-          <w:rFonts w:ascii="Arial" w:hAnsi="Arial"/>
-          <w:sz w:val="16"/>
-          <w:szCs w:val="16"/>
-        </w:rPr>
-        <w:t>~/Documents/Bio334_Data/HMMER3/bin/</w:t>
-      </w:r>
-      <w:proofErr w:type="spellStart"/>
-      <w:r>
-        <w:rPr>
-          <w:rFonts w:ascii="Arial" w:hAnsi="Arial"/>
-          <w:sz w:val="16"/>
-          <w:szCs w:val="16"/>
-        </w:rPr>
-        <w:t>hmmalign</w:t>
-      </w:r>
-      <w:proofErr w:type="spellEnd"/>
-      <w:r>
-        <w:rPr>
-          <w:rFonts w:ascii="Arial" w:hAnsi="Arial"/>
-          <w:sz w:val="16"/>
-          <w:szCs w:val="16"/>
-        </w:rPr>
-        <w:t xml:space="preserve"> --</w:t>
-      </w:r>
-      <w:proofErr w:type="spellStart"/>
-      <w:r>
-        <w:rPr>
-          <w:rFonts w:ascii="Arial" w:hAnsi="Arial"/>
-          <w:sz w:val="16"/>
-          <w:szCs w:val="16"/>
-        </w:rPr>
-        <w:t>outformat</w:t>
-      </w:r>
-      <w:proofErr w:type="spellEnd"/>
-      <w:r>
-        <w:rPr>
-          <w:rFonts w:ascii="Arial" w:hAnsi="Arial"/>
-          <w:sz w:val="16"/>
-          <w:szCs w:val="16"/>
-        </w:rPr>
-        <w:t xml:space="preserve"> Stockholm MFS_1.hmm unaligned</w:t>
-      </w:r>
-      <w:r>
-        <w:rPr>
-          <w:rFonts w:ascii="Arial" w:hAnsi="Arial"/>
-          <w:sz w:val="16"/>
-          <w:szCs w:val="16"/>
-        </w:rPr>
-        <w:t>2</w:t>
-      </w:r>
-      <w:r>
-        <w:rPr>
-          <w:rFonts w:ascii="Arial" w:hAnsi="Arial"/>
-          <w:sz w:val="16"/>
-          <w:szCs w:val="16"/>
-        </w:rPr>
-        <w:t>.fa &gt;</w:t>
-      </w:r>
-      <w:r>
-        <w:rPr>
-          <w:rFonts w:ascii="Arial" w:hAnsi="Arial"/>
-          <w:sz w:val="16"/>
-          <w:szCs w:val="16"/>
-        </w:rPr>
-        <w:t xml:space="preserve"> </w:t>
-      </w:r>
-      <w:proofErr w:type="spellStart"/>
-      <w:r>
-        <w:rPr>
-          <w:rFonts w:ascii="Arial" w:hAnsi="Arial"/>
-          <w:sz w:val="16"/>
-          <w:szCs w:val="16"/>
-        </w:rPr>
-        <w:t>aligned.hmmalign.</w:t>
-      </w:r>
-      <w:r>
-        <w:rPr>
-          <w:rFonts w:ascii="Arial" w:hAnsi="Arial"/>
-          <w:sz w:val="16"/>
-          <w:szCs w:val="16"/>
-        </w:rPr>
-        <w:t>hard</w:t>
-      </w:r>
-      <w:r>
-        <w:rPr>
-          <w:rFonts w:ascii="Arial" w:hAnsi="Arial"/>
-          <w:sz w:val="16"/>
-          <w:szCs w:val="16"/>
-        </w:rPr>
-        <w:t>.sto</w:t>
-      </w:r>
-      <w:proofErr w:type="spellEnd"/>
-      <w:r>
-        <w:rPr>
-          <w:rFonts w:ascii="Arial" w:hAnsi="Arial"/>
-          <w:sz w:val="16"/>
-          <w:szCs w:val="16"/>
-        </w:rPr>
-        <w:t>:</w:t>
-      </w:r>
-    </w:p>
-    <w:p>
-      <w:pPr>
-        <w:ind w:left="568" w:hanging="284"/>
-        <w:jc w:val="both"/>
-        <w:rPr>
-          <w:rFonts w:ascii="Arial" w:hAnsi="Arial"/>
-          <w:sz w:val="16"/>
-          <w:szCs w:val="16"/>
-        </w:rPr>
-      </w:pPr>
-    </w:p>
-    <w:p>
-      <w:pPr>
-        <w:ind w:left="284" w:hanging="284"/>
-        <w:jc w:val="both"/>
-        <w:rPr>
-          <w:rFonts w:ascii="Arial" w:hAnsi="Arial"/>
-        </w:rPr>
-      </w:pPr>
-      <w:r>
-        <w:rPr>
-          <w:rFonts w:ascii="Arial" w:hAnsi="Arial"/>
-        </w:rPr>
-        <w:t>-</w:t>
-      </w:r>
-      <w:r>
-        <w:rPr>
-          <w:rFonts w:ascii="Arial" w:hAnsi="Arial"/>
-        </w:rPr>
-        <w:t xml:space="preserve">  One thing to notice here is that </w:t>
-      </w:r>
-      <w:r>
-        <w:rPr>
-          <w:rFonts w:ascii="Arial" w:hAnsi="Arial"/>
-        </w:rPr>
-        <w:t xml:space="preserve">that </w:t>
-      </w:r>
-      <w:proofErr w:type="spellStart"/>
-      <w:r>
-        <w:rPr>
-          <w:rFonts w:ascii="Arial" w:hAnsi="Arial"/>
-        </w:rPr>
-        <w:t>hmmalign</w:t>
-      </w:r>
-      <w:proofErr w:type="spellEnd"/>
-      <w:r>
-        <w:rPr>
-          <w:rFonts w:ascii="Arial" w:hAnsi="Arial"/>
-        </w:rPr>
-        <w:t xml:space="preserve"> uses both lower case and </w:t>
-      </w:r>
-      <w:proofErr w:type="gramStart"/>
-      <w:r>
-        <w:rPr>
-          <w:rFonts w:ascii="Arial" w:hAnsi="Arial"/>
-        </w:rPr>
-        <w:t>upper case</w:t>
-      </w:r>
-      <w:proofErr w:type="gramEnd"/>
-      <w:r>
-        <w:rPr>
-          <w:rFonts w:ascii="Arial" w:hAnsi="Arial"/>
-        </w:rPr>
-        <w:t xml:space="preserve"> residues, and it uses two different characters for gaps. </w:t>
-      </w:r>
-      <w:r>
-        <w:rPr>
-          <w:rFonts w:ascii="Arial" w:hAnsi="Arial"/>
-        </w:rPr>
-        <w:t xml:space="preserve"> </w:t>
-      </w:r>
-      <w:r>
-        <w:rPr>
-          <w:rFonts w:ascii="Arial" w:hAnsi="Arial"/>
-        </w:rPr>
-        <w:t xml:space="preserve">In a match column, residues are upper case, and </w:t>
-      </w:r>
-      <w:proofErr w:type="gramStart"/>
-      <w:r>
-        <w:rPr>
-          <w:rFonts w:ascii="Arial" w:hAnsi="Arial"/>
-        </w:rPr>
-        <w:t>a ’</w:t>
-      </w:r>
-      <w:proofErr w:type="gramEnd"/>
-      <w:r>
-        <w:rPr>
-          <w:rFonts w:ascii="Arial" w:hAnsi="Arial"/>
-        </w:rPr>
-        <w:t xml:space="preserve">-’ character means a deletion relative to the consensus. In an insert column, residues are lower case, and </w:t>
-      </w:r>
-      <w:proofErr w:type="gramStart"/>
-      <w:r>
-        <w:rPr>
-          <w:rFonts w:ascii="Arial" w:hAnsi="Arial"/>
-        </w:rPr>
-        <w:t>a ’</w:t>
-      </w:r>
-      <w:proofErr w:type="gramEnd"/>
-      <w:r>
-        <w:rPr>
-          <w:rFonts w:ascii="Arial" w:hAnsi="Arial"/>
-        </w:rPr>
-        <w:t xml:space="preserve">.’ is padding. </w:t>
-      </w:r>
-      <w:r>
-        <w:rPr>
-          <w:rFonts w:ascii="Arial" w:hAnsi="Arial"/>
-        </w:rPr>
-        <w:t xml:space="preserve"> While most software only accept input with upper case letter and “-” character as gaps</w:t>
-      </w:r>
-      <w:r>
-        <w:rPr>
-          <w:rFonts w:ascii="Arial" w:hAnsi="Arial"/>
-        </w:rPr>
-        <w:t xml:space="preserve">. </w:t>
-      </w:r>
-      <w:r>
-        <w:rPr>
-          <w:rFonts w:ascii="Arial" w:hAnsi="Arial"/>
-        </w:rPr>
-        <w:t>W</w:t>
-      </w:r>
-      <w:r>
-        <w:rPr>
-          <w:rFonts w:ascii="Arial" w:hAnsi="Arial"/>
-        </w:rPr>
-        <w:t>e</w:t>
-      </w:r>
-      <w:r>
-        <w:rPr>
-          <w:rFonts w:ascii="Arial" w:hAnsi="Arial"/>
-        </w:rPr>
-        <w:t xml:space="preserve"> thus</w:t>
-      </w:r>
-      <w:r>
-        <w:rPr>
-          <w:rFonts w:ascii="Arial" w:hAnsi="Arial"/>
-        </w:rPr>
-        <w:t xml:space="preserve"> use python to further modify output</w:t>
-      </w:r>
-      <w:r>
-        <w:rPr>
-          <w:rFonts w:ascii="Arial" w:hAnsi="Arial"/>
-        </w:rPr>
-        <w:t xml:space="preserve"> to transform all ‘.’ to ‘-’ and all amino acid letter to upper case. </w:t>
-      </w:r>
-    </w:p>
-    <w:p>
-      <w:pPr>
-        <w:ind w:left="284" w:hanging="284"/>
-        <w:rPr>
-          <w:rFonts w:ascii="Arial" w:hAnsi="Arial"/>
-        </w:rPr>
-      </w:pPr>
-      <w:r>
-        <w:rPr>
-          <w:rFonts w:ascii="Arial" w:hAnsi="Arial"/>
-        </w:rPr>
-        <w:t>-</w:t>
-      </w:r>
-      <w:r>
-        <w:rPr>
-          <w:rFonts w:ascii="Arial" w:hAnsi="Arial"/>
-        </w:rPr>
-        <w:tab/>
-      </w:r>
-      <w:r>
-        <w:rPr>
-          <w:rFonts w:ascii="Arial" w:hAnsi="Arial"/>
-        </w:rPr>
-        <w:t>Upload python script “</w:t>
-      </w:r>
-      <w:r>
-        <w:rPr>
-          <w:rFonts w:ascii="Arial" w:hAnsi="Arial"/>
-        </w:rPr>
-        <w:t>stoTransform.py</w:t>
-      </w:r>
-      <w:r>
-        <w:rPr>
-          <w:rFonts w:ascii="Arial" w:hAnsi="Arial"/>
-        </w:rPr>
-        <w:t>”</w:t>
-      </w:r>
-      <w:r>
-        <w:rPr>
-          <w:rFonts w:ascii="Arial" w:hAnsi="Arial"/>
-        </w:rPr>
-        <w:t xml:space="preserve"> </w:t>
-      </w:r>
-      <w:r>
-        <w:rPr>
-          <w:rFonts w:ascii="Arial" w:hAnsi="Arial"/>
-        </w:rPr>
-        <w:t>from OLAT</w:t>
-      </w:r>
-      <w:r>
-        <w:rPr>
-          <w:rFonts w:ascii="Arial" w:hAnsi="Arial"/>
-        </w:rPr>
-        <w:t xml:space="preserve"> to “</w:t>
-      </w:r>
-      <w:r>
-        <w:rPr>
-          <w:rFonts w:ascii="Arial" w:hAnsi="Arial"/>
-        </w:rPr>
-        <w:t>/</w:t>
-      </w:r>
-      <w:r>
-        <w:rPr>
-          <w:rFonts w:ascii="Menlo" w:hAnsi="Menlo" w:cs="Menlo"/>
-          <w:color w:val="000000"/>
-          <w:sz w:val="22"/>
-          <w:szCs w:val="22"/>
-        </w:rPr>
-        <w:t>~/Documents/Bio334_Data/</w:t>
-      </w:r>
-      <w:r>
-        <w:rPr>
-          <w:rFonts w:ascii="Arial" w:hAnsi="Arial"/>
-        </w:rPr>
-        <w:t>”</w:t>
-      </w:r>
-    </w:p>
-    <w:p>
-      <w:pPr>
-        <w:ind w:left="284"/>
-        <w:jc w:val="both"/>
-        <w:rPr>
-          <w:rFonts w:ascii="Arial" w:hAnsi="Arial"/>
-        </w:rPr>
-      </w:pPr>
-      <w:r>
-        <w:rPr>
-          <w:rFonts w:ascii="Arial" w:hAnsi="Arial"/>
-        </w:rPr>
-        <w:t xml:space="preserve">folder </w:t>
-      </w:r>
-      <w:r>
-        <w:rPr>
-          <w:rFonts w:ascii="Arial" w:hAnsi="Arial"/>
-        </w:rPr>
-        <w:t xml:space="preserve">then run: </w:t>
-      </w:r>
-    </w:p>
-    <w:p>
-      <w:pPr>
-        <w:ind w:left="284" w:hanging="284"/>
-        <w:jc w:val="both"/>
-        <w:rPr>
-          <w:rFonts w:ascii="Arial" w:hAnsi="Arial"/>
-        </w:rPr>
-      </w:pPr>
-    </w:p>
-    <w:p>
-      <w:pPr>
-        <w:ind w:left="568" w:hanging="284"/>
-        <w:jc w:val="both"/>
-        <w:rPr>
-          <w:rFonts w:ascii="Arial" w:hAnsi="Arial"/>
-          <w:sz w:val="16"/>
-          <w:szCs w:val="16"/>
-        </w:rPr>
-      </w:pPr>
-      <w:r>
-        <w:rPr>
-          <w:rFonts w:ascii="Arial" w:hAnsi="Arial"/>
-          <w:sz w:val="16"/>
-          <w:szCs w:val="16"/>
-        </w:rPr>
-        <w:t>cd ~/Documents/Bio334_Data/</w:t>
-      </w:r>
-      <w:r>
-        <w:rPr>
-          <w:rFonts w:ascii="Arial" w:hAnsi="Arial"/>
-          <w:sz w:val="16"/>
-          <w:szCs w:val="16"/>
-        </w:rPr>
-        <w:t>;</w:t>
-      </w:r>
-    </w:p>
-    <w:p>
-      <w:pPr>
-        <w:ind w:left="568" w:hanging="284"/>
-        <w:jc w:val="both"/>
-        <w:rPr>
-          <w:rFonts w:ascii="Arial" w:hAnsi="Arial"/>
-          <w:sz w:val="16"/>
-          <w:szCs w:val="16"/>
-        </w:rPr>
-      </w:pPr>
-      <w:r>
-        <w:rPr>
-          <w:rFonts w:ascii="Arial" w:hAnsi="Arial"/>
-          <w:sz w:val="16"/>
-          <w:szCs w:val="16"/>
-        </w:rPr>
-        <w:t>p</w:t>
-      </w:r>
-      <w:r>
-        <w:rPr>
-          <w:rFonts w:ascii="Arial" w:hAnsi="Arial"/>
-          <w:sz w:val="16"/>
-          <w:szCs w:val="16"/>
-        </w:rPr>
-        <w:t>ython</w:t>
-      </w:r>
-      <w:r>
-        <w:rPr>
-          <w:rFonts w:ascii="Arial" w:hAnsi="Arial"/>
-          <w:sz w:val="16"/>
-          <w:szCs w:val="16"/>
-        </w:rPr>
-        <w:t>3</w:t>
-      </w:r>
-      <w:r>
-        <w:rPr>
-          <w:rFonts w:ascii="Arial" w:hAnsi="Arial"/>
-          <w:sz w:val="16"/>
-          <w:szCs w:val="16"/>
-        </w:rPr>
-        <w:t xml:space="preserve"> </w:t>
-      </w:r>
-      <w:r>
-        <w:rPr>
-          <w:rFonts w:ascii="Arial" w:hAnsi="Arial"/>
-          <w:sz w:val="16"/>
-          <w:szCs w:val="16"/>
-        </w:rPr>
-        <w:t>stoTransform.py -</w:t>
-      </w:r>
-      <w:proofErr w:type="spellStart"/>
-      <w:r>
-        <w:rPr>
-          <w:rFonts w:ascii="Arial" w:hAnsi="Arial"/>
-          <w:sz w:val="16"/>
-          <w:szCs w:val="16"/>
-        </w:rPr>
-        <w:t>i</w:t>
-      </w:r>
-      <w:proofErr w:type="spellEnd"/>
-      <w:r>
-        <w:rPr>
-          <w:rFonts w:ascii="Arial" w:hAnsi="Arial"/>
-          <w:sz w:val="16"/>
-          <w:szCs w:val="16"/>
-        </w:rPr>
-        <w:t xml:space="preserve"> </w:t>
-      </w:r>
-      <w:proofErr w:type="spellStart"/>
-      <w:r>
-        <w:rPr>
-          <w:rFonts w:ascii="Arial" w:hAnsi="Arial"/>
-          <w:sz w:val="16"/>
-          <w:szCs w:val="16"/>
-        </w:rPr>
-        <w:t>aligned.hmmalign.easy.sto</w:t>
-      </w:r>
-      <w:proofErr w:type="spellEnd"/>
-      <w:r>
-        <w:rPr>
-          <w:rFonts w:ascii="Arial" w:hAnsi="Arial"/>
-          <w:sz w:val="16"/>
-          <w:szCs w:val="16"/>
-        </w:rPr>
-        <w:t xml:space="preserve"> -o </w:t>
-      </w:r>
-      <w:proofErr w:type="spellStart"/>
-      <w:proofErr w:type="gramStart"/>
-      <w:r>
-        <w:rPr>
-          <w:rFonts w:ascii="Arial" w:hAnsi="Arial"/>
-          <w:sz w:val="16"/>
-          <w:szCs w:val="16"/>
-        </w:rPr>
-        <w:t>aligned.hmmalign</w:t>
-      </w:r>
-      <w:proofErr w:type="gramEnd"/>
-      <w:r>
-        <w:rPr>
-          <w:rFonts w:ascii="Arial" w:hAnsi="Arial"/>
-          <w:sz w:val="16"/>
-          <w:szCs w:val="16"/>
-        </w:rPr>
-        <w:t>.easy.fa</w:t>
-      </w:r>
-      <w:proofErr w:type="spellEnd"/>
-    </w:p>
-    <w:p>
-      <w:pPr>
-        <w:ind w:left="568" w:hanging="284"/>
-        <w:rPr>
-          <w:rFonts w:ascii="Arial" w:hAnsi="Arial"/>
-          <w:sz w:val="16"/>
-          <w:szCs w:val="16"/>
-        </w:rPr>
-      </w:pPr>
-      <w:r>
-        <w:rPr>
-          <w:rFonts w:ascii="Arial" w:hAnsi="Arial"/>
-          <w:sz w:val="16"/>
-          <w:szCs w:val="16"/>
-        </w:rPr>
-        <w:t>python</w:t>
-      </w:r>
-      <w:r>
-        <w:rPr>
-          <w:rFonts w:ascii="Arial" w:hAnsi="Arial"/>
-          <w:sz w:val="16"/>
-          <w:szCs w:val="16"/>
-        </w:rPr>
-        <w:t>3</w:t>
-      </w:r>
-      <w:r>
-        <w:rPr>
-          <w:rFonts w:ascii="Arial" w:hAnsi="Arial"/>
-          <w:sz w:val="16"/>
-          <w:szCs w:val="16"/>
-        </w:rPr>
-        <w:t xml:space="preserve"> </w:t>
-      </w:r>
-      <w:r>
-        <w:rPr>
-          <w:rFonts w:ascii="Arial" w:hAnsi="Arial"/>
-          <w:sz w:val="16"/>
-          <w:szCs w:val="16"/>
-        </w:rPr>
-        <w:t>s</w:t>
-      </w:r>
-      <w:r>
-        <w:rPr>
-          <w:rFonts w:ascii="Arial" w:hAnsi="Arial"/>
-          <w:sz w:val="16"/>
-          <w:szCs w:val="16"/>
-        </w:rPr>
-        <w:t>toTransform.py -</w:t>
-      </w:r>
-      <w:proofErr w:type="spellStart"/>
-      <w:r>
-        <w:rPr>
-          <w:rFonts w:ascii="Arial" w:hAnsi="Arial"/>
-          <w:sz w:val="16"/>
-          <w:szCs w:val="16"/>
-        </w:rPr>
-        <w:t>i</w:t>
-      </w:r>
-      <w:proofErr w:type="spellEnd"/>
-      <w:r>
-        <w:rPr>
-          <w:rFonts w:ascii="Arial" w:hAnsi="Arial"/>
-          <w:sz w:val="16"/>
-          <w:szCs w:val="16"/>
-        </w:rPr>
-        <w:t xml:space="preserve"> </w:t>
-      </w:r>
-      <w:proofErr w:type="spellStart"/>
-      <w:r>
-        <w:rPr>
-          <w:rFonts w:ascii="Arial" w:hAnsi="Arial"/>
-          <w:sz w:val="16"/>
-          <w:szCs w:val="16"/>
-        </w:rPr>
-        <w:t>aligned.hmmalign.hard.sto</w:t>
-      </w:r>
-      <w:proofErr w:type="spellEnd"/>
-      <w:r>
-        <w:rPr>
-          <w:rFonts w:ascii="Arial" w:hAnsi="Arial"/>
-          <w:sz w:val="16"/>
-          <w:szCs w:val="16"/>
-        </w:rPr>
-        <w:t xml:space="preserve"> -o </w:t>
-      </w:r>
-      <w:proofErr w:type="spellStart"/>
-      <w:proofErr w:type="gramStart"/>
-      <w:r>
-        <w:rPr>
-          <w:rFonts w:ascii="Arial" w:hAnsi="Arial"/>
-          <w:sz w:val="16"/>
-          <w:szCs w:val="16"/>
-        </w:rPr>
-        <w:t>aligned.hmmalign</w:t>
-      </w:r>
-      <w:proofErr w:type="gramEnd"/>
-      <w:r>
-        <w:rPr>
-          <w:rFonts w:ascii="Arial" w:hAnsi="Arial"/>
-          <w:sz w:val="16"/>
-          <w:szCs w:val="16"/>
-        </w:rPr>
-        <w:t>.hard.fa</w:t>
-      </w:r>
-      <w:proofErr w:type="spellEnd"/>
-    </w:p>
-    <w:p>
-      <w:pPr>
-        <w:jc w:val="both"/>
-        <w:rPr>
-          <w:rFonts w:ascii="Arial" w:hAnsi="Arial"/>
-        </w:rPr>
-      </w:pPr>
-    </w:p>
-    <w:p>
-      <w:pPr>
-        <w:ind w:left="568" w:hanging="284"/>
-        <w:jc w:val="both"/>
-        <w:rPr>
-          <w:rFonts w:ascii="Arial" w:hAnsi="Arial"/>
         </w:rPr>
       </w:pPr>
       <w:r>
@@ -4064,23 +3998,13 @@
         <w:t>“</w:t>
       </w:r>
       <w:proofErr w:type="spellStart"/>
-      <w:proofErr w:type="gramStart"/>
-      <w:r>
-        <w:rPr>
-          <w:rFonts w:ascii="Arial" w:hAnsi="Arial"/>
-          <w:sz w:val="16"/>
-          <w:szCs w:val="16"/>
-        </w:rPr>
-        <w:t>aligned.hmmalign</w:t>
-      </w:r>
-      <w:proofErr w:type="gramEnd"/>
-      <w:r>
-        <w:rPr>
-          <w:rFonts w:ascii="Arial" w:hAnsi="Arial"/>
-          <w:sz w:val="16"/>
-          <w:szCs w:val="16"/>
-        </w:rPr>
-        <w:t>.easy.fa</w:t>
+      <w:r>
+        <w:rPr>
+          <w:rFonts w:ascii="Arial" w:hAnsi="Arial"/>
+          <w:sz w:val="16"/>
+          <w:szCs w:val="16"/>
+        </w:rPr>
+        <w:t>aligned.hmmalign.easy.fa</w:t>
       </w:r>
       <w:proofErr w:type="spellEnd"/>
       <w:r>
@@ -4333,136 +4257,8 @@
 </file>
 
 <file path=word/comments.xml><?xml version="1.0" encoding="utf-8"?>
-<w:comments xmlns:wpc="http://schemas.microsoft.com/office/word/2010/wordprocessingCanvas" xmlns:cx="http://schemas.microsoft.com/office/drawing/2014/chartex" xmlns:cx1="http://schemas.microsoft.com/office/drawing/2015/9/8/chartex" xmlns:cx2="http://schemas.microsoft.com/office/drawing/2015/10/21/chartex" xmlns:cx3="http://schemas.microsoft.com/office/drawing/2016/5/9/chartex" xmlns:cx4="http://schemas.microsoft.com/office/drawing/2016/5/10/chartex" xmlns:cx5="http://schemas.microsoft.com/office/drawing/2016/5/11/chartex" xmlns:cx6="http://schemas.microsoft.com/office/drawing/2016/5/12/chartex" xmlns:cx7="http://schemas.microsoft.com/office/drawing/2016/5/13/chartex" xmlns:cx8="http://schemas.microsoft.com/office/drawing/2016/5/14/chartex" xmlns:mc="http://schemas.openxmlformats.org/markup-compatibility/2006" xmlns:aink="http://schemas.microsoft.com/office/drawing/2016/ink" xmlns:am3d="http://schemas.microsoft.com/office/drawing/2017/model3d" xmlns:o="urn:schemas-microsoft-com:office:office" xmlns:r="http://schemas.openxmlformats.org/officeDocument/2006/relationships" xmlns:m="http://schemas.openxmlformats.org/officeDocument/2006/math" xmlns:v="urn:schemas-microsoft-com:vml" xmlns:wp14="http://schemas.microsoft.com/office/word/2010/wordprocessingDrawing" xmlns:wp="http://schemas.openxmlformats.org/drawingml/2006/wordprocessingDrawing" xmlns:w10="urn:schemas-microsoft-com:office:word" xmlns:w="http://schemas.openxmlformats.org/wordprocessingml/2006/main" xmlns:w14="http://schemas.microsoft.com/office/word/2010/wordml" xmlns:w15="http://schemas.microsoft.com/office/word/2012/wordml" xmlns:w16cid="http://schemas.microsoft.com/office/word/2016/wordml/cid" xmlns:w16se="http://schemas.microsoft.com/office/word/2015/wordml/symex" xmlns:wpg="http://schemas.microsoft.com/office/word/2010/wordprocessingGroup" xmlns:wpi="http://schemas.microsoft.com/office/word/2010/wordprocessingInk" xmlns:wne="http://schemas.microsoft.com/office/word/2006/wordml" xmlns:wps="http://schemas.microsoft.com/office/word/2010/wordprocessingShape" mc:Ignorable="w14 w15 w16se w16cid wp14">
-  <w:comment w:id="0" w:author="Microsoft Office User" w:date="2022-05-06T13:18:00Z" w:initials="MOU">
-    <w:p>
-      <w:pPr>
-        <w:pStyle w:val="CommentText"/>
-      </w:pPr>
-      <w:r>
-        <w:rPr>
-          <w:rStyle w:val="CommentReference"/>
-        </w:rPr>
-        <w:annotationRef/>
-      </w:r>
-      <w:r>
-        <w:t>F</w:t>
-      </w:r>
-      <w:r>
-        <w:t>ailed</w:t>
-      </w:r>
-    </w:p>
-    <w:p>
-      <w:pPr>
-        <w:pStyle w:val="CommentText"/>
-      </w:pPr>
-    </w:p>
-    <w:p>
-      <w:pPr>
-        <w:rPr>
-          <w:lang w:eastAsia="en-US"/>
-        </w:rPr>
-      </w:pPr>
-      <w:r>
-        <w:t xml:space="preserve">This </w:t>
-      </w:r>
-      <w:proofErr w:type="spellStart"/>
-      <w:r>
-        <w:t>issure</w:t>
-      </w:r>
-      <w:proofErr w:type="spellEnd"/>
-      <w:r>
-        <w:t xml:space="preserve"> “</w:t>
-      </w:r>
-      <w:hyperlink r:id="rId1" w:history="1">
-        <w:r>
-          <w:rPr>
-            <w:rStyle w:val="Hyperlink"/>
-          </w:rPr>
-          <w:t>https://github.com/rcedgar/muscle/issues/21</w:t>
-        </w:r>
-      </w:hyperlink>
-    </w:p>
-    <w:p>
-      <w:pPr>
-        <w:pStyle w:val="CommentText"/>
-      </w:pPr>
-      <w:r>
-        <w:t xml:space="preserve">” </w:t>
-      </w:r>
-    </w:p>
-    <w:p>
-      <w:pPr>
-        <w:pStyle w:val="CommentText"/>
-      </w:pPr>
-      <w:r>
-        <w:t xml:space="preserve">Or try to install via </w:t>
-      </w:r>
-    </w:p>
-    <w:p>
-      <w:pPr>
-        <w:pStyle w:val="CommentText"/>
-      </w:pPr>
-    </w:p>
-    <w:p>
-      <w:pPr>
-        <w:rPr>
-          <w:lang w:eastAsia="en-US"/>
-        </w:rPr>
-      </w:pPr>
-      <w:proofErr w:type="spellStart"/>
-      <w:r>
-        <w:rPr>
-          <w:rFonts w:ascii="Menlo" w:hAnsi="Menlo" w:cs="Menlo"/>
-          <w:color w:val="24292F"/>
-          <w:sz w:val="18"/>
-          <w:szCs w:val="18"/>
-        </w:rPr>
-        <w:t>conda</w:t>
-      </w:r>
-      <w:proofErr w:type="spellEnd"/>
-      <w:r>
-        <w:rPr>
-          <w:rFonts w:ascii="Menlo" w:hAnsi="Menlo" w:cs="Menlo"/>
-          <w:color w:val="24292F"/>
-          <w:sz w:val="18"/>
-          <w:szCs w:val="18"/>
-        </w:rPr>
-        <w:t xml:space="preserve"> install -c </w:t>
-      </w:r>
-      <w:proofErr w:type="spellStart"/>
-      <w:r>
-        <w:rPr>
-          <w:rFonts w:ascii="Menlo" w:hAnsi="Menlo" w:cs="Menlo"/>
-          <w:color w:val="24292F"/>
-          <w:sz w:val="18"/>
-          <w:szCs w:val="18"/>
-        </w:rPr>
-        <w:t>bioconda</w:t>
-      </w:r>
-      <w:proofErr w:type="spellEnd"/>
-      <w:r>
-        <w:rPr>
-          <w:rFonts w:ascii="Menlo" w:hAnsi="Menlo" w:cs="Menlo"/>
-          <w:color w:val="24292F"/>
-          <w:sz w:val="18"/>
-          <w:szCs w:val="18"/>
-        </w:rPr>
-        <w:t xml:space="preserve"> muscle</w:t>
-      </w:r>
-    </w:p>
-    <w:p>
-      <w:pPr>
-        <w:pStyle w:val="CommentText"/>
-      </w:pPr>
-    </w:p>
-    <w:p>
-      <w:pPr>
-        <w:pStyle w:val="CommentText"/>
-      </w:pPr>
-    </w:p>
-  </w:comment>
-  <w:comment w:id="4" w:author="Microsoft Office User" w:date="2022-05-06T13:53:00Z" w:initials="MOU">
+<w:comments xmlns:wpc="http://schemas.microsoft.com/office/word/2010/wordprocessingCanvas" xmlns:cx="http://schemas.microsoft.com/office/drawing/2014/chartex" xmlns:cx1="http://schemas.microsoft.com/office/drawing/2015/9/8/chartex" xmlns:cx2="http://schemas.microsoft.com/office/drawing/2015/10/21/chartex" xmlns:cx3="http://schemas.microsoft.com/office/drawing/2016/5/9/chartex" xmlns:cx4="http://schemas.microsoft.com/office/drawing/2016/5/10/chartex" xmlns:cx5="http://schemas.microsoft.com/office/drawing/2016/5/11/chartex" xmlns:cx6="http://schemas.microsoft.com/office/drawing/2016/5/12/chartex" xmlns:cx7="http://schemas.microsoft.com/office/drawing/2016/5/13/chartex" xmlns:cx8="http://schemas.microsoft.com/office/drawing/2016/5/14/chartex" xmlns:mc="http://schemas.openxmlformats.org/markup-compatibility/2006" xmlns:aink="http://schemas.microsoft.com/office/drawing/2016/ink" xmlns:am3d="http://schemas.microsoft.com/office/drawing/2017/model3d" xmlns:o="urn:schemas-microsoft-com:office:office" xmlns:r="http://schemas.openxmlformats.org/officeDocument/2006/relationships" xmlns:m="http://schemas.openxmlformats.org/officeDocument/2006/math" xmlns:v="urn:schemas-microsoft-com:vml" xmlns:wp14="http://schemas.microsoft.com/office/word/2010/wordprocessingDrawing" xmlns:wp="http://schemas.openxmlformats.org/drawingml/2006/wordprocessingDrawing" xmlns:w10="urn:schemas-microsoft-com:office:word" xmlns:w="http://schemas.openxmlformats.org/wordprocessingml/2006/main" xmlns:w14="http://schemas.microsoft.com/office/word/2010/wordml" xmlns:w15="http://schemas.microsoft.com/office/word/2012/wordml" xmlns:w16cex="http://schemas.microsoft.com/office/word/2018/wordml/cex" xmlns:w16cid="http://schemas.microsoft.com/office/word/2016/wordml/cid" xmlns:w16="http://schemas.microsoft.com/office/word/2018/wordml" xmlns:w16sdtdh="http://schemas.microsoft.com/office/word/2020/wordml/sdtdatahash" xmlns:w16se="http://schemas.microsoft.com/office/word/2015/wordml/symex" xmlns:wpg="http://schemas.microsoft.com/office/word/2010/wordprocessingGroup" xmlns:wpi="http://schemas.microsoft.com/office/word/2010/wordprocessingInk" xmlns:wne="http://schemas.microsoft.com/office/word/2006/wordml" xmlns:wps="http://schemas.microsoft.com/office/word/2010/wordprocessingShape" mc:Ignorable="w14 w15 w16se w16cid w16 w16cex w16sdtdh wp14">
+  <w:comment w:id="0" w:author="Microsoft Office User" w:date="2022-05-06T13:53:00Z" w:initials="MOU">
     <w:p>
       <w:pPr>
         <w:pStyle w:val="CommentText"/>
@@ -4612,13 +4408,7 @@
         <w:rPr>
           <w:rFonts w:ascii="Arial" w:hAnsi="Arial"/>
         </w:rPr>
-        <w:t xml:space="preserve"> y</w:t>
-      </w:r>
-      <w:r>
-        <w:rPr>
-          <w:rFonts w:ascii="Arial" w:hAnsi="Arial"/>
-        </w:rPr>
-        <w:t>ou can ….</w:t>
+        <w:t xml:space="preserve"> you can ….</w:t>
       </w:r>
     </w:p>
     <w:p>
@@ -4639,15 +4429,7 @@
       </w:r>
       <w:proofErr w:type="spellEnd"/>
       <w:r>
-        <w:t xml:space="preserve">. </w:t>
-      </w:r>
-      <w:proofErr w:type="gramStart"/>
-      <w:r>
-        <w:t>have</w:t>
-      </w:r>
-      <w:proofErr w:type="gramEnd"/>
-      <w:r>
-        <w:t xml:space="preserve"> problem to run </w:t>
+        <w:t xml:space="preserve">. have problem to run </w:t>
       </w:r>
       <w:proofErr w:type="spellStart"/>
       <w:r>
@@ -4663,21 +4445,25 @@
 </file>
 
 <file path=word/commentsExtended.xml><?xml version="1.0" encoding="utf-8"?>
-<w15:commentsEx xmlns:wpc="http://schemas.microsoft.com/office/word/2010/wordprocessingCanvas" xmlns:cx="http://schemas.microsoft.com/office/drawing/2014/chartex" xmlns:cx1="http://schemas.microsoft.com/office/drawing/2015/9/8/chartex" xmlns:cx2="http://schemas.microsoft.com/office/drawing/2015/10/21/chartex" xmlns:cx3="http://schemas.microsoft.com/office/drawing/2016/5/9/chartex" xmlns:cx4="http://schemas.microsoft.com/office/drawing/2016/5/10/chartex" xmlns:cx5="http://schemas.microsoft.com/office/drawing/2016/5/11/chartex" xmlns:cx6="http://schemas.microsoft.com/office/drawing/2016/5/12/chartex" xmlns:cx7="http://schemas.microsoft.com/office/drawing/2016/5/13/chartex" xmlns:cx8="http://schemas.microsoft.com/office/drawing/2016/5/14/chartex" xmlns:mc="http://schemas.openxmlformats.org/markup-compatibility/2006" xmlns:aink="http://schemas.microsoft.com/office/drawing/2016/ink" xmlns:am3d="http://schemas.microsoft.com/office/drawing/2017/model3d" xmlns:o="urn:schemas-microsoft-com:office:office" xmlns:r="http://schemas.openxmlformats.org/officeDocument/2006/relationships" xmlns:m="http://schemas.openxmlformats.org/officeDocument/2006/math" xmlns:v="urn:schemas-microsoft-com:vml" xmlns:wp14="http://schemas.microsoft.com/office/word/2010/wordprocessingDrawing" xmlns:wp="http://schemas.openxmlformats.org/drawingml/2006/wordprocessingDrawing" xmlns:w10="urn:schemas-microsoft-com:office:word" xmlns:w="http://schemas.openxmlformats.org/wordprocessingml/2006/main" xmlns:w14="http://schemas.microsoft.com/office/word/2010/wordml" xmlns:w15="http://schemas.microsoft.com/office/word/2012/wordml" xmlns:w16cid="http://schemas.microsoft.com/office/word/2016/wordml/cid" xmlns:w16se="http://schemas.microsoft.com/office/word/2015/wordml/symex" xmlns:wpg="http://schemas.microsoft.com/office/word/2010/wordprocessingGroup" xmlns:wpi="http://schemas.microsoft.com/office/word/2010/wordprocessingInk" xmlns:wne="http://schemas.microsoft.com/office/word/2006/wordml" xmlns:wps="http://schemas.microsoft.com/office/word/2010/wordprocessingShape" mc:Ignorable="w14 w15 w16se w16cid wp14">
-  <w15:commentEx w15:paraId="58A65CC2" w15:done="0"/>
+<w15:commentsEx xmlns:wpc="http://schemas.microsoft.com/office/word/2010/wordprocessingCanvas" xmlns:cx="http://schemas.microsoft.com/office/drawing/2014/chartex" xmlns:cx1="http://schemas.microsoft.com/office/drawing/2015/9/8/chartex" xmlns:cx2="http://schemas.microsoft.com/office/drawing/2015/10/21/chartex" xmlns:cx3="http://schemas.microsoft.com/office/drawing/2016/5/9/chartex" xmlns:cx4="http://schemas.microsoft.com/office/drawing/2016/5/10/chartex" xmlns:cx5="http://schemas.microsoft.com/office/drawing/2016/5/11/chartex" xmlns:cx6="http://schemas.microsoft.com/office/drawing/2016/5/12/chartex" xmlns:cx7="http://schemas.microsoft.com/office/drawing/2016/5/13/chartex" xmlns:cx8="http://schemas.microsoft.com/office/drawing/2016/5/14/chartex" xmlns:mc="http://schemas.openxmlformats.org/markup-compatibility/2006" xmlns:aink="http://schemas.microsoft.com/office/drawing/2016/ink" xmlns:am3d="http://schemas.microsoft.com/office/drawing/2017/model3d" xmlns:o="urn:schemas-microsoft-com:office:office" xmlns:r="http://schemas.openxmlformats.org/officeDocument/2006/relationships" xmlns:m="http://schemas.openxmlformats.org/officeDocument/2006/math" xmlns:v="urn:schemas-microsoft-com:vml" xmlns:wp14="http://schemas.microsoft.com/office/word/2010/wordprocessingDrawing" xmlns:wp="http://schemas.openxmlformats.org/drawingml/2006/wordprocessingDrawing" xmlns:w10="urn:schemas-microsoft-com:office:word" xmlns:w="http://schemas.openxmlformats.org/wordprocessingml/2006/main" xmlns:w14="http://schemas.microsoft.com/office/word/2010/wordml" xmlns:w15="http://schemas.microsoft.com/office/word/2012/wordml" xmlns:w16cex="http://schemas.microsoft.com/office/word/2018/wordml/cex" xmlns:w16cid="http://schemas.microsoft.com/office/word/2016/wordml/cid" xmlns:w16="http://schemas.microsoft.com/office/word/2018/wordml" xmlns:w16sdtdh="http://schemas.microsoft.com/office/word/2020/wordml/sdtdatahash" xmlns:w16se="http://schemas.microsoft.com/office/word/2015/wordml/symex" xmlns:wpg="http://schemas.microsoft.com/office/word/2010/wordprocessingGroup" xmlns:wpi="http://schemas.microsoft.com/office/word/2010/wordprocessingInk" xmlns:wne="http://schemas.microsoft.com/office/word/2006/wordml" xmlns:wps="http://schemas.microsoft.com/office/word/2010/wordprocessingShape" mc:Ignorable="w14 w15 w16se w16cid w16 w16cex w16sdtdh wp14">
   <w15:commentEx w15:paraId="60683677" w15:done="0"/>
 </w15:commentsEx>
 </file>
 
+<file path=word/commentsExtensible.xml><?xml version="1.0" encoding="utf-8"?>
+<w16cex:commentsExtensible xmlns:wpc="http://schemas.microsoft.com/office/word/2010/wordprocessingCanvas" xmlns:cx="http://schemas.microsoft.com/office/drawing/2014/chartex" xmlns:cx1="http://schemas.microsoft.com/office/drawing/2015/9/8/chartex" xmlns:cx2="http://schemas.microsoft.com/office/drawing/2015/10/21/chartex" xmlns:cx3="http://schemas.microsoft.com/office/drawing/2016/5/9/chartex" xmlns:cx4="http://schemas.microsoft.com/office/drawing/2016/5/10/chartex" xmlns:cx5="http://schemas.microsoft.com/office/drawing/2016/5/11/chartex" xmlns:cx6="http://schemas.microsoft.com/office/drawing/2016/5/12/chartex" xmlns:cx7="http://schemas.microsoft.com/office/drawing/2016/5/13/chartex" xmlns:cx8="http://schemas.microsoft.com/office/drawing/2016/5/14/chartex" xmlns:mc="http://schemas.openxmlformats.org/markup-compatibility/2006" xmlns:aink="http://schemas.microsoft.com/office/drawing/2016/ink" xmlns:am3d="http://schemas.microsoft.com/office/drawing/2017/model3d" xmlns:o="urn:schemas-microsoft-com:office:office" xmlns:r="http://schemas.openxmlformats.org/officeDocument/2006/relationships" xmlns:m="http://schemas.openxmlformats.org/officeDocument/2006/math" xmlns:v="urn:schemas-microsoft-com:vml" xmlns:wp14="http://schemas.microsoft.com/office/word/2010/wordprocessingDrawing" xmlns:wp="http://schemas.openxmlformats.org/drawingml/2006/wordprocessingDrawing" xmlns:w10="urn:schemas-microsoft-com:office:word" xmlns:w="http://schemas.openxmlformats.org/wordprocessingml/2006/main" xmlns:w14="http://schemas.microsoft.com/office/word/2010/wordml" xmlns:w15="http://schemas.microsoft.com/office/word/2012/wordml" xmlns:w16cex="http://schemas.microsoft.com/office/word/2018/wordml/cex" xmlns:w16cid="http://schemas.microsoft.com/office/word/2016/wordml/cid" xmlns:w16="http://schemas.microsoft.com/office/word/2018/wordml" xmlns:w16sdtdh="http://schemas.microsoft.com/office/word/2020/wordml/sdtdatahash" xmlns:w16se="http://schemas.microsoft.com/office/word/2015/wordml/symex" xmlns:wpg="http://schemas.microsoft.com/office/word/2010/wordprocessingGroup" xmlns:wpi="http://schemas.microsoft.com/office/word/2010/wordprocessingInk" xmlns:wne="http://schemas.microsoft.com/office/word/2006/wordml" xmlns:wps="http://schemas.microsoft.com/office/word/2010/wordprocessingShape" mc:Ignorable="w14 w15 w16se w16cid w16 w16cex w16sdtdh wp14">
+  <w16cex:commentExtensible w16cex:durableId="261FA6EC" w16cex:dateUtc="2022-05-06T11:53:00Z"/>
+</w16cex:commentsExtensible>
+</file>
+
 <file path=word/commentsIds.xml><?xml version="1.0" encoding="utf-8"?>
-<w16cid:commentsIds xmlns:wpc="http://schemas.microsoft.com/office/word/2010/wordprocessingCanvas" xmlns:cx="http://schemas.microsoft.com/office/drawing/2014/chartex" xmlns:cx1="http://schemas.microsoft.com/office/drawing/2015/9/8/chartex" xmlns:cx2="http://schemas.microsoft.com/office/drawing/2015/10/21/chartex" xmlns:cx3="http://schemas.microsoft.com/office/drawing/2016/5/9/chartex" xmlns:cx4="http://schemas.microsoft.com/office/drawing/2016/5/10/chartex" xmlns:cx5="http://schemas.microsoft.com/office/drawing/2016/5/11/chartex" xmlns:cx6="http://schemas.microsoft.com/office/drawing/2016/5/12/chartex" xmlns:cx7="http://schemas.microsoft.com/office/drawing/2016/5/13/chartex" xmlns:cx8="http://schemas.microsoft.com/office/drawing/2016/5/14/chartex" xmlns:mc="http://schemas.openxmlformats.org/markup-compatibility/2006" xmlns:aink="http://schemas.microsoft.com/office/drawing/2016/ink" xmlns:am3d="http://schemas.microsoft.com/office/drawing/2017/model3d" xmlns:o="urn:schemas-microsoft-com:office:office" xmlns:r="http://schemas.openxmlformats.org/officeDocument/2006/relationships" xmlns:m="http://schemas.openxmlformats.org/officeDocument/2006/math" xmlns:v="urn:schemas-microsoft-com:vml" xmlns:wp14="http://schemas.microsoft.com/office/word/2010/wordprocessingDrawing" xmlns:wp="http://schemas.openxmlformats.org/drawingml/2006/wordprocessingDrawing" xmlns:w10="urn:schemas-microsoft-com:office:word" xmlns:w="http://schemas.openxmlformats.org/wordprocessingml/2006/main" xmlns:w14="http://schemas.microsoft.com/office/word/2010/wordml" xmlns:w15="http://schemas.microsoft.com/office/word/2012/wordml" xmlns:w16cid="http://schemas.microsoft.com/office/word/2016/wordml/cid" xmlns:w16se="http://schemas.microsoft.com/office/word/2015/wordml/symex" xmlns:wpg="http://schemas.microsoft.com/office/word/2010/wordprocessingGroup" xmlns:wpi="http://schemas.microsoft.com/office/word/2010/wordprocessingInk" xmlns:wne="http://schemas.microsoft.com/office/word/2006/wordml" xmlns:wps="http://schemas.microsoft.com/office/word/2010/wordprocessingShape" mc:Ignorable="w14 w15 w16se w16cid wp14">
-  <w16cid:commentId w16cid:paraId="58A65CC2" w16cid:durableId="261F9EA0"/>
+<w16cid:commentsIds xmlns:wpc="http://schemas.microsoft.com/office/word/2010/wordprocessingCanvas" xmlns:cx="http://schemas.microsoft.com/office/drawing/2014/chartex" xmlns:cx1="http://schemas.microsoft.com/office/drawing/2015/9/8/chartex" xmlns:cx2="http://schemas.microsoft.com/office/drawing/2015/10/21/chartex" xmlns:cx3="http://schemas.microsoft.com/office/drawing/2016/5/9/chartex" xmlns:cx4="http://schemas.microsoft.com/office/drawing/2016/5/10/chartex" xmlns:cx5="http://schemas.microsoft.com/office/drawing/2016/5/11/chartex" xmlns:cx6="http://schemas.microsoft.com/office/drawing/2016/5/12/chartex" xmlns:cx7="http://schemas.microsoft.com/office/drawing/2016/5/13/chartex" xmlns:cx8="http://schemas.microsoft.com/office/drawing/2016/5/14/chartex" xmlns:mc="http://schemas.openxmlformats.org/markup-compatibility/2006" xmlns:aink="http://schemas.microsoft.com/office/drawing/2016/ink" xmlns:am3d="http://schemas.microsoft.com/office/drawing/2017/model3d" xmlns:o="urn:schemas-microsoft-com:office:office" xmlns:r="http://schemas.openxmlformats.org/officeDocument/2006/relationships" xmlns:m="http://schemas.openxmlformats.org/officeDocument/2006/math" xmlns:v="urn:schemas-microsoft-com:vml" xmlns:wp14="http://schemas.microsoft.com/office/word/2010/wordprocessingDrawing" xmlns:wp="http://schemas.openxmlformats.org/drawingml/2006/wordprocessingDrawing" xmlns:w10="urn:schemas-microsoft-com:office:word" xmlns:w="http://schemas.openxmlformats.org/wordprocessingml/2006/main" xmlns:w14="http://schemas.microsoft.com/office/word/2010/wordml" xmlns:w15="http://schemas.microsoft.com/office/word/2012/wordml" xmlns:w16cex="http://schemas.microsoft.com/office/word/2018/wordml/cex" xmlns:w16cid="http://schemas.microsoft.com/office/word/2016/wordml/cid" xmlns:w16="http://schemas.microsoft.com/office/word/2018/wordml" xmlns:w16sdtdh="http://schemas.microsoft.com/office/word/2020/wordml/sdtdatahash" xmlns:w16se="http://schemas.microsoft.com/office/word/2015/wordml/symex" xmlns:wpg="http://schemas.microsoft.com/office/word/2010/wordprocessingGroup" xmlns:wpi="http://schemas.microsoft.com/office/word/2010/wordprocessingInk" xmlns:wne="http://schemas.microsoft.com/office/word/2006/wordml" xmlns:wps="http://schemas.microsoft.com/office/word/2010/wordprocessingShape" mc:Ignorable="w14 w15 w16se w16cid w16 w16cex w16sdtdh wp14">
   <w16cid:commentId w16cid:paraId="60683677" w16cid:durableId="261FA6EC"/>
 </w16cid:commentsIds>
 </file>
 
 <file path=word/numbering.xml><?xml version="1.0" encoding="utf-8"?>
-<w:numbering xmlns:wpc="http://schemas.microsoft.com/office/word/2010/wordprocessingCanvas" xmlns:cx="http://schemas.microsoft.com/office/drawing/2014/chartex" xmlns:cx1="http://schemas.microsoft.com/office/drawing/2015/9/8/chartex" xmlns:cx2="http://schemas.microsoft.com/office/drawing/2015/10/21/chartex" xmlns:cx3="http://schemas.microsoft.com/office/drawing/2016/5/9/chartex" xmlns:cx4="http://schemas.microsoft.com/office/drawing/2016/5/10/chartex" xmlns:cx5="http://schemas.microsoft.com/office/drawing/2016/5/11/chartex" xmlns:cx6="http://schemas.microsoft.com/office/drawing/2016/5/12/chartex" xmlns:cx7="http://schemas.microsoft.com/office/drawing/2016/5/13/chartex" xmlns:cx8="http://schemas.microsoft.com/office/drawing/2016/5/14/chartex" xmlns:mc="http://schemas.openxmlformats.org/markup-compatibility/2006" xmlns:aink="http://schemas.microsoft.com/office/drawing/2016/ink" xmlns:am3d="http://schemas.microsoft.com/office/drawing/2017/model3d" xmlns:o="urn:schemas-microsoft-com:office:office" xmlns:r="http://schemas.openxmlformats.org/officeDocument/2006/relationships" xmlns:m="http://schemas.openxmlformats.org/officeDocument/2006/math" xmlns:v="urn:schemas-microsoft-com:vml" xmlns:wp14="http://schemas.microsoft.com/office/word/2010/wordprocessingDrawing" xmlns:wp="http://schemas.openxmlformats.org/drawingml/2006/wordprocessingDrawing" xmlns:w10="urn:schemas-microsoft-com:office:word" xmlns:w="http://schemas.openxmlformats.org/wordprocessingml/2006/main" xmlns:w14="http://schemas.microsoft.com/office/word/2010/wordml" xmlns:w15="http://schemas.microsoft.com/office/word/2012/wordml" xmlns:w16cid="http://schemas.microsoft.com/office/word/2016/wordml/cid" xmlns:w16se="http://schemas.microsoft.com/office/word/2015/wordml/symex" xmlns:wpg="http://schemas.microsoft.com/office/word/2010/wordprocessingGroup" xmlns:wpi="http://schemas.microsoft.com/office/word/2010/wordprocessingInk" xmlns:wne="http://schemas.microsoft.com/office/word/2006/wordml" xmlns:wps="http://schemas.microsoft.com/office/word/2010/wordprocessingShape" mc:Ignorable="w14 w15 w16se w16cid wp14">
+<w:numbering xmlns:wpc="http://schemas.microsoft.com/office/word/2010/wordprocessingCanvas" xmlns:cx="http://schemas.microsoft.com/office/drawing/2014/chartex" xmlns:cx1="http://schemas.microsoft.com/office/drawing/2015/9/8/chartex" xmlns:cx2="http://schemas.microsoft.com/office/drawing/2015/10/21/chartex" xmlns:cx3="http://schemas.microsoft.com/office/drawing/2016/5/9/chartex" xmlns:cx4="http://schemas.microsoft.com/office/drawing/2016/5/10/chartex" xmlns:cx5="http://schemas.microsoft.com/office/drawing/2016/5/11/chartex" xmlns:cx6="http://schemas.microsoft.com/office/drawing/2016/5/12/chartex" xmlns:cx7="http://schemas.microsoft.com/office/drawing/2016/5/13/chartex" xmlns:cx8="http://schemas.microsoft.com/office/drawing/2016/5/14/chartex" xmlns:mc="http://schemas.openxmlformats.org/markup-compatibility/2006" xmlns:aink="http://schemas.microsoft.com/office/drawing/2016/ink" xmlns:am3d="http://schemas.microsoft.com/office/drawing/2017/model3d" xmlns:o="urn:schemas-microsoft-com:office:office" xmlns:r="http://schemas.openxmlformats.org/officeDocument/2006/relationships" xmlns:m="http://schemas.openxmlformats.org/officeDocument/2006/math" xmlns:v="urn:schemas-microsoft-com:vml" xmlns:wp14="http://schemas.microsoft.com/office/word/2010/wordprocessingDrawing" xmlns:wp="http://schemas.openxmlformats.org/drawingml/2006/wordprocessingDrawing" xmlns:w10="urn:schemas-microsoft-com:office:word" xmlns:w="http://schemas.openxmlformats.org/wordprocessingml/2006/main" xmlns:w14="http://schemas.microsoft.com/office/word/2010/wordml" xmlns:w15="http://schemas.microsoft.com/office/word/2012/wordml" xmlns:w16cex="http://schemas.microsoft.com/office/word/2018/wordml/cex" xmlns:w16cid="http://schemas.microsoft.com/office/word/2016/wordml/cid" xmlns:w16="http://schemas.microsoft.com/office/word/2018/wordml" xmlns:w16sdtdh="http://schemas.microsoft.com/office/word/2020/wordml/sdtdatahash" xmlns:w16se="http://schemas.microsoft.com/office/word/2015/wordml/symex" xmlns:wpg="http://schemas.microsoft.com/office/word/2010/wordprocessingGroup" xmlns:wpi="http://schemas.microsoft.com/office/word/2010/wordprocessingInk" xmlns:wne="http://schemas.microsoft.com/office/word/2006/wordml" xmlns:wps="http://schemas.microsoft.com/office/word/2010/wordprocessingShape" mc:Ignorable="w14 w15 w16se w16cid w16 w16cex w16sdtdh wp14">
   <w:abstractNum w:abstractNumId="0" w15:restartNumberingAfterBreak="0">
     <w:nsid w:val="00142EA9"/>
     <w:multiLevelType w:val="hybridMultilevel"/>
@@ -5720,7 +5506,7 @@
 </file>
 
 <file path=word/people.xml><?xml version="1.0" encoding="utf-8"?>
-<w15:people xmlns:wpc="http://schemas.microsoft.com/office/word/2010/wordprocessingCanvas" xmlns:cx="http://schemas.microsoft.com/office/drawing/2014/chartex" xmlns:cx1="http://schemas.microsoft.com/office/drawing/2015/9/8/chartex" xmlns:cx2="http://schemas.microsoft.com/office/drawing/2015/10/21/chartex" xmlns:cx3="http://schemas.microsoft.com/office/drawing/2016/5/9/chartex" xmlns:cx4="http://schemas.microsoft.com/office/drawing/2016/5/10/chartex" xmlns:cx5="http://schemas.microsoft.com/office/drawing/2016/5/11/chartex" xmlns:cx6="http://schemas.microsoft.com/office/drawing/2016/5/12/chartex" xmlns:cx7="http://schemas.microsoft.com/office/drawing/2016/5/13/chartex" xmlns:cx8="http://schemas.microsoft.com/office/drawing/2016/5/14/chartex" xmlns:mc="http://schemas.openxmlformats.org/markup-compatibility/2006" xmlns:aink="http://schemas.microsoft.com/office/drawing/2016/ink" xmlns:am3d="http://schemas.microsoft.com/office/drawing/2017/model3d" xmlns:o="urn:schemas-microsoft-com:office:office" xmlns:r="http://schemas.openxmlformats.org/officeDocument/2006/relationships" xmlns:m="http://schemas.openxmlformats.org/officeDocument/2006/math" xmlns:v="urn:schemas-microsoft-com:vml" xmlns:wp14="http://schemas.microsoft.com/office/word/2010/wordprocessingDrawing" xmlns:wp="http://schemas.openxmlformats.org/drawingml/2006/wordprocessingDrawing" xmlns:w10="urn:schemas-microsoft-com:office:word" xmlns:w="http://schemas.openxmlformats.org/wordprocessingml/2006/main" xmlns:w14="http://schemas.microsoft.com/office/word/2010/wordml" xmlns:w15="http://schemas.microsoft.com/office/word/2012/wordml" xmlns:w16cid="http://schemas.microsoft.com/office/word/2016/wordml/cid" xmlns:w16se="http://schemas.microsoft.com/office/word/2015/wordml/symex" xmlns:wpg="http://schemas.microsoft.com/office/word/2010/wordprocessingGroup" xmlns:wpi="http://schemas.microsoft.com/office/word/2010/wordprocessingInk" xmlns:wne="http://schemas.microsoft.com/office/word/2006/wordml" xmlns:wps="http://schemas.microsoft.com/office/word/2010/wordprocessingShape" mc:Ignorable="w14 w15 w16se w16cid wp14">
+<w15:people xmlns:wpc="http://schemas.microsoft.com/office/word/2010/wordprocessingCanvas" xmlns:cx="http://schemas.microsoft.com/office/drawing/2014/chartex" xmlns:cx1="http://schemas.microsoft.com/office/drawing/2015/9/8/chartex" xmlns:cx2="http://schemas.microsoft.com/office/drawing/2015/10/21/chartex" xmlns:cx3="http://schemas.microsoft.com/office/drawing/2016/5/9/chartex" xmlns:cx4="http://schemas.microsoft.com/office/drawing/2016/5/10/chartex" xmlns:cx5="http://schemas.microsoft.com/office/drawing/2016/5/11/chartex" xmlns:cx6="http://schemas.microsoft.com/office/drawing/2016/5/12/chartex" xmlns:cx7="http://schemas.microsoft.com/office/drawing/2016/5/13/chartex" xmlns:cx8="http://schemas.microsoft.com/office/drawing/2016/5/14/chartex" xmlns:mc="http://schemas.openxmlformats.org/markup-compatibility/2006" xmlns:aink="http://schemas.microsoft.com/office/drawing/2016/ink" xmlns:am3d="http://schemas.microsoft.com/office/drawing/2017/model3d" xmlns:o="urn:schemas-microsoft-com:office:office" xmlns:r="http://schemas.openxmlformats.org/officeDocument/2006/relationships" xmlns:m="http://schemas.openxmlformats.org/officeDocument/2006/math" xmlns:v="urn:schemas-microsoft-com:vml" xmlns:wp14="http://schemas.microsoft.com/office/word/2010/wordprocessingDrawing" xmlns:wp="http://schemas.openxmlformats.org/drawingml/2006/wordprocessingDrawing" xmlns:w10="urn:schemas-microsoft-com:office:word" xmlns:w="http://schemas.openxmlformats.org/wordprocessingml/2006/main" xmlns:w14="http://schemas.microsoft.com/office/word/2010/wordml" xmlns:w15="http://schemas.microsoft.com/office/word/2012/wordml" xmlns:w16cex="http://schemas.microsoft.com/office/word/2018/wordml/cex" xmlns:w16cid="http://schemas.microsoft.com/office/word/2016/wordml/cid" xmlns:w16="http://schemas.microsoft.com/office/word/2018/wordml" xmlns:w16sdtdh="http://schemas.microsoft.com/office/word/2020/wordml/sdtdatahash" xmlns:w16se="http://schemas.microsoft.com/office/word/2015/wordml/symex" xmlns:wpg="http://schemas.microsoft.com/office/word/2010/wordprocessingGroup" xmlns:wpi="http://schemas.microsoft.com/office/word/2010/wordprocessingInk" xmlns:wne="http://schemas.microsoft.com/office/word/2006/wordml" xmlns:wps="http://schemas.microsoft.com/office/word/2010/wordprocessingShape" mc:Ignorable="w14 w15 w16se w16cid w16 w16cex w16sdtdh wp14">
   <w15:person w15:author="Microsoft Office User">
     <w15:presenceInfo w15:providerId="None" w15:userId="Microsoft Office User"/>
   </w15:person>
@@ -5728,7 +5514,7 @@
 </file>
 
 <file path=word/styles.xml><?xml version="1.0" encoding="utf-8"?>
-<w:styles xmlns:mc="http://schemas.openxmlformats.org/markup-compatibility/2006" xmlns:r="http://schemas.openxmlformats.org/officeDocument/2006/relationships" xmlns:w="http://schemas.openxmlformats.org/wordprocessingml/2006/main" xmlns:w14="http://schemas.microsoft.com/office/word/2010/wordml" xmlns:w15="http://schemas.microsoft.com/office/word/2012/wordml" xmlns:w16cid="http://schemas.microsoft.com/office/word/2016/wordml/cid" xmlns:w16se="http://schemas.microsoft.com/office/word/2015/wordml/symex" mc:Ignorable="w14 w15 w16se w16cid">
+<w:styles xmlns:mc="http://schemas.openxmlformats.org/markup-compatibility/2006" xmlns:r="http://schemas.openxmlformats.org/officeDocument/2006/relationships" xmlns:w="http://schemas.openxmlformats.org/wordprocessingml/2006/main" xmlns:w14="http://schemas.microsoft.com/office/word/2010/wordml" xmlns:w15="http://schemas.microsoft.com/office/word/2012/wordml" xmlns:w16cex="http://schemas.microsoft.com/office/word/2018/wordml/cex" xmlns:w16cid="http://schemas.microsoft.com/office/word/2016/wordml/cid" xmlns:w16="http://schemas.microsoft.com/office/word/2018/wordml" xmlns:w16sdtdh="http://schemas.microsoft.com/office/word/2020/wordml/sdtdatahash" xmlns:w16se="http://schemas.microsoft.com/office/word/2015/wordml/symex" mc:Ignorable="w14 w15 w16se w16cid w16 w16cex w16sdtdh">
   <w:docDefaults>
     <w:rPrDefault>
       <w:rPr>
@@ -5738,7 +5524,7 @@
     </w:rPrDefault>
     <w:pPrDefault/>
   </w:docDefaults>
-  <w:latentStyles w:defLockedState="0" w:defUIPriority="99" w:defSemiHidden="0" w:defUnhideWhenUsed="0" w:defQFormat="0" w:count="375">
+  <w:latentStyles w:defLockedState="0" w:defUIPriority="99" w:defSemiHidden="0" w:defUnhideWhenUsed="0" w:defQFormat="0" w:count="376">
     <w:lsdException w:name="Normal" w:uiPriority="0" w:qFormat="1"/>
     <w:lsdException w:name="heading 1" w:uiPriority="9" w:qFormat="1"/>
     <w:lsdException w:name="heading 2" w:semiHidden="1" w:uiPriority="9" w:unhideWhenUsed="1" w:qFormat="1"/>
@@ -5844,7 +5630,6 @@
     <w:lsdException w:name="HTML Sample" w:semiHidden="1" w:unhideWhenUsed="1"/>
     <w:lsdException w:name="HTML Typewriter" w:semiHidden="1" w:unhideWhenUsed="1"/>
     <w:lsdException w:name="HTML Variable" w:semiHidden="1" w:unhideWhenUsed="1"/>
-    <w:lsdException w:name="Normal Table" w:semiHidden="1" w:unhideWhenUsed="1"/>
     <w:lsdException w:name="annotation subject" w:semiHidden="1" w:unhideWhenUsed="1"/>
     <w:lsdException w:name="No List" w:semiHidden="1" w:unhideWhenUsed="1"/>
     <w:lsdException w:name="Outline List 1" w:semiHidden="1" w:unhideWhenUsed="1"/>
@@ -5891,10 +5676,8 @@
     <w:lsdException w:name="Table Subtle 2" w:semiHidden="1" w:unhideWhenUsed="1"/>
     <w:lsdException w:name="Table Web 1" w:semiHidden="1" w:unhideWhenUsed="1"/>
     <w:lsdException w:name="Table Web 2" w:semiHidden="1" w:unhideWhenUsed="1"/>
-    <w:lsdException w:name="Table Web 3" w:semiHidden="1" w:unhideWhenUsed="1"/>
     <w:lsdException w:name="Balloon Text" w:semiHidden="1" w:unhideWhenUsed="1"/>
     <w:lsdException w:name="Table Grid" w:uiPriority="59"/>
-    <w:lsdException w:name="Table Theme" w:semiHidden="1" w:unhideWhenUsed="1"/>
     <w:lsdException w:name="Placeholder Text" w:semiHidden="1" w:unhideWhenUsed="1"/>
     <w:lsdException w:name="No Spacing" w:qFormat="1"/>
     <w:lsdException w:name="Light Shading"/>
@@ -6114,6 +5897,7 @@
     <w:lsdException w:name="Smart Hyperlink" w:semiHidden="1" w:unhideWhenUsed="1"/>
     <w:lsdException w:name="Hashtag" w:semiHidden="1" w:unhideWhenUsed="1"/>
     <w:lsdException w:name="Unresolved Mention" w:semiHidden="1" w:unhideWhenUsed="1"/>
+    <w:lsdException w:name="Smart Link" w:semiHidden="1" w:unhideWhenUsed="1"/>
   </w:latentStyles>
   <w:style w:type="paragraph" w:default="1" w:styleId="Normal">
     <w:name w:val="Normal"/>

</xml_diff>

<commit_message>
MSA exercise update 2022 4.1
</commit_message>
<xml_diff>
--- a/03_multiple_sequence_alignment/exercises/exercise_3_multiple_alignment_on_local_computer.docx
+++ b/03_multiple_sequence_alignment/exercises/exercise_3_multiple_alignment_on_local_computer.docx
@@ -258,8 +258,18 @@
           <w:sz w:val="20"/>
           <w:szCs w:val="20"/>
         </w:rPr>
-        <w:t>input_proteins_1.fa</w:t>
-      </w:r>
+        <w:t>input_proteins_</w:t>
+      </w:r>
+      <w:proofErr w:type="gramStart"/>
+      <w:r>
+        <w:rPr>
+          <w:rFonts w:ascii="Courier" w:hAnsi="Courier"/>
+          <w:sz w:val="20"/>
+          <w:szCs w:val="20"/>
+        </w:rPr>
+        <w:t>1.fa</w:t>
+      </w:r>
+      <w:proofErr w:type="gramEnd"/>
       <w:r>
         <w:rPr>
           <w:rFonts w:ascii="Courier" w:hAnsi="Courier"/>
@@ -330,7 +340,21 @@
         <w:rPr>
           <w:rFonts w:ascii="Arial" w:hAnsi="Arial"/>
         </w:rPr>
-        <w:t>. The character “-“ was replaced with empty character “” and empty lines were removed. This removed all the gaps, and hence destroy</w:t>
+        <w:t>. The character “</w:t>
+      </w:r>
+      <w:proofErr w:type="gramStart"/>
+      <w:r>
+        <w:rPr>
+          <w:rFonts w:ascii="Arial" w:hAnsi="Arial"/>
+        </w:rPr>
+        <w:t>-“ was</w:t>
+      </w:r>
+      <w:proofErr w:type="gramEnd"/>
+      <w:r>
+        <w:rPr>
+          <w:rFonts w:ascii="Arial" w:hAnsi="Arial"/>
+        </w:rPr>
+        <w:t xml:space="preserve"> replaced with empty character “” and empty lines were removed. This removed all the gaps, and hence destroy</w:t>
       </w:r>
       <w:r>
         <w:rPr>
@@ -959,6 +983,7 @@
         </w:rPr>
         <w:t>the unix-editor “</w:t>
       </w:r>
+      <w:proofErr w:type="gramStart"/>
       <w:r>
         <w:rPr>
           <w:rFonts w:ascii="Courier" w:hAnsi="Courier" w:cs="Arial"/>
@@ -981,7 +1006,15 @@
           <w:rFonts w:ascii="Arial" w:hAnsi="Arial" w:cs="Arial"/>
           <w:i/>
         </w:rPr>
-        <w:t xml:space="preserve">as your editor? If you can’t, you’re not a geek … </w:t>
+        <w:t>as</w:t>
+      </w:r>
+      <w:proofErr w:type="gramEnd"/>
+      <w:r>
+        <w:rPr>
+          <w:rFonts w:ascii="Arial" w:hAnsi="Arial" w:cs="Arial"/>
+          <w:i/>
+        </w:rPr>
+        <w:t xml:space="preserve"> your editor? If you can’t, you’re not a geek … </w:t>
       </w:r>
       <w:r>
         <w:rPr>
@@ -1551,7 +1584,14 @@
         <w:rPr>
           <w:rFonts w:ascii="Arial" w:hAnsi="Arial"/>
         </w:rPr>
-        <w:t xml:space="preserve"> as </w:t>
+        <w:t xml:space="preserve"> </w:t>
+      </w:r>
+      <w:proofErr w:type="gramStart"/>
+      <w:r>
+        <w:rPr>
+          <w:rFonts w:ascii="Arial" w:hAnsi="Arial"/>
+        </w:rPr>
+        <w:t xml:space="preserve">as </w:t>
       </w:r>
       <w:r>
         <w:rPr>
@@ -1559,6 +1599,7 @@
         </w:rPr>
         <w:t xml:space="preserve"> ‘</w:t>
       </w:r>
+      <w:proofErr w:type="gramEnd"/>
       <w:r>
         <w:rPr>
           <w:rFonts w:ascii="Courier" w:hAnsi="Courier"/>
@@ -1794,13 +1835,7 @@
         <w:rPr>
           <w:rFonts w:ascii="Arial" w:hAnsi="Arial"/>
         </w:rPr>
-        <w:t>We can</w:t>
-      </w:r>
-      <w:r>
-        <w:rPr>
-          <w:rFonts w:ascii="Arial" w:hAnsi="Arial"/>
-        </w:rPr>
-        <w:t xml:space="preserve"> install </w:t>
+        <w:t xml:space="preserve">We can install </w:t>
       </w:r>
       <w:proofErr w:type="spellStart"/>
       <w:r>
@@ -1937,6 +1972,7 @@
         <w:t>“</w:t>
       </w:r>
       <w:proofErr w:type="spellStart"/>
+      <w:proofErr w:type="gramStart"/>
       <w:r>
         <w:rPr>
           <w:rFonts w:ascii="Menlo" w:hAnsi="Menlo" w:cs="Menlo"/>
@@ -1948,6 +1984,7 @@
         <w:t>conda</w:t>
       </w:r>
       <w:proofErr w:type="spellEnd"/>
+      <w:proofErr w:type="gramEnd"/>
       <w:r>
         <w:rPr>
           <w:rFonts w:ascii="Menlo" w:hAnsi="Menlo" w:cs="Menlo"/>
@@ -1991,6 +2028,7 @@
         <w:t>“</w:t>
       </w:r>
       <w:proofErr w:type="spellStart"/>
+      <w:proofErr w:type="gramStart"/>
       <w:r>
         <w:rPr>
           <w:rFonts w:ascii="Menlo" w:hAnsi="Menlo" w:cs="Menlo"/>
@@ -2002,6 +2040,7 @@
         <w:t>conda</w:t>
       </w:r>
       <w:proofErr w:type="spellEnd"/>
+      <w:proofErr w:type="gramEnd"/>
       <w:r>
         <w:rPr>
           <w:rFonts w:ascii="Menlo" w:hAnsi="Menlo" w:cs="Menlo"/>
@@ -2045,6 +2084,7 @@
         <w:t>“</w:t>
       </w:r>
       <w:proofErr w:type="spellStart"/>
+      <w:proofErr w:type="gramStart"/>
       <w:r>
         <w:rPr>
           <w:rFonts w:ascii="Menlo" w:hAnsi="Menlo" w:cs="Menlo"/>
@@ -2056,6 +2096,7 @@
         <w:t>conda</w:t>
       </w:r>
       <w:proofErr w:type="spellEnd"/>
+      <w:proofErr w:type="gramEnd"/>
       <w:r>
         <w:rPr>
           <w:rFonts w:ascii="Menlo" w:hAnsi="Menlo" w:cs="Menlo"/>
@@ -2086,8 +2127,116 @@
           <w:szCs w:val="22"/>
           <w:lang w:eastAsia="en-US"/>
         </w:rPr>
-        <w:t xml:space="preserve"> muscle</w:t>
-      </w:r>
+        <w:t xml:space="preserve"> muscle”</w:t>
+      </w:r>
+    </w:p>
+    <w:p>
+      <w:pPr>
+        <w:tabs>
+          <w:tab w:val="left" w:pos="5387"/>
+        </w:tabs>
+        <w:ind w:left="284" w:hanging="284"/>
+        <w:rPr>
+          <w:rFonts w:ascii="Arial Narrow" w:hAnsi="Arial Narrow"/>
+          <w:sz w:val="20"/>
+        </w:rPr>
+      </w:pPr>
+    </w:p>
+    <w:p>
+      <w:pPr>
+        <w:ind w:left="284" w:hanging="284"/>
+        <w:rPr>
+          <w:rFonts w:ascii="Arial" w:hAnsi="Arial"/>
+        </w:rPr>
+      </w:pPr>
+      <w:r>
+        <w:rPr>
+          <w:rFonts w:ascii="Arial" w:hAnsi="Arial" w:cs="Arial"/>
+        </w:rPr>
+        <w:t>-</w:t>
+      </w:r>
+      <w:r>
+        <w:rPr>
+          <w:rFonts w:ascii="Arial" w:hAnsi="Arial" w:cs="Arial"/>
+        </w:rPr>
+        <w:tab/>
+        <w:t>now, we can run muscle on both of our input files</w:t>
+      </w:r>
+      <w:r>
+        <w:rPr>
+          <w:rFonts w:ascii="Arial" w:hAnsi="Arial" w:cs="Arial"/>
+        </w:rPr>
+        <w:t xml:space="preserve"> (make sure you are in </w:t>
+      </w:r>
+      <w:r>
+        <w:rPr>
+          <w:rFonts w:ascii="Arial" w:hAnsi="Arial" w:cs="Arial"/>
+        </w:rPr>
+        <w:t xml:space="preserve">directory </w:t>
+      </w:r>
+      <w:proofErr w:type="spellStart"/>
+      <w:r>
+        <w:rPr>
+          <w:rFonts w:ascii="Arial" w:hAnsi="Arial"/>
+        </w:rPr>
+        <w:t>directory</w:t>
+      </w:r>
+      <w:proofErr w:type="spellEnd"/>
+      <w:r>
+        <w:rPr>
+          <w:rFonts w:ascii="Arial" w:hAnsi="Arial"/>
+        </w:rPr>
+        <w:t xml:space="preserve"> “</w:t>
+      </w:r>
+      <w:r>
+        <w:rPr>
+          <w:rFonts w:ascii="Menlo" w:hAnsi="Menlo" w:cs="Menlo"/>
+          <w:color w:val="000000"/>
+          <w:sz w:val="22"/>
+          <w:szCs w:val="22"/>
+        </w:rPr>
+        <w:t>~/Documents/Bio334_Data/</w:t>
+      </w:r>
+      <w:r>
+        <w:rPr>
+          <w:rFonts w:ascii="Arial" w:hAnsi="Arial"/>
+        </w:rPr>
+        <w:t>”</w:t>
+      </w:r>
+      <w:r>
+        <w:rPr>
+          <w:rFonts w:ascii="Arial" w:hAnsi="Arial"/>
+        </w:rPr>
+        <w:t xml:space="preserve"> </w:t>
+      </w:r>
+      <w:r>
+        <w:rPr>
+          <w:rFonts w:ascii="Arial" w:hAnsi="Arial" w:cs="Arial"/>
+        </w:rPr>
+        <w:t>before running following command)</w:t>
+      </w:r>
+      <w:r>
+        <w:rPr>
+          <w:rFonts w:ascii="Arial" w:hAnsi="Arial" w:cs="Arial"/>
+        </w:rPr>
+        <w:t>:</w:t>
+      </w:r>
+    </w:p>
+    <w:p>
+      <w:pPr>
+        <w:ind w:left="284" w:hanging="284"/>
+        <w:rPr>
+          <w:rFonts w:ascii="Arial" w:hAnsi="Arial" w:cs="Arial"/>
+        </w:rPr>
+      </w:pPr>
+    </w:p>
+    <w:p>
+      <w:pPr>
+        <w:ind w:left="284"/>
+        <w:rPr>
+          <w:rFonts w:ascii="Arial" w:hAnsi="Arial" w:cs="Arial"/>
+        </w:rPr>
+      </w:pPr>
       <w:r>
         <w:rPr>
           <w:rFonts w:ascii="Menlo" w:hAnsi="Menlo" w:cs="Menlo"/>
@@ -2096,116 +2245,10 @@
           <w:szCs w:val="22"/>
           <w:lang w:eastAsia="en-US"/>
         </w:rPr>
-        <w:t>”</w:t>
-      </w:r>
-    </w:p>
-    <w:p>
-      <w:pPr>
-        <w:tabs>
-          <w:tab w:val="left" w:pos="5387"/>
-        </w:tabs>
-        <w:ind w:left="284" w:hanging="284"/>
-        <w:rPr>
-          <w:rFonts w:ascii="Arial Narrow" w:hAnsi="Arial Narrow"/>
-          <w:sz w:val="20"/>
-        </w:rPr>
-      </w:pPr>
-    </w:p>
-    <w:p>
-      <w:pPr>
-        <w:ind w:left="284" w:hanging="284"/>
-        <w:rPr>
-          <w:rFonts w:ascii="Arial" w:hAnsi="Arial"/>
-        </w:rPr>
-      </w:pPr>
-      <w:r>
-        <w:rPr>
-          <w:rFonts w:ascii="Arial" w:hAnsi="Arial" w:cs="Arial"/>
-        </w:rPr>
-        <w:t>-</w:t>
-      </w:r>
-      <w:r>
-        <w:rPr>
-          <w:rFonts w:ascii="Arial" w:hAnsi="Arial" w:cs="Arial"/>
-        </w:rPr>
-        <w:tab/>
-        <w:t>now, we can run muscle on both of our input files</w:t>
-      </w:r>
-      <w:r>
-        <w:rPr>
-          <w:rFonts w:ascii="Arial" w:hAnsi="Arial" w:cs="Arial"/>
-        </w:rPr>
-        <w:t xml:space="preserve"> (make sure you are in </w:t>
-      </w:r>
-      <w:r>
-        <w:rPr>
-          <w:rFonts w:ascii="Arial" w:hAnsi="Arial" w:cs="Arial"/>
-        </w:rPr>
-        <w:t xml:space="preserve">directory </w:t>
+        <w:t xml:space="preserve">muscle -align unaligned1.fa -output </w:t>
       </w:r>
       <w:proofErr w:type="spellStart"/>
-      <w:r>
-        <w:rPr>
-          <w:rFonts w:ascii="Arial" w:hAnsi="Arial"/>
-        </w:rPr>
-        <w:t>directory</w:t>
-      </w:r>
-      <w:proofErr w:type="spellEnd"/>
-      <w:r>
-        <w:rPr>
-          <w:rFonts w:ascii="Arial" w:hAnsi="Arial"/>
-        </w:rPr>
-        <w:t xml:space="preserve"> “</w:t>
-      </w:r>
-      <w:r>
-        <w:rPr>
-          <w:rFonts w:ascii="Menlo" w:hAnsi="Menlo" w:cs="Menlo"/>
-          <w:color w:val="000000"/>
-          <w:sz w:val="22"/>
-          <w:szCs w:val="22"/>
-        </w:rPr>
-        <w:t>~/Documents/Bio334_Data/</w:t>
-      </w:r>
-      <w:r>
-        <w:rPr>
-          <w:rFonts w:ascii="Arial" w:hAnsi="Arial"/>
-        </w:rPr>
-        <w:t>”</w:t>
-      </w:r>
-      <w:r>
-        <w:rPr>
-          <w:rFonts w:ascii="Arial" w:hAnsi="Arial"/>
-        </w:rPr>
-        <w:t xml:space="preserve"> </w:t>
-      </w:r>
-      <w:r>
-        <w:rPr>
-          <w:rFonts w:ascii="Arial" w:hAnsi="Arial" w:cs="Arial"/>
-        </w:rPr>
-        <w:t>before running following command )</w:t>
-      </w:r>
-      <w:r>
-        <w:rPr>
-          <w:rFonts w:ascii="Arial" w:hAnsi="Arial" w:cs="Arial"/>
-        </w:rPr>
-        <w:t>:</w:t>
-      </w:r>
-    </w:p>
-    <w:p>
-      <w:pPr>
-        <w:ind w:left="284" w:hanging="284"/>
-        <w:rPr>
-          <w:rFonts w:ascii="Arial" w:hAnsi="Arial" w:cs="Arial"/>
-        </w:rPr>
-      </w:pPr>
-    </w:p>
-    <w:p>
-      <w:pPr>
-        <w:ind w:left="284"/>
-        <w:rPr>
-          <w:rFonts w:ascii="Arial" w:hAnsi="Arial" w:cs="Arial"/>
-        </w:rPr>
-      </w:pPr>
+      <w:proofErr w:type="gramStart"/>
       <w:r>
         <w:rPr>
           <w:rFonts w:ascii="Menlo" w:hAnsi="Menlo" w:cs="Menlo"/>
@@ -2214,9 +2257,9 @@
           <w:szCs w:val="22"/>
           <w:lang w:eastAsia="en-US"/>
         </w:rPr>
-        <w:t xml:space="preserve">muscle -align unaligned1.fa -output </w:t>
-      </w:r>
-      <w:proofErr w:type="spellStart"/>
+        <w:t>aligned.muscle</w:t>
+      </w:r>
+      <w:proofErr w:type="gramEnd"/>
       <w:r>
         <w:rPr>
           <w:rFonts w:ascii="Menlo" w:hAnsi="Menlo" w:cs="Menlo"/>
@@ -2225,7 +2268,7 @@
           <w:szCs w:val="22"/>
           <w:lang w:eastAsia="en-US"/>
         </w:rPr>
-        <w:t>aligned.muscle.easy.fa</w:t>
+        <w:t>.easy.fa</w:t>
       </w:r>
       <w:proofErr w:type="spellEnd"/>
     </w:p>
@@ -2258,6 +2301,7 @@
         <w:t xml:space="preserve">muscle -align unaligned2.fa -output </w:t>
       </w:r>
       <w:proofErr w:type="spellStart"/>
+      <w:proofErr w:type="gramStart"/>
       <w:r>
         <w:rPr>
           <w:rFonts w:ascii="Menlo" w:hAnsi="Menlo" w:cs="Menlo"/>
@@ -2266,7 +2310,18 @@
           <w:szCs w:val="22"/>
           <w:lang w:eastAsia="en-US"/>
         </w:rPr>
-        <w:t>aligned.muscle.hard.fa</w:t>
+        <w:t>aligned.muscle</w:t>
+      </w:r>
+      <w:proofErr w:type="gramEnd"/>
+      <w:r>
+        <w:rPr>
+          <w:rFonts w:ascii="Menlo" w:hAnsi="Menlo" w:cs="Menlo"/>
+          <w:color w:val="000000"/>
+          <w:sz w:val="22"/>
+          <w:szCs w:val="22"/>
+          <w:lang w:eastAsia="en-US"/>
+        </w:rPr>
+        <w:t>.hard.fa</w:t>
       </w:r>
       <w:proofErr w:type="spellEnd"/>
     </w:p>
@@ -2373,13 +2428,23 @@
         </w:rPr>
         <w:t>“</w:t>
       </w:r>
-      <w:r>
-        <w:rPr>
-          <w:rFonts w:ascii="Courier" w:hAnsi="Courier"/>
-          <w:sz w:val="20"/>
-          <w:szCs w:val="20"/>
-        </w:rPr>
-        <w:t>aligned.muscle.easy.fa</w:t>
+      <w:proofErr w:type="gramStart"/>
+      <w:r>
+        <w:rPr>
+          <w:rFonts w:ascii="Courier" w:hAnsi="Courier"/>
+          <w:sz w:val="20"/>
+          <w:szCs w:val="20"/>
+        </w:rPr>
+        <w:t>aligned.muscle</w:t>
+      </w:r>
+      <w:proofErr w:type="gramEnd"/>
+      <w:r>
+        <w:rPr>
+          <w:rFonts w:ascii="Courier" w:hAnsi="Courier"/>
+          <w:sz w:val="20"/>
+          <w:szCs w:val="20"/>
+        </w:rPr>
+        <w:t>.easy.fa</w:t>
       </w:r>
       <w:r>
         <w:rPr>
@@ -2456,13 +2521,23 @@
         </w:rPr>
         <w:t>. Do the same for the other file (‘</w:t>
       </w:r>
-      <w:r>
-        <w:rPr>
-          <w:rFonts w:ascii="Courier" w:hAnsi="Courier"/>
-          <w:sz w:val="20"/>
-          <w:szCs w:val="20"/>
-        </w:rPr>
-        <w:t>aligned.muscle.hard.fa</w:t>
+      <w:proofErr w:type="gramStart"/>
+      <w:r>
+        <w:rPr>
+          <w:rFonts w:ascii="Courier" w:hAnsi="Courier"/>
+          <w:sz w:val="20"/>
+          <w:szCs w:val="20"/>
+        </w:rPr>
+        <w:t>aligned.muscle</w:t>
+      </w:r>
+      <w:proofErr w:type="gramEnd"/>
+      <w:r>
+        <w:rPr>
+          <w:rFonts w:ascii="Courier" w:hAnsi="Courier"/>
+          <w:sz w:val="20"/>
+          <w:szCs w:val="20"/>
+        </w:rPr>
+        <w:t>.hard.fa</w:t>
       </w:r>
       <w:r>
         <w:rPr>
@@ -2646,7 +2721,7 @@
         <w:rPr>
           <w:rFonts w:ascii="Arial" w:hAnsi="Arial"/>
         </w:rPr>
-        <w:t xml:space="preserve"> easily via Anaconda by command :</w:t>
+        <w:t xml:space="preserve"> easily via Anaconda by command:</w:t>
       </w:r>
     </w:p>
     <w:p>
@@ -2670,7 +2745,6 @@
         </w:rPr>
         <w:t>“</w:t>
       </w:r>
-      <w:proofErr w:type="spellStart"/>
       <w:r>
         <w:rPr>
           <w:rFonts w:ascii="Menlo" w:hAnsi="Menlo" w:cs="Menlo"/>
@@ -2679,9 +2753,9 @@
           <w:szCs w:val="22"/>
           <w:lang w:eastAsia="en-US"/>
         </w:rPr>
-        <w:t>conda</w:t>
-      </w:r>
-      <w:proofErr w:type="spellEnd"/>
+        <w:t>. /opt/miniconda3/</w:t>
+      </w:r>
+      <w:proofErr w:type="spellStart"/>
       <w:r>
         <w:rPr>
           <w:rFonts w:ascii="Menlo" w:hAnsi="Menlo" w:cs="Menlo"/>
@@ -2690,8 +2764,9 @@
           <w:szCs w:val="22"/>
           <w:lang w:eastAsia="en-US"/>
         </w:rPr>
-        <w:t xml:space="preserve"> activate ~/Documents/py38_envs</w:t>
-      </w:r>
+        <w:t>etc</w:t>
+      </w:r>
+      <w:proofErr w:type="spellEnd"/>
       <w:r>
         <w:rPr>
           <w:rFonts w:ascii="Menlo" w:hAnsi="Menlo" w:cs="Menlo"/>
@@ -2700,12 +2775,10 @@
           <w:szCs w:val="22"/>
           <w:lang w:eastAsia="en-US"/>
         </w:rPr>
-        <w:t>”</w:t>
-      </w:r>
-    </w:p>
-    <w:p>
-      <w:pPr>
-        <w:ind w:left="284"/>
+        <w:t>/</w:t>
+      </w:r>
+      <w:proofErr w:type="spellStart"/>
+      <w:r>
         <w:rPr>
           <w:rFonts w:ascii="Menlo" w:hAnsi="Menlo" w:cs="Menlo"/>
           <w:color w:val="000000"/>
@@ -2713,7 +2786,9 @@
           <w:szCs w:val="22"/>
           <w:lang w:eastAsia="en-US"/>
         </w:rPr>
-      </w:pPr>
+        <w:t>profile.d</w:t>
+      </w:r>
+      <w:proofErr w:type="spellEnd"/>
       <w:r>
         <w:rPr>
           <w:rFonts w:ascii="Menlo" w:hAnsi="Menlo" w:cs="Menlo"/>
@@ -2722,9 +2797,8 @@
           <w:szCs w:val="22"/>
           <w:lang w:eastAsia="en-US"/>
         </w:rPr>
-        <w:t>“</w:t>
-      </w:r>
-      <w:proofErr w:type="spellStart"/>
+        <w:t>/conda.sh</w:t>
+      </w:r>
       <w:r>
         <w:rPr>
           <w:rFonts w:ascii="Menlo" w:hAnsi="Menlo" w:cs="Menlo"/>
@@ -2733,10 +2807,12 @@
           <w:szCs w:val="22"/>
           <w:lang w:eastAsia="en-US"/>
         </w:rPr>
-        <w:t>conda</w:t>
-      </w:r>
-      <w:proofErr w:type="spellEnd"/>
-      <w:r>
+        <w:t>”</w:t>
+      </w:r>
+    </w:p>
+    <w:p>
+      <w:pPr>
+        <w:ind w:left="284"/>
         <w:rPr>
           <w:rFonts w:ascii="Menlo" w:hAnsi="Menlo" w:cs="Menlo"/>
           <w:color w:val="000000"/>
@@ -2744,9 +2820,7 @@
           <w:szCs w:val="22"/>
           <w:lang w:eastAsia="en-US"/>
         </w:rPr>
-        <w:t xml:space="preserve"> install -c </w:t>
-      </w:r>
-      <w:proofErr w:type="spellStart"/>
+      </w:pPr>
       <w:r>
         <w:rPr>
           <w:rFonts w:ascii="Menlo" w:hAnsi="Menlo" w:cs="Menlo"/>
@@ -2755,9 +2829,10 @@
           <w:szCs w:val="22"/>
           <w:lang w:eastAsia="en-US"/>
         </w:rPr>
-        <w:t>biocore</w:t>
-      </w:r>
-      <w:proofErr w:type="spellEnd"/>
+        <w:t>“</w:t>
+      </w:r>
+      <w:proofErr w:type="spellStart"/>
+      <w:proofErr w:type="gramStart"/>
       <w:r>
         <w:rPr>
           <w:rFonts w:ascii="Menlo" w:hAnsi="Menlo" w:cs="Menlo"/>
@@ -2766,9 +2841,10 @@
           <w:szCs w:val="22"/>
           <w:lang w:eastAsia="en-US"/>
         </w:rPr>
-        <w:t xml:space="preserve"> </w:t>
-      </w:r>
-      <w:proofErr w:type="spellStart"/>
+        <w:t>conda</w:t>
+      </w:r>
+      <w:proofErr w:type="spellEnd"/>
+      <w:proofErr w:type="gramEnd"/>
       <w:r>
         <w:rPr>
           <w:rFonts w:ascii="Menlo" w:hAnsi="Menlo" w:cs="Menlo"/>
@@ -2777,9 +2853,8 @@
           <w:szCs w:val="22"/>
           <w:lang w:eastAsia="en-US"/>
         </w:rPr>
-        <w:t>hmmer</w:t>
-      </w:r>
-      <w:proofErr w:type="spellEnd"/>
+        <w:t xml:space="preserve"> activate ~/Documents/py38_envs</w:t>
+      </w:r>
       <w:r>
         <w:rPr>
           <w:rFonts w:ascii="Menlo" w:hAnsi="Menlo" w:cs="Menlo"/>
@@ -2793,6 +2868,96 @@
     </w:p>
     <w:p>
       <w:pPr>
+        <w:ind w:left="284"/>
+        <w:rPr>
+          <w:rFonts w:ascii="Menlo" w:hAnsi="Menlo" w:cs="Menlo"/>
+          <w:color w:val="000000"/>
+          <w:sz w:val="22"/>
+          <w:szCs w:val="22"/>
+          <w:lang w:eastAsia="en-US"/>
+        </w:rPr>
+      </w:pPr>
+      <w:r>
+        <w:rPr>
+          <w:rFonts w:ascii="Menlo" w:hAnsi="Menlo" w:cs="Menlo"/>
+          <w:color w:val="000000"/>
+          <w:sz w:val="22"/>
+          <w:szCs w:val="22"/>
+          <w:lang w:eastAsia="en-US"/>
+        </w:rPr>
+        <w:t>“</w:t>
+      </w:r>
+      <w:proofErr w:type="spellStart"/>
+      <w:proofErr w:type="gramStart"/>
+      <w:r>
+        <w:rPr>
+          <w:rFonts w:ascii="Menlo" w:hAnsi="Menlo" w:cs="Menlo"/>
+          <w:color w:val="000000"/>
+          <w:sz w:val="22"/>
+          <w:szCs w:val="22"/>
+          <w:lang w:eastAsia="en-US"/>
+        </w:rPr>
+        <w:t>conda</w:t>
+      </w:r>
+      <w:proofErr w:type="spellEnd"/>
+      <w:proofErr w:type="gramEnd"/>
+      <w:r>
+        <w:rPr>
+          <w:rFonts w:ascii="Menlo" w:hAnsi="Menlo" w:cs="Menlo"/>
+          <w:color w:val="000000"/>
+          <w:sz w:val="22"/>
+          <w:szCs w:val="22"/>
+          <w:lang w:eastAsia="en-US"/>
+        </w:rPr>
+        <w:t xml:space="preserve"> install -c </w:t>
+      </w:r>
+      <w:proofErr w:type="spellStart"/>
+      <w:r>
+        <w:rPr>
+          <w:rFonts w:ascii="Menlo" w:hAnsi="Menlo" w:cs="Menlo"/>
+          <w:color w:val="000000"/>
+          <w:sz w:val="22"/>
+          <w:szCs w:val="22"/>
+          <w:lang w:eastAsia="en-US"/>
+        </w:rPr>
+        <w:t>biocore</w:t>
+      </w:r>
+      <w:proofErr w:type="spellEnd"/>
+      <w:r>
+        <w:rPr>
+          <w:rFonts w:ascii="Menlo" w:hAnsi="Menlo" w:cs="Menlo"/>
+          <w:color w:val="000000"/>
+          <w:sz w:val="22"/>
+          <w:szCs w:val="22"/>
+          <w:lang w:eastAsia="en-US"/>
+        </w:rPr>
+        <w:t xml:space="preserve"> </w:t>
+      </w:r>
+      <w:proofErr w:type="spellStart"/>
+      <w:r>
+        <w:rPr>
+          <w:rFonts w:ascii="Menlo" w:hAnsi="Menlo" w:cs="Menlo"/>
+          <w:color w:val="000000"/>
+          <w:sz w:val="22"/>
+          <w:szCs w:val="22"/>
+          <w:lang w:eastAsia="en-US"/>
+        </w:rPr>
+        <w:t>hmmer</w:t>
+      </w:r>
+      <w:proofErr w:type="spellEnd"/>
+      <w:r>
+        <w:rPr>
+          <w:rFonts w:ascii="Menlo" w:hAnsi="Menlo" w:cs="Menlo"/>
+          <w:color w:val="000000"/>
+          <w:sz w:val="22"/>
+          <w:szCs w:val="22"/>
+          <w:lang w:eastAsia="en-US"/>
+        </w:rPr>
+        <w:t>”</w:t>
+      </w:r>
+    </w:p>
+    <w:p>
+      <w:pPr>
         <w:rPr>
           <w:rFonts w:ascii="Arial" w:hAnsi="Arial"/>
         </w:rPr>
@@ -2824,32 +2989,20 @@
         </w:rPr>
         <w:tab/>
       </w:r>
-      <w:commentRangeStart w:id="0"/>
-      <w:r>
-        <w:rPr>
-          <w:rFonts w:ascii="Arial" w:hAnsi="Arial"/>
-        </w:rPr>
-        <w:t xml:space="preserve">to install </w:t>
-      </w:r>
-      <w:proofErr w:type="spellStart"/>
-      <w:r>
-        <w:rPr>
-          <w:rFonts w:ascii="Arial" w:hAnsi="Arial"/>
-        </w:rPr>
-        <w:t>HMMAlign</w:t>
-      </w:r>
-      <w:proofErr w:type="spellEnd"/>
-      <w:r>
-        <w:rPr>
-          <w:rFonts w:ascii="Arial" w:hAnsi="Arial"/>
-        </w:rPr>
-        <w:t xml:space="preserve">. </w:t>
-      </w:r>
-      <w:r>
-        <w:rPr>
-          <w:rFonts w:ascii="Arial" w:hAnsi="Arial"/>
-        </w:rPr>
-        <w:t xml:space="preserve">We </w:t>
+      <w:r>
+        <w:rPr>
+          <w:rFonts w:ascii="Arial" w:hAnsi="Arial"/>
+          <w:b/>
+          <w:bCs/>
+          <w:color w:val="FF0000"/>
+        </w:rPr>
+        <w:t>Optional</w:t>
+      </w:r>
+      <w:r>
+        <w:rPr>
+          <w:rFonts w:ascii="Arial" w:hAnsi="Arial"/>
+        </w:rPr>
+        <w:t xml:space="preserve"> you can also choose to </w:t>
       </w:r>
       <w:r>
         <w:rPr>
@@ -2887,14 +3040,6 @@
         </w:rPr>
         <w:t>:</w:t>
       </w:r>
-      <w:commentRangeEnd w:id="0"/>
-      <w:r>
-        <w:rPr>
-          <w:rStyle w:val="CommentReference"/>
-          <w:lang w:eastAsia="en-US"/>
-        </w:rPr>
-        <w:commentReference w:id="0"/>
-      </w:r>
     </w:p>
     <w:p>
       <w:pPr>
@@ -2931,7 +3076,7 @@
         </w:rPr>
         <w:t xml:space="preserve">curl -OL  </w:t>
       </w:r>
-      <w:hyperlink r:id="rId11" w:history="1">
+      <w:hyperlink r:id="rId7" w:history="1">
         <w:r>
           <w:t>http://eddylab.org/software/hmmer/hmmer.tar.gz</w:t>
         </w:r>
@@ -2988,15 +3133,33 @@
           <w:sz w:val="20"/>
           <w:szCs w:val="20"/>
         </w:rPr>
-        <w:t xml:space="preserve">./configure --prefix  </w:t>
-      </w:r>
-      <w:r>
-        <w:rPr>
-          <w:rFonts w:ascii="Arial" w:hAnsi="Arial"/>
-          <w:sz w:val="20"/>
-          <w:szCs w:val="20"/>
-        </w:rPr>
-        <w:t>~/Documents/Bio334_Data/</w:t>
+        <w:t>/configure --</w:t>
+      </w:r>
+      <w:proofErr w:type="gramStart"/>
+      <w:r>
+        <w:rPr>
+          <w:rFonts w:ascii="Arial" w:hAnsi="Arial"/>
+          <w:sz w:val="20"/>
+          <w:szCs w:val="20"/>
+        </w:rPr>
+        <w:t xml:space="preserve">prefix  </w:t>
+      </w:r>
+      <w:r>
+        <w:rPr>
+          <w:rFonts w:ascii="Arial" w:hAnsi="Arial"/>
+          <w:sz w:val="20"/>
+          <w:szCs w:val="20"/>
+        </w:rPr>
+        <w:t>~</w:t>
+      </w:r>
+      <w:proofErr w:type="gramEnd"/>
+      <w:r>
+        <w:rPr>
+          <w:rFonts w:ascii="Arial" w:hAnsi="Arial"/>
+          <w:sz w:val="20"/>
+          <w:szCs w:val="20"/>
+        </w:rPr>
+        <w:t>/Documents/Bio334_Data/</w:t>
       </w:r>
       <w:r>
         <w:rPr>
@@ -3102,7 +3265,7 @@
         </w:rPr>
         <w:t xml:space="preserve">Go to this link </w:t>
       </w:r>
-      <w:hyperlink r:id="rId12" w:history="1">
+      <w:hyperlink r:id="rId8" w:history="1">
         <w:r>
           <w:rPr>
             <w:rStyle w:val="Hyperlink"/>
@@ -3264,19 +3427,25 @@
       </w:r>
       <w:r>
         <w:rPr>
+          <w:rFonts w:ascii="Arial" w:hAnsi="Arial"/>
+        </w:rPr>
+        <w:t xml:space="preserve"> </w:t>
+      </w:r>
+      <w:r>
+        <w:rPr>
           <w:rFonts w:ascii="Arial" w:hAnsi="Arial" w:cs="Arial"/>
         </w:rPr>
-        <w:t>before running following command )</w:t>
+        <w:t xml:space="preserve">before running following </w:t>
       </w:r>
       <w:r>
         <w:rPr>
           <w:rFonts w:ascii="Arial" w:hAnsi="Arial" w:cs="Arial"/>
         </w:rPr>
-        <w:t>:</w:t>
-      </w:r>
-      <w:r>
-        <w:rPr>
-          <w:rFonts w:ascii="Arial" w:hAnsi="Arial"/>
+        <w:t>command)</w:t>
+      </w:r>
+      <w:r>
+        <w:rPr>
+          <w:rFonts w:ascii="Arial" w:hAnsi="Arial" w:cs="Arial"/>
         </w:rPr>
         <w:t>:</w:t>
       </w:r>
@@ -3318,14 +3487,7 @@
           <w:szCs w:val="16"/>
         </w:rPr>
       </w:pPr>
-      <w:r>
-        <w:rPr>
-          <w:rFonts w:ascii="Arial" w:hAnsi="Arial"/>
-          <w:sz w:val="16"/>
-          <w:szCs w:val="16"/>
-        </w:rPr>
-        <w:t>~/Documents/Bio334_Data/HMMER3/bin/</w:t>
-      </w:r>
+      <w:commentRangeStart w:id="0"/>
       <w:proofErr w:type="spellStart"/>
       <w:r>
         <w:rPr>
@@ -3335,7 +3497,15 @@
         </w:rPr>
         <w:t>hmmalign</w:t>
       </w:r>
+      <w:commentRangeEnd w:id="0"/>
       <w:proofErr w:type="spellEnd"/>
+      <w:r>
+        <w:rPr>
+          <w:rStyle w:val="CommentReference"/>
+          <w:lang w:eastAsia="en-US"/>
+        </w:rPr>
+        <w:commentReference w:id="0"/>
+      </w:r>
       <w:r>
         <w:rPr>
           <w:rFonts w:ascii="Arial" w:hAnsi="Arial"/>
@@ -3399,14 +3569,6 @@
           <w:szCs w:val="16"/>
         </w:rPr>
       </w:pPr>
-      <w:r>
-        <w:rPr>
-          <w:rFonts w:ascii="Arial" w:hAnsi="Arial"/>
-          <w:sz w:val="16"/>
-          <w:szCs w:val="16"/>
-        </w:rPr>
-        <w:t>~/Documents/Bio334_Data/HMMER3/bin/</w:t>
-      </w:r>
       <w:proofErr w:type="spellStart"/>
       <w:r>
         <w:rPr>
@@ -3414,7 +3576,15 @@
           <w:sz w:val="16"/>
           <w:szCs w:val="16"/>
         </w:rPr>
-        <w:t>hmmalign</w:t>
+        <w:t>h</w:t>
+      </w:r>
+      <w:r>
+        <w:rPr>
+          <w:rFonts w:ascii="Arial" w:hAnsi="Arial"/>
+          <w:sz w:val="16"/>
+          <w:szCs w:val="16"/>
+        </w:rPr>
+        <w:t>mmalign</w:t>
       </w:r>
       <w:proofErr w:type="spellEnd"/>
       <w:r>
@@ -3551,7 +3721,21 @@
         <w:rPr>
           <w:rFonts w:ascii="Arial" w:hAnsi="Arial"/>
         </w:rPr>
-        <w:t xml:space="preserve"> uses both lower case and upper case residues, and it uses two different characters for gaps. </w:t>
+        <w:t xml:space="preserve"> uses both lower case and </w:t>
+      </w:r>
+      <w:proofErr w:type="gramStart"/>
+      <w:r>
+        <w:rPr>
+          <w:rFonts w:ascii="Arial" w:hAnsi="Arial"/>
+        </w:rPr>
+        <w:t>upper case</w:t>
+      </w:r>
+      <w:proofErr w:type="gramEnd"/>
+      <w:r>
+        <w:rPr>
+          <w:rFonts w:ascii="Arial" w:hAnsi="Arial"/>
+        </w:rPr>
+        <w:t xml:space="preserve"> residues, and it uses two different characters for gaps. </w:t>
       </w:r>
       <w:r>
         <w:rPr>
@@ -3563,7 +3747,35 @@
         <w:rPr>
           <w:rFonts w:ascii="Arial" w:hAnsi="Arial"/>
         </w:rPr>
-        <w:t xml:space="preserve">In a match column, residues are upper case, and a ’-’ character means a deletion relative to the consensus. In an insert column, residues are lower case, and a ’.’ is padding. </w:t>
+        <w:t xml:space="preserve">In a match column, residues are upper case, and </w:t>
+      </w:r>
+      <w:proofErr w:type="gramStart"/>
+      <w:r>
+        <w:rPr>
+          <w:rFonts w:ascii="Arial" w:hAnsi="Arial"/>
+        </w:rPr>
+        <w:t>a ’</w:t>
+      </w:r>
+      <w:proofErr w:type="gramEnd"/>
+      <w:r>
+        <w:rPr>
+          <w:rFonts w:ascii="Arial" w:hAnsi="Arial"/>
+        </w:rPr>
+        <w:t xml:space="preserve">-’ character means a deletion relative to the consensus. In an insert column, residues are lower case, and </w:t>
+      </w:r>
+      <w:proofErr w:type="gramStart"/>
+      <w:r>
+        <w:rPr>
+          <w:rFonts w:ascii="Arial" w:hAnsi="Arial"/>
+        </w:rPr>
+        <w:t>a ’</w:t>
+      </w:r>
+      <w:proofErr w:type="gramEnd"/>
+      <w:r>
+        <w:rPr>
+          <w:rFonts w:ascii="Arial" w:hAnsi="Arial"/>
+        </w:rPr>
+        <w:t xml:space="preserve">.’ is padding. </w:t>
       </w:r>
       <w:r>
         <w:rPr>
@@ -3752,46 +3964,6 @@
           <w:szCs w:val="16"/>
         </w:rPr>
       </w:pPr>
-      <w:r>
-        <w:rPr>
-          <w:rFonts w:ascii="Arial" w:hAnsi="Arial"/>
-          <w:sz w:val="16"/>
-          <w:szCs w:val="16"/>
-        </w:rPr>
-        <w:t>p</w:t>
-      </w:r>
-      <w:r>
-        <w:rPr>
-          <w:rFonts w:ascii="Arial" w:hAnsi="Arial"/>
-          <w:sz w:val="16"/>
-          <w:szCs w:val="16"/>
-        </w:rPr>
-        <w:t>ython</w:t>
-      </w:r>
-      <w:r>
-        <w:rPr>
-          <w:rFonts w:ascii="Arial" w:hAnsi="Arial"/>
-          <w:sz w:val="16"/>
-          <w:szCs w:val="16"/>
-        </w:rPr>
-        <w:t>3</w:t>
-      </w:r>
-      <w:r>
-        <w:rPr>
-          <w:rFonts w:ascii="Arial" w:hAnsi="Arial"/>
-          <w:sz w:val="16"/>
-          <w:szCs w:val="16"/>
-        </w:rPr>
-        <w:t xml:space="preserve"> </w:t>
-      </w:r>
-      <w:r>
-        <w:rPr>
-          <w:rFonts w:ascii="Arial" w:hAnsi="Arial"/>
-          <w:sz w:val="16"/>
-          <w:szCs w:val="16"/>
-        </w:rPr>
-        <w:t>stoTransform.py -</w:t>
-      </w:r>
       <w:proofErr w:type="spellStart"/>
       <w:r>
         <w:rPr>
@@ -3799,7 +3971,7 @@
           <w:sz w:val="16"/>
           <w:szCs w:val="16"/>
         </w:rPr>
-        <w:t>i</w:t>
+        <w:t>conda</w:t>
       </w:r>
       <w:proofErr w:type="spellEnd"/>
       <w:r>
@@ -3808,140 +3980,8 @@
           <w:sz w:val="16"/>
           <w:szCs w:val="16"/>
         </w:rPr>
-        <w:t xml:space="preserve"> </w:t>
-      </w:r>
-      <w:proofErr w:type="spellStart"/>
-      <w:r>
-        <w:rPr>
-          <w:rFonts w:ascii="Arial" w:hAnsi="Arial"/>
-          <w:sz w:val="16"/>
-          <w:szCs w:val="16"/>
-        </w:rPr>
-        <w:t>aligned.hmmalign.easy.sto</w:t>
-      </w:r>
-      <w:proofErr w:type="spellEnd"/>
-      <w:r>
-        <w:rPr>
-          <w:rFonts w:ascii="Arial" w:hAnsi="Arial"/>
-          <w:sz w:val="16"/>
-          <w:szCs w:val="16"/>
-        </w:rPr>
-        <w:t xml:space="preserve"> -o </w:t>
-      </w:r>
-      <w:proofErr w:type="spellStart"/>
-      <w:r>
-        <w:rPr>
-          <w:rFonts w:ascii="Arial" w:hAnsi="Arial"/>
-          <w:sz w:val="16"/>
-          <w:szCs w:val="16"/>
-        </w:rPr>
-        <w:t>aligned.hmmalign.easy.fa</w:t>
-      </w:r>
-      <w:proofErr w:type="spellEnd"/>
-    </w:p>
-    <w:p>
-      <w:pPr>
-        <w:ind w:left="568" w:hanging="284"/>
-        <w:rPr>
-          <w:rFonts w:ascii="Arial" w:hAnsi="Arial"/>
-          <w:sz w:val="16"/>
-          <w:szCs w:val="16"/>
-        </w:rPr>
-      </w:pPr>
-      <w:r>
-        <w:rPr>
-          <w:rFonts w:ascii="Arial" w:hAnsi="Arial"/>
-          <w:sz w:val="16"/>
-          <w:szCs w:val="16"/>
-        </w:rPr>
-        <w:t>python</w:t>
-      </w:r>
-      <w:r>
-        <w:rPr>
-          <w:rFonts w:ascii="Arial" w:hAnsi="Arial"/>
-          <w:sz w:val="16"/>
-          <w:szCs w:val="16"/>
-        </w:rPr>
-        <w:t>3</w:t>
-      </w:r>
-      <w:r>
-        <w:rPr>
-          <w:rFonts w:ascii="Arial" w:hAnsi="Arial"/>
-          <w:sz w:val="16"/>
-          <w:szCs w:val="16"/>
-        </w:rPr>
-        <w:t xml:space="preserve"> </w:t>
-      </w:r>
-      <w:r>
-        <w:rPr>
-          <w:rFonts w:ascii="Arial" w:hAnsi="Arial"/>
-          <w:sz w:val="16"/>
-          <w:szCs w:val="16"/>
-        </w:rPr>
-        <w:t>s</w:t>
-      </w:r>
-      <w:r>
-        <w:rPr>
-          <w:rFonts w:ascii="Arial" w:hAnsi="Arial"/>
-          <w:sz w:val="16"/>
-          <w:szCs w:val="16"/>
-        </w:rPr>
-        <w:t>toTransform.py -</w:t>
-      </w:r>
-      <w:proofErr w:type="spellStart"/>
-      <w:r>
-        <w:rPr>
-          <w:rFonts w:ascii="Arial" w:hAnsi="Arial"/>
-          <w:sz w:val="16"/>
-          <w:szCs w:val="16"/>
-        </w:rPr>
-        <w:t>i</w:t>
-      </w:r>
-      <w:proofErr w:type="spellEnd"/>
-      <w:r>
-        <w:rPr>
-          <w:rFonts w:ascii="Arial" w:hAnsi="Arial"/>
-          <w:sz w:val="16"/>
-          <w:szCs w:val="16"/>
-        </w:rPr>
-        <w:t xml:space="preserve"> </w:t>
-      </w:r>
-      <w:proofErr w:type="spellStart"/>
-      <w:r>
-        <w:rPr>
-          <w:rFonts w:ascii="Arial" w:hAnsi="Arial"/>
-          <w:sz w:val="16"/>
-          <w:szCs w:val="16"/>
-        </w:rPr>
-        <w:t>aligned.hmmalign.hard.sto</w:t>
-      </w:r>
-      <w:proofErr w:type="spellEnd"/>
-      <w:r>
-        <w:rPr>
-          <w:rFonts w:ascii="Arial" w:hAnsi="Arial"/>
-          <w:sz w:val="16"/>
-          <w:szCs w:val="16"/>
-        </w:rPr>
-        <w:t xml:space="preserve"> -o </w:t>
-      </w:r>
-      <w:proofErr w:type="spellStart"/>
-      <w:r>
-        <w:rPr>
-          <w:rFonts w:ascii="Arial" w:hAnsi="Arial"/>
-          <w:sz w:val="16"/>
-          <w:szCs w:val="16"/>
-        </w:rPr>
-        <w:t>aligned.hmmalign.hard.fa</w:t>
-      </w:r>
-      <w:proofErr w:type="spellEnd"/>
-    </w:p>
-    <w:p>
-      <w:pPr>
-        <w:jc w:val="both"/>
-        <w:rPr>
-          <w:rFonts w:ascii="Arial" w:hAnsi="Arial"/>
-        </w:rPr>
-      </w:pPr>
+        <w:t xml:space="preserve"> activate ~/Documents/py38_envs</w:t>
+      </w:r>
     </w:p>
     <w:p>
       <w:pPr>
@@ -3949,6 +3989,203 @@
         <w:jc w:val="both"/>
         <w:rPr>
           <w:rFonts w:ascii="Arial" w:hAnsi="Arial"/>
+          <w:sz w:val="16"/>
+          <w:szCs w:val="16"/>
+        </w:rPr>
+      </w:pPr>
+      <w:r>
+        <w:rPr>
+          <w:rFonts w:ascii="Arial" w:hAnsi="Arial"/>
+          <w:sz w:val="16"/>
+          <w:szCs w:val="16"/>
+        </w:rPr>
+        <w:t>p</w:t>
+      </w:r>
+      <w:r>
+        <w:rPr>
+          <w:rFonts w:ascii="Arial" w:hAnsi="Arial"/>
+          <w:sz w:val="16"/>
+          <w:szCs w:val="16"/>
+        </w:rPr>
+        <w:t>ython</w:t>
+      </w:r>
+      <w:r>
+        <w:rPr>
+          <w:rFonts w:ascii="Arial" w:hAnsi="Arial"/>
+          <w:sz w:val="16"/>
+          <w:szCs w:val="16"/>
+        </w:rPr>
+        <w:t xml:space="preserve"> </w:t>
+      </w:r>
+      <w:r>
+        <w:rPr>
+          <w:rFonts w:ascii="Arial" w:hAnsi="Arial"/>
+          <w:sz w:val="16"/>
+          <w:szCs w:val="16"/>
+        </w:rPr>
+        <w:t>stoTransform.py -</w:t>
+      </w:r>
+      <w:proofErr w:type="spellStart"/>
+      <w:r>
+        <w:rPr>
+          <w:rFonts w:ascii="Arial" w:hAnsi="Arial"/>
+          <w:sz w:val="16"/>
+          <w:szCs w:val="16"/>
+        </w:rPr>
+        <w:t>i</w:t>
+      </w:r>
+      <w:proofErr w:type="spellEnd"/>
+      <w:r>
+        <w:rPr>
+          <w:rFonts w:ascii="Arial" w:hAnsi="Arial"/>
+          <w:sz w:val="16"/>
+          <w:szCs w:val="16"/>
+        </w:rPr>
+        <w:t xml:space="preserve"> </w:t>
+      </w:r>
+      <w:proofErr w:type="spellStart"/>
+      <w:r>
+        <w:rPr>
+          <w:rFonts w:ascii="Arial" w:hAnsi="Arial"/>
+          <w:sz w:val="16"/>
+          <w:szCs w:val="16"/>
+        </w:rPr>
+        <w:t>aligned.hmmalign.easy.sto</w:t>
+      </w:r>
+      <w:proofErr w:type="spellEnd"/>
+      <w:r>
+        <w:rPr>
+          <w:rFonts w:ascii="Arial" w:hAnsi="Arial"/>
+          <w:sz w:val="16"/>
+          <w:szCs w:val="16"/>
+        </w:rPr>
+        <w:t xml:space="preserve"> -o </w:t>
+      </w:r>
+      <w:proofErr w:type="spellStart"/>
+      <w:proofErr w:type="gramStart"/>
+      <w:r>
+        <w:rPr>
+          <w:rFonts w:ascii="Arial" w:hAnsi="Arial"/>
+          <w:sz w:val="16"/>
+          <w:szCs w:val="16"/>
+        </w:rPr>
+        <w:t>aligned.hmmalign</w:t>
+      </w:r>
+      <w:proofErr w:type="gramEnd"/>
+      <w:r>
+        <w:rPr>
+          <w:rFonts w:ascii="Arial" w:hAnsi="Arial"/>
+          <w:sz w:val="16"/>
+          <w:szCs w:val="16"/>
+        </w:rPr>
+        <w:t>.easy.fa</w:t>
+      </w:r>
+      <w:proofErr w:type="spellEnd"/>
+    </w:p>
+    <w:p>
+      <w:pPr>
+        <w:ind w:left="568" w:hanging="284"/>
+        <w:rPr>
+          <w:rFonts w:ascii="Arial" w:hAnsi="Arial"/>
+          <w:sz w:val="16"/>
+          <w:szCs w:val="16"/>
+        </w:rPr>
+      </w:pPr>
+      <w:r>
+        <w:rPr>
+          <w:rFonts w:ascii="Arial" w:hAnsi="Arial"/>
+          <w:sz w:val="16"/>
+          <w:szCs w:val="16"/>
+        </w:rPr>
+        <w:t xml:space="preserve">python </w:t>
+      </w:r>
+      <w:r>
+        <w:rPr>
+          <w:rFonts w:ascii="Arial" w:hAnsi="Arial"/>
+          <w:sz w:val="16"/>
+          <w:szCs w:val="16"/>
+        </w:rPr>
+        <w:t>s</w:t>
+      </w:r>
+      <w:r>
+        <w:rPr>
+          <w:rFonts w:ascii="Arial" w:hAnsi="Arial"/>
+          <w:sz w:val="16"/>
+          <w:szCs w:val="16"/>
+        </w:rPr>
+        <w:t>toTransform.py -</w:t>
+      </w:r>
+      <w:proofErr w:type="spellStart"/>
+      <w:r>
+        <w:rPr>
+          <w:rFonts w:ascii="Arial" w:hAnsi="Arial"/>
+          <w:sz w:val="16"/>
+          <w:szCs w:val="16"/>
+        </w:rPr>
+        <w:t>i</w:t>
+      </w:r>
+      <w:proofErr w:type="spellEnd"/>
+      <w:r>
+        <w:rPr>
+          <w:rFonts w:ascii="Arial" w:hAnsi="Arial"/>
+          <w:sz w:val="16"/>
+          <w:szCs w:val="16"/>
+        </w:rPr>
+        <w:t xml:space="preserve"> </w:t>
+      </w:r>
+      <w:proofErr w:type="spellStart"/>
+      <w:r>
+        <w:rPr>
+          <w:rFonts w:ascii="Arial" w:hAnsi="Arial"/>
+          <w:sz w:val="16"/>
+          <w:szCs w:val="16"/>
+        </w:rPr>
+        <w:t>aligned.hmmalign.hard.sto</w:t>
+      </w:r>
+      <w:proofErr w:type="spellEnd"/>
+      <w:r>
+        <w:rPr>
+          <w:rFonts w:ascii="Arial" w:hAnsi="Arial"/>
+          <w:sz w:val="16"/>
+          <w:szCs w:val="16"/>
+        </w:rPr>
+        <w:t xml:space="preserve"> -o </w:t>
+      </w:r>
+      <w:proofErr w:type="spellStart"/>
+      <w:proofErr w:type="gramStart"/>
+      <w:r>
+        <w:rPr>
+          <w:rFonts w:ascii="Arial" w:hAnsi="Arial"/>
+          <w:sz w:val="16"/>
+          <w:szCs w:val="16"/>
+        </w:rPr>
+        <w:t>aligned.hmmalign</w:t>
+      </w:r>
+      <w:proofErr w:type="gramEnd"/>
+      <w:r>
+        <w:rPr>
+          <w:rFonts w:ascii="Arial" w:hAnsi="Arial"/>
+          <w:sz w:val="16"/>
+          <w:szCs w:val="16"/>
+        </w:rPr>
+        <w:t>.hard.fa</w:t>
+      </w:r>
+      <w:proofErr w:type="spellEnd"/>
+    </w:p>
+    <w:p>
+      <w:pPr>
+        <w:jc w:val="both"/>
+        <w:rPr>
+          <w:rFonts w:ascii="Arial" w:hAnsi="Arial"/>
+        </w:rPr>
+      </w:pPr>
+    </w:p>
+    <w:p>
+      <w:pPr>
+        <w:ind w:left="568" w:hanging="284"/>
+        <w:jc w:val="both"/>
+        <w:rPr>
+          <w:rFonts w:ascii="Arial" w:hAnsi="Arial"/>
         </w:rPr>
       </w:pPr>
       <w:r>
@@ -3998,13 +4235,23 @@
         <w:t>“</w:t>
       </w:r>
       <w:proofErr w:type="spellStart"/>
-      <w:r>
-        <w:rPr>
-          <w:rFonts w:ascii="Arial" w:hAnsi="Arial"/>
-          <w:sz w:val="16"/>
-          <w:szCs w:val="16"/>
-        </w:rPr>
-        <w:t>aligned.hmmalign.easy.fa</w:t>
+      <w:proofErr w:type="gramStart"/>
+      <w:r>
+        <w:rPr>
+          <w:rFonts w:ascii="Arial" w:hAnsi="Arial"/>
+          <w:sz w:val="16"/>
+          <w:szCs w:val="16"/>
+        </w:rPr>
+        <w:t>aligned.hmmalign</w:t>
+      </w:r>
+      <w:proofErr w:type="gramEnd"/>
+      <w:r>
+        <w:rPr>
+          <w:rFonts w:ascii="Arial" w:hAnsi="Arial"/>
+          <w:sz w:val="16"/>
+          <w:szCs w:val="16"/>
+        </w:rPr>
+        <w:t>.easy.fa</w:t>
       </w:r>
       <w:proofErr w:type="spellEnd"/>
       <w:r>
@@ -4182,7 +4429,21 @@
         <w:rPr>
           <w:rFonts w:ascii="Arial" w:hAnsi="Arial"/>
         </w:rPr>
-        <w:t>You should now have six different alignments: two each from the three different algorithms (one easy, one hard). Compare them side-by-side … are there differences? If so, which of these alignments looks ‘better’? What criteria might be useful for deciding that?</w:t>
+        <w:t xml:space="preserve">You should now have six different alignments: two each from the three different algorithms (one easy, one hard). Compare them side-by-side … are </w:t>
+      </w:r>
+      <w:proofErr w:type="gramStart"/>
+      <w:r>
+        <w:rPr>
+          <w:rFonts w:ascii="Arial" w:hAnsi="Arial"/>
+        </w:rPr>
+        <w:t>there</w:t>
+      </w:r>
+      <w:proofErr w:type="gramEnd"/>
+      <w:r>
+        <w:rPr>
+          <w:rFonts w:ascii="Arial" w:hAnsi="Arial"/>
+        </w:rPr>
+        <w:t xml:space="preserve"> differences? If so, which of these alignments looks ‘better’? What criteria might be useful for deciding that?</w:t>
       </w:r>
     </w:p>
     <w:p>
@@ -4258,7 +4519,7 @@
 
 <file path=word/comments.xml><?xml version="1.0" encoding="utf-8"?>
 <w:comments xmlns:wpc="http://schemas.microsoft.com/office/word/2010/wordprocessingCanvas" xmlns:cx="http://schemas.microsoft.com/office/drawing/2014/chartex" xmlns:cx1="http://schemas.microsoft.com/office/drawing/2015/9/8/chartex" xmlns:cx2="http://schemas.microsoft.com/office/drawing/2015/10/21/chartex" xmlns:cx3="http://schemas.microsoft.com/office/drawing/2016/5/9/chartex" xmlns:cx4="http://schemas.microsoft.com/office/drawing/2016/5/10/chartex" xmlns:cx5="http://schemas.microsoft.com/office/drawing/2016/5/11/chartex" xmlns:cx6="http://schemas.microsoft.com/office/drawing/2016/5/12/chartex" xmlns:cx7="http://schemas.microsoft.com/office/drawing/2016/5/13/chartex" xmlns:cx8="http://schemas.microsoft.com/office/drawing/2016/5/14/chartex" xmlns:mc="http://schemas.openxmlformats.org/markup-compatibility/2006" xmlns:aink="http://schemas.microsoft.com/office/drawing/2016/ink" xmlns:am3d="http://schemas.microsoft.com/office/drawing/2017/model3d" xmlns:o="urn:schemas-microsoft-com:office:office" xmlns:r="http://schemas.openxmlformats.org/officeDocument/2006/relationships" xmlns:m="http://schemas.openxmlformats.org/officeDocument/2006/math" xmlns:v="urn:schemas-microsoft-com:vml" xmlns:wp14="http://schemas.microsoft.com/office/word/2010/wordprocessingDrawing" xmlns:wp="http://schemas.openxmlformats.org/drawingml/2006/wordprocessingDrawing" xmlns:w10="urn:schemas-microsoft-com:office:word" xmlns:w="http://schemas.openxmlformats.org/wordprocessingml/2006/main" xmlns:w14="http://schemas.microsoft.com/office/word/2010/wordml" xmlns:w15="http://schemas.microsoft.com/office/word/2012/wordml" xmlns:w16cex="http://schemas.microsoft.com/office/word/2018/wordml/cex" xmlns:w16cid="http://schemas.microsoft.com/office/word/2016/wordml/cid" xmlns:w16="http://schemas.microsoft.com/office/word/2018/wordml" xmlns:w16sdtdh="http://schemas.microsoft.com/office/word/2020/wordml/sdtdatahash" xmlns:w16se="http://schemas.microsoft.com/office/word/2015/wordml/symex" xmlns:wpg="http://schemas.microsoft.com/office/word/2010/wordprocessingGroup" xmlns:wpi="http://schemas.microsoft.com/office/word/2010/wordprocessingInk" xmlns:wne="http://schemas.microsoft.com/office/word/2006/wordml" xmlns:wps="http://schemas.microsoft.com/office/word/2010/wordprocessingShape" mc:Ignorable="w14 w15 w16se w16cid w16 w16cex w16sdtdh wp14">
-  <w:comment w:id="0" w:author="Microsoft Office User" w:date="2022-05-06T13:53:00Z" w:initials="MOU">
+  <w:comment w:id="0" w:author="Microsoft Office User" w:date="2022-05-09T17:42:00Z" w:initials="MOU">
     <w:p>
       <w:pPr>
         <w:pStyle w:val="CommentText"/>
@@ -4270,174 +4531,28 @@
         <w:annotationRef/>
       </w:r>
       <w:r>
-        <w:t xml:space="preserve">Before we install HMMER via </w:t>
+        <w:t>Use “</w:t>
+      </w:r>
+      <w:r>
+        <w:rPr>
+          <w:rFonts w:ascii="Arial" w:hAnsi="Arial"/>
+          <w:sz w:val="16"/>
+          <w:szCs w:val="16"/>
+        </w:rPr>
+        <w:t>~/Documents/Bio334_Data/HMMER3/bin/</w:t>
       </w:r>
       <w:proofErr w:type="spellStart"/>
       <w:r>
-        <w:t>conda</w:t>
+        <w:rPr>
+          <w:rFonts w:ascii="Arial" w:hAnsi="Arial"/>
+          <w:sz w:val="16"/>
+          <w:szCs w:val="16"/>
+        </w:rPr>
+        <w:t>hmmalign</w:t>
       </w:r>
       <w:proofErr w:type="spellEnd"/>
       <w:r>
-        <w:t xml:space="preserve"> </w:t>
-      </w:r>
-    </w:p>
-    <w:p>
-      <w:pPr>
-        <w:pStyle w:val="CommentText"/>
-      </w:pPr>
-    </w:p>
-    <w:p>
-      <w:pPr>
-        <w:ind w:left="284" w:hanging="284"/>
-        <w:rPr>
-          <w:rFonts w:ascii="Arial" w:hAnsi="Arial"/>
-        </w:rPr>
-      </w:pPr>
-      <w:r>
-        <w:rPr>
-          <w:rFonts w:ascii="Arial" w:hAnsi="Arial"/>
-        </w:rPr>
-        <w:t>-</w:t>
-      </w:r>
-      <w:r>
-        <w:rPr>
-          <w:rFonts w:ascii="Arial" w:hAnsi="Arial"/>
-        </w:rPr>
-        <w:tab/>
-        <w:t xml:space="preserve">to install </w:t>
-      </w:r>
-      <w:proofErr w:type="spellStart"/>
-      <w:r>
-        <w:rPr>
-          <w:rFonts w:ascii="Arial" w:hAnsi="Arial"/>
-        </w:rPr>
-        <w:t>HMMAlign</w:t>
-      </w:r>
-      <w:proofErr w:type="spellEnd"/>
-      <w:r>
-        <w:rPr>
-          <w:rFonts w:ascii="Arial" w:hAnsi="Arial"/>
-        </w:rPr>
-        <w:t xml:space="preserve">. We can install </w:t>
-      </w:r>
-      <w:proofErr w:type="spellStart"/>
-      <w:r>
-        <w:rPr>
-          <w:rFonts w:ascii="Arial" w:hAnsi="Arial"/>
-        </w:rPr>
-        <w:t>HMMAlign</w:t>
-      </w:r>
-      <w:proofErr w:type="spellEnd"/>
-      <w:r>
-        <w:rPr>
-          <w:rFonts w:ascii="Arial" w:hAnsi="Arial"/>
-        </w:rPr>
-        <w:t xml:space="preserve"> easily via Anaconda by command “</w:t>
-      </w:r>
-      <w:proofErr w:type="spellStart"/>
-      <w:r>
-        <w:rPr>
-          <w:rFonts w:ascii="Arial" w:hAnsi="Arial"/>
-        </w:rPr>
-        <w:t>conda</w:t>
-      </w:r>
-      <w:proofErr w:type="spellEnd"/>
-      <w:r>
-        <w:rPr>
-          <w:rFonts w:ascii="Arial" w:hAnsi="Arial"/>
-        </w:rPr>
-        <w:t xml:space="preserve"> install -c </w:t>
-      </w:r>
-      <w:proofErr w:type="spellStart"/>
-      <w:r>
-        <w:rPr>
-          <w:rFonts w:ascii="Arial" w:hAnsi="Arial"/>
-        </w:rPr>
-        <w:t>biocore</w:t>
-      </w:r>
-      <w:proofErr w:type="spellEnd"/>
-      <w:r>
-        <w:rPr>
-          <w:rFonts w:ascii="Arial" w:hAnsi="Arial"/>
-        </w:rPr>
-        <w:t xml:space="preserve"> </w:t>
-      </w:r>
-      <w:proofErr w:type="spellStart"/>
-      <w:r>
-        <w:rPr>
-          <w:rFonts w:ascii="Arial" w:hAnsi="Arial"/>
-        </w:rPr>
-        <w:t>hmmer</w:t>
-      </w:r>
-      <w:proofErr w:type="spellEnd"/>
-      <w:r>
-        <w:rPr>
-          <w:rFonts w:ascii="Arial" w:hAnsi="Arial"/>
-        </w:rPr>
-        <w:t>”;</w:t>
-      </w:r>
-    </w:p>
-    <w:p>
-      <w:pPr>
-        <w:ind w:left="284" w:hanging="284"/>
-        <w:rPr>
-          <w:rFonts w:ascii="Arial" w:hAnsi="Arial"/>
-        </w:rPr>
-      </w:pPr>
-    </w:p>
-    <w:p>
-      <w:pPr>
-        <w:pStyle w:val="CommentText"/>
-      </w:pPr>
-      <w:r>
-        <w:rPr>
-          <w:rFonts w:ascii="Arial" w:hAnsi="Arial"/>
-        </w:rPr>
-        <w:tab/>
-      </w:r>
-      <w:r>
-        <w:rPr>
-          <w:rFonts w:ascii="Arial" w:hAnsi="Arial"/>
-          <w:b/>
-          <w:bCs/>
-          <w:color w:val="FF0000"/>
-        </w:rPr>
-        <w:t>Optional</w:t>
-      </w:r>
-      <w:r>
-        <w:rPr>
-          <w:rFonts w:ascii="Arial" w:hAnsi="Arial"/>
-        </w:rPr>
-        <w:t xml:space="preserve"> you can ….</w:t>
-      </w:r>
-    </w:p>
-    <w:p>
-      <w:pPr>
-        <w:pStyle w:val="CommentText"/>
-      </w:pPr>
-    </w:p>
-    <w:p>
-      <w:pPr>
-        <w:pStyle w:val="CommentText"/>
-      </w:pPr>
-      <w:r>
-        <w:t xml:space="preserve">But </w:t>
-      </w:r>
-      <w:proofErr w:type="spellStart"/>
-      <w:r>
-        <w:t>i</w:t>
-      </w:r>
-      <w:proofErr w:type="spellEnd"/>
-      <w:r>
-        <w:t xml:space="preserve">. have problem to run </w:t>
-      </w:r>
-      <w:proofErr w:type="spellStart"/>
-      <w:r>
-        <w:t>conda</w:t>
-      </w:r>
-      <w:proofErr w:type="spellEnd"/>
-      <w:r>
-        <w:t xml:space="preserve"> on computer in teaching room </w:t>
+        <w:t xml:space="preserve">” if install from source code </w:t>
       </w:r>
     </w:p>
   </w:comment>
@@ -4446,19 +4561,19 @@
 
 <file path=word/commentsExtended.xml><?xml version="1.0" encoding="utf-8"?>
 <w15:commentsEx xmlns:wpc="http://schemas.microsoft.com/office/word/2010/wordprocessingCanvas" xmlns:cx="http://schemas.microsoft.com/office/drawing/2014/chartex" xmlns:cx1="http://schemas.microsoft.com/office/drawing/2015/9/8/chartex" xmlns:cx2="http://schemas.microsoft.com/office/drawing/2015/10/21/chartex" xmlns:cx3="http://schemas.microsoft.com/office/drawing/2016/5/9/chartex" xmlns:cx4="http://schemas.microsoft.com/office/drawing/2016/5/10/chartex" xmlns:cx5="http://schemas.microsoft.com/office/drawing/2016/5/11/chartex" xmlns:cx6="http://schemas.microsoft.com/office/drawing/2016/5/12/chartex" xmlns:cx7="http://schemas.microsoft.com/office/drawing/2016/5/13/chartex" xmlns:cx8="http://schemas.microsoft.com/office/drawing/2016/5/14/chartex" xmlns:mc="http://schemas.openxmlformats.org/markup-compatibility/2006" xmlns:aink="http://schemas.microsoft.com/office/drawing/2016/ink" xmlns:am3d="http://schemas.microsoft.com/office/drawing/2017/model3d" xmlns:o="urn:schemas-microsoft-com:office:office" xmlns:r="http://schemas.openxmlformats.org/officeDocument/2006/relationships" xmlns:m="http://schemas.openxmlformats.org/officeDocument/2006/math" xmlns:v="urn:schemas-microsoft-com:vml" xmlns:wp14="http://schemas.microsoft.com/office/word/2010/wordprocessingDrawing" xmlns:wp="http://schemas.openxmlformats.org/drawingml/2006/wordprocessingDrawing" xmlns:w10="urn:schemas-microsoft-com:office:word" xmlns:w="http://schemas.openxmlformats.org/wordprocessingml/2006/main" xmlns:w14="http://schemas.microsoft.com/office/word/2010/wordml" xmlns:w15="http://schemas.microsoft.com/office/word/2012/wordml" xmlns:w16cex="http://schemas.microsoft.com/office/word/2018/wordml/cex" xmlns:w16cid="http://schemas.microsoft.com/office/word/2016/wordml/cid" xmlns:w16="http://schemas.microsoft.com/office/word/2018/wordml" xmlns:w16sdtdh="http://schemas.microsoft.com/office/word/2020/wordml/sdtdatahash" xmlns:w16se="http://schemas.microsoft.com/office/word/2015/wordml/symex" xmlns:wpg="http://schemas.microsoft.com/office/word/2010/wordprocessingGroup" xmlns:wpi="http://schemas.microsoft.com/office/word/2010/wordprocessingInk" xmlns:wne="http://schemas.microsoft.com/office/word/2006/wordml" xmlns:wps="http://schemas.microsoft.com/office/word/2010/wordprocessingShape" mc:Ignorable="w14 w15 w16se w16cid w16 w16cex w16sdtdh wp14">
-  <w15:commentEx w15:paraId="60683677" w15:done="0"/>
+  <w15:commentEx w15:paraId="5E7DB332" w15:done="0"/>
 </w15:commentsEx>
 </file>
 
 <file path=word/commentsExtensible.xml><?xml version="1.0" encoding="utf-8"?>
 <w16cex:commentsExtensible xmlns:wpc="http://schemas.microsoft.com/office/word/2010/wordprocessingCanvas" xmlns:cx="http://schemas.microsoft.com/office/drawing/2014/chartex" xmlns:cx1="http://schemas.microsoft.com/office/drawing/2015/9/8/chartex" xmlns:cx2="http://schemas.microsoft.com/office/drawing/2015/10/21/chartex" xmlns:cx3="http://schemas.microsoft.com/office/drawing/2016/5/9/chartex" xmlns:cx4="http://schemas.microsoft.com/office/drawing/2016/5/10/chartex" xmlns:cx5="http://schemas.microsoft.com/office/drawing/2016/5/11/chartex" xmlns:cx6="http://schemas.microsoft.com/office/drawing/2016/5/12/chartex" xmlns:cx7="http://schemas.microsoft.com/office/drawing/2016/5/13/chartex" xmlns:cx8="http://schemas.microsoft.com/office/drawing/2016/5/14/chartex" xmlns:mc="http://schemas.openxmlformats.org/markup-compatibility/2006" xmlns:aink="http://schemas.microsoft.com/office/drawing/2016/ink" xmlns:am3d="http://schemas.microsoft.com/office/drawing/2017/model3d" xmlns:o="urn:schemas-microsoft-com:office:office" xmlns:r="http://schemas.openxmlformats.org/officeDocument/2006/relationships" xmlns:m="http://schemas.openxmlformats.org/officeDocument/2006/math" xmlns:v="urn:schemas-microsoft-com:vml" xmlns:wp14="http://schemas.microsoft.com/office/word/2010/wordprocessingDrawing" xmlns:wp="http://schemas.openxmlformats.org/drawingml/2006/wordprocessingDrawing" xmlns:w10="urn:schemas-microsoft-com:office:word" xmlns:w="http://schemas.openxmlformats.org/wordprocessingml/2006/main" xmlns:w14="http://schemas.microsoft.com/office/word/2010/wordml" xmlns:w15="http://schemas.microsoft.com/office/word/2012/wordml" xmlns:w16cex="http://schemas.microsoft.com/office/word/2018/wordml/cex" xmlns:w16cid="http://schemas.microsoft.com/office/word/2016/wordml/cid" xmlns:w16="http://schemas.microsoft.com/office/word/2018/wordml" xmlns:w16sdtdh="http://schemas.microsoft.com/office/word/2020/wordml/sdtdatahash" xmlns:w16se="http://schemas.microsoft.com/office/word/2015/wordml/symex" xmlns:wpg="http://schemas.microsoft.com/office/word/2010/wordprocessingGroup" xmlns:wpi="http://schemas.microsoft.com/office/word/2010/wordprocessingInk" xmlns:wne="http://schemas.microsoft.com/office/word/2006/wordml" xmlns:wps="http://schemas.microsoft.com/office/word/2010/wordprocessingShape" mc:Ignorable="w14 w15 w16se w16cid w16 w16cex w16sdtdh wp14">
-  <w16cex:commentExtensible w16cex:durableId="261FA6EC" w16cex:dateUtc="2022-05-06T11:53:00Z"/>
+  <w16cex:commentExtensible w16cex:durableId="2623D106" w16cex:dateUtc="2022-05-09T15:42:00Z"/>
 </w16cex:commentsExtensible>
 </file>
 
 <file path=word/commentsIds.xml><?xml version="1.0" encoding="utf-8"?>
 <w16cid:commentsIds xmlns:wpc="http://schemas.microsoft.com/office/word/2010/wordprocessingCanvas" xmlns:cx="http://schemas.microsoft.com/office/drawing/2014/chartex" xmlns:cx1="http://schemas.microsoft.com/office/drawing/2015/9/8/chartex" xmlns:cx2="http://schemas.microsoft.com/office/drawing/2015/10/21/chartex" xmlns:cx3="http://schemas.microsoft.com/office/drawing/2016/5/9/chartex" xmlns:cx4="http://schemas.microsoft.com/office/drawing/2016/5/10/chartex" xmlns:cx5="http://schemas.microsoft.com/office/drawing/2016/5/11/chartex" xmlns:cx6="http://schemas.microsoft.com/office/drawing/2016/5/12/chartex" xmlns:cx7="http://schemas.microsoft.com/office/drawing/2016/5/13/chartex" xmlns:cx8="http://schemas.microsoft.com/office/drawing/2016/5/14/chartex" xmlns:mc="http://schemas.openxmlformats.org/markup-compatibility/2006" xmlns:aink="http://schemas.microsoft.com/office/drawing/2016/ink" xmlns:am3d="http://schemas.microsoft.com/office/drawing/2017/model3d" xmlns:o="urn:schemas-microsoft-com:office:office" xmlns:r="http://schemas.openxmlformats.org/officeDocument/2006/relationships" xmlns:m="http://schemas.openxmlformats.org/officeDocument/2006/math" xmlns:v="urn:schemas-microsoft-com:vml" xmlns:wp14="http://schemas.microsoft.com/office/word/2010/wordprocessingDrawing" xmlns:wp="http://schemas.openxmlformats.org/drawingml/2006/wordprocessingDrawing" xmlns:w10="urn:schemas-microsoft-com:office:word" xmlns:w="http://schemas.openxmlformats.org/wordprocessingml/2006/main" xmlns:w14="http://schemas.microsoft.com/office/word/2010/wordml" xmlns:w15="http://schemas.microsoft.com/office/word/2012/wordml" xmlns:w16cex="http://schemas.microsoft.com/office/word/2018/wordml/cex" xmlns:w16cid="http://schemas.microsoft.com/office/word/2016/wordml/cid" xmlns:w16="http://schemas.microsoft.com/office/word/2018/wordml" xmlns:w16sdtdh="http://schemas.microsoft.com/office/word/2020/wordml/sdtdatahash" xmlns:w16se="http://schemas.microsoft.com/office/word/2015/wordml/symex" xmlns:wpg="http://schemas.microsoft.com/office/word/2010/wordprocessingGroup" xmlns:wpi="http://schemas.microsoft.com/office/word/2010/wordprocessingInk" xmlns:wne="http://schemas.microsoft.com/office/word/2006/wordml" xmlns:wps="http://schemas.microsoft.com/office/word/2010/wordprocessingShape" mc:Ignorable="w14 w15 w16se w16cid w16 w16cex w16sdtdh wp14">
-  <w16cid:commentId w16cid:paraId="60683677" w16cid:durableId="261FA6EC"/>
+  <w16cid:commentId w16cid:paraId="5E7DB332" w16cid:durableId="2623D106"/>
 </w16cid:commentsIds>
 </file>
 
@@ -5630,6 +5745,7 @@
     <w:lsdException w:name="HTML Sample" w:semiHidden="1" w:unhideWhenUsed="1"/>
     <w:lsdException w:name="HTML Typewriter" w:semiHidden="1" w:unhideWhenUsed="1"/>
     <w:lsdException w:name="HTML Variable" w:semiHidden="1" w:unhideWhenUsed="1"/>
+    <w:lsdException w:name="Normal Table" w:semiHidden="1" w:unhideWhenUsed="1"/>
     <w:lsdException w:name="annotation subject" w:semiHidden="1" w:unhideWhenUsed="1"/>
     <w:lsdException w:name="No List" w:semiHidden="1" w:unhideWhenUsed="1"/>
     <w:lsdException w:name="Outline List 1" w:semiHidden="1" w:unhideWhenUsed="1"/>
@@ -5676,8 +5792,10 @@
     <w:lsdException w:name="Table Subtle 2" w:semiHidden="1" w:unhideWhenUsed="1"/>
     <w:lsdException w:name="Table Web 1" w:semiHidden="1" w:unhideWhenUsed="1"/>
     <w:lsdException w:name="Table Web 2" w:semiHidden="1" w:unhideWhenUsed="1"/>
+    <w:lsdException w:name="Table Web 3" w:semiHidden="1" w:unhideWhenUsed="1"/>
     <w:lsdException w:name="Balloon Text" w:semiHidden="1" w:unhideWhenUsed="1"/>
     <w:lsdException w:name="Table Grid" w:uiPriority="59"/>
+    <w:lsdException w:name="Table Theme" w:semiHidden="1" w:unhideWhenUsed="1"/>
     <w:lsdException w:name="Placeholder Text" w:semiHidden="1" w:unhideWhenUsed="1"/>
     <w:lsdException w:name="No Spacing" w:qFormat="1"/>
     <w:lsdException w:name="Light Shading"/>

</xml_diff>